<commit_message>
Pregunta 3 Capítulo 1
</commit_message>
<xml_diff>
--- a/Actividades capitulo 1 y 2.docx
+++ b/Actividades capitulo 1 y 2.docx
@@ -489,8 +489,6 @@
           <w:szCs w:val="28"/>
         </w:rPr>
       </w:pPr>
-      <w:bookmarkStart w:id="0" w:name="_GoBack"/>
-      <w:bookmarkEnd w:id="0"/>
       <w:r>
         <w:rPr>
           <w:rFonts w:ascii="Cambria" w:eastAsia="Cambria" w:hAnsi="Cambria" w:cs="Cambria"/>
@@ -555,6 +553,26 @@
     </w:p>
     <w:p>
       <w:pPr>
+        <w:pBdr>
+          <w:top w:val="nil"/>
+          <w:left w:val="nil"/>
+          <w:bottom w:val="nil"/>
+          <w:right w:val="nil"/>
+          <w:between w:val="nil"/>
+        </w:pBdr>
+        <w:spacing w:before="91"/>
+        <w:ind w:left="1396" w:right="1170"/>
+        <w:jc w:val="both"/>
+        <w:rPr>
+          <w:rFonts w:ascii="Cambria" w:eastAsia="Cambria" w:hAnsi="Cambria" w:cs="Cambria"/>
+          <w:color w:val="000000"/>
+          <w:sz w:val="28"/>
+          <w:szCs w:val="28"/>
+        </w:rPr>
+      </w:pPr>
+    </w:p>
+    <w:p>
+      <w:pPr>
         <w:numPr>
           <w:ilvl w:val="0"/>
           <w:numId w:val="2"/>
@@ -585,6 +603,264 @@
         </w:rPr>
         <w:t>Dar ejemplos de herramientas de comunicación que utiliza o ha utilizado</w:t>
       </w:r>
+      <w:r>
+        <w:rPr>
+          <w:rFonts w:ascii="Cambria" w:eastAsia="Cambria" w:hAnsi="Cambria" w:cs="Cambria"/>
+          <w:color w:val="000000"/>
+          <w:sz w:val="28"/>
+          <w:szCs w:val="28"/>
+        </w:rPr>
+        <w:t>.</w:t>
+      </w:r>
+    </w:p>
+    <w:p>
+      <w:pPr>
+        <w:pStyle w:val="Prrafodelista"/>
+        <w:rPr>
+          <w:rFonts w:ascii="Cambria" w:eastAsia="Cambria" w:hAnsi="Cambria" w:cs="Cambria"/>
+          <w:color w:val="000000"/>
+          <w:sz w:val="28"/>
+          <w:szCs w:val="28"/>
+        </w:rPr>
+      </w:pPr>
+    </w:p>
+    <w:p>
+      <w:pPr>
+        <w:numPr>
+          <w:ilvl w:val="0"/>
+          <w:numId w:val="5"/>
+        </w:numPr>
+        <w:pBdr>
+          <w:top w:val="nil"/>
+          <w:left w:val="nil"/>
+          <w:bottom w:val="nil"/>
+          <w:right w:val="nil"/>
+          <w:between w:val="nil"/>
+        </w:pBdr>
+        <w:ind w:right="1170"/>
+        <w:jc w:val="both"/>
+        <w:rPr>
+          <w:rFonts w:ascii="Cambria" w:eastAsia="Cambria" w:hAnsi="Cambria" w:cs="Cambria"/>
+          <w:sz w:val="28"/>
+          <w:szCs w:val="28"/>
+        </w:rPr>
+      </w:pPr>
+      <w:r>
+        <w:rPr>
+          <w:rFonts w:ascii="Cambria" w:eastAsia="Cambria" w:hAnsi="Cambria" w:cs="Cambria"/>
+          <w:sz w:val="28"/>
+          <w:szCs w:val="28"/>
+        </w:rPr>
+        <w:t>Aplicaciones que permiten usar mensajería instantánea como: WhatsApp, Messenger, Hangouts, Instagram.</w:t>
+      </w:r>
+    </w:p>
+    <w:p>
+      <w:pPr>
+        <w:numPr>
+          <w:ilvl w:val="0"/>
+          <w:numId w:val="5"/>
+        </w:numPr>
+        <w:pBdr>
+          <w:top w:val="nil"/>
+          <w:left w:val="nil"/>
+          <w:bottom w:val="nil"/>
+          <w:right w:val="nil"/>
+          <w:between w:val="nil"/>
+        </w:pBdr>
+        <w:ind w:right="1170"/>
+        <w:jc w:val="both"/>
+        <w:rPr>
+          <w:rFonts w:ascii="Cambria" w:eastAsia="Cambria" w:hAnsi="Cambria" w:cs="Cambria"/>
+          <w:sz w:val="28"/>
+          <w:szCs w:val="28"/>
+        </w:rPr>
+      </w:pPr>
+      <w:r>
+        <w:rPr>
+          <w:rFonts w:ascii="Cambria" w:eastAsia="Cambria" w:hAnsi="Cambria" w:cs="Cambria"/>
+          <w:sz w:val="28"/>
+          <w:szCs w:val="28"/>
+        </w:rPr>
+        <w:t xml:space="preserve">Herramientas de colaboración como: meet, documentos de </w:t>
+      </w:r>
+      <w:r>
+        <w:rPr>
+          <w:rFonts w:ascii="Cambria" w:eastAsia="Cambria" w:hAnsi="Cambria" w:cs="Cambria"/>
+          <w:sz w:val="28"/>
+          <w:szCs w:val="28"/>
+        </w:rPr>
+        <w:t>G</w:t>
+      </w:r>
+      <w:r>
+        <w:rPr>
+          <w:rFonts w:ascii="Cambria" w:eastAsia="Cambria" w:hAnsi="Cambria" w:cs="Cambria"/>
+          <w:sz w:val="28"/>
+          <w:szCs w:val="28"/>
+        </w:rPr>
+        <w:t xml:space="preserve">oogle, </w:t>
+      </w:r>
+      <w:r>
+        <w:rPr>
+          <w:rFonts w:ascii="Cambria" w:eastAsia="Cambria" w:hAnsi="Cambria" w:cs="Cambria"/>
+          <w:sz w:val="28"/>
+          <w:szCs w:val="28"/>
+        </w:rPr>
+        <w:t>G</w:t>
+      </w:r>
+      <w:r>
+        <w:rPr>
+          <w:rFonts w:ascii="Cambria" w:eastAsia="Cambria" w:hAnsi="Cambria" w:cs="Cambria"/>
+          <w:sz w:val="28"/>
+          <w:szCs w:val="28"/>
+        </w:rPr>
+        <w:t>it, zoom, IntelliJ.</w:t>
+      </w:r>
+    </w:p>
+    <w:p>
+      <w:pPr>
+        <w:numPr>
+          <w:ilvl w:val="0"/>
+          <w:numId w:val="5"/>
+        </w:numPr>
+        <w:pBdr>
+          <w:top w:val="nil"/>
+          <w:left w:val="nil"/>
+          <w:bottom w:val="nil"/>
+          <w:right w:val="nil"/>
+          <w:between w:val="nil"/>
+        </w:pBdr>
+        <w:ind w:right="1170"/>
+        <w:jc w:val="both"/>
+        <w:rPr>
+          <w:rFonts w:ascii="Cambria" w:eastAsia="Cambria" w:hAnsi="Cambria" w:cs="Cambria"/>
+          <w:sz w:val="28"/>
+          <w:szCs w:val="28"/>
+        </w:rPr>
+      </w:pPr>
+      <w:r>
+        <w:rPr>
+          <w:rFonts w:ascii="Cambria" w:eastAsia="Cambria" w:hAnsi="Cambria" w:cs="Cambria"/>
+          <w:sz w:val="28"/>
+          <w:szCs w:val="28"/>
+        </w:rPr>
+        <w:t>Podcast en Spotify.</w:t>
+      </w:r>
+    </w:p>
+    <w:p>
+      <w:pPr>
+        <w:numPr>
+          <w:ilvl w:val="0"/>
+          <w:numId w:val="5"/>
+        </w:numPr>
+        <w:pBdr>
+          <w:top w:val="nil"/>
+          <w:left w:val="nil"/>
+          <w:bottom w:val="nil"/>
+          <w:right w:val="nil"/>
+          <w:between w:val="nil"/>
+        </w:pBdr>
+        <w:ind w:right="1170"/>
+        <w:jc w:val="both"/>
+        <w:rPr>
+          <w:rFonts w:ascii="Cambria" w:eastAsia="Cambria" w:hAnsi="Cambria" w:cs="Cambria"/>
+          <w:sz w:val="28"/>
+          <w:szCs w:val="28"/>
+        </w:rPr>
+      </w:pPr>
+      <w:r>
+        <w:rPr>
+          <w:rFonts w:ascii="Cambria" w:eastAsia="Cambria" w:hAnsi="Cambria" w:cs="Cambria"/>
+          <w:sz w:val="28"/>
+          <w:szCs w:val="28"/>
+        </w:rPr>
+        <w:t xml:space="preserve">Wikipedia y </w:t>
+      </w:r>
+      <w:proofErr w:type="spellStart"/>
+      <w:r>
+        <w:rPr>
+          <w:rFonts w:ascii="Cambria" w:eastAsia="Cambria" w:hAnsi="Cambria" w:cs="Cambria"/>
+          <w:sz w:val="28"/>
+          <w:szCs w:val="28"/>
+        </w:rPr>
+        <w:t>We</w:t>
+      </w:r>
+      <w:bookmarkStart w:id="0" w:name="_GoBack"/>
+      <w:bookmarkEnd w:id="0"/>
+      <w:r>
+        <w:rPr>
+          <w:rFonts w:ascii="Cambria" w:eastAsia="Cambria" w:hAnsi="Cambria" w:cs="Cambria"/>
+          <w:sz w:val="28"/>
+          <w:szCs w:val="28"/>
+        </w:rPr>
+        <w:t>blogs</w:t>
+      </w:r>
+      <w:proofErr w:type="spellEnd"/>
+      <w:r>
+        <w:rPr>
+          <w:rFonts w:ascii="Cambria" w:eastAsia="Cambria" w:hAnsi="Cambria" w:cs="Cambria"/>
+          <w:sz w:val="28"/>
+          <w:szCs w:val="28"/>
+        </w:rPr>
+        <w:t xml:space="preserve"> como </w:t>
+      </w:r>
+      <w:proofErr w:type="spellStart"/>
+      <w:r>
+        <w:rPr>
+          <w:rFonts w:ascii="Cambria" w:eastAsia="Cambria" w:hAnsi="Cambria" w:cs="Cambria"/>
+          <w:sz w:val="28"/>
+          <w:szCs w:val="28"/>
+        </w:rPr>
+        <w:t>Wordpress</w:t>
+      </w:r>
+      <w:proofErr w:type="spellEnd"/>
+      <w:r>
+        <w:rPr>
+          <w:rFonts w:ascii="Cambria" w:eastAsia="Cambria" w:hAnsi="Cambria" w:cs="Cambria"/>
+          <w:sz w:val="28"/>
+          <w:szCs w:val="28"/>
+        </w:rPr>
+        <w:t>.</w:t>
+      </w:r>
+    </w:p>
+    <w:p>
+      <w:pPr>
+        <w:pBdr>
+          <w:top w:val="nil"/>
+          <w:left w:val="nil"/>
+          <w:bottom w:val="nil"/>
+          <w:right w:val="nil"/>
+          <w:between w:val="nil"/>
+        </w:pBdr>
+        <w:spacing w:before="91"/>
+        <w:ind w:left="1396" w:right="1170"/>
+        <w:jc w:val="both"/>
+        <w:rPr>
+          <w:rFonts w:ascii="Cambria" w:eastAsia="Cambria" w:hAnsi="Cambria" w:cs="Cambria"/>
+          <w:color w:val="000000"/>
+          <w:sz w:val="28"/>
+          <w:szCs w:val="28"/>
+        </w:rPr>
+      </w:pPr>
+    </w:p>
+    <w:p>
+      <w:pPr>
+        <w:pBdr>
+          <w:top w:val="nil"/>
+          <w:left w:val="nil"/>
+          <w:bottom w:val="nil"/>
+          <w:right w:val="nil"/>
+          <w:between w:val="nil"/>
+        </w:pBdr>
+        <w:spacing w:before="91"/>
+        <w:ind w:left="720" w:right="1170"/>
+        <w:jc w:val="both"/>
+        <w:rPr>
+          <w:rFonts w:ascii="Cambria" w:eastAsia="Cambria" w:hAnsi="Cambria" w:cs="Cambria"/>
+          <w:color w:val="000000"/>
+          <w:sz w:val="28"/>
+          <w:szCs w:val="28"/>
+        </w:rPr>
+      </w:pPr>
     </w:p>
     <w:p>
       <w:pPr>
@@ -783,7 +1059,6 @@
           <w:sz w:val="28"/>
           <w:szCs w:val="28"/>
         </w:rPr>
-        <w:lastRenderedPageBreak/>
         <w:t xml:space="preserve">Investigar </w:t>
       </w:r>
       <w:r>
@@ -1703,7 +1978,16 @@
           <w:sz w:val="28"/>
           <w:szCs w:val="28"/>
         </w:rPr>
-        <w:t xml:space="preserve"> del curso de manera individual.</w:t>
+        <w:t xml:space="preserve"> del </w:t>
+      </w:r>
+      <w:r>
+        <w:rPr>
+          <w:rFonts w:ascii="Cambria" w:eastAsia="Cambria" w:hAnsi="Cambria" w:cs="Cambria"/>
+          <w:sz w:val="28"/>
+          <w:szCs w:val="28"/>
+        </w:rPr>
+        <w:lastRenderedPageBreak/>
+        <w:t>curso de manera individual.</w:t>
       </w:r>
     </w:p>
     <w:p>
@@ -1958,7 +2242,7 @@
         <w:szCs w:val="20"/>
       </w:rPr>
       <mc:AlternateContent>
-        <mc:Choice Requires="wpg">
+        <mc:Choice Requires="wps">
           <w:drawing>
             <wp:anchor distT="0" distB="0" distL="0" distR="0" simplePos="0" relativeHeight="251659264" behindDoc="1" locked="0" layoutInCell="1" hidden="0" allowOverlap="1">
               <wp:simplePos x="0" y="0"/>
@@ -2069,47 +2353,82 @@
             </wp:anchor>
           </w:drawing>
         </mc:Choice>
-        <mc:Fallback xmlns:dgm="http://schemas.openxmlformats.org/drawingml/2006/diagram" xmlns:lc="http://schemas.openxmlformats.org/drawingml/2006/lockedCanvas" xmlns:c="http://schemas.openxmlformats.org/drawingml/2006/chart" xmlns:pic="http://schemas.openxmlformats.org/drawingml/2006/picture" xmlns:a="http://schemas.openxmlformats.org/drawingml/2006/main" xmlns:sl="http://schemas.openxmlformats.org/schemaLibrary/2006/main">
-          <w:drawing>
-            <wp:anchor allowOverlap="1" behindDoc="1" distB="0" distT="0" distL="0" distR="0" hidden="0" layoutInCell="1" locked="0" relativeHeight="0" simplePos="0">
-              <wp:simplePos x="0" y="0"/>
-              <wp:positionH relativeFrom="page">
-                <wp:posOffset>896938</wp:posOffset>
-              </wp:positionH>
-              <wp:positionV relativeFrom="page">
-                <wp:posOffset>441643</wp:posOffset>
-              </wp:positionV>
-              <wp:extent cx="1830705" cy="382270"/>
-              <wp:effectExtent b="0" l="0" r="0" t="0"/>
-              <wp:wrapNone/>
-              <wp:docPr id="22" name="image4.png"/>
-              <a:graphic>
-                <a:graphicData uri="http://schemas.openxmlformats.org/drawingml/2006/picture">
-                  <pic:pic>
-                    <pic:nvPicPr>
-                      <pic:cNvPr id="0" name="image4.png"/>
-                      <pic:cNvPicPr preferRelativeResize="0"/>
-                    </pic:nvPicPr>
-                    <pic:blipFill>
-                      <a:blip r:embed="rId2"/>
-                      <a:srcRect/>
-                      <a:stretch>
-                        <a:fillRect/>
-                      </a:stretch>
-                    </pic:blipFill>
-                    <pic:spPr>
-                      <a:xfrm>
-                        <a:off x="0" y="0"/>
-                        <a:ext cx="1830705" cy="382270"/>
-                      </a:xfrm>
-                      <a:prstGeom prst="rect"/>
-                      <a:ln/>
-                    </pic:spPr>
-                  </pic:pic>
-                </a:graphicData>
-              </a:graphic>
-            </wp:anchor>
-          </w:drawing>
+        <mc:Fallback>
+          <w:pict>
+            <v:rect id="Rectángulo 22" o:spid="_x0000_s1026" style="position:absolute;margin-left:70.65pt;margin-top:34.8pt;width:144.15pt;height:30.1pt;z-index:-251657216;visibility:visible;mso-wrap-style:square;mso-wrap-distance-left:0;mso-wrap-distance-top:0;mso-wrap-distance-right:0;mso-wrap-distance-bottom:0;mso-position-horizontal:absolute;mso-position-horizontal-relative:page;mso-position-vertical:absolute;mso-position-vertical-relative:page;v-text-anchor:top" o:gfxdata="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" filled="f" stroked="f">
+              <v:textbox inset="0,0,0,0">
+                <w:txbxContent>
+                  <w:p>
+                    <w:pPr>
+                      <w:spacing w:before="13" w:line="183" w:lineRule="auto"/>
+                      <w:ind w:left="20" w:firstLine="20"/>
+                      <w:textDirection w:val="btLr"/>
+                    </w:pPr>
+                    <w:r>
+                      <w:rPr>
+                        <w:color w:val="000000"/>
+                        <w:sz w:val="16"/>
+                      </w:rPr>
+                      <w:t xml:space="preserve">CCNA </w:t>
+                    </w:r>
+                    <w:proofErr w:type="spellStart"/>
+                    <w:r>
+                      <w:rPr>
+                        <w:color w:val="000000"/>
+                        <w:sz w:val="16"/>
+                      </w:rPr>
+                      <w:t>Exploration</w:t>
+                    </w:r>
+                    <w:proofErr w:type="spellEnd"/>
+                  </w:p>
+                  <w:p>
+                    <w:pPr>
+                      <w:ind w:left="20" w:firstLine="20"/>
+                      <w:textDirection w:val="btLr"/>
+                    </w:pPr>
+                    <w:r>
+                      <w:rPr>
+                        <w:color w:val="000000"/>
+                        <w:sz w:val="16"/>
+                      </w:rPr>
+                      <w:t xml:space="preserve">Aspectos básicos de </w:t>
+                    </w:r>
+                    <w:proofErr w:type="spellStart"/>
+                    <w:r>
+                      <w:rPr>
+                        <w:color w:val="000000"/>
+                        <w:sz w:val="16"/>
+                      </w:rPr>
+                      <w:t>networking</w:t>
+                    </w:r>
+                    <w:proofErr w:type="spellEnd"/>
+                    <w:r>
+                      <w:rPr>
+                        <w:color w:val="000000"/>
+                        <w:sz w:val="16"/>
+                      </w:rPr>
+                      <w:t>:</w:t>
+                    </w:r>
+                  </w:p>
+                  <w:p>
+                    <w:pPr>
+                      <w:spacing w:before="1"/>
+                      <w:ind w:left="20" w:firstLine="20"/>
+                      <w:textDirection w:val="btLr"/>
+                    </w:pPr>
+                    <w:r>
+                      <w:rPr>
+                        <w:color w:val="000000"/>
+                        <w:sz w:val="16"/>
+                      </w:rPr>
+                      <w:t>La vida en un mundo centrado en la red</w:t>
+                    </w:r>
+                  </w:p>
+                </w:txbxContent>
+              </v:textbox>
+              <w10:wrap anchorx="page" anchory="page"/>
+            </v:rect>
+          </w:pict>
         </mc:Fallback>
       </mc:AlternateContent>
     </w:r>
@@ -2121,7 +2440,7 @@
         <w:szCs w:val="20"/>
       </w:rPr>
       <mc:AlternateContent>
-        <mc:Choice Requires="wpg">
+        <mc:Choice Requires="wps">
           <w:drawing>
             <wp:anchor distT="0" distB="0" distL="0" distR="0" simplePos="0" relativeHeight="251660288" behindDoc="1" locked="0" layoutInCell="1" hidden="0" allowOverlap="1">
               <wp:simplePos x="0" y="0"/>
@@ -2180,47 +2499,30 @@
             </wp:anchor>
           </w:drawing>
         </mc:Choice>
-        <mc:Fallback xmlns:dgm="http://schemas.openxmlformats.org/drawingml/2006/diagram" xmlns:lc="http://schemas.openxmlformats.org/drawingml/2006/lockedCanvas" xmlns:c="http://schemas.openxmlformats.org/drawingml/2006/chart" xmlns:pic="http://schemas.openxmlformats.org/drawingml/2006/picture" xmlns:a="http://schemas.openxmlformats.org/drawingml/2006/main" xmlns:sl="http://schemas.openxmlformats.org/schemaLibrary/2006/main">
-          <w:drawing>
-            <wp:anchor allowOverlap="1" behindDoc="1" distB="0" distT="0" distL="0" distR="0" hidden="0" layoutInCell="1" locked="0" relativeHeight="0" simplePos="0">
-              <wp:simplePos x="0" y="0"/>
-              <wp:positionH relativeFrom="page">
-                <wp:posOffset>3114358</wp:posOffset>
-              </wp:positionH>
-              <wp:positionV relativeFrom="page">
-                <wp:posOffset>675958</wp:posOffset>
-              </wp:positionV>
-              <wp:extent cx="3664585" cy="148590"/>
-              <wp:effectExtent b="0" l="0" r="0" t="0"/>
-              <wp:wrapNone/>
-              <wp:docPr id="24" name="image6.png"/>
-              <a:graphic>
-                <a:graphicData uri="http://schemas.openxmlformats.org/drawingml/2006/picture">
-                  <pic:pic>
-                    <pic:nvPicPr>
-                      <pic:cNvPr id="0" name="image6.png"/>
-                      <pic:cNvPicPr preferRelativeResize="0"/>
-                    </pic:nvPicPr>
-                    <pic:blipFill>
-                      <a:blip r:embed="rId3"/>
-                      <a:srcRect/>
-                      <a:stretch>
-                        <a:fillRect/>
-                      </a:stretch>
-                    </pic:blipFill>
-                    <pic:spPr>
-                      <a:xfrm>
-                        <a:off x="0" y="0"/>
-                        <a:ext cx="3664585" cy="148590"/>
-                      </a:xfrm>
-                      <a:prstGeom prst="rect"/>
-                      <a:ln/>
-                    </pic:spPr>
-                  </pic:pic>
-                </a:graphicData>
-              </a:graphic>
-            </wp:anchor>
-          </w:drawing>
+        <mc:Fallback>
+          <w:pict>
+            <v:rect id="Rectángulo 24" o:spid="_x0000_s1027" style="position:absolute;margin-left:245.25pt;margin-top:53.25pt;width:288.55pt;height:11.7pt;z-index:-251656192;visibility:visible;mso-wrap-style:square;mso-wrap-distance-left:0;mso-wrap-distance-top:0;mso-wrap-distance-right:0;mso-wrap-distance-bottom:0;mso-position-horizontal:absolute;mso-position-horizontal-relative:page;mso-position-vertical:absolute;mso-position-vertical-relative:page;v-text-anchor:top" o:gfxdata="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" filled="f" stroked="f">
+              <v:textbox inset="0,0,0,0">
+                <w:txbxContent>
+                  <w:p>
+                    <w:pPr>
+                      <w:spacing w:before="13"/>
+                      <w:ind w:left="20" w:firstLine="20"/>
+                      <w:textDirection w:val="btLr"/>
+                    </w:pPr>
+                    <w:r>
+                      <w:rPr>
+                        <w:color w:val="000000"/>
+                        <w:sz w:val="16"/>
+                      </w:rPr>
+                      <w:t>Actividades Del Curso De Redes-Programa de Ingeniería de Sistemas</w:t>
+                    </w:r>
+                  </w:p>
+                </w:txbxContent>
+              </v:textbox>
+              <w10:wrap anchorx="page" anchory="page"/>
+            </v:rect>
+          </w:pict>
         </mc:Fallback>
       </mc:AlternateContent>
     </w:r>
@@ -2231,6 +2533,119 @@
 <file path=word/numbering.xml><?xml version="1.0" encoding="utf-8"?>
 <w:numbering xmlns:wpc="http://schemas.microsoft.com/office/word/2010/wordprocessingCanvas" xmlns:cx="http://schemas.microsoft.com/office/drawing/2014/chartex" xmlns:cx1="http://schemas.microsoft.com/office/drawing/2015/9/8/chartex" xmlns:cx2="http://schemas.microsoft.com/office/drawing/2015/10/21/chartex" xmlns:cx3="http://schemas.microsoft.com/office/drawing/2016/5/9/chartex" xmlns:cx4="http://schemas.microsoft.com/office/drawing/2016/5/10/chartex" xmlns:cx5="http://schemas.microsoft.com/office/drawing/2016/5/11/chartex" xmlns:cx6="http://schemas.microsoft.com/office/drawing/2016/5/12/chartex" xmlns:cx7="http://schemas.microsoft.com/office/drawing/2016/5/13/chartex" xmlns:cx8="http://schemas.microsoft.com/office/drawing/2016/5/14/chartex" xmlns:mc="http://schemas.openxmlformats.org/markup-compatibility/2006" xmlns:aink="http://schemas.microsoft.com/office/drawing/2016/ink" xmlns:am3d="http://schemas.microsoft.com/office/drawing/2017/model3d" xmlns:o="urn:schemas-microsoft-com:office:office" xmlns:r="http://schemas.openxmlformats.org/officeDocument/2006/relationships" xmlns:m="http://schemas.openxmlformats.org/officeDocument/2006/math" xmlns:v="urn:schemas-microsoft-com:vml" xmlns:wp14="http://schemas.microsoft.com/office/word/2010/wordprocessingDrawing" xmlns:wp="http://schemas.openxmlformats.org/drawingml/2006/wordprocessingDrawing" xmlns:w10="urn:schemas-microsoft-com:office:word" xmlns:w="http://schemas.openxmlformats.org/wordprocessingml/2006/main" xmlns:w14="http://schemas.microsoft.com/office/word/2010/wordml" xmlns:w15="http://schemas.microsoft.com/office/word/2012/wordml" xmlns:w16cid="http://schemas.microsoft.com/office/word/2016/wordml/cid" xmlns:w16se="http://schemas.microsoft.com/office/word/2015/wordml/symex" xmlns:wpg="http://schemas.microsoft.com/office/word/2010/wordprocessingGroup" xmlns:wpi="http://schemas.microsoft.com/office/word/2010/wordprocessingInk" xmlns:wne="http://schemas.microsoft.com/office/word/2006/wordml" xmlns:wps="http://schemas.microsoft.com/office/word/2010/wordprocessingShape" mc:Ignorable="w14 w15 w16se w16cid wp14">
   <w:abstractNum w:abstractNumId="0" w15:restartNumberingAfterBreak="0">
+    <w:nsid w:val="05FF442F"/>
+    <w:multiLevelType w:val="multilevel"/>
+    <w:tmpl w:val="EB1E7B14"/>
+    <w:lvl w:ilvl="0">
+      <w:start w:val="1"/>
+      <w:numFmt w:val="bullet"/>
+      <w:lvlText w:val="●"/>
+      <w:lvlJc w:val="left"/>
+      <w:pPr>
+        <w:ind w:left="1440" w:hanging="360"/>
+      </w:pPr>
+      <w:rPr>
+        <w:u w:val="none"/>
+      </w:rPr>
+    </w:lvl>
+    <w:lvl w:ilvl="1">
+      <w:start w:val="1"/>
+      <w:numFmt w:val="bullet"/>
+      <w:lvlText w:val="○"/>
+      <w:lvlJc w:val="left"/>
+      <w:pPr>
+        <w:ind w:left="2160" w:hanging="360"/>
+      </w:pPr>
+      <w:rPr>
+        <w:u w:val="none"/>
+      </w:rPr>
+    </w:lvl>
+    <w:lvl w:ilvl="2">
+      <w:start w:val="1"/>
+      <w:numFmt w:val="bullet"/>
+      <w:lvlText w:val="■"/>
+      <w:lvlJc w:val="left"/>
+      <w:pPr>
+        <w:ind w:left="2880" w:hanging="360"/>
+      </w:pPr>
+      <w:rPr>
+        <w:u w:val="none"/>
+      </w:rPr>
+    </w:lvl>
+    <w:lvl w:ilvl="3">
+      <w:start w:val="1"/>
+      <w:numFmt w:val="bullet"/>
+      <w:lvlText w:val="●"/>
+      <w:lvlJc w:val="left"/>
+      <w:pPr>
+        <w:ind w:left="3600" w:hanging="360"/>
+      </w:pPr>
+      <w:rPr>
+        <w:u w:val="none"/>
+      </w:rPr>
+    </w:lvl>
+    <w:lvl w:ilvl="4">
+      <w:start w:val="1"/>
+      <w:numFmt w:val="bullet"/>
+      <w:lvlText w:val="○"/>
+      <w:lvlJc w:val="left"/>
+      <w:pPr>
+        <w:ind w:left="4320" w:hanging="360"/>
+      </w:pPr>
+      <w:rPr>
+        <w:u w:val="none"/>
+      </w:rPr>
+    </w:lvl>
+    <w:lvl w:ilvl="5">
+      <w:start w:val="1"/>
+      <w:numFmt w:val="bullet"/>
+      <w:lvlText w:val="■"/>
+      <w:lvlJc w:val="left"/>
+      <w:pPr>
+        <w:ind w:left="5040" w:hanging="360"/>
+      </w:pPr>
+      <w:rPr>
+        <w:u w:val="none"/>
+      </w:rPr>
+    </w:lvl>
+    <w:lvl w:ilvl="6">
+      <w:start w:val="1"/>
+      <w:numFmt w:val="bullet"/>
+      <w:lvlText w:val="●"/>
+      <w:lvlJc w:val="left"/>
+      <w:pPr>
+        <w:ind w:left="5760" w:hanging="360"/>
+      </w:pPr>
+      <w:rPr>
+        <w:u w:val="none"/>
+      </w:rPr>
+    </w:lvl>
+    <w:lvl w:ilvl="7">
+      <w:start w:val="1"/>
+      <w:numFmt w:val="bullet"/>
+      <w:lvlText w:val="○"/>
+      <w:lvlJc w:val="left"/>
+      <w:pPr>
+        <w:ind w:left="6480" w:hanging="360"/>
+      </w:pPr>
+      <w:rPr>
+        <w:u w:val="none"/>
+      </w:rPr>
+    </w:lvl>
+    <w:lvl w:ilvl="8">
+      <w:start w:val="1"/>
+      <w:numFmt w:val="bullet"/>
+      <w:lvlText w:val="■"/>
+      <w:lvlJc w:val="left"/>
+      <w:pPr>
+        <w:ind w:left="7200" w:hanging="360"/>
+      </w:pPr>
+      <w:rPr>
+        <w:u w:val="none"/>
+      </w:rPr>
+    </w:lvl>
+  </w:abstractNum>
+  <w:abstractNum w:abstractNumId="1" w15:restartNumberingAfterBreak="0">
     <w:nsid w:val="407620AB"/>
     <w:multiLevelType w:val="multilevel"/>
     <w:tmpl w:val="07EEA1B4"/>
@@ -2316,7 +2731,7 @@
       </w:pPr>
     </w:lvl>
   </w:abstractNum>
-  <w:abstractNum w:abstractNumId="1" w15:restartNumberingAfterBreak="0">
+  <w:abstractNum w:abstractNumId="2" w15:restartNumberingAfterBreak="0">
     <w:nsid w:val="478F0002"/>
     <w:multiLevelType w:val="multilevel"/>
     <w:tmpl w:val="0D3E6C66"/>
@@ -2402,7 +2817,96 @@
       </w:pPr>
     </w:lvl>
   </w:abstractNum>
-  <w:abstractNum w:abstractNumId="2" w15:restartNumberingAfterBreak="0">
+  <w:abstractNum w:abstractNumId="3" w15:restartNumberingAfterBreak="0">
+    <w:nsid w:val="50840DFF"/>
+    <w:multiLevelType w:val="multilevel"/>
+    <w:tmpl w:val="5AE6B980"/>
+    <w:lvl w:ilvl="0">
+      <w:start w:val="1"/>
+      <w:numFmt w:val="bullet"/>
+      <w:lvlText w:val=""/>
+      <w:lvlJc w:val="left"/>
+      <w:pPr>
+        <w:ind w:left="1396" w:hanging="360"/>
+      </w:pPr>
+      <w:rPr>
+        <w:rFonts w:ascii="Symbol" w:hAnsi="Symbol" w:hint="default"/>
+      </w:rPr>
+    </w:lvl>
+    <w:lvl w:ilvl="1">
+      <w:start w:val="1"/>
+      <w:numFmt w:val="lowerLetter"/>
+      <w:lvlText w:val="%2."/>
+      <w:lvlJc w:val="left"/>
+      <w:pPr>
+        <w:ind w:left="2116" w:hanging="360"/>
+      </w:pPr>
+    </w:lvl>
+    <w:lvl w:ilvl="2">
+      <w:start w:val="1"/>
+      <w:numFmt w:val="lowerRoman"/>
+      <w:lvlText w:val="%3."/>
+      <w:lvlJc w:val="right"/>
+      <w:pPr>
+        <w:ind w:left="2836" w:hanging="180"/>
+      </w:pPr>
+    </w:lvl>
+    <w:lvl w:ilvl="3">
+      <w:start w:val="1"/>
+      <w:numFmt w:val="decimal"/>
+      <w:lvlText w:val="%4."/>
+      <w:lvlJc w:val="left"/>
+      <w:pPr>
+        <w:ind w:left="3556" w:hanging="360"/>
+      </w:pPr>
+    </w:lvl>
+    <w:lvl w:ilvl="4">
+      <w:start w:val="1"/>
+      <w:numFmt w:val="lowerLetter"/>
+      <w:lvlText w:val="%5."/>
+      <w:lvlJc w:val="left"/>
+      <w:pPr>
+        <w:ind w:left="4276" w:hanging="360"/>
+      </w:pPr>
+    </w:lvl>
+    <w:lvl w:ilvl="5">
+      <w:start w:val="1"/>
+      <w:numFmt w:val="lowerRoman"/>
+      <w:lvlText w:val="%6."/>
+      <w:lvlJc w:val="right"/>
+      <w:pPr>
+        <w:ind w:left="4996" w:hanging="180"/>
+      </w:pPr>
+    </w:lvl>
+    <w:lvl w:ilvl="6">
+      <w:start w:val="1"/>
+      <w:numFmt w:val="decimal"/>
+      <w:lvlText w:val="%7."/>
+      <w:lvlJc w:val="left"/>
+      <w:pPr>
+        <w:ind w:left="5716" w:hanging="360"/>
+      </w:pPr>
+    </w:lvl>
+    <w:lvl w:ilvl="7">
+      <w:start w:val="1"/>
+      <w:numFmt w:val="lowerLetter"/>
+      <w:lvlText w:val="%8."/>
+      <w:lvlJc w:val="left"/>
+      <w:pPr>
+        <w:ind w:left="6436" w:hanging="360"/>
+      </w:pPr>
+    </w:lvl>
+    <w:lvl w:ilvl="8">
+      <w:start w:val="1"/>
+      <w:numFmt w:val="lowerRoman"/>
+      <w:lvlText w:val="%9."/>
+      <w:lvlJc w:val="right"/>
+      <w:pPr>
+        <w:ind w:left="7156" w:hanging="180"/>
+      </w:pPr>
+    </w:lvl>
+  </w:abstractNum>
+  <w:abstractNum w:abstractNumId="4" w15:restartNumberingAfterBreak="0">
     <w:nsid w:val="7F827231"/>
     <w:multiLevelType w:val="multilevel"/>
     <w:tmpl w:val="2250E41C"/>
@@ -2489,13 +2993,19 @@
     </w:lvl>
   </w:abstractNum>
   <w:num w:numId="1">
+    <w:abstractNumId w:val="1"/>
+  </w:num>
+  <w:num w:numId="2">
+    <w:abstractNumId w:val="4"/>
+  </w:num>
+  <w:num w:numId="3">
+    <w:abstractNumId w:val="2"/>
+  </w:num>
+  <w:num w:numId="4">
     <w:abstractNumId w:val="0"/>
   </w:num>
-  <w:num w:numId="2">
-    <w:abstractNumId w:val="2"/>
-  </w:num>
-  <w:num w:numId="3">
-    <w:abstractNumId w:val="1"/>
+  <w:num w:numId="5">
+    <w:abstractNumId w:val="3"/>
   </w:num>
 </w:numbering>
 </file>

</xml_diff>

<commit_message>
Pregunta 5 Capítulo 1
</commit_message>
<xml_diff>
--- a/Actividades capitulo 1 y 2.docx
+++ b/Actividades capitulo 1 y 2.docx
@@ -782,17 +782,7 @@
           <w:sz w:val="28"/>
           <w:szCs w:val="28"/>
         </w:rPr>
-        <w:t>We</w:t>
-      </w:r>
-      <w:bookmarkStart w:id="0" w:name="_GoBack"/>
-      <w:bookmarkEnd w:id="0"/>
-      <w:r>
-        <w:rPr>
-          <w:rFonts w:ascii="Cambria" w:eastAsia="Cambria" w:hAnsi="Cambria" w:cs="Cambria"/>
-          <w:sz w:val="28"/>
-          <w:szCs w:val="28"/>
-        </w:rPr>
-        <w:t>blogs</w:t>
+        <w:t>Weblogs</w:t>
       </w:r>
       <w:proofErr w:type="spellEnd"/>
       <w:r>
@@ -936,6 +926,220 @@
         </w:rPr>
         <w:t>Identificar los componentes clave de cualquier red de datos y describir su funcionamiento.</w:t>
       </w:r>
+    </w:p>
+    <w:p>
+      <w:pPr>
+        <w:numPr>
+          <w:ilvl w:val="0"/>
+          <w:numId w:val="7"/>
+        </w:numPr>
+        <w:pBdr>
+          <w:top w:val="nil"/>
+          <w:left w:val="nil"/>
+          <w:bottom w:val="nil"/>
+          <w:right w:val="nil"/>
+          <w:between w:val="nil"/>
+        </w:pBdr>
+        <w:ind w:right="1170"/>
+        <w:jc w:val="both"/>
+        <w:rPr>
+          <w:rFonts w:ascii="Cambria" w:eastAsia="Cambria" w:hAnsi="Cambria" w:cs="Cambria"/>
+          <w:sz w:val="28"/>
+          <w:szCs w:val="28"/>
+        </w:rPr>
+      </w:pPr>
+      <w:r>
+        <w:rPr>
+          <w:rFonts w:ascii="Cambria" w:eastAsia="Cambria" w:hAnsi="Cambria" w:cs="Cambria"/>
+          <w:sz w:val="28"/>
+          <w:szCs w:val="28"/>
+        </w:rPr>
+        <w:t xml:space="preserve">Dispositivos: son todos aquellos dispositivos hardware que permiten enviar y recibir mensajes a través de una red, por ejemplo, computadoras, teléfonos, cámaras, sistemas de música, impresoras y consolas de juegos. Además tenemos los dispositivos que permiten realizar la redirección de los mensajes a través de toda la red para que estos puedan llegar correctamente a su destino, por ejemplo, el </w:t>
+      </w:r>
+      <w:proofErr w:type="spellStart"/>
+      <w:r>
+        <w:rPr>
+          <w:rFonts w:ascii="Cambria" w:eastAsia="Cambria" w:hAnsi="Cambria" w:cs="Cambria"/>
+          <w:sz w:val="28"/>
+          <w:szCs w:val="28"/>
+        </w:rPr>
+        <w:t>router</w:t>
+      </w:r>
+      <w:proofErr w:type="spellEnd"/>
+      <w:r>
+        <w:rPr>
+          <w:rFonts w:ascii="Cambria" w:eastAsia="Cambria" w:hAnsi="Cambria" w:cs="Cambria"/>
+          <w:sz w:val="28"/>
+          <w:szCs w:val="28"/>
+        </w:rPr>
+        <w:t xml:space="preserve">, </w:t>
+      </w:r>
+      <w:proofErr w:type="spellStart"/>
+      <w:r>
+        <w:rPr>
+          <w:rFonts w:ascii="Cambria" w:eastAsia="Cambria" w:hAnsi="Cambria" w:cs="Cambria"/>
+          <w:sz w:val="28"/>
+          <w:szCs w:val="28"/>
+        </w:rPr>
+        <w:t>router</w:t>
+      </w:r>
+      <w:proofErr w:type="spellEnd"/>
+      <w:r>
+        <w:rPr>
+          <w:rFonts w:ascii="Cambria" w:eastAsia="Cambria" w:hAnsi="Cambria" w:cs="Cambria"/>
+          <w:sz w:val="28"/>
+          <w:szCs w:val="28"/>
+        </w:rPr>
+        <w:t xml:space="preserve"> </w:t>
+      </w:r>
+      <w:proofErr w:type="gramStart"/>
+      <w:r>
+        <w:rPr>
+          <w:rFonts w:ascii="Cambria" w:eastAsia="Cambria" w:hAnsi="Cambria" w:cs="Cambria"/>
+          <w:sz w:val="28"/>
+          <w:szCs w:val="28"/>
+        </w:rPr>
+        <w:t xml:space="preserve">inalámbrico,  </w:t>
+      </w:r>
+      <w:proofErr w:type="spellStart"/>
+      <w:r>
+        <w:rPr>
+          <w:rFonts w:ascii="Cambria" w:eastAsia="Cambria" w:hAnsi="Cambria" w:cs="Cambria"/>
+          <w:sz w:val="28"/>
+          <w:szCs w:val="28"/>
+        </w:rPr>
+        <w:t>switch</w:t>
+      </w:r>
+      <w:proofErr w:type="spellEnd"/>
+      <w:proofErr w:type="gramEnd"/>
+      <w:r>
+        <w:rPr>
+          <w:rFonts w:ascii="Cambria" w:eastAsia="Cambria" w:hAnsi="Cambria" w:cs="Cambria"/>
+          <w:sz w:val="28"/>
+          <w:szCs w:val="28"/>
+        </w:rPr>
+        <w:t>, entre otros.</w:t>
+      </w:r>
+    </w:p>
+    <w:p>
+      <w:pPr>
+        <w:numPr>
+          <w:ilvl w:val="0"/>
+          <w:numId w:val="7"/>
+        </w:numPr>
+        <w:pBdr>
+          <w:top w:val="nil"/>
+          <w:left w:val="nil"/>
+          <w:bottom w:val="nil"/>
+          <w:right w:val="nil"/>
+          <w:between w:val="nil"/>
+        </w:pBdr>
+        <w:ind w:right="1170"/>
+        <w:jc w:val="both"/>
+        <w:rPr>
+          <w:rFonts w:ascii="Cambria" w:eastAsia="Cambria" w:hAnsi="Cambria" w:cs="Cambria"/>
+          <w:sz w:val="28"/>
+          <w:szCs w:val="28"/>
+        </w:rPr>
+      </w:pPr>
+      <w:r>
+        <w:rPr>
+          <w:rFonts w:ascii="Cambria" w:eastAsia="Cambria" w:hAnsi="Cambria" w:cs="Cambria"/>
+          <w:sz w:val="28"/>
+          <w:szCs w:val="28"/>
+        </w:rPr>
+        <w:t>Medio: es el canal por medio del cual los mensajes se van a poder transmitir para llegar a su destino, este puede ser inalámbrico o por cable. En las conexiones con cable el medio puede ser cobre o fibra óptica y en las conexiones inalámbricas el medio es la atmósfera de la tierra o espacio y las señales s</w:t>
+      </w:r>
+      <w:bookmarkStart w:id="0" w:name="_GoBack"/>
+      <w:bookmarkEnd w:id="0"/>
+      <w:r>
+        <w:rPr>
+          <w:rFonts w:ascii="Cambria" w:eastAsia="Cambria" w:hAnsi="Cambria" w:cs="Cambria"/>
+          <w:sz w:val="28"/>
+          <w:szCs w:val="28"/>
+        </w:rPr>
+        <w:t>on microondas.</w:t>
+      </w:r>
+    </w:p>
+    <w:p>
+      <w:pPr>
+        <w:numPr>
+          <w:ilvl w:val="0"/>
+          <w:numId w:val="7"/>
+        </w:numPr>
+        <w:pBdr>
+          <w:top w:val="nil"/>
+          <w:left w:val="nil"/>
+          <w:bottom w:val="nil"/>
+          <w:right w:val="nil"/>
+          <w:between w:val="nil"/>
+        </w:pBdr>
+        <w:ind w:right="1170"/>
+        <w:jc w:val="both"/>
+        <w:rPr>
+          <w:rFonts w:ascii="Cambria" w:eastAsia="Cambria" w:hAnsi="Cambria" w:cs="Cambria"/>
+          <w:sz w:val="28"/>
+          <w:szCs w:val="28"/>
+        </w:rPr>
+      </w:pPr>
+      <w:r>
+        <w:rPr>
+          <w:rFonts w:ascii="Cambria" w:eastAsia="Cambria" w:hAnsi="Cambria" w:cs="Cambria"/>
+          <w:sz w:val="28"/>
+          <w:szCs w:val="28"/>
+        </w:rPr>
+        <w:t>Mensaje: este se envía en la primera etapa de comunicación entre el dispositivo de origen al dispositivo de destino. Se convierte en bits antes de enviarse al destino sin importar el formato (texto, video, voz o datos), posteriormente a que se realice este proceso el mensaje puede ser enviado a su destino.</w:t>
+      </w:r>
+    </w:p>
+    <w:p>
+      <w:pPr>
+        <w:numPr>
+          <w:ilvl w:val="0"/>
+          <w:numId w:val="7"/>
+        </w:numPr>
+        <w:pBdr>
+          <w:top w:val="nil"/>
+          <w:left w:val="nil"/>
+          <w:bottom w:val="nil"/>
+          <w:right w:val="nil"/>
+          <w:between w:val="nil"/>
+        </w:pBdr>
+        <w:ind w:right="1170"/>
+        <w:jc w:val="both"/>
+        <w:rPr>
+          <w:rFonts w:ascii="Cambria" w:eastAsia="Cambria" w:hAnsi="Cambria" w:cs="Cambria"/>
+          <w:sz w:val="28"/>
+          <w:szCs w:val="28"/>
+        </w:rPr>
+      </w:pPr>
+      <w:r>
+        <w:rPr>
+          <w:rFonts w:ascii="Cambria" w:eastAsia="Cambria" w:hAnsi="Cambria" w:cs="Cambria"/>
+          <w:sz w:val="28"/>
+          <w:szCs w:val="28"/>
+        </w:rPr>
+        <w:t>Reglas: son normas o protocolos que rigen la comunicación en la red ya que a través de estos se puede especificar cómo se envían los mensajes, cómo se direccionan a través de la red y finalmente cómo se realiza la interpretación en el dispositivo de destino.</w:t>
+      </w:r>
+    </w:p>
+    <w:p>
+      <w:pPr>
+        <w:pBdr>
+          <w:top w:val="nil"/>
+          <w:left w:val="nil"/>
+          <w:bottom w:val="nil"/>
+          <w:right w:val="nil"/>
+          <w:between w:val="nil"/>
+        </w:pBdr>
+        <w:spacing w:before="91"/>
+        <w:ind w:left="1396" w:right="1170"/>
+        <w:jc w:val="both"/>
+        <w:rPr>
+          <w:rFonts w:ascii="Cambria" w:eastAsia="Cambria" w:hAnsi="Cambria" w:cs="Cambria"/>
+          <w:color w:val="000000"/>
+          <w:sz w:val="28"/>
+          <w:szCs w:val="28"/>
+        </w:rPr>
+      </w:pPr>
     </w:p>
     <w:p>
       <w:pPr>
@@ -1978,16 +2182,7 @@
           <w:sz w:val="28"/>
           <w:szCs w:val="28"/>
         </w:rPr>
-        <w:t xml:space="preserve"> del </w:t>
-      </w:r>
-      <w:r>
-        <w:rPr>
-          <w:rFonts w:ascii="Cambria" w:eastAsia="Cambria" w:hAnsi="Cambria" w:cs="Cambria"/>
-          <w:sz w:val="28"/>
-          <w:szCs w:val="28"/>
-        </w:rPr>
-        <w:lastRenderedPageBreak/>
-        <w:t>curso de manera individual.</w:t>
+        <w:t xml:space="preserve"> del curso de manera individual.</w:t>
       </w:r>
     </w:p>
     <w:p>
@@ -2646,6 +2841,208 @@
     </w:lvl>
   </w:abstractNum>
   <w:abstractNum w:abstractNumId="1" w15:restartNumberingAfterBreak="0">
+    <w:nsid w:val="0B433A77"/>
+    <w:multiLevelType w:val="multilevel"/>
+    <w:tmpl w:val="428A245A"/>
+    <w:lvl w:ilvl="0">
+      <w:start w:val="1"/>
+      <w:numFmt w:val="bullet"/>
+      <w:lvlText w:val="●"/>
+      <w:lvlJc w:val="left"/>
+      <w:pPr>
+        <w:ind w:left="1440" w:hanging="360"/>
+      </w:pPr>
+      <w:rPr>
+        <w:u w:val="none"/>
+      </w:rPr>
+    </w:lvl>
+    <w:lvl w:ilvl="1">
+      <w:start w:val="1"/>
+      <w:numFmt w:val="bullet"/>
+      <w:lvlText w:val="○"/>
+      <w:lvlJc w:val="left"/>
+      <w:pPr>
+        <w:ind w:left="2160" w:hanging="360"/>
+      </w:pPr>
+      <w:rPr>
+        <w:u w:val="none"/>
+      </w:rPr>
+    </w:lvl>
+    <w:lvl w:ilvl="2">
+      <w:start w:val="1"/>
+      <w:numFmt w:val="bullet"/>
+      <w:lvlText w:val="■"/>
+      <w:lvlJc w:val="left"/>
+      <w:pPr>
+        <w:ind w:left="2880" w:hanging="360"/>
+      </w:pPr>
+      <w:rPr>
+        <w:u w:val="none"/>
+      </w:rPr>
+    </w:lvl>
+    <w:lvl w:ilvl="3">
+      <w:start w:val="1"/>
+      <w:numFmt w:val="bullet"/>
+      <w:lvlText w:val="●"/>
+      <w:lvlJc w:val="left"/>
+      <w:pPr>
+        <w:ind w:left="3600" w:hanging="360"/>
+      </w:pPr>
+      <w:rPr>
+        <w:u w:val="none"/>
+      </w:rPr>
+    </w:lvl>
+    <w:lvl w:ilvl="4">
+      <w:start w:val="1"/>
+      <w:numFmt w:val="bullet"/>
+      <w:lvlText w:val="○"/>
+      <w:lvlJc w:val="left"/>
+      <w:pPr>
+        <w:ind w:left="4320" w:hanging="360"/>
+      </w:pPr>
+      <w:rPr>
+        <w:u w:val="none"/>
+      </w:rPr>
+    </w:lvl>
+    <w:lvl w:ilvl="5">
+      <w:start w:val="1"/>
+      <w:numFmt w:val="bullet"/>
+      <w:lvlText w:val="■"/>
+      <w:lvlJc w:val="left"/>
+      <w:pPr>
+        <w:ind w:left="5040" w:hanging="360"/>
+      </w:pPr>
+      <w:rPr>
+        <w:u w:val="none"/>
+      </w:rPr>
+    </w:lvl>
+    <w:lvl w:ilvl="6">
+      <w:start w:val="1"/>
+      <w:numFmt w:val="bullet"/>
+      <w:lvlText w:val="●"/>
+      <w:lvlJc w:val="left"/>
+      <w:pPr>
+        <w:ind w:left="5760" w:hanging="360"/>
+      </w:pPr>
+      <w:rPr>
+        <w:u w:val="none"/>
+      </w:rPr>
+    </w:lvl>
+    <w:lvl w:ilvl="7">
+      <w:start w:val="1"/>
+      <w:numFmt w:val="bullet"/>
+      <w:lvlText w:val="○"/>
+      <w:lvlJc w:val="left"/>
+      <w:pPr>
+        <w:ind w:left="6480" w:hanging="360"/>
+      </w:pPr>
+      <w:rPr>
+        <w:u w:val="none"/>
+      </w:rPr>
+    </w:lvl>
+    <w:lvl w:ilvl="8">
+      <w:start w:val="1"/>
+      <w:numFmt w:val="bullet"/>
+      <w:lvlText w:val="■"/>
+      <w:lvlJc w:val="left"/>
+      <w:pPr>
+        <w:ind w:left="7200" w:hanging="360"/>
+      </w:pPr>
+      <w:rPr>
+        <w:u w:val="none"/>
+      </w:rPr>
+    </w:lvl>
+  </w:abstractNum>
+  <w:abstractNum w:abstractNumId="2" w15:restartNumberingAfterBreak="0">
+    <w:nsid w:val="0B574138"/>
+    <w:multiLevelType w:val="multilevel"/>
+    <w:tmpl w:val="91CE1A60"/>
+    <w:lvl w:ilvl="0">
+      <w:start w:val="1"/>
+      <w:numFmt w:val="bullet"/>
+      <w:lvlText w:val=""/>
+      <w:lvlJc w:val="left"/>
+      <w:pPr>
+        <w:ind w:left="1396" w:hanging="360"/>
+      </w:pPr>
+      <w:rPr>
+        <w:rFonts w:ascii="Symbol" w:hAnsi="Symbol" w:hint="default"/>
+      </w:rPr>
+    </w:lvl>
+    <w:lvl w:ilvl="1">
+      <w:start w:val="1"/>
+      <w:numFmt w:val="lowerLetter"/>
+      <w:lvlText w:val="%2."/>
+      <w:lvlJc w:val="left"/>
+      <w:pPr>
+        <w:ind w:left="2116" w:hanging="360"/>
+      </w:pPr>
+    </w:lvl>
+    <w:lvl w:ilvl="2">
+      <w:start w:val="1"/>
+      <w:numFmt w:val="lowerRoman"/>
+      <w:lvlText w:val="%3."/>
+      <w:lvlJc w:val="right"/>
+      <w:pPr>
+        <w:ind w:left="2836" w:hanging="180"/>
+      </w:pPr>
+    </w:lvl>
+    <w:lvl w:ilvl="3">
+      <w:start w:val="1"/>
+      <w:numFmt w:val="decimal"/>
+      <w:lvlText w:val="%4."/>
+      <w:lvlJc w:val="left"/>
+      <w:pPr>
+        <w:ind w:left="3556" w:hanging="360"/>
+      </w:pPr>
+    </w:lvl>
+    <w:lvl w:ilvl="4">
+      <w:start w:val="1"/>
+      <w:numFmt w:val="lowerLetter"/>
+      <w:lvlText w:val="%5."/>
+      <w:lvlJc w:val="left"/>
+      <w:pPr>
+        <w:ind w:left="4276" w:hanging="360"/>
+      </w:pPr>
+    </w:lvl>
+    <w:lvl w:ilvl="5">
+      <w:start w:val="1"/>
+      <w:numFmt w:val="lowerRoman"/>
+      <w:lvlText w:val="%6."/>
+      <w:lvlJc w:val="right"/>
+      <w:pPr>
+        <w:ind w:left="4996" w:hanging="180"/>
+      </w:pPr>
+    </w:lvl>
+    <w:lvl w:ilvl="6">
+      <w:start w:val="1"/>
+      <w:numFmt w:val="decimal"/>
+      <w:lvlText w:val="%7."/>
+      <w:lvlJc w:val="left"/>
+      <w:pPr>
+        <w:ind w:left="5716" w:hanging="360"/>
+      </w:pPr>
+    </w:lvl>
+    <w:lvl w:ilvl="7">
+      <w:start w:val="1"/>
+      <w:numFmt w:val="lowerLetter"/>
+      <w:lvlText w:val="%8."/>
+      <w:lvlJc w:val="left"/>
+      <w:pPr>
+        <w:ind w:left="6436" w:hanging="360"/>
+      </w:pPr>
+    </w:lvl>
+    <w:lvl w:ilvl="8">
+      <w:start w:val="1"/>
+      <w:numFmt w:val="lowerRoman"/>
+      <w:lvlText w:val="%9."/>
+      <w:lvlJc w:val="right"/>
+      <w:pPr>
+        <w:ind w:left="7156" w:hanging="180"/>
+      </w:pPr>
+    </w:lvl>
+  </w:abstractNum>
+  <w:abstractNum w:abstractNumId="3" w15:restartNumberingAfterBreak="0">
     <w:nsid w:val="407620AB"/>
     <w:multiLevelType w:val="multilevel"/>
     <w:tmpl w:val="07EEA1B4"/>
@@ -2731,7 +3128,7 @@
       </w:pPr>
     </w:lvl>
   </w:abstractNum>
-  <w:abstractNum w:abstractNumId="2" w15:restartNumberingAfterBreak="0">
+  <w:abstractNum w:abstractNumId="4" w15:restartNumberingAfterBreak="0">
     <w:nsid w:val="478F0002"/>
     <w:multiLevelType w:val="multilevel"/>
     <w:tmpl w:val="0D3E6C66"/>
@@ -2817,7 +3214,7 @@
       </w:pPr>
     </w:lvl>
   </w:abstractNum>
-  <w:abstractNum w:abstractNumId="3" w15:restartNumberingAfterBreak="0">
+  <w:abstractNum w:abstractNumId="5" w15:restartNumberingAfterBreak="0">
     <w:nsid w:val="50840DFF"/>
     <w:multiLevelType w:val="multilevel"/>
     <w:tmpl w:val="5AE6B980"/>
@@ -2906,7 +3303,7 @@
       </w:pPr>
     </w:lvl>
   </w:abstractNum>
-  <w:abstractNum w:abstractNumId="4" w15:restartNumberingAfterBreak="0">
+  <w:abstractNum w:abstractNumId="6" w15:restartNumberingAfterBreak="0">
     <w:nsid w:val="7F827231"/>
     <w:multiLevelType w:val="multilevel"/>
     <w:tmpl w:val="2250E41C"/>
@@ -2993,19 +3390,25 @@
     </w:lvl>
   </w:abstractNum>
   <w:num w:numId="1">
-    <w:abstractNumId w:val="1"/>
+    <w:abstractNumId w:val="3"/>
   </w:num>
   <w:num w:numId="2">
-    <w:abstractNumId w:val="4"/>
+    <w:abstractNumId w:val="6"/>
   </w:num>
   <w:num w:numId="3">
-    <w:abstractNumId w:val="2"/>
+    <w:abstractNumId w:val="4"/>
   </w:num>
   <w:num w:numId="4">
     <w:abstractNumId w:val="0"/>
   </w:num>
   <w:num w:numId="5">
-    <w:abstractNumId w:val="3"/>
+    <w:abstractNumId w:val="5"/>
+  </w:num>
+  <w:num w:numId="6">
+    <w:abstractNumId w:val="1"/>
+  </w:num>
+  <w:num w:numId="7">
+    <w:abstractNumId w:val="2"/>
   </w:num>
 </w:numbering>
 </file>

</xml_diff>

<commit_message>
Pregunta 9 Capítulo 1
</commit_message>
<xml_diff>
--- a/Actividades capitulo 1 y 2.docx
+++ b/Actividades capitulo 1 y 2.docx
@@ -1048,17 +1048,7 @@
           <w:sz w:val="28"/>
           <w:szCs w:val="28"/>
         </w:rPr>
-        <w:t>Medio: es el canal por medio del cual los mensajes se van a poder transmitir para llegar a su destino, este puede ser inalámbrico o por cable. En las conexiones con cable el medio puede ser cobre o fibra óptica y en las conexiones inalámbricas el medio es la atmósfera de la tierra o espacio y las señales s</w:t>
-      </w:r>
-      <w:bookmarkStart w:id="0" w:name="_GoBack"/>
-      <w:bookmarkEnd w:id="0"/>
-      <w:r>
-        <w:rPr>
-          <w:rFonts w:ascii="Cambria" w:eastAsia="Cambria" w:hAnsi="Cambria" w:cs="Cambria"/>
-          <w:sz w:val="28"/>
-          <w:szCs w:val="28"/>
-        </w:rPr>
-        <w:t>on microondas.</w:t>
+        <w:t>Medio: es el canal por medio del cual los mensajes se van a poder transmitir para llegar a su destino, este puede ser inalámbrico o por cable. En las conexiones con cable el medio puede ser cobre o fibra óptica y en las conexiones inalámbricas el medio es la atmósfera de la tierra o espacio y las señales son microondas.</w:t>
       </w:r>
     </w:p>
     <w:p>
@@ -1285,6 +1275,28 @@
     </w:p>
     <w:p>
       <w:pPr>
+        <w:pBdr>
+          <w:top w:val="nil"/>
+          <w:left w:val="nil"/>
+          <w:bottom w:val="nil"/>
+          <w:right w:val="nil"/>
+          <w:between w:val="nil"/>
+        </w:pBdr>
+        <w:spacing w:before="91"/>
+        <w:ind w:left="1396" w:right="1170"/>
+        <w:jc w:val="both"/>
+        <w:rPr>
+          <w:rFonts w:ascii="Cambria" w:eastAsia="Cambria" w:hAnsi="Cambria" w:cs="Cambria"/>
+          <w:color w:val="000000"/>
+          <w:sz w:val="28"/>
+          <w:szCs w:val="28"/>
+        </w:rPr>
+      </w:pPr>
+      <w:bookmarkStart w:id="0" w:name="_GoBack"/>
+      <w:bookmarkEnd w:id="0"/>
+    </w:p>
+    <w:p>
+      <w:pPr>
         <w:numPr>
           <w:ilvl w:val="0"/>
           <w:numId w:val="2"/>
@@ -1318,6 +1330,224 @@
     </w:p>
     <w:p>
       <w:pPr>
+        <w:pBdr>
+          <w:top w:val="nil"/>
+          <w:left w:val="nil"/>
+          <w:bottom w:val="nil"/>
+          <w:right w:val="nil"/>
+          <w:between w:val="nil"/>
+        </w:pBdr>
+        <w:spacing w:before="91"/>
+        <w:ind w:left="1396" w:right="1170"/>
+        <w:jc w:val="both"/>
+        <w:rPr>
+          <w:rFonts w:ascii="Cambria" w:eastAsia="Cambria" w:hAnsi="Cambria" w:cs="Cambria"/>
+          <w:sz w:val="28"/>
+          <w:szCs w:val="28"/>
+        </w:rPr>
+      </w:pPr>
+      <w:r>
+        <w:rPr>
+          <w:rFonts w:ascii="Cambria" w:eastAsia="Cambria" w:hAnsi="Cambria" w:cs="Cambria"/>
+          <w:sz w:val="28"/>
+          <w:szCs w:val="28"/>
+        </w:rPr>
+        <w:t xml:space="preserve">Debido a que la tecnología avanza periódicamente, se crean nuevos servicios los cuales generan cierto grado de expectativa en cuanto al nivel de calidad que poseen. </w:t>
+      </w:r>
+    </w:p>
+    <w:p>
+      <w:pPr>
+        <w:pBdr>
+          <w:top w:val="nil"/>
+          <w:left w:val="nil"/>
+          <w:bottom w:val="nil"/>
+          <w:right w:val="nil"/>
+          <w:between w:val="nil"/>
+        </w:pBdr>
+        <w:spacing w:before="91"/>
+        <w:ind w:left="1396" w:right="1170"/>
+        <w:jc w:val="both"/>
+        <w:rPr>
+          <w:rFonts w:ascii="Cambria" w:eastAsia="Cambria" w:hAnsi="Cambria" w:cs="Cambria"/>
+          <w:sz w:val="28"/>
+          <w:szCs w:val="28"/>
+        </w:rPr>
+      </w:pPr>
+      <w:r>
+        <w:rPr>
+          <w:rFonts w:ascii="Cambria" w:eastAsia="Cambria" w:hAnsi="Cambria" w:cs="Cambria"/>
+          <w:sz w:val="28"/>
+          <w:szCs w:val="28"/>
+        </w:rPr>
+        <w:t xml:space="preserve">La calidad del servicio es un tipo de estudio o revisión que se realiza a la red </w:t>
+      </w:r>
+      <w:r>
+        <w:rPr>
+          <w:rFonts w:ascii="Cambria" w:eastAsia="Cambria" w:hAnsi="Cambria" w:cs="Cambria"/>
+          <w:sz w:val="28"/>
+          <w:szCs w:val="28"/>
+        </w:rPr>
+        <w:lastRenderedPageBreak/>
+        <w:t xml:space="preserve">con el fin de experimentar un alto grado de similitud con respecto a la comunicación que se realiza en persona.  Esta métrica es de vital importancia en las empresas. Por ejemplo, la calidad del servicio en un centro de llamadas de emergencia es crucial para las personas que solicitan ayuda. </w:t>
+      </w:r>
+    </w:p>
+    <w:p>
+      <w:pPr>
+        <w:pBdr>
+          <w:top w:val="nil"/>
+          <w:left w:val="nil"/>
+          <w:bottom w:val="nil"/>
+          <w:right w:val="nil"/>
+          <w:between w:val="nil"/>
+        </w:pBdr>
+        <w:spacing w:before="91"/>
+        <w:ind w:left="1396" w:right="1170"/>
+        <w:jc w:val="both"/>
+        <w:rPr>
+          <w:rFonts w:ascii="Cambria" w:eastAsia="Cambria" w:hAnsi="Cambria" w:cs="Cambria"/>
+          <w:sz w:val="28"/>
+          <w:szCs w:val="28"/>
+        </w:rPr>
+      </w:pPr>
+      <w:r>
+        <w:rPr>
+          <w:rFonts w:ascii="Cambria" w:eastAsia="Cambria" w:hAnsi="Cambria" w:cs="Cambria"/>
+          <w:sz w:val="28"/>
+          <w:szCs w:val="28"/>
+        </w:rPr>
+        <w:t xml:space="preserve">Para mantener una buena calidad de servicio se debe administrar los parámetros de pérdida de paquetes o de retraso de una red. Es por esto que se deben establecer algunas técnicas con el fin de realizar un adecuado uso de los recursos de la red. </w:t>
+      </w:r>
+    </w:p>
+    <w:p>
+      <w:pPr>
+        <w:pBdr>
+          <w:top w:val="nil"/>
+          <w:left w:val="nil"/>
+          <w:bottom w:val="nil"/>
+          <w:right w:val="nil"/>
+          <w:between w:val="nil"/>
+        </w:pBdr>
+        <w:spacing w:before="91"/>
+        <w:ind w:left="1396" w:right="1170"/>
+        <w:jc w:val="both"/>
+        <w:rPr>
+          <w:rFonts w:ascii="Cambria" w:eastAsia="Cambria" w:hAnsi="Cambria" w:cs="Cambria"/>
+          <w:sz w:val="28"/>
+          <w:szCs w:val="28"/>
+        </w:rPr>
+      </w:pPr>
+      <w:r>
+        <w:rPr>
+          <w:rFonts w:ascii="Cambria" w:eastAsia="Cambria" w:hAnsi="Cambria" w:cs="Cambria"/>
+          <w:sz w:val="28"/>
+          <w:szCs w:val="28"/>
+        </w:rPr>
+        <w:t>Dentro de estas técnicas se tienen las siguientes:</w:t>
+      </w:r>
+    </w:p>
+    <w:p>
+      <w:pPr>
+        <w:pStyle w:val="Prrafodelista"/>
+        <w:numPr>
+          <w:ilvl w:val="0"/>
+          <w:numId w:val="10"/>
+        </w:numPr>
+        <w:pBdr>
+          <w:top w:val="nil"/>
+          <w:left w:val="nil"/>
+          <w:bottom w:val="nil"/>
+          <w:right w:val="nil"/>
+          <w:between w:val="nil"/>
+        </w:pBdr>
+        <w:spacing w:before="91"/>
+        <w:ind w:right="1170"/>
+        <w:jc w:val="both"/>
+        <w:rPr>
+          <w:rFonts w:ascii="Cambria" w:eastAsia="Cambria" w:hAnsi="Cambria" w:cs="Cambria"/>
+          <w:sz w:val="28"/>
+          <w:szCs w:val="28"/>
+        </w:rPr>
+      </w:pPr>
+      <w:r>
+        <w:rPr>
+          <w:rFonts w:ascii="Cambria" w:eastAsia="Cambria" w:hAnsi="Cambria" w:cs="Cambria"/>
+          <w:b/>
+          <w:sz w:val="28"/>
+          <w:szCs w:val="28"/>
+        </w:rPr>
+        <w:t>Clasificación:</w:t>
+      </w:r>
+      <w:r>
+        <w:rPr>
+          <w:rFonts w:ascii="Cambria" w:eastAsia="Cambria" w:hAnsi="Cambria" w:cs="Cambria"/>
+          <w:sz w:val="28"/>
+          <w:szCs w:val="28"/>
+        </w:rPr>
+        <w:t xml:space="preserve"> es cuando se le asigna un grado de valor a las diferentes aplicaciones que permiten el envío de mensajes por la red, teniendo en cuenta la calidad de requisitos de servicios que prestan. Por ejemplo, la clasificación de la comunicación que se realiza en un banco debería ser más alta ya que requiere mayor seguridad para proteger la información de sus clientes.</w:t>
+      </w:r>
+    </w:p>
+    <w:p>
+      <w:pPr>
+        <w:pStyle w:val="Prrafodelista"/>
+        <w:numPr>
+          <w:ilvl w:val="0"/>
+          <w:numId w:val="10"/>
+        </w:numPr>
+        <w:pBdr>
+          <w:top w:val="nil"/>
+          <w:left w:val="nil"/>
+          <w:bottom w:val="nil"/>
+          <w:right w:val="nil"/>
+          <w:between w:val="nil"/>
+        </w:pBdr>
+        <w:ind w:right="1170"/>
+        <w:jc w:val="both"/>
+        <w:rPr>
+          <w:rFonts w:ascii="Cambria" w:eastAsia="Cambria" w:hAnsi="Cambria" w:cs="Cambria"/>
+          <w:sz w:val="28"/>
+          <w:szCs w:val="28"/>
+        </w:rPr>
+      </w:pPr>
+      <w:r>
+        <w:rPr>
+          <w:rFonts w:ascii="Cambria" w:eastAsia="Cambria" w:hAnsi="Cambria" w:cs="Cambria"/>
+          <w:b/>
+          <w:sz w:val="28"/>
+          <w:szCs w:val="28"/>
+        </w:rPr>
+        <w:t>Asignación de prioridades:</w:t>
+      </w:r>
+      <w:r>
+        <w:rPr>
+          <w:rFonts w:ascii="Cambria" w:eastAsia="Cambria" w:hAnsi="Cambria" w:cs="Cambria"/>
+          <w:sz w:val="28"/>
+          <w:szCs w:val="28"/>
+        </w:rPr>
+        <w:t xml:space="preserve"> se debe administrar la información dependiendo de las características de la misma y teniendo en cuenta los servicios que se consideran de mayor importancia en la organización. Por ejemplo, en una empresa donde el servicio de envío de videos sea de vital importancia y se encuentre en la prioridad más alta con respecto a otros servicios como como el envío de mensajes o imágenes, se debe realizar una correcta administración sobre la asignación de recursos por parte del administrador.</w:t>
+      </w:r>
+    </w:p>
+    <w:p>
+      <w:pPr>
+        <w:pBdr>
+          <w:top w:val="nil"/>
+          <w:left w:val="nil"/>
+          <w:bottom w:val="nil"/>
+          <w:right w:val="nil"/>
+          <w:between w:val="nil"/>
+        </w:pBdr>
+        <w:spacing w:before="91"/>
+        <w:ind w:left="1396" w:right="1170"/>
+        <w:jc w:val="both"/>
+        <w:rPr>
+          <w:rFonts w:ascii="Cambria" w:eastAsia="Cambria" w:hAnsi="Cambria" w:cs="Cambria"/>
+          <w:color w:val="000000"/>
+          <w:sz w:val="28"/>
+          <w:szCs w:val="28"/>
+        </w:rPr>
+      </w:pPr>
+    </w:p>
+    <w:p>
+      <w:pPr>
         <w:numPr>
           <w:ilvl w:val="0"/>
           <w:numId w:val="2"/>
@@ -1351,59 +1581,19 @@
     </w:p>
     <w:p>
       <w:pPr>
-        <w:spacing w:before="91"/>
-        <w:ind w:right="1170"/>
-        <w:jc w:val="both"/>
-        <w:rPr>
-          <w:rFonts w:ascii="Cambria" w:eastAsia="Cambria" w:hAnsi="Cambria" w:cs="Cambria"/>
-          <w:sz w:val="28"/>
-          <w:szCs w:val="28"/>
-        </w:rPr>
-      </w:pPr>
-    </w:p>
-    <w:p>
-      <w:pPr>
-        <w:spacing w:before="91"/>
-        <w:ind w:right="1170"/>
-        <w:jc w:val="both"/>
-        <w:rPr>
-          <w:rFonts w:ascii="Cambria" w:eastAsia="Cambria" w:hAnsi="Cambria" w:cs="Cambria"/>
-          <w:sz w:val="28"/>
-          <w:szCs w:val="28"/>
-        </w:rPr>
-      </w:pPr>
-    </w:p>
-    <w:p>
-      <w:pPr>
-        <w:spacing w:before="91"/>
-        <w:ind w:right="1170"/>
-        <w:jc w:val="both"/>
-        <w:rPr>
-          <w:rFonts w:ascii="Cambria" w:eastAsia="Cambria" w:hAnsi="Cambria" w:cs="Cambria"/>
-          <w:sz w:val="28"/>
-          <w:szCs w:val="28"/>
-        </w:rPr>
-      </w:pPr>
-    </w:p>
-    <w:p>
-      <w:pPr>
-        <w:spacing w:before="91"/>
-        <w:ind w:right="1170"/>
-        <w:jc w:val="both"/>
-        <w:rPr>
-          <w:rFonts w:ascii="Cambria" w:eastAsia="Cambria" w:hAnsi="Cambria" w:cs="Cambria"/>
-          <w:sz w:val="28"/>
-          <w:szCs w:val="28"/>
-        </w:rPr>
-      </w:pPr>
-    </w:p>
-    <w:p>
-      <w:pPr>
-        <w:spacing w:before="91"/>
-        <w:ind w:right="1170"/>
-        <w:jc w:val="both"/>
-        <w:rPr>
-          <w:rFonts w:ascii="Cambria" w:eastAsia="Cambria" w:hAnsi="Cambria" w:cs="Cambria"/>
+        <w:pBdr>
+          <w:top w:val="nil"/>
+          <w:left w:val="nil"/>
+          <w:bottom w:val="nil"/>
+          <w:right w:val="nil"/>
+          <w:between w:val="nil"/>
+        </w:pBdr>
+        <w:spacing w:before="91"/>
+        <w:ind w:left="1395" w:right="1170"/>
+        <w:jc w:val="both"/>
+        <w:rPr>
+          <w:rFonts w:ascii="Cambria" w:eastAsia="Cambria" w:hAnsi="Cambria" w:cs="Cambria"/>
+          <w:color w:val="000000"/>
           <w:sz w:val="28"/>
           <w:szCs w:val="28"/>
         </w:rPr>
@@ -1622,6 +1812,7 @@
           <w:sz w:val="28"/>
           <w:szCs w:val="28"/>
         </w:rPr>
+        <w:lastRenderedPageBreak/>
         <w:t>Explicar la función de los protocolos en las comunicaciones de redes y para qué es el proceso de encapsulamiento de los datos (ilustrar el nombre que adopta cada PDU en cada capa del modelo TCP/IP mediante un dibujo).</w:t>
       </w:r>
     </w:p>
@@ -2050,6 +2241,7 @@
           <w:sz w:val="28"/>
           <w:szCs w:val="28"/>
         </w:rPr>
+        <w:lastRenderedPageBreak/>
         <w:t xml:space="preserve">Crear un archivo </w:t>
       </w:r>
       <w:r>
@@ -3043,6 +3235,232 @@
     </w:lvl>
   </w:abstractNum>
   <w:abstractNum w:abstractNumId="3" w15:restartNumberingAfterBreak="0">
+    <w:nsid w:val="108B61C1"/>
+    <w:multiLevelType w:val="hybridMultilevel"/>
+    <w:tmpl w:val="A94E90B8"/>
+    <w:lvl w:ilvl="0" w:tplc="240A0001">
+      <w:start w:val="1"/>
+      <w:numFmt w:val="bullet"/>
+      <w:lvlText w:val=""/>
+      <w:lvlJc w:val="left"/>
+      <w:pPr>
+        <w:ind w:left="1440" w:hanging="360"/>
+      </w:pPr>
+      <w:rPr>
+        <w:rFonts w:ascii="Symbol" w:hAnsi="Symbol" w:hint="default"/>
+      </w:rPr>
+    </w:lvl>
+    <w:lvl w:ilvl="1" w:tplc="240A0003" w:tentative="1">
+      <w:start w:val="1"/>
+      <w:numFmt w:val="bullet"/>
+      <w:lvlText w:val="o"/>
+      <w:lvlJc w:val="left"/>
+      <w:pPr>
+        <w:ind w:left="2160" w:hanging="360"/>
+      </w:pPr>
+      <w:rPr>
+        <w:rFonts w:ascii="Courier New" w:hAnsi="Courier New" w:cs="Courier New" w:hint="default"/>
+      </w:rPr>
+    </w:lvl>
+    <w:lvl w:ilvl="2" w:tplc="240A0005" w:tentative="1">
+      <w:start w:val="1"/>
+      <w:numFmt w:val="bullet"/>
+      <w:lvlText w:val=""/>
+      <w:lvlJc w:val="left"/>
+      <w:pPr>
+        <w:ind w:left="2880" w:hanging="360"/>
+      </w:pPr>
+      <w:rPr>
+        <w:rFonts w:ascii="Wingdings" w:hAnsi="Wingdings" w:hint="default"/>
+      </w:rPr>
+    </w:lvl>
+    <w:lvl w:ilvl="3" w:tplc="240A0001" w:tentative="1">
+      <w:start w:val="1"/>
+      <w:numFmt w:val="bullet"/>
+      <w:lvlText w:val=""/>
+      <w:lvlJc w:val="left"/>
+      <w:pPr>
+        <w:ind w:left="3600" w:hanging="360"/>
+      </w:pPr>
+      <w:rPr>
+        <w:rFonts w:ascii="Symbol" w:hAnsi="Symbol" w:hint="default"/>
+      </w:rPr>
+    </w:lvl>
+    <w:lvl w:ilvl="4" w:tplc="240A0003" w:tentative="1">
+      <w:start w:val="1"/>
+      <w:numFmt w:val="bullet"/>
+      <w:lvlText w:val="o"/>
+      <w:lvlJc w:val="left"/>
+      <w:pPr>
+        <w:ind w:left="4320" w:hanging="360"/>
+      </w:pPr>
+      <w:rPr>
+        <w:rFonts w:ascii="Courier New" w:hAnsi="Courier New" w:cs="Courier New" w:hint="default"/>
+      </w:rPr>
+    </w:lvl>
+    <w:lvl w:ilvl="5" w:tplc="240A0005" w:tentative="1">
+      <w:start w:val="1"/>
+      <w:numFmt w:val="bullet"/>
+      <w:lvlText w:val=""/>
+      <w:lvlJc w:val="left"/>
+      <w:pPr>
+        <w:ind w:left="5040" w:hanging="360"/>
+      </w:pPr>
+      <w:rPr>
+        <w:rFonts w:ascii="Wingdings" w:hAnsi="Wingdings" w:hint="default"/>
+      </w:rPr>
+    </w:lvl>
+    <w:lvl w:ilvl="6" w:tplc="240A0001" w:tentative="1">
+      <w:start w:val="1"/>
+      <w:numFmt w:val="bullet"/>
+      <w:lvlText w:val=""/>
+      <w:lvlJc w:val="left"/>
+      <w:pPr>
+        <w:ind w:left="5760" w:hanging="360"/>
+      </w:pPr>
+      <w:rPr>
+        <w:rFonts w:ascii="Symbol" w:hAnsi="Symbol" w:hint="default"/>
+      </w:rPr>
+    </w:lvl>
+    <w:lvl w:ilvl="7" w:tplc="240A0003" w:tentative="1">
+      <w:start w:val="1"/>
+      <w:numFmt w:val="bullet"/>
+      <w:lvlText w:val="o"/>
+      <w:lvlJc w:val="left"/>
+      <w:pPr>
+        <w:ind w:left="6480" w:hanging="360"/>
+      </w:pPr>
+      <w:rPr>
+        <w:rFonts w:ascii="Courier New" w:hAnsi="Courier New" w:cs="Courier New" w:hint="default"/>
+      </w:rPr>
+    </w:lvl>
+    <w:lvl w:ilvl="8" w:tplc="240A0005" w:tentative="1">
+      <w:start w:val="1"/>
+      <w:numFmt w:val="bullet"/>
+      <w:lvlText w:val=""/>
+      <w:lvlJc w:val="left"/>
+      <w:pPr>
+        <w:ind w:left="7200" w:hanging="360"/>
+      </w:pPr>
+      <w:rPr>
+        <w:rFonts w:ascii="Wingdings" w:hAnsi="Wingdings" w:hint="default"/>
+      </w:rPr>
+    </w:lvl>
+  </w:abstractNum>
+  <w:abstractNum w:abstractNumId="4" w15:restartNumberingAfterBreak="0">
+    <w:nsid w:val="1A9D3CAA"/>
+    <w:multiLevelType w:val="multilevel"/>
+    <w:tmpl w:val="0B48045A"/>
+    <w:lvl w:ilvl="0">
+      <w:start w:val="1"/>
+      <w:numFmt w:val="bullet"/>
+      <w:lvlText w:val="●"/>
+      <w:lvlJc w:val="left"/>
+      <w:pPr>
+        <w:ind w:left="1440" w:hanging="360"/>
+      </w:pPr>
+      <w:rPr>
+        <w:u w:val="none"/>
+      </w:rPr>
+    </w:lvl>
+    <w:lvl w:ilvl="1">
+      <w:start w:val="1"/>
+      <w:numFmt w:val="bullet"/>
+      <w:lvlText w:val="○"/>
+      <w:lvlJc w:val="left"/>
+      <w:pPr>
+        <w:ind w:left="2160" w:hanging="360"/>
+      </w:pPr>
+      <w:rPr>
+        <w:u w:val="none"/>
+      </w:rPr>
+    </w:lvl>
+    <w:lvl w:ilvl="2">
+      <w:start w:val="1"/>
+      <w:numFmt w:val="bullet"/>
+      <w:lvlText w:val="■"/>
+      <w:lvlJc w:val="left"/>
+      <w:pPr>
+        <w:ind w:left="2880" w:hanging="360"/>
+      </w:pPr>
+      <w:rPr>
+        <w:u w:val="none"/>
+      </w:rPr>
+    </w:lvl>
+    <w:lvl w:ilvl="3">
+      <w:start w:val="1"/>
+      <w:numFmt w:val="bullet"/>
+      <w:lvlText w:val="●"/>
+      <w:lvlJc w:val="left"/>
+      <w:pPr>
+        <w:ind w:left="3600" w:hanging="360"/>
+      </w:pPr>
+      <w:rPr>
+        <w:u w:val="none"/>
+      </w:rPr>
+    </w:lvl>
+    <w:lvl w:ilvl="4">
+      <w:start w:val="1"/>
+      <w:numFmt w:val="bullet"/>
+      <w:lvlText w:val="○"/>
+      <w:lvlJc w:val="left"/>
+      <w:pPr>
+        <w:ind w:left="4320" w:hanging="360"/>
+      </w:pPr>
+      <w:rPr>
+        <w:u w:val="none"/>
+      </w:rPr>
+    </w:lvl>
+    <w:lvl w:ilvl="5">
+      <w:start w:val="1"/>
+      <w:numFmt w:val="bullet"/>
+      <w:lvlText w:val="■"/>
+      <w:lvlJc w:val="left"/>
+      <w:pPr>
+        <w:ind w:left="5040" w:hanging="360"/>
+      </w:pPr>
+      <w:rPr>
+        <w:u w:val="none"/>
+      </w:rPr>
+    </w:lvl>
+    <w:lvl w:ilvl="6">
+      <w:start w:val="1"/>
+      <w:numFmt w:val="bullet"/>
+      <w:lvlText w:val="●"/>
+      <w:lvlJc w:val="left"/>
+      <w:pPr>
+        <w:ind w:left="5760" w:hanging="360"/>
+      </w:pPr>
+      <w:rPr>
+        <w:u w:val="none"/>
+      </w:rPr>
+    </w:lvl>
+    <w:lvl w:ilvl="7">
+      <w:start w:val="1"/>
+      <w:numFmt w:val="bullet"/>
+      <w:lvlText w:val="○"/>
+      <w:lvlJc w:val="left"/>
+      <w:pPr>
+        <w:ind w:left="6480" w:hanging="360"/>
+      </w:pPr>
+      <w:rPr>
+        <w:u w:val="none"/>
+      </w:rPr>
+    </w:lvl>
+    <w:lvl w:ilvl="8">
+      <w:start w:val="1"/>
+      <w:numFmt w:val="bullet"/>
+      <w:lvlText w:val="■"/>
+      <w:lvlJc w:val="left"/>
+      <w:pPr>
+        <w:ind w:left="7200" w:hanging="360"/>
+      </w:pPr>
+      <w:rPr>
+        <w:u w:val="none"/>
+      </w:rPr>
+    </w:lvl>
+  </w:abstractNum>
+  <w:abstractNum w:abstractNumId="5" w15:restartNumberingAfterBreak="0">
     <w:nsid w:val="407620AB"/>
     <w:multiLevelType w:val="multilevel"/>
     <w:tmpl w:val="07EEA1B4"/>
@@ -3128,7 +3546,7 @@
       </w:pPr>
     </w:lvl>
   </w:abstractNum>
-  <w:abstractNum w:abstractNumId="4" w15:restartNumberingAfterBreak="0">
+  <w:abstractNum w:abstractNumId="6" w15:restartNumberingAfterBreak="0">
     <w:nsid w:val="478F0002"/>
     <w:multiLevelType w:val="multilevel"/>
     <w:tmpl w:val="0D3E6C66"/>
@@ -3214,7 +3632,7 @@
       </w:pPr>
     </w:lvl>
   </w:abstractNum>
-  <w:abstractNum w:abstractNumId="5" w15:restartNumberingAfterBreak="0">
+  <w:abstractNum w:abstractNumId="7" w15:restartNumberingAfterBreak="0">
     <w:nsid w:val="50840DFF"/>
     <w:multiLevelType w:val="multilevel"/>
     <w:tmpl w:val="5AE6B980"/>
@@ -3303,7 +3721,120 @@
       </w:pPr>
     </w:lvl>
   </w:abstractNum>
-  <w:abstractNum w:abstractNumId="6" w15:restartNumberingAfterBreak="0">
+  <w:abstractNum w:abstractNumId="8" w15:restartNumberingAfterBreak="0">
+    <w:nsid w:val="773A41E8"/>
+    <w:multiLevelType w:val="hybridMultilevel"/>
+    <w:tmpl w:val="52D8B17E"/>
+    <w:lvl w:ilvl="0" w:tplc="240A0001">
+      <w:start w:val="1"/>
+      <w:numFmt w:val="bullet"/>
+      <w:lvlText w:val=""/>
+      <w:lvlJc w:val="left"/>
+      <w:pPr>
+        <w:ind w:left="2160" w:hanging="360"/>
+      </w:pPr>
+      <w:rPr>
+        <w:rFonts w:ascii="Symbol" w:hAnsi="Symbol" w:hint="default"/>
+      </w:rPr>
+    </w:lvl>
+    <w:lvl w:ilvl="1" w:tplc="240A0003" w:tentative="1">
+      <w:start w:val="1"/>
+      <w:numFmt w:val="bullet"/>
+      <w:lvlText w:val="o"/>
+      <w:lvlJc w:val="left"/>
+      <w:pPr>
+        <w:ind w:left="2880" w:hanging="360"/>
+      </w:pPr>
+      <w:rPr>
+        <w:rFonts w:ascii="Courier New" w:hAnsi="Courier New" w:cs="Courier New" w:hint="default"/>
+      </w:rPr>
+    </w:lvl>
+    <w:lvl w:ilvl="2" w:tplc="240A0005" w:tentative="1">
+      <w:start w:val="1"/>
+      <w:numFmt w:val="bullet"/>
+      <w:lvlText w:val=""/>
+      <w:lvlJc w:val="left"/>
+      <w:pPr>
+        <w:ind w:left="3600" w:hanging="360"/>
+      </w:pPr>
+      <w:rPr>
+        <w:rFonts w:ascii="Wingdings" w:hAnsi="Wingdings" w:hint="default"/>
+      </w:rPr>
+    </w:lvl>
+    <w:lvl w:ilvl="3" w:tplc="240A0001" w:tentative="1">
+      <w:start w:val="1"/>
+      <w:numFmt w:val="bullet"/>
+      <w:lvlText w:val=""/>
+      <w:lvlJc w:val="left"/>
+      <w:pPr>
+        <w:ind w:left="4320" w:hanging="360"/>
+      </w:pPr>
+      <w:rPr>
+        <w:rFonts w:ascii="Symbol" w:hAnsi="Symbol" w:hint="default"/>
+      </w:rPr>
+    </w:lvl>
+    <w:lvl w:ilvl="4" w:tplc="240A0003" w:tentative="1">
+      <w:start w:val="1"/>
+      <w:numFmt w:val="bullet"/>
+      <w:lvlText w:val="o"/>
+      <w:lvlJc w:val="left"/>
+      <w:pPr>
+        <w:ind w:left="5040" w:hanging="360"/>
+      </w:pPr>
+      <w:rPr>
+        <w:rFonts w:ascii="Courier New" w:hAnsi="Courier New" w:cs="Courier New" w:hint="default"/>
+      </w:rPr>
+    </w:lvl>
+    <w:lvl w:ilvl="5" w:tplc="240A0005" w:tentative="1">
+      <w:start w:val="1"/>
+      <w:numFmt w:val="bullet"/>
+      <w:lvlText w:val=""/>
+      <w:lvlJc w:val="left"/>
+      <w:pPr>
+        <w:ind w:left="5760" w:hanging="360"/>
+      </w:pPr>
+      <w:rPr>
+        <w:rFonts w:ascii="Wingdings" w:hAnsi="Wingdings" w:hint="default"/>
+      </w:rPr>
+    </w:lvl>
+    <w:lvl w:ilvl="6" w:tplc="240A0001" w:tentative="1">
+      <w:start w:val="1"/>
+      <w:numFmt w:val="bullet"/>
+      <w:lvlText w:val=""/>
+      <w:lvlJc w:val="left"/>
+      <w:pPr>
+        <w:ind w:left="6480" w:hanging="360"/>
+      </w:pPr>
+      <w:rPr>
+        <w:rFonts w:ascii="Symbol" w:hAnsi="Symbol" w:hint="default"/>
+      </w:rPr>
+    </w:lvl>
+    <w:lvl w:ilvl="7" w:tplc="240A0003" w:tentative="1">
+      <w:start w:val="1"/>
+      <w:numFmt w:val="bullet"/>
+      <w:lvlText w:val="o"/>
+      <w:lvlJc w:val="left"/>
+      <w:pPr>
+        <w:ind w:left="7200" w:hanging="360"/>
+      </w:pPr>
+      <w:rPr>
+        <w:rFonts w:ascii="Courier New" w:hAnsi="Courier New" w:cs="Courier New" w:hint="default"/>
+      </w:rPr>
+    </w:lvl>
+    <w:lvl w:ilvl="8" w:tplc="240A0005" w:tentative="1">
+      <w:start w:val="1"/>
+      <w:numFmt w:val="bullet"/>
+      <w:lvlText w:val=""/>
+      <w:lvlJc w:val="left"/>
+      <w:pPr>
+        <w:ind w:left="7920" w:hanging="360"/>
+      </w:pPr>
+      <w:rPr>
+        <w:rFonts w:ascii="Wingdings" w:hAnsi="Wingdings" w:hint="default"/>
+      </w:rPr>
+    </w:lvl>
+  </w:abstractNum>
+  <w:abstractNum w:abstractNumId="9" w15:restartNumberingAfterBreak="0">
     <w:nsid w:val="7F827231"/>
     <w:multiLevelType w:val="multilevel"/>
     <w:tmpl w:val="2250E41C"/>
@@ -3390,25 +3921,34 @@
     </w:lvl>
   </w:abstractNum>
   <w:num w:numId="1">
-    <w:abstractNumId w:val="3"/>
+    <w:abstractNumId w:val="5"/>
   </w:num>
   <w:num w:numId="2">
-    <w:abstractNumId w:val="6"/>
+    <w:abstractNumId w:val="9"/>
   </w:num>
   <w:num w:numId="3">
-    <w:abstractNumId w:val="4"/>
+    <w:abstractNumId w:val="6"/>
   </w:num>
   <w:num w:numId="4">
     <w:abstractNumId w:val="0"/>
   </w:num>
   <w:num w:numId="5">
-    <w:abstractNumId w:val="5"/>
+    <w:abstractNumId w:val="7"/>
   </w:num>
   <w:num w:numId="6">
     <w:abstractNumId w:val="1"/>
   </w:num>
   <w:num w:numId="7">
     <w:abstractNumId w:val="2"/>
+  </w:num>
+  <w:num w:numId="8">
+    <w:abstractNumId w:val="4"/>
+  </w:num>
+  <w:num w:numId="9">
+    <w:abstractNumId w:val="8"/>
+  </w:num>
+  <w:num w:numId="10">
+    <w:abstractNumId w:val="3"/>
   </w:num>
 </w:numbering>
 </file>

</xml_diff>

<commit_message>
Pregunta 3 Capítulo 2
</commit_message>
<xml_diff>
--- a/Actividades capitulo 1 y 2.docx
+++ b/Actividades capitulo 1 y 2.docx
@@ -281,43 +281,83 @@
         </w:rPr>
         <w:t>FECHA:</w:t>
       </w:r>
-    </w:p>
-    <w:p>
-      <w:pPr>
-        <w:ind w:left="1036"/>
-        <w:jc w:val="both"/>
+      <w:r>
         <w:rPr>
           <w:rFonts w:ascii="Cambria" w:eastAsia="Cambria" w:hAnsi="Cambria" w:cs="Cambria"/>
           <w:sz w:val="24"/>
           <w:szCs w:val="24"/>
         </w:rPr>
-      </w:pPr>
-      <w:r>
+        <w:t xml:space="preserve"> </w:t>
+      </w:r>
+      <w:r>
+        <w:rPr>
+          <w:rFonts w:ascii="Cambria" w:hAnsi="Cambria"/>
+          <w:color w:val="000000"/>
+        </w:rPr>
+        <w:t>06/03/2023</w:t>
+      </w:r>
+    </w:p>
+    <w:p>
+      <w:pPr>
+        <w:pStyle w:val="NormalWeb"/>
+        <w:spacing w:before="0" w:beforeAutospacing="0" w:after="0" w:afterAutospacing="0"/>
+        <w:ind w:left="1036"/>
+        <w:jc w:val="both"/>
+      </w:pPr>
+      <w:r>
+        <w:rPr>
+          <w:rFonts w:ascii="Cambria" w:eastAsia="Cambria" w:hAnsi="Cambria" w:cs="Cambria"/>
+        </w:rPr>
+        <w:t xml:space="preserve">NOMBRE: </w:t>
+      </w:r>
+      <w:r>
+        <w:rPr>
+          <w:rFonts w:ascii="Cambria" w:hAnsi="Cambria"/>
+          <w:color w:val="000000"/>
+        </w:rPr>
+        <w:t>Erika Lucia Camacho Dorado - Yazmin Viviana Gutierrez</w:t>
+      </w:r>
+    </w:p>
+    <w:p>
+      <w:pPr>
+        <w:ind w:left="1036"/>
+        <w:jc w:val="both"/>
         <w:rPr>
           <w:rFonts w:ascii="Cambria" w:eastAsia="Cambria" w:hAnsi="Cambria" w:cs="Cambria"/>
           <w:sz w:val="24"/>
           <w:szCs w:val="24"/>
         </w:rPr>
-        <w:t xml:space="preserve">NOMBRE: </w:t>
-      </w:r>
-    </w:p>
-    <w:p>
-      <w:pPr>
-        <w:ind w:left="1036"/>
-        <w:jc w:val="both"/>
+      </w:pPr>
+      <w:r>
         <w:rPr>
           <w:rFonts w:ascii="Cambria" w:eastAsia="Cambria" w:hAnsi="Cambria" w:cs="Cambria"/>
           <w:sz w:val="24"/>
           <w:szCs w:val="24"/>
         </w:rPr>
-      </w:pPr>
+        <w:t>C</w:t>
+      </w:r>
       <w:r>
         <w:rPr>
           <w:rFonts w:ascii="Cambria" w:eastAsia="Cambria" w:hAnsi="Cambria" w:cs="Cambria"/>
           <w:sz w:val="24"/>
           <w:szCs w:val="24"/>
         </w:rPr>
-        <w:t>CÓDIGO SIMCA:</w:t>
+        <w:t>ÓDIGO SIMCA:</w:t>
+      </w:r>
+      <w:r>
+        <w:rPr>
+          <w:rFonts w:ascii="Cambria" w:eastAsia="Cambria" w:hAnsi="Cambria" w:cs="Cambria"/>
+          <w:sz w:val="24"/>
+          <w:szCs w:val="24"/>
+        </w:rPr>
+        <w:t xml:space="preserve"> </w:t>
+      </w:r>
+      <w:r>
+        <w:rPr>
+          <w:rFonts w:ascii="Cambria" w:hAnsi="Cambria"/>
+          <w:color w:val="000000"/>
+        </w:rPr>
+        <w:t>104619011203 - 104619011189</w:t>
       </w:r>
     </w:p>
     <w:p>
@@ -1292,8 +1332,6 @@
           <w:szCs w:val="28"/>
         </w:rPr>
       </w:pPr>
-      <w:bookmarkStart w:id="0" w:name="_GoBack"/>
-      <w:bookmarkEnd w:id="0"/>
     </w:p>
     <w:p>
       <w:pPr>
@@ -1528,26 +1566,6 @@
     </w:p>
     <w:p>
       <w:pPr>
-        <w:pBdr>
-          <w:top w:val="nil"/>
-          <w:left w:val="nil"/>
-          <w:bottom w:val="nil"/>
-          <w:right w:val="nil"/>
-          <w:between w:val="nil"/>
-        </w:pBdr>
-        <w:spacing w:before="91"/>
-        <w:ind w:left="1396" w:right="1170"/>
-        <w:jc w:val="both"/>
-        <w:rPr>
-          <w:rFonts w:ascii="Cambria" w:eastAsia="Cambria" w:hAnsi="Cambria" w:cs="Cambria"/>
-          <w:color w:val="000000"/>
-          <w:sz w:val="28"/>
-          <w:szCs w:val="28"/>
-        </w:rPr>
-      </w:pPr>
-    </w:p>
-    <w:p>
-      <w:pPr>
         <w:numPr>
           <w:ilvl w:val="0"/>
           <w:numId w:val="2"/>
@@ -1576,7 +1594,16 @@
           <w:sz w:val="28"/>
           <w:szCs w:val="28"/>
         </w:rPr>
-        <w:t xml:space="preserve">¿Por qué importa la calidad del servicio en una red de datos? </w:t>
+        <w:t>¿</w:t>
+      </w:r>
+      <w:r>
+        <w:rPr>
+          <w:rFonts w:ascii="Cambria" w:eastAsia="Cambria" w:hAnsi="Cambria" w:cs="Cambria"/>
+          <w:color w:val="000000"/>
+          <w:sz w:val="28"/>
+          <w:szCs w:val="28"/>
+        </w:rPr>
+        <w:t xml:space="preserve">Por qué importa la calidad del servicio en una red de datos? </w:t>
       </w:r>
     </w:p>
     <w:p>
@@ -1721,6 +1748,49 @@
     </w:p>
     <w:p>
       <w:pPr>
+        <w:pStyle w:val="Prrafodelista"/>
+        <w:spacing w:before="91"/>
+        <w:ind w:left="1396" w:right="1170" w:firstLine="0"/>
+        <w:jc w:val="both"/>
+        <w:rPr>
+          <w:rFonts w:ascii="Cambria" w:eastAsia="Cambria" w:hAnsi="Cambria" w:cs="Cambria"/>
+          <w:sz w:val="28"/>
+          <w:szCs w:val="28"/>
+        </w:rPr>
+      </w:pPr>
+      <w:r>
+        <w:rPr>
+          <w:rFonts w:ascii="Cambria" w:eastAsia="Cambria" w:hAnsi="Cambria" w:cs="Cambria"/>
+          <w:sz w:val="28"/>
+          <w:szCs w:val="28"/>
+        </w:rPr>
+        <w:t>Intern</w:t>
+      </w:r>
+      <w:bookmarkStart w:id="0" w:name="_GoBack"/>
+      <w:bookmarkEnd w:id="0"/>
+      <w:r>
+        <w:rPr>
+          <w:rFonts w:ascii="Cambria" w:eastAsia="Cambria" w:hAnsi="Cambria" w:cs="Cambria"/>
+          <w:sz w:val="28"/>
+          <w:szCs w:val="28"/>
+        </w:rPr>
+        <w:t>etwork es una colección de diferentes redes individuales interconectadas que funcionan como una red única y que permite la comunicación entre los individuos. Algunas de estas redes pertenecen a grandes organizaciones, ya sean privadas o públicas como lo es Internet, la cual es la Internetwork más conocida, ya que proporciona acceso a millones de usuarios por medio de la interconexión de redes que pertenecen a los Proveedores de servicios de internet (ISP).</w:t>
+      </w:r>
+    </w:p>
+    <w:p>
+      <w:pPr>
+        <w:spacing w:before="91"/>
+        <w:ind w:left="1396" w:right="1170"/>
+        <w:jc w:val="both"/>
+        <w:rPr>
+          <w:rFonts w:ascii="Cambria" w:eastAsia="Cambria" w:hAnsi="Cambria" w:cs="Cambria"/>
+          <w:sz w:val="28"/>
+          <w:szCs w:val="28"/>
+        </w:rPr>
+      </w:pPr>
+    </w:p>
+    <w:p>
+      <w:pPr>
         <w:numPr>
           <w:ilvl w:val="0"/>
           <w:numId w:val="3"/>
@@ -1812,7 +1882,6 @@
           <w:sz w:val="28"/>
           <w:szCs w:val="28"/>
         </w:rPr>
-        <w:lastRenderedPageBreak/>
         <w:t>Explicar la función de los protocolos en las comunicaciones de redes y para qué es el proceso de encapsulamiento de los datos (ilustrar el nombre que adopta cada PDU en cada capa del modelo TCP/IP mediante un dibujo).</w:t>
       </w:r>
     </w:p>
@@ -2142,6 +2211,7 @@
           <w:sz w:val="28"/>
           <w:szCs w:val="28"/>
         </w:rPr>
+        <w:lastRenderedPageBreak/>
         <w:t xml:space="preserve">En parejas, crear un repositorio en GitHub y desarrollar de forma colaborativa las preguntas del capítulo 1 y 2. Para entender el trabajo colaborativo en </w:t>
       </w:r>
       <w:proofErr w:type="spellStart"/>
@@ -2241,7 +2311,6 @@
           <w:sz w:val="28"/>
           <w:szCs w:val="28"/>
         </w:rPr>
-        <w:lastRenderedPageBreak/>
         <w:t xml:space="preserve">Crear un archivo </w:t>
       </w:r>
       <w:r>
@@ -4628,6 +4697,23 @@
       <w:szCs w:val="48"/>
     </w:rPr>
   </w:style>
+  <w:style w:type="paragraph" w:styleId="NormalWeb">
+    <w:name w:val="Normal (Web)"/>
+    <w:basedOn w:val="Normal"/>
+    <w:uiPriority w:val="99"/>
+    <w:unhideWhenUsed/>
+    <w:rsid w:val="00AC6598"/>
+    <w:pPr>
+      <w:widowControl/>
+      <w:spacing w:before="100" w:beforeAutospacing="1" w:after="100" w:afterAutospacing="1"/>
+    </w:pPr>
+    <w:rPr>
+      <w:rFonts w:ascii="Times New Roman" w:eastAsia="Times New Roman" w:hAnsi="Times New Roman" w:cs="Times New Roman"/>
+      <w:sz w:val="24"/>
+      <w:szCs w:val="24"/>
+      <w:lang w:bidi="ar-SA"/>
+    </w:rPr>
+  </w:style>
 </w:styles>
 </file>
 

</xml_diff>

<commit_message>
Pregunta 5 Capítulo 2
</commit_message>
<xml_diff>
--- a/Actividades capitulo 1 y 2.docx
+++ b/Actividades capitulo 1 y 2.docx
@@ -1764,17 +1764,7 @@
           <w:sz w:val="28"/>
           <w:szCs w:val="28"/>
         </w:rPr>
-        <w:t>Intern</w:t>
-      </w:r>
-      <w:bookmarkStart w:id="0" w:name="_GoBack"/>
-      <w:bookmarkEnd w:id="0"/>
-      <w:r>
-        <w:rPr>
-          <w:rFonts w:ascii="Cambria" w:eastAsia="Cambria" w:hAnsi="Cambria" w:cs="Cambria"/>
-          <w:sz w:val="28"/>
-          <w:szCs w:val="28"/>
-        </w:rPr>
-        <w:t>etwork es una colección de diferentes redes individuales interconectadas que funcionan como una red única y que permite la comunicación entre los individuos. Algunas de estas redes pertenecen a grandes organizaciones, ya sean privadas o públicas como lo es Internet, la cual es la Internetwork más conocida, ya que proporciona acceso a millones de usuarios por medio de la interconexión de redes que pertenecen a los Proveedores de servicios de internet (ISP).</w:t>
+        <w:t>Internetwork es una colección de diferentes redes individuales interconectadas que funcionan como una red única y que permite la comunicación entre los individuos. Algunas de estas redes pertenecen a grandes organizaciones, ya sean privadas o públicas como lo es Internet, la cual es la Internetwork más conocida, ya que proporciona acceso a millones de usuarios por medio de la interconexión de redes que pertenecen a los Proveedores de servicios de internet (ISP).</w:t>
       </w:r>
     </w:p>
     <w:p>
@@ -1839,6 +1829,49 @@
     </w:p>
     <w:p>
       <w:pPr>
+        <w:pStyle w:val="Prrafodelista"/>
+        <w:spacing w:before="91"/>
+        <w:ind w:left="1396" w:right="1170" w:firstLine="0"/>
+        <w:jc w:val="both"/>
+        <w:rPr>
+          <w:rFonts w:ascii="Cambria" w:eastAsia="Cambria" w:hAnsi="Cambria" w:cs="Cambria"/>
+          <w:sz w:val="28"/>
+          <w:szCs w:val="28"/>
+        </w:rPr>
+      </w:pPr>
+      <w:r>
+        <w:rPr>
+          <w:rFonts w:ascii="Cambria" w:eastAsia="Cambria" w:hAnsi="Cambria" w:cs="Cambria"/>
+          <w:sz w:val="28"/>
+          <w:szCs w:val="28"/>
+        </w:rPr>
+        <w:t>Esto se presenta debido a que los protocolos especifican las funcionalidades de la red m</w:t>
+      </w:r>
+      <w:bookmarkStart w:id="0" w:name="_GoBack"/>
+      <w:bookmarkEnd w:id="0"/>
+      <w:r>
+        <w:rPr>
+          <w:rFonts w:ascii="Cambria" w:eastAsia="Cambria" w:hAnsi="Cambria" w:cs="Cambria"/>
+          <w:sz w:val="28"/>
+          <w:szCs w:val="28"/>
+        </w:rPr>
+        <w:t>as no como se deben cumplir, ni en qué tecnología se debe usar. Por ejemplo, los protocolos como HTTP, DNS o TCP se pueden usar en diferentes dispositivos independientemente del sistema operativo con el que cuenta cada uno.</w:t>
+      </w:r>
+    </w:p>
+    <w:p>
+      <w:pPr>
+        <w:spacing w:before="91"/>
+        <w:ind w:left="1396" w:right="1170"/>
+        <w:jc w:val="both"/>
+        <w:rPr>
+          <w:rFonts w:ascii="Cambria" w:eastAsia="Cambria" w:hAnsi="Cambria" w:cs="Cambria"/>
+          <w:sz w:val="28"/>
+          <w:szCs w:val="28"/>
+        </w:rPr>
+      </w:pPr>
+    </w:p>
+    <w:p>
+      <w:pPr>
         <w:numPr>
           <w:ilvl w:val="0"/>
           <w:numId w:val="3"/>
@@ -2151,6 +2184,7 @@
           <w:sz w:val="28"/>
           <w:szCs w:val="28"/>
         </w:rPr>
+        <w:lastRenderedPageBreak/>
         <w:t>Práctica trabajo colaborativo</w:t>
       </w:r>
     </w:p>
@@ -2211,7 +2245,6 @@
           <w:sz w:val="28"/>
           <w:szCs w:val="28"/>
         </w:rPr>
-        <w:lastRenderedPageBreak/>
         <w:t xml:space="preserve">En parejas, crear un repositorio en GitHub y desarrollar de forma colaborativa las preguntas del capítulo 1 y 2. Para entender el trabajo colaborativo en </w:t>
       </w:r>
       <w:proofErr w:type="spellStart"/>

</xml_diff>

<commit_message>
Pregunta 8 Capítulo 2
</commit_message>
<xml_diff>
--- a/Actividades capitulo 1 y 2.docx
+++ b/Actividades capitulo 1 y 2.docx
@@ -1845,17 +1845,7 @@
           <w:sz w:val="28"/>
           <w:szCs w:val="28"/>
         </w:rPr>
-        <w:t>Esto se presenta debido a que los protocolos especifican las funcionalidades de la red m</w:t>
-      </w:r>
-      <w:bookmarkStart w:id="0" w:name="_GoBack"/>
-      <w:bookmarkEnd w:id="0"/>
-      <w:r>
-        <w:rPr>
-          <w:rFonts w:ascii="Cambria" w:eastAsia="Cambria" w:hAnsi="Cambria" w:cs="Cambria"/>
-          <w:sz w:val="28"/>
-          <w:szCs w:val="28"/>
-        </w:rPr>
-        <w:t>as no como se deben cumplir, ni en qué tecnología se debe usar. Por ejemplo, los protocolos como HTTP, DNS o TCP se pueden usar en diferentes dispositivos independientemente del sistema operativo con el que cuenta cada uno.</w:t>
+        <w:t>Esto se presenta debido a que los protocolos especifican las funcionalidades de la red mas no como se deben cumplir, ni en qué tecnología se debe usar. Por ejemplo, los protocolos como HTTP, DNS o TCP se pueden usar en diferentes dispositivos independientemente del sistema operativo con el que cuenta cada uno.</w:t>
       </w:r>
     </w:p>
     <w:p>
@@ -1952,6 +1942,62 @@
     </w:p>
     <w:p>
       <w:pPr>
+        <w:pStyle w:val="Prrafodelista"/>
+        <w:spacing w:before="91"/>
+        <w:ind w:left="1396" w:right="1170" w:firstLine="0"/>
+        <w:jc w:val="both"/>
+        <w:rPr>
+          <w:rFonts w:ascii="Cambria" w:eastAsia="Cambria" w:hAnsi="Cambria" w:cs="Cambria"/>
+          <w:sz w:val="28"/>
+          <w:szCs w:val="28"/>
+        </w:rPr>
+      </w:pPr>
+      <w:r>
+        <w:rPr>
+          <w:rFonts w:ascii="Cambria" w:eastAsia="Cambria" w:hAnsi="Cambria" w:cs="Cambria"/>
+          <w:sz w:val="28"/>
+          <w:szCs w:val="28"/>
+        </w:rPr>
+        <w:t>Los modelos de protocolo son aquellos que proporcionan modelos detallados que coinciden con la estructura de una suite de protocolo en particular. Esto significa mayor especificación y detalle en cuanto a la funcionalidad requerida para interconectar la red humana con la red de datos. Un ejemplo de esto sería el modelo TCP/IP ya que describe las funciones que se producen en cada capa de los protocolos que se encuentran dentro del conjunto TCP/IP.</w:t>
+      </w:r>
+    </w:p>
+    <w:p>
+      <w:pPr>
+        <w:pStyle w:val="Prrafodelista"/>
+        <w:spacing w:before="91"/>
+        <w:ind w:left="1396" w:right="1170" w:firstLine="0"/>
+        <w:jc w:val="both"/>
+        <w:rPr>
+          <w:rFonts w:ascii="Cambria" w:eastAsia="Cambria" w:hAnsi="Cambria" w:cs="Cambria"/>
+          <w:sz w:val="28"/>
+          <w:szCs w:val="28"/>
+        </w:rPr>
+      </w:pPr>
+      <w:bookmarkStart w:id="0" w:name="_GoBack"/>
+      <w:bookmarkEnd w:id="0"/>
+      <w:r>
+        <w:rPr>
+          <w:rFonts w:ascii="Cambria" w:eastAsia="Cambria" w:hAnsi="Cambria" w:cs="Cambria"/>
+          <w:sz w:val="28"/>
+          <w:szCs w:val="28"/>
+        </w:rPr>
+        <w:t>En cuanto a los modelos de referencia se tiene que proporcionar un nivel de abstracción mucho menor, generando así una referencia común para mantener consistencia en todos los tipos de protocolos y servicios de la red. Es decir que en estos modelos no se genera tanta minucia ni especificación, por lo tanto, no se puede definir una forma precisa de los servicios de la arquitectura de red. Un ejemplo de esto sería el modelo OSI.</w:t>
+      </w:r>
+    </w:p>
+    <w:p>
+      <w:pPr>
+        <w:spacing w:before="91"/>
+        <w:ind w:left="1396" w:right="1170"/>
+        <w:jc w:val="both"/>
+        <w:rPr>
+          <w:rFonts w:ascii="Cambria" w:eastAsia="Cambria" w:hAnsi="Cambria" w:cs="Cambria"/>
+          <w:sz w:val="28"/>
+          <w:szCs w:val="28"/>
+        </w:rPr>
+      </w:pPr>
+    </w:p>
+    <w:p>
+      <w:pPr>
         <w:numPr>
           <w:ilvl w:val="0"/>
           <w:numId w:val="3"/>
@@ -2184,7 +2230,6 @@
           <w:sz w:val="28"/>
           <w:szCs w:val="28"/>
         </w:rPr>
-        <w:lastRenderedPageBreak/>
         <w:t>Práctica trabajo colaborativo</w:t>
       </w:r>
     </w:p>

</xml_diff>

<commit_message>
Pregunta 9 Capítulo 2
</commit_message>
<xml_diff>
--- a/Actividades capitulo 1 y 2.docx
+++ b/Actividades capitulo 1 y 2.docx
@@ -991,10 +991,19 @@
       <w:r>
         <w:rPr>
           <w:rFonts w:ascii="Cambria" w:eastAsia="Cambria" w:hAnsi="Cambria" w:cs="Cambria"/>
-          <w:sz w:val="28"/>
-          <w:szCs w:val="28"/>
-        </w:rPr>
-        <w:t xml:space="preserve">Dispositivos: son todos aquellos dispositivos hardware que permiten enviar y recibir mensajes a través de una red, por ejemplo, computadoras, teléfonos, cámaras, sistemas de música, impresoras y consolas de juegos. Además tenemos los dispositivos que permiten realizar la redirección de los mensajes a través de toda la red para que estos puedan llegar correctamente a su destino, por ejemplo, el </w:t>
+          <w:b/>
+          <w:sz w:val="28"/>
+          <w:szCs w:val="28"/>
+        </w:rPr>
+        <w:t>Dispositivos:</w:t>
+      </w:r>
+      <w:r>
+        <w:rPr>
+          <w:rFonts w:ascii="Cambria" w:eastAsia="Cambria" w:hAnsi="Cambria" w:cs="Cambria"/>
+          <w:sz w:val="28"/>
+          <w:szCs w:val="28"/>
+        </w:rPr>
+        <w:t xml:space="preserve"> son todos aquellos dispositivos hardware que permiten enviar y recibir mensajes a través de una red, por ejemplo, computadoras, teléfonos, cámaras, sistemas de música, impresoras y consolas de juegos. Además tenemos los dispositivos que permiten realizar la redirección de los mensajes a través de toda la red para que estos puedan llegar correctamente a su destino, por ejemplo, el </w:t>
       </w:r>
       <w:proofErr w:type="spellStart"/>
       <w:r>
@@ -1085,10 +1094,19 @@
       <w:r>
         <w:rPr>
           <w:rFonts w:ascii="Cambria" w:eastAsia="Cambria" w:hAnsi="Cambria" w:cs="Cambria"/>
-          <w:sz w:val="28"/>
-          <w:szCs w:val="28"/>
-        </w:rPr>
-        <w:t>Medio: es el canal por medio del cual los mensajes se van a poder transmitir para llegar a su destino, este puede ser inalámbrico o por cable. En las conexiones con cable el medio puede ser cobre o fibra óptica y en las conexiones inalámbricas el medio es la atmósfera de la tierra o espacio y las señales son microondas.</w:t>
+          <w:b/>
+          <w:sz w:val="28"/>
+          <w:szCs w:val="28"/>
+        </w:rPr>
+        <w:t>Medio:</w:t>
+      </w:r>
+      <w:r>
+        <w:rPr>
+          <w:rFonts w:ascii="Cambria" w:eastAsia="Cambria" w:hAnsi="Cambria" w:cs="Cambria"/>
+          <w:sz w:val="28"/>
+          <w:szCs w:val="28"/>
+        </w:rPr>
+        <w:t xml:space="preserve"> es el canal por medio del cual los mensajes se van a poder transmitir para llegar a su destino, este puede ser inalámbrico o por cable. En las conexiones con cable el medio puede ser cobre o fibra óptica y en las conexiones inalámbricas el medio es la atmósfera de la tierra o espacio y las señales son microondas.</w:t>
       </w:r>
     </w:p>
     <w:p>
@@ -1115,10 +1133,19 @@
       <w:r>
         <w:rPr>
           <w:rFonts w:ascii="Cambria" w:eastAsia="Cambria" w:hAnsi="Cambria" w:cs="Cambria"/>
-          <w:sz w:val="28"/>
-          <w:szCs w:val="28"/>
-        </w:rPr>
-        <w:t>Mensaje: este se envía en la primera etapa de comunicación entre el dispositivo de origen al dispositivo de destino. Se convierte en bits antes de enviarse al destino sin importar el formato (texto, video, voz o datos), posteriormente a que se realice este proceso el mensaje puede ser enviado a su destino.</w:t>
+          <w:b/>
+          <w:sz w:val="28"/>
+          <w:szCs w:val="28"/>
+        </w:rPr>
+        <w:t>Mensaje:</w:t>
+      </w:r>
+      <w:r>
+        <w:rPr>
+          <w:rFonts w:ascii="Cambria" w:eastAsia="Cambria" w:hAnsi="Cambria" w:cs="Cambria"/>
+          <w:sz w:val="28"/>
+          <w:szCs w:val="28"/>
+        </w:rPr>
+        <w:t xml:space="preserve"> este se envía en la primera etapa de comunicación entre el dispositivo de origen al dispositivo de destino. Se convierte en bits antes de enviarse al destino sin importar el formato (texto, video, voz o datos), posteriormente a que se realice este proceso el mensaje puede ser enviado a su destino.</w:t>
       </w:r>
     </w:p>
     <w:p>
@@ -1145,10 +1172,19 @@
       <w:r>
         <w:rPr>
           <w:rFonts w:ascii="Cambria" w:eastAsia="Cambria" w:hAnsi="Cambria" w:cs="Cambria"/>
-          <w:sz w:val="28"/>
-          <w:szCs w:val="28"/>
-        </w:rPr>
-        <w:t>Reglas: son normas o protocolos que rigen la comunicación en la red ya que a través de estos se puede especificar cómo se envían los mensajes, cómo se direccionan a través de la red y finalmente cómo se realiza la interpretación en el dispositivo de destino.</w:t>
+          <w:b/>
+          <w:sz w:val="28"/>
+          <w:szCs w:val="28"/>
+        </w:rPr>
+        <w:t>Reglas:</w:t>
+      </w:r>
+      <w:r>
+        <w:rPr>
+          <w:rFonts w:ascii="Cambria" w:eastAsia="Cambria" w:hAnsi="Cambria" w:cs="Cambria"/>
+          <w:sz w:val="28"/>
+          <w:szCs w:val="28"/>
+        </w:rPr>
+        <w:t xml:space="preserve"> son normas o protocolos que rigen la comunicación en la red ya que a través de estos se puede especificar cómo se envían los mensajes, cómo se direccionan a través de la red y finalmente cómo se realiza la interpretación en el dispositivo de destino.</w:t>
       </w:r>
     </w:p>
     <w:p>
@@ -1973,8 +2009,6 @@
           <w:szCs w:val="28"/>
         </w:rPr>
       </w:pPr>
-      <w:bookmarkStart w:id="0" w:name="_GoBack"/>
-      <w:bookmarkEnd w:id="0"/>
       <w:r>
         <w:rPr>
           <w:rFonts w:ascii="Cambria" w:eastAsia="Cambria" w:hAnsi="Cambria" w:cs="Cambria"/>
@@ -2023,6 +2057,47 @@
     <w:p>
       <w:pPr>
         <w:spacing w:before="91"/>
+        <w:ind w:left="1396" w:right="1170"/>
+        <w:jc w:val="both"/>
+        <w:rPr>
+          <w:rFonts w:ascii="Cambria" w:eastAsia="Cambria" w:hAnsi="Cambria" w:cs="Cambria"/>
+          <w:sz w:val="28"/>
+          <w:szCs w:val="28"/>
+        </w:rPr>
+      </w:pPr>
+      <w:r>
+        <w:rPr>
+          <w:rFonts w:ascii="Cambria" w:eastAsia="Cambria" w:hAnsi="Cambria" w:cs="Cambria"/>
+          <w:sz w:val="28"/>
+          <w:szCs w:val="28"/>
+        </w:rPr>
+        <w:t xml:space="preserve">El modelo TCP/IP es un modelo de protocolo en capas mediante el cual se rigen las comunicaciones en la </w:t>
+      </w:r>
+      <w:r>
+        <w:rPr>
+          <w:rFonts w:ascii="Cambria" w:eastAsia="Cambria" w:hAnsi="Cambria" w:cs="Cambria"/>
+          <w:sz w:val="28"/>
+          <w:szCs w:val="28"/>
+        </w:rPr>
+        <w:t>I</w:t>
+      </w:r>
+      <w:r>
+        <w:rPr>
+          <w:rFonts w:ascii="Cambria" w:eastAsia="Cambria" w:hAnsi="Cambria" w:cs="Cambria"/>
+          <w:sz w:val="28"/>
+          <w:szCs w:val="28"/>
+        </w:rPr>
+        <w:t>nternetwork. Este modelo define cuatro categorías presentes a continuación:</w:t>
+      </w:r>
+    </w:p>
+    <w:p>
+      <w:pPr>
+        <w:pStyle w:val="Prrafodelista"/>
+        <w:numPr>
+          <w:ilvl w:val="0"/>
+          <w:numId w:val="12"/>
+        </w:numPr>
+        <w:spacing w:before="91"/>
         <w:ind w:right="1170"/>
         <w:jc w:val="both"/>
         <w:rPr>
@@ -2031,10 +2106,31 @@
           <w:szCs w:val="28"/>
         </w:rPr>
       </w:pPr>
-    </w:p>
-    <w:p>
-      <w:pPr>
-        <w:spacing w:before="91"/>
+      <w:r>
+        <w:rPr>
+          <w:rFonts w:ascii="Cambria" w:eastAsia="Cambria" w:hAnsi="Cambria" w:cs="Cambria"/>
+          <w:b/>
+          <w:sz w:val="28"/>
+          <w:szCs w:val="28"/>
+        </w:rPr>
+        <w:t>Aplicación:</w:t>
+      </w:r>
+      <w:r>
+        <w:rPr>
+          <w:rFonts w:ascii="Cambria" w:eastAsia="Cambria" w:hAnsi="Cambria" w:cs="Cambria"/>
+          <w:sz w:val="28"/>
+          <w:szCs w:val="28"/>
+        </w:rPr>
+        <w:t xml:space="preserve"> en esta capa se encuentran las aplicaciones con las cuales interactúa el usuario y por lo tanto representa los datos, el control de codificación y de diálogo.</w:t>
+      </w:r>
+    </w:p>
+    <w:p>
+      <w:pPr>
+        <w:pStyle w:val="Prrafodelista"/>
+        <w:numPr>
+          <w:ilvl w:val="0"/>
+          <w:numId w:val="12"/>
+        </w:numPr>
         <w:ind w:right="1170"/>
         <w:jc w:val="both"/>
         <w:rPr>
@@ -2043,10 +2139,32 @@
           <w:szCs w:val="28"/>
         </w:rPr>
       </w:pPr>
-    </w:p>
-    <w:p>
-      <w:pPr>
-        <w:spacing w:before="91"/>
+      <w:r>
+        <w:rPr>
+          <w:rFonts w:ascii="Cambria" w:eastAsia="Cambria" w:hAnsi="Cambria" w:cs="Cambria"/>
+          <w:b/>
+          <w:sz w:val="28"/>
+          <w:szCs w:val="28"/>
+        </w:rPr>
+        <w:lastRenderedPageBreak/>
+        <w:t>Transporte:</w:t>
+      </w:r>
+      <w:r>
+        <w:rPr>
+          <w:rFonts w:ascii="Cambria" w:eastAsia="Cambria" w:hAnsi="Cambria" w:cs="Cambria"/>
+          <w:sz w:val="28"/>
+          <w:szCs w:val="28"/>
+        </w:rPr>
+        <w:t xml:space="preserve"> en esta capa se admite la comunicación entre los dispositivos pertenecientes a distintas redes, es decir que se crea una conexión lógica entre el dispositivo emisor y el dispositivo receptor.</w:t>
+      </w:r>
+    </w:p>
+    <w:p>
+      <w:pPr>
+        <w:pStyle w:val="Prrafodelista"/>
+        <w:numPr>
+          <w:ilvl w:val="0"/>
+          <w:numId w:val="12"/>
+        </w:numPr>
         <w:ind w:right="1170"/>
         <w:jc w:val="both"/>
         <w:rPr>
@@ -2055,10 +2173,31 @@
           <w:szCs w:val="28"/>
         </w:rPr>
       </w:pPr>
-    </w:p>
-    <w:p>
-      <w:pPr>
-        <w:spacing w:before="91"/>
+      <w:r>
+        <w:rPr>
+          <w:rFonts w:ascii="Cambria" w:eastAsia="Cambria" w:hAnsi="Cambria" w:cs="Cambria"/>
+          <w:b/>
+          <w:sz w:val="28"/>
+          <w:szCs w:val="28"/>
+        </w:rPr>
+        <w:t>Internet:</w:t>
+      </w:r>
+      <w:r>
+        <w:rPr>
+          <w:rFonts w:ascii="Cambria" w:eastAsia="Cambria" w:hAnsi="Cambria" w:cs="Cambria"/>
+          <w:sz w:val="28"/>
+          <w:szCs w:val="28"/>
+        </w:rPr>
+        <w:t xml:space="preserve"> en esta capa se determina la mejor ruta para enviar paquetes a través de la red.</w:t>
+      </w:r>
+    </w:p>
+    <w:p>
+      <w:pPr>
+        <w:pStyle w:val="Prrafodelista"/>
+        <w:numPr>
+          <w:ilvl w:val="0"/>
+          <w:numId w:val="12"/>
+        </w:numPr>
         <w:ind w:right="1170"/>
         <w:jc w:val="both"/>
         <w:rPr>
@@ -2067,6 +2206,270 @@
           <w:szCs w:val="28"/>
         </w:rPr>
       </w:pPr>
+      <w:r>
+        <w:rPr>
+          <w:rFonts w:ascii="Cambria" w:eastAsia="Cambria" w:hAnsi="Cambria" w:cs="Cambria"/>
+          <w:b/>
+          <w:sz w:val="28"/>
+          <w:szCs w:val="28"/>
+        </w:rPr>
+        <w:t>Acceso a la red:</w:t>
+      </w:r>
+      <w:r>
+        <w:rPr>
+          <w:rFonts w:ascii="Cambria" w:eastAsia="Cambria" w:hAnsi="Cambria" w:cs="Cambria"/>
+          <w:sz w:val="28"/>
+          <w:szCs w:val="28"/>
+        </w:rPr>
+        <w:t xml:space="preserve"> en esta capa se realiza un control de los dispositivos hardware y los medios que componen la red.</w:t>
+      </w:r>
+    </w:p>
+    <w:p>
+      <w:pPr>
+        <w:spacing w:before="91"/>
+        <w:ind w:left="1440" w:right="1170"/>
+        <w:jc w:val="both"/>
+        <w:rPr>
+          <w:rFonts w:ascii="Cambria" w:eastAsia="Cambria" w:hAnsi="Cambria" w:cs="Cambria"/>
+          <w:sz w:val="28"/>
+          <w:szCs w:val="28"/>
+        </w:rPr>
+      </w:pPr>
+    </w:p>
+    <w:p>
+      <w:pPr>
+        <w:spacing w:before="91"/>
+        <w:ind w:left="1440" w:right="1170"/>
+        <w:jc w:val="both"/>
+        <w:rPr>
+          <w:rFonts w:ascii="Cambria" w:eastAsia="Cambria" w:hAnsi="Cambria" w:cs="Cambria"/>
+          <w:sz w:val="28"/>
+          <w:szCs w:val="28"/>
+        </w:rPr>
+      </w:pPr>
+      <w:r>
+        <w:rPr>
+          <w:rFonts w:ascii="Cambria" w:eastAsia="Cambria" w:hAnsi="Cambria" w:cs="Cambria"/>
+          <w:sz w:val="28"/>
+          <w:szCs w:val="28"/>
+        </w:rPr>
+        <w:t>El modelo OSI ha realizado grandes aportes para el desarrollo de otros protocolos y productos usados en las nuevas redes y cuenta con 7 capas descritas a continuación:</w:t>
+      </w:r>
+    </w:p>
+    <w:p>
+      <w:pPr>
+        <w:spacing w:before="91"/>
+        <w:ind w:left="1440" w:right="1170"/>
+        <w:jc w:val="both"/>
+        <w:rPr>
+          <w:rFonts w:ascii="Cambria" w:eastAsia="Cambria" w:hAnsi="Cambria" w:cs="Cambria"/>
+          <w:sz w:val="28"/>
+          <w:szCs w:val="28"/>
+        </w:rPr>
+      </w:pPr>
+      <w:r>
+        <w:rPr>
+          <w:rFonts w:ascii="Cambria" w:eastAsia="Cambria" w:hAnsi="Cambria" w:cs="Cambria"/>
+          <w:b/>
+          <w:sz w:val="28"/>
+          <w:szCs w:val="28"/>
+        </w:rPr>
+        <w:t>7. Aplicación:</w:t>
+      </w:r>
+      <w:r>
+        <w:rPr>
+          <w:rFonts w:ascii="Cambria" w:eastAsia="Cambria" w:hAnsi="Cambria" w:cs="Cambria"/>
+          <w:sz w:val="28"/>
+          <w:szCs w:val="28"/>
+        </w:rPr>
+        <w:t xml:space="preserve"> esta capa proporciona los medios para que se pueda realizar la conectividad de extremo a extremo entre los usuarios de la red.</w:t>
+      </w:r>
+    </w:p>
+    <w:p>
+      <w:pPr>
+        <w:spacing w:before="91"/>
+        <w:ind w:left="1440" w:right="1170"/>
+        <w:jc w:val="both"/>
+        <w:rPr>
+          <w:rFonts w:ascii="Cambria" w:eastAsia="Cambria" w:hAnsi="Cambria" w:cs="Cambria"/>
+          <w:sz w:val="28"/>
+          <w:szCs w:val="28"/>
+        </w:rPr>
+      </w:pPr>
+      <w:r>
+        <w:rPr>
+          <w:rFonts w:ascii="Cambria" w:eastAsia="Cambria" w:hAnsi="Cambria" w:cs="Cambria"/>
+          <w:b/>
+          <w:sz w:val="28"/>
+          <w:szCs w:val="28"/>
+        </w:rPr>
+        <w:t>6. Presentación:</w:t>
+      </w:r>
+      <w:r>
+        <w:rPr>
+          <w:rFonts w:ascii="Cambria" w:eastAsia="Cambria" w:hAnsi="Cambria" w:cs="Cambria"/>
+          <w:sz w:val="28"/>
+          <w:szCs w:val="28"/>
+        </w:rPr>
+        <w:t xml:space="preserve"> esta capa proporciona una representación común de los datos transferidos entre los servicios de la capa de Aplicación.</w:t>
+      </w:r>
+    </w:p>
+    <w:p>
+      <w:pPr>
+        <w:spacing w:before="91"/>
+        <w:ind w:left="1440" w:right="1170"/>
+        <w:jc w:val="both"/>
+        <w:rPr>
+          <w:rFonts w:ascii="Cambria" w:eastAsia="Cambria" w:hAnsi="Cambria" w:cs="Cambria"/>
+          <w:sz w:val="28"/>
+          <w:szCs w:val="28"/>
+        </w:rPr>
+      </w:pPr>
+      <w:r>
+        <w:rPr>
+          <w:rFonts w:ascii="Cambria" w:eastAsia="Cambria" w:hAnsi="Cambria" w:cs="Cambria"/>
+          <w:b/>
+          <w:sz w:val="28"/>
+          <w:szCs w:val="28"/>
+        </w:rPr>
+        <w:t>5. Sesión:</w:t>
+      </w:r>
+      <w:r>
+        <w:rPr>
+          <w:rFonts w:ascii="Cambria" w:eastAsia="Cambria" w:hAnsi="Cambria" w:cs="Cambria"/>
+          <w:sz w:val="28"/>
+          <w:szCs w:val="28"/>
+        </w:rPr>
+        <w:t xml:space="preserve"> esta capa proporciona servicios a la capa de Presentación para administrar el intercambio de datos.</w:t>
+      </w:r>
+    </w:p>
+    <w:p>
+      <w:pPr>
+        <w:spacing w:before="91"/>
+        <w:ind w:left="1440" w:right="1170"/>
+        <w:jc w:val="both"/>
+        <w:rPr>
+          <w:rFonts w:ascii="Cambria" w:eastAsia="Cambria" w:hAnsi="Cambria" w:cs="Cambria"/>
+          <w:sz w:val="28"/>
+          <w:szCs w:val="28"/>
+        </w:rPr>
+      </w:pPr>
+      <w:r>
+        <w:rPr>
+          <w:rFonts w:ascii="Cambria" w:eastAsia="Cambria" w:hAnsi="Cambria" w:cs="Cambria"/>
+          <w:b/>
+          <w:sz w:val="28"/>
+          <w:szCs w:val="28"/>
+        </w:rPr>
+        <w:t>4. Transporte:</w:t>
+      </w:r>
+      <w:r>
+        <w:rPr>
+          <w:rFonts w:ascii="Cambria" w:eastAsia="Cambria" w:hAnsi="Cambria" w:cs="Cambria"/>
+          <w:sz w:val="28"/>
+          <w:szCs w:val="28"/>
+        </w:rPr>
+        <w:t xml:space="preserve"> en esta capa se definen los servicios para segmentar, transferir y reensamblar los datos para las comunicaciones individuales.</w:t>
+      </w:r>
+    </w:p>
+    <w:p>
+      <w:pPr>
+        <w:spacing w:before="91"/>
+        <w:ind w:left="1440" w:right="1170"/>
+        <w:jc w:val="both"/>
+        <w:rPr>
+          <w:rFonts w:ascii="Cambria" w:eastAsia="Cambria" w:hAnsi="Cambria" w:cs="Cambria"/>
+          <w:sz w:val="28"/>
+          <w:szCs w:val="28"/>
+        </w:rPr>
+      </w:pPr>
+      <w:r>
+        <w:rPr>
+          <w:rFonts w:ascii="Cambria" w:eastAsia="Cambria" w:hAnsi="Cambria" w:cs="Cambria"/>
+          <w:b/>
+          <w:sz w:val="28"/>
+          <w:szCs w:val="28"/>
+        </w:rPr>
+        <w:t>3. Red:</w:t>
+      </w:r>
+      <w:r>
+        <w:rPr>
+          <w:rFonts w:ascii="Cambria" w:eastAsia="Cambria" w:hAnsi="Cambria" w:cs="Cambria"/>
+          <w:sz w:val="28"/>
+          <w:szCs w:val="28"/>
+        </w:rPr>
+        <w:t xml:space="preserve"> esta capa proporciona servicios para intercambiar los datos individuales entre los dispositivos finales identificados previamente.</w:t>
+      </w:r>
+    </w:p>
+    <w:p>
+      <w:pPr>
+        <w:spacing w:before="91"/>
+        <w:ind w:left="1440" w:right="1170"/>
+        <w:jc w:val="both"/>
+        <w:rPr>
+          <w:rFonts w:ascii="Cambria" w:eastAsia="Cambria" w:hAnsi="Cambria" w:cs="Cambria"/>
+          <w:sz w:val="28"/>
+          <w:szCs w:val="28"/>
+        </w:rPr>
+      </w:pPr>
+      <w:r>
+        <w:rPr>
+          <w:rFonts w:ascii="Cambria" w:eastAsia="Cambria" w:hAnsi="Cambria" w:cs="Cambria"/>
+          <w:b/>
+          <w:sz w:val="28"/>
+          <w:szCs w:val="28"/>
+        </w:rPr>
+        <w:t xml:space="preserve">2. Enlace de datos: </w:t>
+      </w:r>
+      <w:r>
+        <w:rPr>
+          <w:rFonts w:ascii="Cambria" w:eastAsia="Cambria" w:hAnsi="Cambria" w:cs="Cambria"/>
+          <w:sz w:val="28"/>
+          <w:szCs w:val="28"/>
+        </w:rPr>
+        <w:t>en esta capa se describen los métodos para intercambiar tramas de datos entre dispositivos en un medio común.</w:t>
+      </w:r>
+    </w:p>
+    <w:p>
+      <w:pPr>
+        <w:spacing w:before="91"/>
+        <w:ind w:left="1440" w:right="1170"/>
+        <w:jc w:val="both"/>
+        <w:rPr>
+          <w:rFonts w:ascii="Cambria" w:eastAsia="Cambria" w:hAnsi="Cambria" w:cs="Cambria"/>
+          <w:sz w:val="28"/>
+          <w:szCs w:val="28"/>
+        </w:rPr>
+      </w:pPr>
+      <w:r>
+        <w:rPr>
+          <w:rFonts w:ascii="Cambria" w:eastAsia="Cambria" w:hAnsi="Cambria" w:cs="Cambria"/>
+          <w:b/>
+          <w:sz w:val="28"/>
+          <w:szCs w:val="28"/>
+        </w:rPr>
+        <w:t>1. Física:</w:t>
+      </w:r>
+      <w:r>
+        <w:rPr>
+          <w:rFonts w:ascii="Cambria" w:eastAsia="Cambria" w:hAnsi="Cambria" w:cs="Cambria"/>
+          <w:sz w:val="28"/>
+          <w:szCs w:val="28"/>
+        </w:rPr>
+        <w:t xml:space="preserve"> en esta capa se describen los medios físicos para activar, mantener y desactivar conexiones por medio de las cuales se va a realizar la transmisión de bits hacia y desde un dispositivo de red.</w:t>
+      </w:r>
+    </w:p>
+    <w:p>
+      <w:pPr>
+        <w:spacing w:before="91"/>
+        <w:ind w:left="1396" w:right="1170"/>
+        <w:jc w:val="both"/>
+        <w:rPr>
+          <w:rFonts w:ascii="Cambria" w:eastAsia="Cambria" w:hAnsi="Cambria" w:cs="Cambria"/>
+          <w:sz w:val="28"/>
+          <w:szCs w:val="28"/>
+        </w:rPr>
+      </w:pPr>
     </w:p>
     <w:p>
       <w:pPr>
@@ -2167,54 +2570,6 @@
     <w:p>
       <w:pPr>
         <w:spacing w:before="91"/>
-        <w:ind w:right="1170"/>
-        <w:jc w:val="both"/>
-        <w:rPr>
-          <w:rFonts w:ascii="Cambria" w:eastAsia="Cambria" w:hAnsi="Cambria" w:cs="Cambria"/>
-          <w:sz w:val="28"/>
-          <w:szCs w:val="28"/>
-        </w:rPr>
-      </w:pPr>
-    </w:p>
-    <w:p>
-      <w:pPr>
-        <w:spacing w:before="91"/>
-        <w:ind w:right="1170"/>
-        <w:jc w:val="both"/>
-        <w:rPr>
-          <w:rFonts w:ascii="Cambria" w:eastAsia="Cambria" w:hAnsi="Cambria" w:cs="Cambria"/>
-          <w:sz w:val="28"/>
-          <w:szCs w:val="28"/>
-        </w:rPr>
-      </w:pPr>
-    </w:p>
-    <w:p>
-      <w:pPr>
-        <w:spacing w:before="91"/>
-        <w:ind w:right="1170"/>
-        <w:jc w:val="both"/>
-        <w:rPr>
-          <w:rFonts w:ascii="Cambria" w:eastAsia="Cambria" w:hAnsi="Cambria" w:cs="Cambria"/>
-          <w:sz w:val="28"/>
-          <w:szCs w:val="28"/>
-        </w:rPr>
-      </w:pPr>
-    </w:p>
-    <w:p>
-      <w:pPr>
-        <w:spacing w:before="91"/>
-        <w:ind w:right="1170"/>
-        <w:jc w:val="both"/>
-        <w:rPr>
-          <w:rFonts w:ascii="Cambria" w:eastAsia="Cambria" w:hAnsi="Cambria" w:cs="Cambria"/>
-          <w:sz w:val="28"/>
-          <w:szCs w:val="28"/>
-        </w:rPr>
-      </w:pPr>
-    </w:p>
-    <w:p>
-      <w:pPr>
-        <w:spacing w:before="91"/>
         <w:ind w:left="992" w:right="1170"/>
         <w:jc w:val="both"/>
         <w:rPr>
@@ -2223,6 +2578,8 @@
           <w:szCs w:val="28"/>
         </w:rPr>
       </w:pPr>
+      <w:bookmarkStart w:id="0" w:name="_GoBack"/>
+      <w:bookmarkEnd w:id="0"/>
       <w:r>
         <w:rPr>
           <w:rFonts w:ascii="Cambria" w:eastAsia="Cambria" w:hAnsi="Cambria" w:cs="Cambria"/>
@@ -2230,6 +2587,7 @@
           <w:sz w:val="28"/>
           <w:szCs w:val="28"/>
         </w:rPr>
+        <w:lastRenderedPageBreak/>
         <w:t>Práctica trabajo colaborativo</w:t>
       </w:r>
     </w:p>
@@ -2821,17 +3179,8 @@
                               <w:color w:val="000000"/>
                               <w:sz w:val="16"/>
                             </w:rPr>
-                            <w:t xml:space="preserve">CCNA </w:t>
+                            <w:t>CCNA Exploration</w:t>
                           </w:r>
-                          <w:proofErr w:type="spellStart"/>
-                          <w:r>
-                            <w:rPr>
-                              <w:color w:val="000000"/>
-                              <w:sz w:val="16"/>
-                            </w:rPr>
-                            <w:t>Exploration</w:t>
-                          </w:r>
-                          <w:proofErr w:type="spellEnd"/>
                         </w:p>
                         <w:p>
                           <w:pPr>
@@ -2843,23 +3192,7 @@
                               <w:color w:val="000000"/>
                               <w:sz w:val="16"/>
                             </w:rPr>
-                            <w:t xml:space="preserve">Aspectos básicos de </w:t>
-                          </w:r>
-                          <w:proofErr w:type="spellStart"/>
-                          <w:r>
-                            <w:rPr>
-                              <w:color w:val="000000"/>
-                              <w:sz w:val="16"/>
-                            </w:rPr>
-                            <w:t>networking</w:t>
-                          </w:r>
-                          <w:proofErr w:type="spellEnd"/>
-                          <w:r>
-                            <w:rPr>
-                              <w:color w:val="000000"/>
-                              <w:sz w:val="16"/>
-                            </w:rPr>
-                            <w:t>:</w:t>
+                            <w:t>Aspectos básicos de networking:</w:t>
                           </w:r>
                         </w:p>
                         <w:p>
@@ -2903,17 +3236,8 @@
                         <w:color w:val="000000"/>
                         <w:sz w:val="16"/>
                       </w:rPr>
-                      <w:t xml:space="preserve">CCNA </w:t>
+                      <w:t>CCNA Exploration</w:t>
                     </w:r>
-                    <w:proofErr w:type="spellStart"/>
-                    <w:r>
-                      <w:rPr>
-                        <w:color w:val="000000"/>
-                        <w:sz w:val="16"/>
-                      </w:rPr>
-                      <w:t>Exploration</w:t>
-                    </w:r>
-                    <w:proofErr w:type="spellEnd"/>
                   </w:p>
                   <w:p>
                     <w:pPr>
@@ -2925,23 +3249,7 @@
                         <w:color w:val="000000"/>
                         <w:sz w:val="16"/>
                       </w:rPr>
-                      <w:t xml:space="preserve">Aspectos básicos de </w:t>
-                    </w:r>
-                    <w:proofErr w:type="spellStart"/>
-                    <w:r>
-                      <w:rPr>
-                        <w:color w:val="000000"/>
-                        <w:sz w:val="16"/>
-                      </w:rPr>
-                      <w:t>networking</w:t>
-                    </w:r>
-                    <w:proofErr w:type="spellEnd"/>
-                    <w:r>
-                      <w:rPr>
-                        <w:color w:val="000000"/>
-                        <w:sz w:val="16"/>
-                      </w:rPr>
-                      <w:t>:</w:t>
+                      <w:t>Aspectos básicos de networking:</w:t>
                     </w:r>
                   </w:p>
                   <w:p>
@@ -3608,6 +3916,119 @@
     </w:lvl>
   </w:abstractNum>
   <w:abstractNum w:abstractNumId="5" w15:restartNumberingAfterBreak="0">
+    <w:nsid w:val="1D7C5FC3"/>
+    <w:multiLevelType w:val="multilevel"/>
+    <w:tmpl w:val="0B02942A"/>
+    <w:lvl w:ilvl="0">
+      <w:start w:val="1"/>
+      <w:numFmt w:val="bullet"/>
+      <w:lvlText w:val="●"/>
+      <w:lvlJc w:val="left"/>
+      <w:pPr>
+        <w:ind w:left="1440" w:hanging="360"/>
+      </w:pPr>
+      <w:rPr>
+        <w:u w:val="none"/>
+      </w:rPr>
+    </w:lvl>
+    <w:lvl w:ilvl="1">
+      <w:start w:val="1"/>
+      <w:numFmt w:val="bullet"/>
+      <w:lvlText w:val="○"/>
+      <w:lvlJc w:val="left"/>
+      <w:pPr>
+        <w:ind w:left="2160" w:hanging="360"/>
+      </w:pPr>
+      <w:rPr>
+        <w:u w:val="none"/>
+      </w:rPr>
+    </w:lvl>
+    <w:lvl w:ilvl="2">
+      <w:start w:val="1"/>
+      <w:numFmt w:val="bullet"/>
+      <w:lvlText w:val="■"/>
+      <w:lvlJc w:val="left"/>
+      <w:pPr>
+        <w:ind w:left="2880" w:hanging="360"/>
+      </w:pPr>
+      <w:rPr>
+        <w:u w:val="none"/>
+      </w:rPr>
+    </w:lvl>
+    <w:lvl w:ilvl="3">
+      <w:start w:val="1"/>
+      <w:numFmt w:val="bullet"/>
+      <w:lvlText w:val="●"/>
+      <w:lvlJc w:val="left"/>
+      <w:pPr>
+        <w:ind w:left="3600" w:hanging="360"/>
+      </w:pPr>
+      <w:rPr>
+        <w:u w:val="none"/>
+      </w:rPr>
+    </w:lvl>
+    <w:lvl w:ilvl="4">
+      <w:start w:val="1"/>
+      <w:numFmt w:val="bullet"/>
+      <w:lvlText w:val="○"/>
+      <w:lvlJc w:val="left"/>
+      <w:pPr>
+        <w:ind w:left="4320" w:hanging="360"/>
+      </w:pPr>
+      <w:rPr>
+        <w:u w:val="none"/>
+      </w:rPr>
+    </w:lvl>
+    <w:lvl w:ilvl="5">
+      <w:start w:val="1"/>
+      <w:numFmt w:val="bullet"/>
+      <w:lvlText w:val="■"/>
+      <w:lvlJc w:val="left"/>
+      <w:pPr>
+        <w:ind w:left="5040" w:hanging="360"/>
+      </w:pPr>
+      <w:rPr>
+        <w:u w:val="none"/>
+      </w:rPr>
+    </w:lvl>
+    <w:lvl w:ilvl="6">
+      <w:start w:val="1"/>
+      <w:numFmt w:val="bullet"/>
+      <w:lvlText w:val="●"/>
+      <w:lvlJc w:val="left"/>
+      <w:pPr>
+        <w:ind w:left="5760" w:hanging="360"/>
+      </w:pPr>
+      <w:rPr>
+        <w:u w:val="none"/>
+      </w:rPr>
+    </w:lvl>
+    <w:lvl w:ilvl="7">
+      <w:start w:val="1"/>
+      <w:numFmt w:val="bullet"/>
+      <w:lvlText w:val="○"/>
+      <w:lvlJc w:val="left"/>
+      <w:pPr>
+        <w:ind w:left="6480" w:hanging="360"/>
+      </w:pPr>
+      <w:rPr>
+        <w:u w:val="none"/>
+      </w:rPr>
+    </w:lvl>
+    <w:lvl w:ilvl="8">
+      <w:start w:val="1"/>
+      <w:numFmt w:val="bullet"/>
+      <w:lvlText w:val="■"/>
+      <w:lvlJc w:val="left"/>
+      <w:pPr>
+        <w:ind w:left="7200" w:hanging="360"/>
+      </w:pPr>
+      <w:rPr>
+        <w:u w:val="none"/>
+      </w:rPr>
+    </w:lvl>
+  </w:abstractNum>
+  <w:abstractNum w:abstractNumId="6" w15:restartNumberingAfterBreak="0">
     <w:nsid w:val="407620AB"/>
     <w:multiLevelType w:val="multilevel"/>
     <w:tmpl w:val="07EEA1B4"/>
@@ -3693,7 +4114,7 @@
       </w:pPr>
     </w:lvl>
   </w:abstractNum>
-  <w:abstractNum w:abstractNumId="6" w15:restartNumberingAfterBreak="0">
+  <w:abstractNum w:abstractNumId="7" w15:restartNumberingAfterBreak="0">
     <w:nsid w:val="478F0002"/>
     <w:multiLevelType w:val="multilevel"/>
     <w:tmpl w:val="0D3E6C66"/>
@@ -3779,7 +4200,7 @@
       </w:pPr>
     </w:lvl>
   </w:abstractNum>
-  <w:abstractNum w:abstractNumId="7" w15:restartNumberingAfterBreak="0">
+  <w:abstractNum w:abstractNumId="8" w15:restartNumberingAfterBreak="0">
     <w:nsid w:val="50840DFF"/>
     <w:multiLevelType w:val="multilevel"/>
     <w:tmpl w:val="5AE6B980"/>
@@ -3868,7 +4289,120 @@
       </w:pPr>
     </w:lvl>
   </w:abstractNum>
-  <w:abstractNum w:abstractNumId="8" w15:restartNumberingAfterBreak="0">
+  <w:abstractNum w:abstractNumId="9" w15:restartNumberingAfterBreak="0">
+    <w:nsid w:val="6A284950"/>
+    <w:multiLevelType w:val="hybridMultilevel"/>
+    <w:tmpl w:val="8C88CC6E"/>
+    <w:lvl w:ilvl="0" w:tplc="240A0001">
+      <w:start w:val="1"/>
+      <w:numFmt w:val="bullet"/>
+      <w:lvlText w:val=""/>
+      <w:lvlJc w:val="left"/>
+      <w:pPr>
+        <w:ind w:left="1800" w:hanging="360"/>
+      </w:pPr>
+      <w:rPr>
+        <w:rFonts w:ascii="Symbol" w:hAnsi="Symbol" w:hint="default"/>
+      </w:rPr>
+    </w:lvl>
+    <w:lvl w:ilvl="1" w:tplc="240A0003" w:tentative="1">
+      <w:start w:val="1"/>
+      <w:numFmt w:val="bullet"/>
+      <w:lvlText w:val="o"/>
+      <w:lvlJc w:val="left"/>
+      <w:pPr>
+        <w:ind w:left="2520" w:hanging="360"/>
+      </w:pPr>
+      <w:rPr>
+        <w:rFonts w:ascii="Courier New" w:hAnsi="Courier New" w:cs="Courier New" w:hint="default"/>
+      </w:rPr>
+    </w:lvl>
+    <w:lvl w:ilvl="2" w:tplc="240A0005" w:tentative="1">
+      <w:start w:val="1"/>
+      <w:numFmt w:val="bullet"/>
+      <w:lvlText w:val=""/>
+      <w:lvlJc w:val="left"/>
+      <w:pPr>
+        <w:ind w:left="3240" w:hanging="360"/>
+      </w:pPr>
+      <w:rPr>
+        <w:rFonts w:ascii="Wingdings" w:hAnsi="Wingdings" w:hint="default"/>
+      </w:rPr>
+    </w:lvl>
+    <w:lvl w:ilvl="3" w:tplc="240A0001" w:tentative="1">
+      <w:start w:val="1"/>
+      <w:numFmt w:val="bullet"/>
+      <w:lvlText w:val=""/>
+      <w:lvlJc w:val="left"/>
+      <w:pPr>
+        <w:ind w:left="3960" w:hanging="360"/>
+      </w:pPr>
+      <w:rPr>
+        <w:rFonts w:ascii="Symbol" w:hAnsi="Symbol" w:hint="default"/>
+      </w:rPr>
+    </w:lvl>
+    <w:lvl w:ilvl="4" w:tplc="240A0003" w:tentative="1">
+      <w:start w:val="1"/>
+      <w:numFmt w:val="bullet"/>
+      <w:lvlText w:val="o"/>
+      <w:lvlJc w:val="left"/>
+      <w:pPr>
+        <w:ind w:left="4680" w:hanging="360"/>
+      </w:pPr>
+      <w:rPr>
+        <w:rFonts w:ascii="Courier New" w:hAnsi="Courier New" w:cs="Courier New" w:hint="default"/>
+      </w:rPr>
+    </w:lvl>
+    <w:lvl w:ilvl="5" w:tplc="240A0005" w:tentative="1">
+      <w:start w:val="1"/>
+      <w:numFmt w:val="bullet"/>
+      <w:lvlText w:val=""/>
+      <w:lvlJc w:val="left"/>
+      <w:pPr>
+        <w:ind w:left="5400" w:hanging="360"/>
+      </w:pPr>
+      <w:rPr>
+        <w:rFonts w:ascii="Wingdings" w:hAnsi="Wingdings" w:hint="default"/>
+      </w:rPr>
+    </w:lvl>
+    <w:lvl w:ilvl="6" w:tplc="240A0001" w:tentative="1">
+      <w:start w:val="1"/>
+      <w:numFmt w:val="bullet"/>
+      <w:lvlText w:val=""/>
+      <w:lvlJc w:val="left"/>
+      <w:pPr>
+        <w:ind w:left="6120" w:hanging="360"/>
+      </w:pPr>
+      <w:rPr>
+        <w:rFonts w:ascii="Symbol" w:hAnsi="Symbol" w:hint="default"/>
+      </w:rPr>
+    </w:lvl>
+    <w:lvl w:ilvl="7" w:tplc="240A0003" w:tentative="1">
+      <w:start w:val="1"/>
+      <w:numFmt w:val="bullet"/>
+      <w:lvlText w:val="o"/>
+      <w:lvlJc w:val="left"/>
+      <w:pPr>
+        <w:ind w:left="6840" w:hanging="360"/>
+      </w:pPr>
+      <w:rPr>
+        <w:rFonts w:ascii="Courier New" w:hAnsi="Courier New" w:cs="Courier New" w:hint="default"/>
+      </w:rPr>
+    </w:lvl>
+    <w:lvl w:ilvl="8" w:tplc="240A0005" w:tentative="1">
+      <w:start w:val="1"/>
+      <w:numFmt w:val="bullet"/>
+      <w:lvlText w:val=""/>
+      <w:lvlJc w:val="left"/>
+      <w:pPr>
+        <w:ind w:left="7560" w:hanging="360"/>
+      </w:pPr>
+      <w:rPr>
+        <w:rFonts w:ascii="Wingdings" w:hAnsi="Wingdings" w:hint="default"/>
+      </w:rPr>
+    </w:lvl>
+  </w:abstractNum>
+  <w:abstractNum w:abstractNumId="10" w15:restartNumberingAfterBreak="0">
     <w:nsid w:val="773A41E8"/>
     <w:multiLevelType w:val="hybridMultilevel"/>
     <w:tmpl w:val="52D8B17E"/>
@@ -3981,7 +4515,7 @@
       </w:rPr>
     </w:lvl>
   </w:abstractNum>
-  <w:abstractNum w:abstractNumId="9" w15:restartNumberingAfterBreak="0">
+  <w:abstractNum w:abstractNumId="11" w15:restartNumberingAfterBreak="0">
     <w:nsid w:val="7F827231"/>
     <w:multiLevelType w:val="multilevel"/>
     <w:tmpl w:val="2250E41C"/>
@@ -4068,19 +4602,19 @@
     </w:lvl>
   </w:abstractNum>
   <w:num w:numId="1">
-    <w:abstractNumId w:val="5"/>
+    <w:abstractNumId w:val="6"/>
   </w:num>
   <w:num w:numId="2">
-    <w:abstractNumId w:val="9"/>
+    <w:abstractNumId w:val="11"/>
   </w:num>
   <w:num w:numId="3">
-    <w:abstractNumId w:val="6"/>
+    <w:abstractNumId w:val="7"/>
   </w:num>
   <w:num w:numId="4">
     <w:abstractNumId w:val="0"/>
   </w:num>
   <w:num w:numId="5">
-    <w:abstractNumId w:val="7"/>
+    <w:abstractNumId w:val="8"/>
   </w:num>
   <w:num w:numId="6">
     <w:abstractNumId w:val="1"/>
@@ -4092,10 +4626,16 @@
     <w:abstractNumId w:val="4"/>
   </w:num>
   <w:num w:numId="9">
-    <w:abstractNumId w:val="8"/>
+    <w:abstractNumId w:val="10"/>
   </w:num>
   <w:num w:numId="10">
     <w:abstractNumId w:val="3"/>
+  </w:num>
+  <w:num w:numId="11">
+    <w:abstractNumId w:val="5"/>
+  </w:num>
+  <w:num w:numId="12">
+    <w:abstractNumId w:val="9"/>
   </w:num>
 </w:numbering>
 </file>

</xml_diff>

<commit_message>
Pregunta 2 Capitulo 1
</commit_message>
<xml_diff>
--- a/Actividades capitulo 1 y 2.docx
+++ b/Actividades capitulo 1 y 2.docx
@@ -1,6 +1,6 @@
 
 <file path=word/document.xml><?xml version="1.0" encoding="utf-8"?>
-<w:document xmlns:wpc="http://schemas.microsoft.com/office/word/2010/wordprocessingCanvas" xmlns:cx="http://schemas.microsoft.com/office/drawing/2014/chartex" xmlns:cx1="http://schemas.microsoft.com/office/drawing/2015/9/8/chartex" xmlns:cx2="http://schemas.microsoft.com/office/drawing/2015/10/21/chartex" xmlns:cx3="http://schemas.microsoft.com/office/drawing/2016/5/9/chartex" xmlns:cx4="http://schemas.microsoft.com/office/drawing/2016/5/10/chartex" xmlns:cx5="http://schemas.microsoft.com/office/drawing/2016/5/11/chartex" xmlns:cx6="http://schemas.microsoft.com/office/drawing/2016/5/12/chartex" xmlns:cx7="http://schemas.microsoft.com/office/drawing/2016/5/13/chartex" xmlns:cx8="http://schemas.microsoft.com/office/drawing/2016/5/14/chartex" xmlns:mc="http://schemas.openxmlformats.org/markup-compatibility/2006" xmlns:aink="http://schemas.microsoft.com/office/drawing/2016/ink" xmlns:am3d="http://schemas.microsoft.com/office/drawing/2017/model3d" xmlns:o="urn:schemas-microsoft-com:office:office" xmlns:r="http://schemas.openxmlformats.org/officeDocument/2006/relationships" xmlns:m="http://schemas.openxmlformats.org/officeDocument/2006/math" xmlns:v="urn:schemas-microsoft-com:vml" xmlns:wp14="http://schemas.microsoft.com/office/word/2010/wordprocessingDrawing" xmlns:wp="http://schemas.openxmlformats.org/drawingml/2006/wordprocessingDrawing" xmlns:w10="urn:schemas-microsoft-com:office:word" xmlns:w="http://schemas.openxmlformats.org/wordprocessingml/2006/main" xmlns:w14="http://schemas.microsoft.com/office/word/2010/wordml" xmlns:w15="http://schemas.microsoft.com/office/word/2012/wordml" xmlns:w16cid="http://schemas.microsoft.com/office/word/2016/wordml/cid" xmlns:w16se="http://schemas.microsoft.com/office/word/2015/wordml/symex" xmlns:wpg="http://schemas.microsoft.com/office/word/2010/wordprocessingGroup" xmlns:wpi="http://schemas.microsoft.com/office/word/2010/wordprocessingInk" xmlns:wne="http://schemas.microsoft.com/office/word/2006/wordml" xmlns:wps="http://schemas.microsoft.com/office/word/2010/wordprocessingShape" mc:Ignorable="w14 w15 w16se w16cid wp14">
+<w:document xmlns:wpc="http://schemas.microsoft.com/office/word/2010/wordprocessingCanvas" xmlns:cx="http://schemas.microsoft.com/office/drawing/2014/chartex" xmlns:cx1="http://schemas.microsoft.com/office/drawing/2015/9/8/chartex" xmlns:cx2="http://schemas.microsoft.com/office/drawing/2015/10/21/chartex" xmlns:cx3="http://schemas.microsoft.com/office/drawing/2016/5/9/chartex" xmlns:cx4="http://schemas.microsoft.com/office/drawing/2016/5/10/chartex" xmlns:cx5="http://schemas.microsoft.com/office/drawing/2016/5/11/chartex" xmlns:cx6="http://schemas.microsoft.com/office/drawing/2016/5/12/chartex" xmlns:cx7="http://schemas.microsoft.com/office/drawing/2016/5/13/chartex" xmlns:cx8="http://schemas.microsoft.com/office/drawing/2016/5/14/chartex" xmlns:mc="http://schemas.openxmlformats.org/markup-compatibility/2006" xmlns:aink="http://schemas.microsoft.com/office/drawing/2016/ink" xmlns:am3d="http://schemas.microsoft.com/office/drawing/2017/model3d" xmlns:o="urn:schemas-microsoft-com:office:office" xmlns:oel="http://schemas.microsoft.com/office/2019/extlst" xmlns:r="http://schemas.openxmlformats.org/officeDocument/2006/relationships" xmlns:m="http://schemas.openxmlformats.org/officeDocument/2006/math" xmlns:v="urn:schemas-microsoft-com:vml" xmlns:wp14="http://schemas.microsoft.com/office/word/2010/wordprocessingDrawing" xmlns:wp="http://schemas.openxmlformats.org/drawingml/2006/wordprocessingDrawing" xmlns:w10="urn:schemas-microsoft-com:office:word" xmlns:w="http://schemas.openxmlformats.org/wordprocessingml/2006/main" xmlns:w14="http://schemas.microsoft.com/office/word/2010/wordml" xmlns:w15="http://schemas.microsoft.com/office/word/2012/wordml" xmlns:w16cex="http://schemas.microsoft.com/office/word/2018/wordml/cex" xmlns:w16cid="http://schemas.microsoft.com/office/word/2016/wordml/cid" xmlns:w16="http://schemas.microsoft.com/office/word/2018/wordml" xmlns:w16sdtdh="http://schemas.microsoft.com/office/word/2020/wordml/sdtdatahash" xmlns:w16se="http://schemas.microsoft.com/office/word/2015/wordml/symex" xmlns:wpg="http://schemas.microsoft.com/office/word/2010/wordprocessingGroup" xmlns:wpi="http://schemas.microsoft.com/office/word/2010/wordprocessingInk" xmlns:wne="http://schemas.microsoft.com/office/word/2006/wordml" xmlns:wps="http://schemas.microsoft.com/office/word/2010/wordprocessingShape" mc:Ignorable="w14 w15 w16se w16cid w16 w16cex w16sdtdh wp14">
   <w:body>
     <w:p>
       <w:pPr>
@@ -28,7 +28,7 @@
           <w:szCs w:val="20"/>
         </w:rPr>
         <w:drawing>
-          <wp:inline distT="0" distB="0" distL="0" distR="0">
+          <wp:inline distT="0" distB="0" distL="0" distR="0" wp14:anchorId="5D5EEBF2" wp14:editId="1D8E9B8D">
             <wp:extent cx="7357551" cy="546068"/>
             <wp:effectExtent l="0" t="0" r="0" b="0"/>
             <wp:docPr id="26" name="image1.png"/>
@@ -86,7 +86,7 @@
           <w:noProof/>
         </w:rPr>
         <w:drawing>
-          <wp:anchor distT="0" distB="0" distL="0" distR="0" simplePos="0" relativeHeight="251658240" behindDoc="0" locked="0" layoutInCell="1" hidden="0" allowOverlap="1">
+          <wp:anchor distT="0" distB="0" distL="0" distR="0" simplePos="0" relativeHeight="251658240" behindDoc="0" locked="0" layoutInCell="1" hidden="0" allowOverlap="1" wp14:anchorId="02F234A3" wp14:editId="20D9FE79">
             <wp:simplePos x="0" y="0"/>
             <wp:positionH relativeFrom="column">
               <wp:posOffset>5214620</wp:posOffset>
@@ -174,7 +174,7 @@
           <w:noProof/>
         </w:rPr>
         <w:drawing>
-          <wp:anchor distT="0" distB="0" distL="114300" distR="114300" simplePos="0" relativeHeight="251659264" behindDoc="0" locked="0" layoutInCell="1" hidden="0" allowOverlap="1">
+          <wp:anchor distT="0" distB="0" distL="114300" distR="114300" simplePos="0" relativeHeight="251659264" behindDoc="0" locked="0" layoutInCell="1" hidden="0" allowOverlap="1" wp14:anchorId="660436B5" wp14:editId="4AB3AAED">
             <wp:simplePos x="0" y="0"/>
             <wp:positionH relativeFrom="column">
               <wp:posOffset>5982335</wp:posOffset>
@@ -334,15 +334,7 @@
           <w:sz w:val="24"/>
           <w:szCs w:val="24"/>
         </w:rPr>
-        <w:t>C</w:t>
-      </w:r>
-      <w:r>
-        <w:rPr>
-          <w:rFonts w:ascii="Cambria" w:eastAsia="Cambria" w:hAnsi="Cambria" w:cs="Cambria"/>
-          <w:sz w:val="24"/>
-          <w:szCs w:val="24"/>
-        </w:rPr>
-        <w:t>ÓDIGO SIMCA:</w:t>
+        <w:t>CÓDIGO SIMCA:</w:t>
       </w:r>
       <w:r>
         <w:rPr>
@@ -593,23 +585,272 @@
     </w:p>
     <w:p>
       <w:pPr>
-        <w:pBdr>
-          <w:top w:val="nil"/>
-          <w:left w:val="nil"/>
-          <w:bottom w:val="nil"/>
-          <w:right w:val="nil"/>
-          <w:between w:val="nil"/>
-        </w:pBdr>
-        <w:spacing w:before="91"/>
+        <w:pStyle w:val="NormalWeb"/>
+        <w:spacing w:before="91" w:beforeAutospacing="0" w:after="0" w:afterAutospacing="0"/>
         <w:ind w:left="1396" w:right="1170"/>
         <w:jc w:val="both"/>
-        <w:rPr>
-          <w:rFonts w:ascii="Cambria" w:eastAsia="Cambria" w:hAnsi="Cambria" w:cs="Cambria"/>
-          <w:color w:val="000000"/>
-          <w:sz w:val="28"/>
-          <w:szCs w:val="28"/>
-        </w:rPr>
-      </w:pPr>
+      </w:pPr>
+      <w:r>
+        <w:rPr>
+          <w:rFonts w:ascii="Cambria" w:hAnsi="Cambria"/>
+          <w:color w:val="000000"/>
+          <w:sz w:val="28"/>
+          <w:szCs w:val="28"/>
+        </w:rPr>
+        <w:t>Algunas de las actividades cotidianas que realizamos utilizando internet son:</w:t>
+      </w:r>
+    </w:p>
+    <w:p>
+      <w:pPr>
+        <w:pStyle w:val="NormalWeb"/>
+        <w:numPr>
+          <w:ilvl w:val="0"/>
+          <w:numId w:val="13"/>
+        </w:numPr>
+        <w:spacing w:before="91" w:beforeAutospacing="0" w:after="0" w:afterAutospacing="0"/>
+        <w:ind w:left="1440" w:right="1170"/>
+        <w:jc w:val="both"/>
+        <w:textAlignment w:val="baseline"/>
+        <w:rPr>
+          <w:rFonts w:ascii="Cambria" w:hAnsi="Cambria"/>
+          <w:color w:val="000000"/>
+          <w:sz w:val="28"/>
+          <w:szCs w:val="28"/>
+        </w:rPr>
+      </w:pPr>
+      <w:r>
+        <w:rPr>
+          <w:rFonts w:ascii="Cambria" w:hAnsi="Cambria"/>
+          <w:color w:val="000000"/>
+          <w:sz w:val="28"/>
+          <w:szCs w:val="28"/>
+        </w:rPr>
+        <w:t>Buscar material educativo.</w:t>
+      </w:r>
+    </w:p>
+    <w:p>
+      <w:pPr>
+        <w:pStyle w:val="NormalWeb"/>
+        <w:numPr>
+          <w:ilvl w:val="0"/>
+          <w:numId w:val="13"/>
+        </w:numPr>
+        <w:spacing w:before="0" w:beforeAutospacing="0" w:after="0" w:afterAutospacing="0"/>
+        <w:ind w:left="1440" w:right="1170"/>
+        <w:jc w:val="both"/>
+        <w:textAlignment w:val="baseline"/>
+        <w:rPr>
+          <w:rFonts w:ascii="Cambria" w:hAnsi="Cambria"/>
+          <w:color w:val="000000"/>
+          <w:sz w:val="28"/>
+          <w:szCs w:val="28"/>
+        </w:rPr>
+      </w:pPr>
+      <w:r>
+        <w:rPr>
+          <w:rFonts w:ascii="Cambria" w:hAnsi="Cambria"/>
+          <w:color w:val="000000"/>
+          <w:sz w:val="28"/>
+          <w:szCs w:val="28"/>
+        </w:rPr>
+        <w:t>Revisar en las plataformas educativas las actividades programadas.</w:t>
+      </w:r>
+    </w:p>
+    <w:p>
+      <w:pPr>
+        <w:pStyle w:val="NormalWeb"/>
+        <w:numPr>
+          <w:ilvl w:val="0"/>
+          <w:numId w:val="13"/>
+        </w:numPr>
+        <w:spacing w:before="0" w:beforeAutospacing="0" w:after="0" w:afterAutospacing="0"/>
+        <w:ind w:left="1440" w:right="1170"/>
+        <w:jc w:val="both"/>
+        <w:textAlignment w:val="baseline"/>
+        <w:rPr>
+          <w:rFonts w:ascii="Cambria" w:hAnsi="Cambria"/>
+          <w:color w:val="000000"/>
+          <w:sz w:val="28"/>
+          <w:szCs w:val="28"/>
+        </w:rPr>
+      </w:pPr>
+      <w:r>
+        <w:rPr>
+          <w:rFonts w:ascii="Cambria" w:hAnsi="Cambria"/>
+          <w:color w:val="000000"/>
+          <w:sz w:val="28"/>
+          <w:szCs w:val="28"/>
+        </w:rPr>
+        <w:t>Realizar cursos complementarios a la formación universitaria.</w:t>
+      </w:r>
+    </w:p>
+    <w:p>
+      <w:pPr>
+        <w:pStyle w:val="NormalWeb"/>
+        <w:numPr>
+          <w:ilvl w:val="0"/>
+          <w:numId w:val="13"/>
+        </w:numPr>
+        <w:spacing w:before="0" w:beforeAutospacing="0" w:after="0" w:afterAutospacing="0"/>
+        <w:ind w:left="1440" w:right="1170"/>
+        <w:jc w:val="both"/>
+        <w:textAlignment w:val="baseline"/>
+        <w:rPr>
+          <w:rFonts w:ascii="Cambria" w:hAnsi="Cambria"/>
+          <w:color w:val="000000"/>
+          <w:sz w:val="28"/>
+          <w:szCs w:val="28"/>
+        </w:rPr>
+      </w:pPr>
+      <w:r>
+        <w:rPr>
+          <w:rFonts w:ascii="Cambria" w:hAnsi="Cambria"/>
+          <w:color w:val="000000"/>
+          <w:sz w:val="28"/>
+          <w:szCs w:val="28"/>
+        </w:rPr>
+        <w:t>Escuchar música y ver videos.</w:t>
+      </w:r>
+    </w:p>
+    <w:p>
+      <w:pPr>
+        <w:pStyle w:val="NormalWeb"/>
+        <w:numPr>
+          <w:ilvl w:val="0"/>
+          <w:numId w:val="13"/>
+        </w:numPr>
+        <w:spacing w:before="0" w:beforeAutospacing="0" w:after="0" w:afterAutospacing="0"/>
+        <w:ind w:left="1440" w:right="1170"/>
+        <w:jc w:val="both"/>
+        <w:textAlignment w:val="baseline"/>
+        <w:rPr>
+          <w:rFonts w:ascii="Cambria" w:hAnsi="Cambria"/>
+          <w:color w:val="000000"/>
+          <w:sz w:val="28"/>
+          <w:szCs w:val="28"/>
+        </w:rPr>
+      </w:pPr>
+      <w:r>
+        <w:rPr>
+          <w:rFonts w:ascii="Cambria" w:hAnsi="Cambria"/>
+          <w:color w:val="000000"/>
+          <w:sz w:val="28"/>
+          <w:szCs w:val="28"/>
+        </w:rPr>
+        <w:t>Hacer videollamadas para realizar algunos trabajos colaborativos.</w:t>
+      </w:r>
+    </w:p>
+    <w:p>
+      <w:pPr>
+        <w:pStyle w:val="NormalWeb"/>
+        <w:numPr>
+          <w:ilvl w:val="0"/>
+          <w:numId w:val="13"/>
+        </w:numPr>
+        <w:spacing w:before="0" w:beforeAutospacing="0" w:after="0" w:afterAutospacing="0"/>
+        <w:ind w:left="1440" w:right="1170"/>
+        <w:jc w:val="both"/>
+        <w:textAlignment w:val="baseline"/>
+        <w:rPr>
+          <w:rFonts w:ascii="Cambria" w:hAnsi="Cambria"/>
+          <w:color w:val="000000"/>
+          <w:sz w:val="28"/>
+          <w:szCs w:val="28"/>
+        </w:rPr>
+      </w:pPr>
+      <w:r>
+        <w:rPr>
+          <w:rFonts w:ascii="Cambria" w:hAnsi="Cambria"/>
+          <w:color w:val="000000"/>
+          <w:sz w:val="28"/>
+          <w:szCs w:val="28"/>
+        </w:rPr>
+        <w:t>Revisar las redes sociales.</w:t>
+      </w:r>
+    </w:p>
+    <w:p>
+      <w:pPr>
+        <w:pStyle w:val="NormalWeb"/>
+        <w:numPr>
+          <w:ilvl w:val="0"/>
+          <w:numId w:val="13"/>
+        </w:numPr>
+        <w:spacing w:before="0" w:beforeAutospacing="0" w:after="0" w:afterAutospacing="0"/>
+        <w:ind w:left="1440" w:right="1170"/>
+        <w:jc w:val="both"/>
+        <w:textAlignment w:val="baseline"/>
+        <w:rPr>
+          <w:rFonts w:ascii="Cambria" w:hAnsi="Cambria"/>
+          <w:color w:val="000000"/>
+          <w:sz w:val="28"/>
+          <w:szCs w:val="28"/>
+        </w:rPr>
+      </w:pPr>
+      <w:r>
+        <w:rPr>
+          <w:rFonts w:ascii="Cambria" w:hAnsi="Cambria"/>
+          <w:color w:val="000000"/>
+          <w:sz w:val="28"/>
+          <w:szCs w:val="28"/>
+        </w:rPr>
+        <w:t>Buscar ubicaciones.</w:t>
+      </w:r>
+    </w:p>
+    <w:p>
+      <w:pPr>
+        <w:pStyle w:val="NormalWeb"/>
+        <w:numPr>
+          <w:ilvl w:val="0"/>
+          <w:numId w:val="13"/>
+        </w:numPr>
+        <w:spacing w:before="0" w:beforeAutospacing="0" w:after="0" w:afterAutospacing="0"/>
+        <w:ind w:left="1440" w:right="1170"/>
+        <w:jc w:val="both"/>
+        <w:textAlignment w:val="baseline"/>
+        <w:rPr>
+          <w:rFonts w:ascii="Cambria" w:hAnsi="Cambria"/>
+          <w:color w:val="000000"/>
+          <w:sz w:val="28"/>
+          <w:szCs w:val="28"/>
+        </w:rPr>
+      </w:pPr>
+      <w:r>
+        <w:rPr>
+          <w:rFonts w:ascii="Cambria" w:hAnsi="Cambria"/>
+          <w:color w:val="000000"/>
+          <w:sz w:val="28"/>
+          <w:szCs w:val="28"/>
+        </w:rPr>
+        <w:t>Buscar alguna información de nuestro interés. </w:t>
+      </w:r>
+    </w:p>
+    <w:p>
+      <w:pPr>
+        <w:pStyle w:val="NormalWeb"/>
+        <w:numPr>
+          <w:ilvl w:val="0"/>
+          <w:numId w:val="13"/>
+        </w:numPr>
+        <w:spacing w:before="91" w:beforeAutospacing="0" w:after="0" w:afterAutospacing="0"/>
+        <w:ind w:left="1440" w:right="1170"/>
+        <w:jc w:val="both"/>
+        <w:textAlignment w:val="baseline"/>
+        <w:rPr>
+          <w:rFonts w:ascii="Cambria" w:hAnsi="Cambria"/>
+          <w:color w:val="000000"/>
+          <w:sz w:val="28"/>
+          <w:szCs w:val="28"/>
+        </w:rPr>
+      </w:pPr>
+      <w:r>
+        <w:rPr>
+          <w:rFonts w:ascii="Cambria" w:hAnsi="Cambria"/>
+          <w:color w:val="000000"/>
+          <w:sz w:val="28"/>
+          <w:szCs w:val="28"/>
+        </w:rPr>
+        <w:t>Comprar artículos de interés.</w:t>
+      </w:r>
     </w:p>
     <w:p>
       <w:pPr>
@@ -641,6 +882,7 @@
           <w:sz w:val="28"/>
           <w:szCs w:val="28"/>
         </w:rPr>
+        <w:lastRenderedPageBreak/>
         <w:t>Dar ejemplos de herramientas de comunicación que utiliza o ha utilizado</w:t>
       </w:r>
       <w:r>
@@ -721,39 +963,7 @@
           <w:sz w:val="28"/>
           <w:szCs w:val="28"/>
         </w:rPr>
-        <w:t xml:space="preserve">Herramientas de colaboración como: meet, documentos de </w:t>
-      </w:r>
-      <w:r>
-        <w:rPr>
-          <w:rFonts w:ascii="Cambria" w:eastAsia="Cambria" w:hAnsi="Cambria" w:cs="Cambria"/>
-          <w:sz w:val="28"/>
-          <w:szCs w:val="28"/>
-        </w:rPr>
-        <w:t>G</w:t>
-      </w:r>
-      <w:r>
-        <w:rPr>
-          <w:rFonts w:ascii="Cambria" w:eastAsia="Cambria" w:hAnsi="Cambria" w:cs="Cambria"/>
-          <w:sz w:val="28"/>
-          <w:szCs w:val="28"/>
-        </w:rPr>
-        <w:t xml:space="preserve">oogle, </w:t>
-      </w:r>
-      <w:r>
-        <w:rPr>
-          <w:rFonts w:ascii="Cambria" w:eastAsia="Cambria" w:hAnsi="Cambria" w:cs="Cambria"/>
-          <w:sz w:val="28"/>
-          <w:szCs w:val="28"/>
-        </w:rPr>
-        <w:t>G</w:t>
-      </w:r>
-      <w:r>
-        <w:rPr>
-          <w:rFonts w:ascii="Cambria" w:eastAsia="Cambria" w:hAnsi="Cambria" w:cs="Cambria"/>
-          <w:sz w:val="28"/>
-          <w:szCs w:val="28"/>
-        </w:rPr>
-        <w:t>it, zoom, IntelliJ.</w:t>
+        <w:t>Herramientas de colaboración como: meet, documentos de Google, Git, zoom, IntelliJ.</w:t>
       </w:r>
     </w:p>
     <w:p>
@@ -813,43 +1023,7 @@
           <w:sz w:val="28"/>
           <w:szCs w:val="28"/>
         </w:rPr>
-        <w:t xml:space="preserve">Wikipedia y </w:t>
-      </w:r>
-      <w:proofErr w:type="spellStart"/>
-      <w:r>
-        <w:rPr>
-          <w:rFonts w:ascii="Cambria" w:eastAsia="Cambria" w:hAnsi="Cambria" w:cs="Cambria"/>
-          <w:sz w:val="28"/>
-          <w:szCs w:val="28"/>
-        </w:rPr>
-        <w:t>Weblogs</w:t>
-      </w:r>
-      <w:proofErr w:type="spellEnd"/>
-      <w:r>
-        <w:rPr>
-          <w:rFonts w:ascii="Cambria" w:eastAsia="Cambria" w:hAnsi="Cambria" w:cs="Cambria"/>
-          <w:sz w:val="28"/>
-          <w:szCs w:val="28"/>
-        </w:rPr>
-        <w:t xml:space="preserve"> como </w:t>
-      </w:r>
-      <w:proofErr w:type="spellStart"/>
-      <w:r>
-        <w:rPr>
-          <w:rFonts w:ascii="Cambria" w:eastAsia="Cambria" w:hAnsi="Cambria" w:cs="Cambria"/>
-          <w:sz w:val="28"/>
-          <w:szCs w:val="28"/>
-        </w:rPr>
-        <w:t>Wordpress</w:t>
-      </w:r>
-      <w:proofErr w:type="spellEnd"/>
-      <w:r>
-        <w:rPr>
-          <w:rFonts w:ascii="Cambria" w:eastAsia="Cambria" w:hAnsi="Cambria" w:cs="Cambria"/>
-          <w:sz w:val="28"/>
-          <w:szCs w:val="28"/>
-        </w:rPr>
-        <w:t>.</w:t>
+        <w:t>Wikipedia y Weblogs como Wordpress.</w:t>
       </w:r>
     </w:p>
     <w:p>
@@ -922,16 +1096,7 @@
           <w:sz w:val="28"/>
           <w:szCs w:val="28"/>
         </w:rPr>
-        <w:t>Describir los factores que afectan la calida</w:t>
-      </w:r>
-      <w:r>
-        <w:rPr>
-          <w:rFonts w:ascii="Cambria" w:eastAsia="Cambria" w:hAnsi="Cambria" w:cs="Cambria"/>
-          <w:color w:val="000000"/>
-          <w:sz w:val="28"/>
-          <w:szCs w:val="28"/>
-        </w:rPr>
-        <w:t>d de las comunicaciones.</w:t>
+        <w:t>Describir los factores que afectan la calidad de las comunicaciones.</w:t>
       </w:r>
     </w:p>
     <w:p>
@@ -1003,71 +1168,7 @@
           <w:sz w:val="28"/>
           <w:szCs w:val="28"/>
         </w:rPr>
-        <w:t xml:space="preserve"> son todos aquellos dispositivos hardware que permiten enviar y recibir mensajes a través de una red, por ejemplo, computadoras, teléfonos, cámaras, sistemas de música, impresoras y consolas de juegos. Además tenemos los dispositivos que permiten realizar la redirección de los mensajes a través de toda la red para que estos puedan llegar correctamente a su destino, por ejemplo, el </w:t>
-      </w:r>
-      <w:proofErr w:type="spellStart"/>
-      <w:r>
-        <w:rPr>
-          <w:rFonts w:ascii="Cambria" w:eastAsia="Cambria" w:hAnsi="Cambria" w:cs="Cambria"/>
-          <w:sz w:val="28"/>
-          <w:szCs w:val="28"/>
-        </w:rPr>
-        <w:t>router</w:t>
-      </w:r>
-      <w:proofErr w:type="spellEnd"/>
-      <w:r>
-        <w:rPr>
-          <w:rFonts w:ascii="Cambria" w:eastAsia="Cambria" w:hAnsi="Cambria" w:cs="Cambria"/>
-          <w:sz w:val="28"/>
-          <w:szCs w:val="28"/>
-        </w:rPr>
-        <w:t xml:space="preserve">, </w:t>
-      </w:r>
-      <w:proofErr w:type="spellStart"/>
-      <w:r>
-        <w:rPr>
-          <w:rFonts w:ascii="Cambria" w:eastAsia="Cambria" w:hAnsi="Cambria" w:cs="Cambria"/>
-          <w:sz w:val="28"/>
-          <w:szCs w:val="28"/>
-        </w:rPr>
-        <w:t>router</w:t>
-      </w:r>
-      <w:proofErr w:type="spellEnd"/>
-      <w:r>
-        <w:rPr>
-          <w:rFonts w:ascii="Cambria" w:eastAsia="Cambria" w:hAnsi="Cambria" w:cs="Cambria"/>
-          <w:sz w:val="28"/>
-          <w:szCs w:val="28"/>
-        </w:rPr>
-        <w:t xml:space="preserve"> </w:t>
-      </w:r>
-      <w:proofErr w:type="gramStart"/>
-      <w:r>
-        <w:rPr>
-          <w:rFonts w:ascii="Cambria" w:eastAsia="Cambria" w:hAnsi="Cambria" w:cs="Cambria"/>
-          <w:sz w:val="28"/>
-          <w:szCs w:val="28"/>
-        </w:rPr>
-        <w:t xml:space="preserve">inalámbrico,  </w:t>
-      </w:r>
-      <w:proofErr w:type="spellStart"/>
-      <w:r>
-        <w:rPr>
-          <w:rFonts w:ascii="Cambria" w:eastAsia="Cambria" w:hAnsi="Cambria" w:cs="Cambria"/>
-          <w:sz w:val="28"/>
-          <w:szCs w:val="28"/>
-        </w:rPr>
-        <w:t>switch</w:t>
-      </w:r>
-      <w:proofErr w:type="spellEnd"/>
-      <w:proofErr w:type="gramEnd"/>
-      <w:r>
-        <w:rPr>
-          <w:rFonts w:ascii="Cambria" w:eastAsia="Cambria" w:hAnsi="Cambria" w:cs="Cambria"/>
-          <w:sz w:val="28"/>
-          <w:szCs w:val="28"/>
-        </w:rPr>
-        <w:t>, entre otros.</w:t>
+        <w:t xml:space="preserve"> son todos aquellos dispositivos hardware que permiten enviar y recibir mensajes a través de una red, por ejemplo, computadoras, teléfonos, cámaras, sistemas de música, impresoras y consolas de juegos. Además tenemos los dispositivos que permiten realizar la redirección de los mensajes a través de toda la red para que estos puedan llegar correctamente a su destino, por ejemplo, el router, router inalámbrico,  switch, entre otros.</w:t>
       </w:r>
     </w:p>
     <w:p>
@@ -1270,16 +1371,7 @@
           <w:sz w:val="28"/>
           <w:szCs w:val="28"/>
         </w:rPr>
-        <w:t>Describir las características de las arquite</w:t>
-      </w:r>
-      <w:r>
-        <w:rPr>
-          <w:rFonts w:ascii="Cambria" w:eastAsia="Cambria" w:hAnsi="Cambria" w:cs="Cambria"/>
-          <w:color w:val="000000"/>
-          <w:sz w:val="28"/>
-          <w:szCs w:val="28"/>
-        </w:rPr>
-        <w:t xml:space="preserve">cturas de red: </w:t>
+        <w:t xml:space="preserve">Describir las características de las arquitecturas de red: </w:t>
       </w:r>
       <w:r>
         <w:rPr>
@@ -1296,7 +1388,17 @@
           <w:sz w:val="28"/>
           <w:szCs w:val="28"/>
         </w:rPr>
-        <w:t xml:space="preserve"> a fallas, escalabilidad, calidad del servicio y seguridad. Mostrar sus respectivos ejemplos. </w:t>
+        <w:t xml:space="preserve"> a fallas, escalabilidad, calidad del servicio y seguridad. Mostrar sus respectivos </w:t>
+      </w:r>
+      <w:r>
+        <w:rPr>
+          <w:rFonts w:ascii="Cambria" w:eastAsia="Cambria" w:hAnsi="Cambria" w:cs="Cambria"/>
+          <w:color w:val="000000"/>
+          <w:sz w:val="28"/>
+          <w:szCs w:val="28"/>
+        </w:rPr>
+        <w:lastRenderedPageBreak/>
+        <w:t xml:space="preserve">ejemplos. </w:t>
       </w:r>
     </w:p>
     <w:p>
@@ -1453,16 +1555,7 @@
           <w:sz w:val="28"/>
           <w:szCs w:val="28"/>
         </w:rPr>
-        <w:t xml:space="preserve">La calidad del servicio es un tipo de estudio o revisión que se realiza a la red </w:t>
-      </w:r>
-      <w:r>
-        <w:rPr>
-          <w:rFonts w:ascii="Cambria" w:eastAsia="Cambria" w:hAnsi="Cambria" w:cs="Cambria"/>
-          <w:sz w:val="28"/>
-          <w:szCs w:val="28"/>
-        </w:rPr>
-        <w:lastRenderedPageBreak/>
-        <w:t xml:space="preserve">con el fin de experimentar un alto grado de similitud con respecto a la comunicación que se realiza en persona.  Esta métrica es de vital importancia en las empresas. Por ejemplo, la calidad del servicio en un centro de llamadas de emergencia es crucial para las personas que solicitan ayuda. </w:t>
+        <w:t xml:space="preserve">La calidad del servicio es un tipo de estudio o revisión que se realiza a la red con el fin de experimentar un alto grado de similitud con respecto a la comunicación que se realiza en persona.  Esta métrica es de vital importancia en las empresas. Por ejemplo, la calidad del servicio en un centro de llamadas de emergencia es crucial para las personas que solicitan ayuda. </w:t>
       </w:r>
     </w:p>
     <w:p>
@@ -1630,16 +1723,7 @@
           <w:sz w:val="28"/>
           <w:szCs w:val="28"/>
         </w:rPr>
-        <w:t>¿</w:t>
-      </w:r>
-      <w:r>
-        <w:rPr>
-          <w:rFonts w:ascii="Cambria" w:eastAsia="Cambria" w:hAnsi="Cambria" w:cs="Cambria"/>
-          <w:color w:val="000000"/>
-          <w:sz w:val="28"/>
-          <w:szCs w:val="28"/>
-        </w:rPr>
-        <w:t xml:space="preserve">Por qué importa la calidad del servicio en una red de datos? </w:t>
+        <w:t xml:space="preserve">¿Por qué importa la calidad del servicio en una red de datos? </w:t>
       </w:r>
     </w:p>
     <w:p>
@@ -1715,15 +1799,7 @@
           <w:sz w:val="28"/>
           <w:szCs w:val="28"/>
         </w:rPr>
-        <w:t xml:space="preserve">Describir la </w:t>
-      </w:r>
-      <w:r>
-        <w:rPr>
-          <w:rFonts w:ascii="Cambria" w:eastAsia="Cambria" w:hAnsi="Cambria" w:cs="Cambria"/>
-          <w:sz w:val="28"/>
-          <w:szCs w:val="28"/>
-        </w:rPr>
-        <w:t xml:space="preserve">estructura de una red, incluidos los dispositivos, medios y servicios necesarios para lograr comunicaciones exitosas. </w:t>
+        <w:t xml:space="preserve">Describir la estructura de una red, incluidos los dispositivos, medios y servicios necesarios para lograr comunicaciones exitosas. </w:t>
       </w:r>
     </w:p>
     <w:p>
@@ -1747,7 +1823,16 @@
           <w:sz w:val="28"/>
           <w:szCs w:val="28"/>
         </w:rPr>
-        <w:t>Comparar y contrastar los siguientes términos: RED, LAN, WAN, INTERNETWORK E INTERNET.</w:t>
+        <w:t xml:space="preserve">Comparar y contrastar los siguientes términos: RED, LAN, WAN, </w:t>
+      </w:r>
+      <w:r>
+        <w:rPr>
+          <w:rFonts w:ascii="Cambria" w:eastAsia="Cambria" w:hAnsi="Cambria" w:cs="Cambria"/>
+          <w:sz w:val="28"/>
+          <w:szCs w:val="28"/>
+        </w:rPr>
+        <w:lastRenderedPageBreak/>
+        <w:t>INTERNETWORK E INTERNET.</w:t>
       </w:r>
     </w:p>
     <w:p>
@@ -1771,15 +1856,7 @@
           <w:sz w:val="28"/>
           <w:szCs w:val="28"/>
         </w:rPr>
-        <w:t>¿Cuál es la diferencia entre INTERNETWORK E INTERN</w:t>
-      </w:r>
-      <w:r>
-        <w:rPr>
-          <w:rFonts w:ascii="Cambria" w:eastAsia="Cambria" w:hAnsi="Cambria" w:cs="Cambria"/>
-          <w:sz w:val="28"/>
-          <w:szCs w:val="28"/>
-        </w:rPr>
-        <w:t>ET?</w:t>
+        <w:t>¿Cuál es la diferencia entre INTERNETWORK E INTERNET?</w:t>
       </w:r>
     </w:p>
     <w:p>
@@ -1965,15 +2042,7 @@
           <w:sz w:val="28"/>
           <w:szCs w:val="28"/>
         </w:rPr>
-        <w:t>Describir la diferencia entre los mode</w:t>
-      </w:r>
-      <w:r>
-        <w:rPr>
-          <w:rFonts w:ascii="Cambria" w:eastAsia="Cambria" w:hAnsi="Cambria" w:cs="Cambria"/>
-          <w:sz w:val="28"/>
-          <w:szCs w:val="28"/>
-        </w:rPr>
-        <w:t>los de protocolo y modelos de referencia.</w:t>
+        <w:t>Describir la diferencia entre los modelos de protocolo y modelos de referencia.</w:t>
       </w:r>
     </w:p>
     <w:p>
@@ -2015,7 +2084,16 @@
           <w:sz w:val="28"/>
           <w:szCs w:val="28"/>
         </w:rPr>
-        <w:t>En cuanto a los modelos de referencia se tiene que proporcionar un nivel de abstracción mucho menor, generando así una referencia común para mantener consistencia en todos los tipos de protocolos y servicios de la red. Es decir que en estos modelos no se genera tanta minucia ni especificación, por lo tanto, no se puede definir una forma precisa de los servicios de la arquitectura de red. Un ejemplo de esto sería el modelo OSI.</w:t>
+        <w:t xml:space="preserve">En cuanto a los modelos de referencia se tiene que proporcionar un nivel de abstracción mucho menor, generando así una referencia común para mantener consistencia en todos los tipos de protocolos y servicios de la red. Es decir que en estos modelos no se genera tanta minucia ni especificación, por lo tanto, no se puede definir una forma precisa de los servicios de la </w:t>
+      </w:r>
+      <w:r>
+        <w:rPr>
+          <w:rFonts w:ascii="Cambria" w:eastAsia="Cambria" w:hAnsi="Cambria" w:cs="Cambria"/>
+          <w:sz w:val="28"/>
+          <w:szCs w:val="28"/>
+        </w:rPr>
+        <w:lastRenderedPageBreak/>
+        <w:t>arquitectura de red. Un ejemplo de esto sería el modelo OSI.</w:t>
       </w:r>
     </w:p>
     <w:p>
@@ -2071,23 +2149,7 @@
           <w:sz w:val="28"/>
           <w:szCs w:val="28"/>
         </w:rPr>
-        <w:t xml:space="preserve">El modelo TCP/IP es un modelo de protocolo en capas mediante el cual se rigen las comunicaciones en la </w:t>
-      </w:r>
-      <w:r>
-        <w:rPr>
-          <w:rFonts w:ascii="Cambria" w:eastAsia="Cambria" w:hAnsi="Cambria" w:cs="Cambria"/>
-          <w:sz w:val="28"/>
-          <w:szCs w:val="28"/>
-        </w:rPr>
-        <w:t>I</w:t>
-      </w:r>
-      <w:r>
-        <w:rPr>
-          <w:rFonts w:ascii="Cambria" w:eastAsia="Cambria" w:hAnsi="Cambria" w:cs="Cambria"/>
-          <w:sz w:val="28"/>
-          <w:szCs w:val="28"/>
-        </w:rPr>
-        <w:t>nternetwork. Este modelo define cuatro categorías presentes a continuación:</w:t>
+        <w:t>El modelo TCP/IP es un modelo de protocolo en capas mediante el cual se rigen las comunicaciones en la Internetwork. Este modelo define cuatro categorías presentes a continuación:</w:t>
       </w:r>
     </w:p>
     <w:p>
@@ -2146,7 +2208,6 @@
           <w:sz w:val="28"/>
           <w:szCs w:val="28"/>
         </w:rPr>
-        <w:lastRenderedPageBreak/>
         <w:t>Transporte:</w:t>
       </w:r>
       <w:r>
@@ -2578,8 +2639,6 @@
           <w:szCs w:val="28"/>
         </w:rPr>
       </w:pPr>
-      <w:bookmarkStart w:id="0" w:name="_GoBack"/>
-      <w:bookmarkEnd w:id="0"/>
       <w:r>
         <w:rPr>
           <w:rFonts w:ascii="Cambria" w:eastAsia="Cambria" w:hAnsi="Cambria" w:cs="Cambria"/>
@@ -2587,7 +2646,6 @@
           <w:sz w:val="28"/>
           <w:szCs w:val="28"/>
         </w:rPr>
-        <w:lastRenderedPageBreak/>
         <w:t>Práctica trabajo colaborativo</w:t>
       </w:r>
     </w:p>
@@ -2608,15 +2666,7 @@
           <w:sz w:val="28"/>
           <w:szCs w:val="28"/>
         </w:rPr>
-        <w:t xml:space="preserve">Git es un sistema de control de versiones distribuido, que nos permite trabajar en el equipo </w:t>
-      </w:r>
-      <w:r>
-        <w:rPr>
-          <w:rFonts w:ascii="Cambria" w:eastAsia="Cambria" w:hAnsi="Cambria" w:cs="Cambria"/>
-          <w:sz w:val="28"/>
-          <w:szCs w:val="28"/>
-        </w:rPr>
-        <w:t xml:space="preserve">local sin necesidad de tener conexión a una red; pero también podemos colaborar con otros usuarios compartiendo los cambios que vamos realizando en un proyecto. </w:t>
+        <w:t xml:space="preserve">Git es un sistema de control de versiones distribuido, que nos permite trabajar en el equipo local sin necesidad de tener conexión a una red; pero también podemos colaborar con otros usuarios compartiendo los cambios que vamos realizando en un proyecto. </w:t>
       </w:r>
     </w:p>
     <w:p>
@@ -2648,25 +2698,7 @@
           <w:sz w:val="28"/>
           <w:szCs w:val="28"/>
         </w:rPr>
-        <w:t xml:space="preserve">En parejas, crear un repositorio en GitHub y desarrollar de forma colaborativa las preguntas del capítulo 1 y 2. Para entender el trabajo colaborativo en </w:t>
-      </w:r>
-      <w:proofErr w:type="spellStart"/>
-      <w:r>
-        <w:rPr>
-          <w:rFonts w:ascii="Cambria" w:eastAsia="Cambria" w:hAnsi="Cambria" w:cs="Cambria"/>
-          <w:sz w:val="28"/>
-          <w:szCs w:val="28"/>
-        </w:rPr>
-        <w:t>git</w:t>
-      </w:r>
-      <w:proofErr w:type="spellEnd"/>
-      <w:r>
-        <w:rPr>
-          <w:rFonts w:ascii="Cambria" w:eastAsia="Cambria" w:hAnsi="Cambria" w:cs="Cambria"/>
-          <w:sz w:val="28"/>
-          <w:szCs w:val="28"/>
-        </w:rPr>
-        <w:t xml:space="preserve"> utilizar el siguiente video explicativo: </w:t>
+        <w:t xml:space="preserve">En parejas, crear un repositorio en GitHub y desarrollar de forma colaborativa las preguntas del capítulo 1 y 2. Para entender el trabajo colaborativo en git utilizar el siguiente video explicativo: </w:t>
       </w:r>
     </w:p>
     <w:p>
@@ -2698,23 +2730,7 @@
             <w:color w:val="0000EE"/>
             <w:u w:val="single"/>
           </w:rPr>
-          <w:t xml:space="preserve">GIT / GITHUB [ Tutorial en Español - Parte </w:t>
-        </w:r>
-        <w:proofErr w:type="gramStart"/>
-        <w:r>
-          <w:rPr>
-            <w:color w:val="0000EE"/>
-            <w:u w:val="single"/>
-          </w:rPr>
-          <w:t>1 ]</w:t>
-        </w:r>
-        <w:proofErr w:type="gramEnd"/>
-        <w:r>
-          <w:rPr>
-            <w:color w:val="0000EE"/>
-            <w:u w:val="single"/>
-          </w:rPr>
-          <w:t xml:space="preserve"> ♥ Inicio Rápido para Principiantes ♥</w:t>
+          <w:t>GIT / GITHUB [ Tutorial en Español - Parte 1 ] ♥ Inicio Rápido para Principiantes ♥</w:t>
         </w:r>
       </w:hyperlink>
     </w:p>
@@ -2756,62 +2772,15 @@
           <w:sz w:val="28"/>
           <w:szCs w:val="28"/>
         </w:rPr>
-        <w:t>.</w:t>
-      </w:r>
-      <w:proofErr w:type="spellStart"/>
-      <w:r>
-        <w:rPr>
-          <w:rFonts w:ascii="Cambria" w:eastAsia="Cambria" w:hAnsi="Cambria" w:cs="Cambria"/>
-          <w:b/>
-          <w:sz w:val="28"/>
-          <w:szCs w:val="28"/>
-        </w:rPr>
-        <w:t>txt</w:t>
-      </w:r>
-      <w:proofErr w:type="spellEnd"/>
-      <w:r>
-        <w:rPr>
-          <w:rFonts w:ascii="Cambria" w:eastAsia="Cambria" w:hAnsi="Cambria" w:cs="Cambria"/>
-          <w:sz w:val="28"/>
-          <w:szCs w:val="28"/>
-        </w:rPr>
-        <w:t xml:space="preserve"> para responder el cuestionario y subirlo al repositorio remoto. Cada pregunta respondida se debe enviar al repositorio remoto a través de un </w:t>
-      </w:r>
-      <w:proofErr w:type="spellStart"/>
-      <w:r>
-        <w:rPr>
-          <w:rFonts w:ascii="Cambria" w:eastAsia="Cambria" w:hAnsi="Cambria" w:cs="Cambria"/>
-          <w:sz w:val="28"/>
-          <w:szCs w:val="28"/>
-        </w:rPr>
-        <w:t>commit</w:t>
-      </w:r>
-      <w:proofErr w:type="spellEnd"/>
-      <w:r>
-        <w:rPr>
-          <w:rFonts w:ascii="Cambria" w:eastAsia="Cambria" w:hAnsi="Cambria" w:cs="Cambria"/>
-          <w:sz w:val="28"/>
-          <w:szCs w:val="28"/>
-        </w:rPr>
-        <w:t xml:space="preserve"> (ver video). Evidenciar el historial de </w:t>
-      </w:r>
-      <w:proofErr w:type="spellStart"/>
-      <w:r>
-        <w:rPr>
-          <w:rFonts w:ascii="Cambria" w:eastAsia="Cambria" w:hAnsi="Cambria" w:cs="Cambria"/>
-          <w:sz w:val="28"/>
-          <w:szCs w:val="28"/>
-        </w:rPr>
-        <w:t>commits</w:t>
-      </w:r>
-      <w:proofErr w:type="spellEnd"/>
-      <w:r>
-        <w:rPr>
-          <w:rFonts w:ascii="Cambria" w:eastAsia="Cambria" w:hAnsi="Cambria" w:cs="Cambria"/>
-          <w:sz w:val="28"/>
-          <w:szCs w:val="28"/>
-        </w:rPr>
-        <w:t xml:space="preserve"> en el repositorio remoto.</w:t>
+        <w:t>.txt</w:t>
+      </w:r>
+      <w:r>
+        <w:rPr>
+          <w:rFonts w:ascii="Cambria" w:eastAsia="Cambria" w:hAnsi="Cambria" w:cs="Cambria"/>
+          <w:sz w:val="28"/>
+          <w:szCs w:val="28"/>
+        </w:rPr>
+        <w:t xml:space="preserve"> para responder el cuestionario y subirlo al repositorio remoto. Cada pregunta respondida se debe enviar al repositorio remoto a través de un commit (ver video). Evidenciar el historial de commits en el repositorio remoto.</w:t>
       </w:r>
     </w:p>
     <w:p>
@@ -2843,43 +2812,7 @@
           <w:sz w:val="28"/>
           <w:szCs w:val="28"/>
         </w:rPr>
-        <w:t xml:space="preserve">Añadir la </w:t>
-      </w:r>
-      <w:proofErr w:type="spellStart"/>
-      <w:r>
-        <w:rPr>
-          <w:rFonts w:ascii="Cambria" w:eastAsia="Cambria" w:hAnsi="Cambria" w:cs="Cambria"/>
-          <w:sz w:val="28"/>
-          <w:szCs w:val="28"/>
-        </w:rPr>
-        <w:t>url</w:t>
-      </w:r>
-      <w:proofErr w:type="spellEnd"/>
-      <w:r>
-        <w:rPr>
-          <w:rFonts w:ascii="Cambria" w:eastAsia="Cambria" w:hAnsi="Cambria" w:cs="Cambria"/>
-          <w:sz w:val="28"/>
-          <w:szCs w:val="28"/>
-        </w:rPr>
-        <w:t xml:space="preserve"> del repositorio al documento de entrega y subirlo al </w:t>
-      </w:r>
-      <w:proofErr w:type="spellStart"/>
-      <w:r>
-        <w:rPr>
-          <w:rFonts w:ascii="Cambria" w:eastAsia="Cambria" w:hAnsi="Cambria" w:cs="Cambria"/>
-          <w:sz w:val="28"/>
-          <w:szCs w:val="28"/>
-        </w:rPr>
-        <w:t>Classroom</w:t>
-      </w:r>
-      <w:proofErr w:type="spellEnd"/>
-      <w:r>
-        <w:rPr>
-          <w:rFonts w:ascii="Cambria" w:eastAsia="Cambria" w:hAnsi="Cambria" w:cs="Cambria"/>
-          <w:sz w:val="28"/>
-          <w:szCs w:val="28"/>
-        </w:rPr>
-        <w:t xml:space="preserve"> del curso de manera individual.</w:t>
+        <w:t>Añadir la url del repositorio al documento de entrega y subirlo al Classroom del curso de manera individual.</w:t>
       </w:r>
     </w:p>
     <w:p>
@@ -2974,7 +2907,7 @@
 </file>
 
 <file path=word/endnotes.xml><?xml version="1.0" encoding="utf-8"?>
-<w:endnotes xmlns:wpc="http://schemas.microsoft.com/office/word/2010/wordprocessingCanvas" xmlns:cx="http://schemas.microsoft.com/office/drawing/2014/chartex" xmlns:cx1="http://schemas.microsoft.com/office/drawing/2015/9/8/chartex" xmlns:cx2="http://schemas.microsoft.com/office/drawing/2015/10/21/chartex" xmlns:cx3="http://schemas.microsoft.com/office/drawing/2016/5/9/chartex" xmlns:cx4="http://schemas.microsoft.com/office/drawing/2016/5/10/chartex" xmlns:cx5="http://schemas.microsoft.com/office/drawing/2016/5/11/chartex" xmlns:cx6="http://schemas.microsoft.com/office/drawing/2016/5/12/chartex" xmlns:cx7="http://schemas.microsoft.com/office/drawing/2016/5/13/chartex" xmlns:cx8="http://schemas.microsoft.com/office/drawing/2016/5/14/chartex" xmlns:mc="http://schemas.openxmlformats.org/markup-compatibility/2006" xmlns:aink="http://schemas.microsoft.com/office/drawing/2016/ink" xmlns:am3d="http://schemas.microsoft.com/office/drawing/2017/model3d" xmlns:o="urn:schemas-microsoft-com:office:office" xmlns:r="http://schemas.openxmlformats.org/officeDocument/2006/relationships" xmlns:m="http://schemas.openxmlformats.org/officeDocument/2006/math" xmlns:v="urn:schemas-microsoft-com:vml" xmlns:wp14="http://schemas.microsoft.com/office/word/2010/wordprocessingDrawing" xmlns:wp="http://schemas.openxmlformats.org/drawingml/2006/wordprocessingDrawing" xmlns:w10="urn:schemas-microsoft-com:office:word" xmlns:w="http://schemas.openxmlformats.org/wordprocessingml/2006/main" xmlns:w14="http://schemas.microsoft.com/office/word/2010/wordml" xmlns:w15="http://schemas.microsoft.com/office/word/2012/wordml" xmlns:w16cid="http://schemas.microsoft.com/office/word/2016/wordml/cid" xmlns:w16se="http://schemas.microsoft.com/office/word/2015/wordml/symex" xmlns:wpg="http://schemas.microsoft.com/office/word/2010/wordprocessingGroup" xmlns:wpi="http://schemas.microsoft.com/office/word/2010/wordprocessingInk" xmlns:wne="http://schemas.microsoft.com/office/word/2006/wordml" xmlns:wps="http://schemas.microsoft.com/office/word/2010/wordprocessingShape" mc:Ignorable="w14 w15 w16se w16cid wp14">
+<w:endnotes xmlns:wpc="http://schemas.microsoft.com/office/word/2010/wordprocessingCanvas" xmlns:cx="http://schemas.microsoft.com/office/drawing/2014/chartex" xmlns:cx1="http://schemas.microsoft.com/office/drawing/2015/9/8/chartex" xmlns:cx2="http://schemas.microsoft.com/office/drawing/2015/10/21/chartex" xmlns:cx3="http://schemas.microsoft.com/office/drawing/2016/5/9/chartex" xmlns:cx4="http://schemas.microsoft.com/office/drawing/2016/5/10/chartex" xmlns:cx5="http://schemas.microsoft.com/office/drawing/2016/5/11/chartex" xmlns:cx6="http://schemas.microsoft.com/office/drawing/2016/5/12/chartex" xmlns:cx7="http://schemas.microsoft.com/office/drawing/2016/5/13/chartex" xmlns:cx8="http://schemas.microsoft.com/office/drawing/2016/5/14/chartex" xmlns:mc="http://schemas.openxmlformats.org/markup-compatibility/2006" xmlns:aink="http://schemas.microsoft.com/office/drawing/2016/ink" xmlns:am3d="http://schemas.microsoft.com/office/drawing/2017/model3d" xmlns:o="urn:schemas-microsoft-com:office:office" xmlns:oel="http://schemas.microsoft.com/office/2019/extlst" xmlns:r="http://schemas.openxmlformats.org/officeDocument/2006/relationships" xmlns:m="http://schemas.openxmlformats.org/officeDocument/2006/math" xmlns:v="urn:schemas-microsoft-com:vml" xmlns:wp14="http://schemas.microsoft.com/office/word/2010/wordprocessingDrawing" xmlns:wp="http://schemas.openxmlformats.org/drawingml/2006/wordprocessingDrawing" xmlns:w10="urn:schemas-microsoft-com:office:word" xmlns:w="http://schemas.openxmlformats.org/wordprocessingml/2006/main" xmlns:w14="http://schemas.microsoft.com/office/word/2010/wordml" xmlns:w15="http://schemas.microsoft.com/office/word/2012/wordml" xmlns:w16cex="http://schemas.microsoft.com/office/word/2018/wordml/cex" xmlns:w16cid="http://schemas.microsoft.com/office/word/2016/wordml/cid" xmlns:w16="http://schemas.microsoft.com/office/word/2018/wordml" xmlns:w16sdtdh="http://schemas.microsoft.com/office/word/2020/wordml/sdtdatahash" xmlns:w16se="http://schemas.microsoft.com/office/word/2015/wordml/symex" xmlns:wpg="http://schemas.microsoft.com/office/word/2010/wordprocessingGroup" xmlns:wpi="http://schemas.microsoft.com/office/word/2010/wordprocessingInk" xmlns:wne="http://schemas.microsoft.com/office/word/2006/wordml" xmlns:wps="http://schemas.microsoft.com/office/word/2010/wordprocessingShape" mc:Ignorable="w14 w15 w16se w16cid w16 w16cex w16sdtdh wp14">
   <w:endnote w:type="separator" w:id="-1">
     <w:p>
       <w:r>
@@ -2993,7 +2926,7 @@
 </file>
 
 <file path=word/footnotes.xml><?xml version="1.0" encoding="utf-8"?>
-<w:footnotes xmlns:wpc="http://schemas.microsoft.com/office/word/2010/wordprocessingCanvas" xmlns:cx="http://schemas.microsoft.com/office/drawing/2014/chartex" xmlns:cx1="http://schemas.microsoft.com/office/drawing/2015/9/8/chartex" xmlns:cx2="http://schemas.microsoft.com/office/drawing/2015/10/21/chartex" xmlns:cx3="http://schemas.microsoft.com/office/drawing/2016/5/9/chartex" xmlns:cx4="http://schemas.microsoft.com/office/drawing/2016/5/10/chartex" xmlns:cx5="http://schemas.microsoft.com/office/drawing/2016/5/11/chartex" xmlns:cx6="http://schemas.microsoft.com/office/drawing/2016/5/12/chartex" xmlns:cx7="http://schemas.microsoft.com/office/drawing/2016/5/13/chartex" xmlns:cx8="http://schemas.microsoft.com/office/drawing/2016/5/14/chartex" xmlns:mc="http://schemas.openxmlformats.org/markup-compatibility/2006" xmlns:aink="http://schemas.microsoft.com/office/drawing/2016/ink" xmlns:am3d="http://schemas.microsoft.com/office/drawing/2017/model3d" xmlns:o="urn:schemas-microsoft-com:office:office" xmlns:r="http://schemas.openxmlformats.org/officeDocument/2006/relationships" xmlns:m="http://schemas.openxmlformats.org/officeDocument/2006/math" xmlns:v="urn:schemas-microsoft-com:vml" xmlns:wp14="http://schemas.microsoft.com/office/word/2010/wordprocessingDrawing" xmlns:wp="http://schemas.openxmlformats.org/drawingml/2006/wordprocessingDrawing" xmlns:w10="urn:schemas-microsoft-com:office:word" xmlns:w="http://schemas.openxmlformats.org/wordprocessingml/2006/main" xmlns:w14="http://schemas.microsoft.com/office/word/2010/wordml" xmlns:w15="http://schemas.microsoft.com/office/word/2012/wordml" xmlns:w16cid="http://schemas.microsoft.com/office/word/2016/wordml/cid" xmlns:w16se="http://schemas.microsoft.com/office/word/2015/wordml/symex" xmlns:wpg="http://schemas.microsoft.com/office/word/2010/wordprocessingGroup" xmlns:wpi="http://schemas.microsoft.com/office/word/2010/wordprocessingInk" xmlns:wne="http://schemas.microsoft.com/office/word/2006/wordml" xmlns:wps="http://schemas.microsoft.com/office/word/2010/wordprocessingShape" mc:Ignorable="w14 w15 w16se w16cid wp14">
+<w:footnotes xmlns:wpc="http://schemas.microsoft.com/office/word/2010/wordprocessingCanvas" xmlns:cx="http://schemas.microsoft.com/office/drawing/2014/chartex" xmlns:cx1="http://schemas.microsoft.com/office/drawing/2015/9/8/chartex" xmlns:cx2="http://schemas.microsoft.com/office/drawing/2015/10/21/chartex" xmlns:cx3="http://schemas.microsoft.com/office/drawing/2016/5/9/chartex" xmlns:cx4="http://schemas.microsoft.com/office/drawing/2016/5/10/chartex" xmlns:cx5="http://schemas.microsoft.com/office/drawing/2016/5/11/chartex" xmlns:cx6="http://schemas.microsoft.com/office/drawing/2016/5/12/chartex" xmlns:cx7="http://schemas.microsoft.com/office/drawing/2016/5/13/chartex" xmlns:cx8="http://schemas.microsoft.com/office/drawing/2016/5/14/chartex" xmlns:mc="http://schemas.openxmlformats.org/markup-compatibility/2006" xmlns:aink="http://schemas.microsoft.com/office/drawing/2016/ink" xmlns:am3d="http://schemas.microsoft.com/office/drawing/2017/model3d" xmlns:o="urn:schemas-microsoft-com:office:office" xmlns:oel="http://schemas.microsoft.com/office/2019/extlst" xmlns:r="http://schemas.openxmlformats.org/officeDocument/2006/relationships" xmlns:m="http://schemas.openxmlformats.org/officeDocument/2006/math" xmlns:v="urn:schemas-microsoft-com:vml" xmlns:wp14="http://schemas.microsoft.com/office/word/2010/wordprocessingDrawing" xmlns:wp="http://schemas.openxmlformats.org/drawingml/2006/wordprocessingDrawing" xmlns:w10="urn:schemas-microsoft-com:office:word" xmlns:w="http://schemas.openxmlformats.org/wordprocessingml/2006/main" xmlns:w14="http://schemas.microsoft.com/office/word/2010/wordml" xmlns:w15="http://schemas.microsoft.com/office/word/2012/wordml" xmlns:w16cex="http://schemas.microsoft.com/office/word/2018/wordml/cex" xmlns:w16cid="http://schemas.microsoft.com/office/word/2016/wordml/cid" xmlns:w16="http://schemas.microsoft.com/office/word/2018/wordml" xmlns:w16sdtdh="http://schemas.microsoft.com/office/word/2020/wordml/sdtdatahash" xmlns:w16se="http://schemas.microsoft.com/office/word/2015/wordml/symex" xmlns:wpg="http://schemas.microsoft.com/office/word/2010/wordprocessingGroup" xmlns:wpi="http://schemas.microsoft.com/office/word/2010/wordprocessingInk" xmlns:wne="http://schemas.microsoft.com/office/word/2006/wordml" xmlns:wps="http://schemas.microsoft.com/office/word/2010/wordprocessingShape" mc:Ignorable="w14 w15 w16se w16cid w16 w16cex w16sdtdh wp14">
   <w:footnote w:type="separator" w:id="-1">
     <w:p>
       <w:r>
@@ -3012,7 +2945,7 @@
 </file>
 
 <file path=word/header1.xml><?xml version="1.0" encoding="utf-8"?>
-<w:hdr xmlns:wpc="http://schemas.microsoft.com/office/word/2010/wordprocessingCanvas" xmlns:cx="http://schemas.microsoft.com/office/drawing/2014/chartex" xmlns:cx1="http://schemas.microsoft.com/office/drawing/2015/9/8/chartex" xmlns:cx2="http://schemas.microsoft.com/office/drawing/2015/10/21/chartex" xmlns:cx3="http://schemas.microsoft.com/office/drawing/2016/5/9/chartex" xmlns:cx4="http://schemas.microsoft.com/office/drawing/2016/5/10/chartex" xmlns:cx5="http://schemas.microsoft.com/office/drawing/2016/5/11/chartex" xmlns:cx6="http://schemas.microsoft.com/office/drawing/2016/5/12/chartex" xmlns:cx7="http://schemas.microsoft.com/office/drawing/2016/5/13/chartex" xmlns:cx8="http://schemas.microsoft.com/office/drawing/2016/5/14/chartex" xmlns:mc="http://schemas.openxmlformats.org/markup-compatibility/2006" xmlns:aink="http://schemas.microsoft.com/office/drawing/2016/ink" xmlns:am3d="http://schemas.microsoft.com/office/drawing/2017/model3d" xmlns:o="urn:schemas-microsoft-com:office:office" xmlns:r="http://schemas.openxmlformats.org/officeDocument/2006/relationships" xmlns:m="http://schemas.openxmlformats.org/officeDocument/2006/math" xmlns:v="urn:schemas-microsoft-com:vml" xmlns:wp14="http://schemas.microsoft.com/office/word/2010/wordprocessingDrawing" xmlns:wp="http://schemas.openxmlformats.org/drawingml/2006/wordprocessingDrawing" xmlns:w10="urn:schemas-microsoft-com:office:word" xmlns:w="http://schemas.openxmlformats.org/wordprocessingml/2006/main" xmlns:w14="http://schemas.microsoft.com/office/word/2010/wordml" xmlns:w15="http://schemas.microsoft.com/office/word/2012/wordml" xmlns:w16cid="http://schemas.microsoft.com/office/word/2016/wordml/cid" xmlns:w16se="http://schemas.microsoft.com/office/word/2015/wordml/symex" xmlns:wpg="http://schemas.microsoft.com/office/word/2010/wordprocessingGroup" xmlns:wpi="http://schemas.microsoft.com/office/word/2010/wordprocessingInk" xmlns:wne="http://schemas.microsoft.com/office/word/2006/wordml" xmlns:wps="http://schemas.microsoft.com/office/word/2010/wordprocessingShape" mc:Ignorable="w14 w15 w16se w16cid wp14">
+<w:hdr xmlns:wpc="http://schemas.microsoft.com/office/word/2010/wordprocessingCanvas" xmlns:cx="http://schemas.microsoft.com/office/drawing/2014/chartex" xmlns:cx1="http://schemas.microsoft.com/office/drawing/2015/9/8/chartex" xmlns:cx2="http://schemas.microsoft.com/office/drawing/2015/10/21/chartex" xmlns:cx3="http://schemas.microsoft.com/office/drawing/2016/5/9/chartex" xmlns:cx4="http://schemas.microsoft.com/office/drawing/2016/5/10/chartex" xmlns:cx5="http://schemas.microsoft.com/office/drawing/2016/5/11/chartex" xmlns:cx6="http://schemas.microsoft.com/office/drawing/2016/5/12/chartex" xmlns:cx7="http://schemas.microsoft.com/office/drawing/2016/5/13/chartex" xmlns:cx8="http://schemas.microsoft.com/office/drawing/2016/5/14/chartex" xmlns:mc="http://schemas.openxmlformats.org/markup-compatibility/2006" xmlns:aink="http://schemas.microsoft.com/office/drawing/2016/ink" xmlns:am3d="http://schemas.microsoft.com/office/drawing/2017/model3d" xmlns:o="urn:schemas-microsoft-com:office:office" xmlns:oel="http://schemas.microsoft.com/office/2019/extlst" xmlns:r="http://schemas.openxmlformats.org/officeDocument/2006/relationships" xmlns:m="http://schemas.openxmlformats.org/officeDocument/2006/math" xmlns:v="urn:schemas-microsoft-com:vml" xmlns:wp14="http://schemas.microsoft.com/office/word/2010/wordprocessingDrawing" xmlns:wp="http://schemas.openxmlformats.org/drawingml/2006/wordprocessingDrawing" xmlns:w10="urn:schemas-microsoft-com:office:word" xmlns:w="http://schemas.openxmlformats.org/wordprocessingml/2006/main" xmlns:w14="http://schemas.microsoft.com/office/word/2010/wordml" xmlns:w15="http://schemas.microsoft.com/office/word/2012/wordml" xmlns:w16cex="http://schemas.microsoft.com/office/word/2018/wordml/cex" xmlns:w16cid="http://schemas.microsoft.com/office/word/2016/wordml/cid" xmlns:w16="http://schemas.microsoft.com/office/word/2018/wordml" xmlns:w16sdtdh="http://schemas.microsoft.com/office/word/2020/wordml/sdtdatahash" xmlns:w16se="http://schemas.microsoft.com/office/word/2015/wordml/symex" xmlns:wpg="http://schemas.microsoft.com/office/word/2010/wordprocessingGroup" xmlns:wpi="http://schemas.microsoft.com/office/word/2010/wordprocessingInk" xmlns:wne="http://schemas.microsoft.com/office/word/2006/wordml" xmlns:wps="http://schemas.microsoft.com/office/word/2010/wordprocessingShape" mc:Ignorable="w14 w15 w16se w16cid w16 w16cex w16sdtdh wp14">
   <w:p>
     <w:pPr>
       <w:pBdr>
@@ -3039,7 +2972,7 @@
       <mc:AlternateContent>
         <mc:Choice Requires="wps">
           <w:drawing>
-            <wp:anchor distT="0" distB="0" distL="0" distR="0" simplePos="0" relativeHeight="251658240" behindDoc="1" locked="0" layoutInCell="1" hidden="0" allowOverlap="1">
+            <wp:anchor distT="0" distB="0" distL="0" distR="0" simplePos="0" relativeHeight="251658240" behindDoc="1" locked="0" layoutInCell="1" hidden="0" allowOverlap="1" wp14:anchorId="009820A2" wp14:editId="6728A0C5">
               <wp:simplePos x="0" y="0"/>
               <wp:positionH relativeFrom="page">
                 <wp:posOffset>883920</wp:posOffset>
@@ -3082,7 +3015,7 @@
             </wp:anchor>
           </w:drawing>
         </mc:Choice>
-        <mc:Fallback xmlns:dgm="http://schemas.openxmlformats.org/drawingml/2006/diagram" xmlns:lc="http://schemas.openxmlformats.org/drawingml/2006/lockedCanvas" xmlns:c="http://schemas.openxmlformats.org/drawingml/2006/chart" xmlns:pic="http://schemas.openxmlformats.org/drawingml/2006/picture" xmlns:a="http://schemas.openxmlformats.org/drawingml/2006/main" xmlns:sl="http://schemas.openxmlformats.org/schemaLibrary/2006/main">
+        <mc:Fallback xmlns:sl="http://schemas.openxmlformats.org/schemaLibrary/2006/main" xmlns:a="http://schemas.openxmlformats.org/drawingml/2006/main" xmlns:pic="http://schemas.openxmlformats.org/drawingml/2006/picture" xmlns:c="http://schemas.openxmlformats.org/drawingml/2006/chart" xmlns:lc="http://schemas.openxmlformats.org/drawingml/2006/lockedCanvas" xmlns:dgm="http://schemas.openxmlformats.org/drawingml/2006/diagram">
           <w:drawing>
             <wp:anchor allowOverlap="1" behindDoc="1" distB="0" distT="0" distL="0" distR="0" hidden="0" layoutInCell="1" locked="0" relativeHeight="0" simplePos="0">
               <wp:simplePos x="0" y="0"/>
@@ -3136,7 +3069,7 @@
       <mc:AlternateContent>
         <mc:Choice Requires="wps">
           <w:drawing>
-            <wp:anchor distT="0" distB="0" distL="0" distR="0" simplePos="0" relativeHeight="251659264" behindDoc="1" locked="0" layoutInCell="1" hidden="0" allowOverlap="1">
+            <wp:anchor distT="0" distB="0" distL="0" distR="0" simplePos="0" relativeHeight="251659264" behindDoc="1" locked="0" layoutInCell="1" hidden="0" allowOverlap="1" wp14:anchorId="1CAC8F12" wp14:editId="22F95AE4">
               <wp:simplePos x="0" y="0"/>
               <wp:positionH relativeFrom="page">
                 <wp:posOffset>896938</wp:posOffset>
@@ -3222,7 +3155,7 @@
         </mc:Choice>
         <mc:Fallback>
           <w:pict>
-            <v:rect id="Rectángulo 22" o:spid="_x0000_s1026" style="position:absolute;margin-left:70.65pt;margin-top:34.8pt;width:144.15pt;height:30.1pt;z-index:-251657216;visibility:visible;mso-wrap-style:square;mso-wrap-distance-left:0;mso-wrap-distance-top:0;mso-wrap-distance-right:0;mso-wrap-distance-bottom:0;mso-position-horizontal:absolute;mso-position-horizontal-relative:page;mso-position-vertical:absolute;mso-position-vertical-relative:page;v-text-anchor:top" o:gfxdata="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" filled="f" stroked="f">
+            <v:rect w14:anchorId="1CAC8F12" id="Rectángulo 22" o:spid="_x0000_s1026" style="position:absolute;margin-left:70.65pt;margin-top:34.8pt;width:144.15pt;height:30.1pt;z-index:-251657216;visibility:visible;mso-wrap-style:square;mso-wrap-distance-left:0;mso-wrap-distance-top:0;mso-wrap-distance-right:0;mso-wrap-distance-bottom:0;mso-position-horizontal:absolute;mso-position-horizontal-relative:page;mso-position-vertical:absolute;mso-position-vertical-relative:page;v-text-anchor:top" o:gfxdata="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" filled="f" stroked="f">
               <v:textbox inset="0,0,0,0">
                 <w:txbxContent>
                   <w:p>
@@ -3284,7 +3217,7 @@
       <mc:AlternateContent>
         <mc:Choice Requires="wps">
           <w:drawing>
-            <wp:anchor distT="0" distB="0" distL="0" distR="0" simplePos="0" relativeHeight="251660288" behindDoc="1" locked="0" layoutInCell="1" hidden="0" allowOverlap="1">
+            <wp:anchor distT="0" distB="0" distL="0" distR="0" simplePos="0" relativeHeight="251660288" behindDoc="1" locked="0" layoutInCell="1" hidden="0" allowOverlap="1" wp14:anchorId="53209CE4" wp14:editId="252FBC48">
               <wp:simplePos x="0" y="0"/>
               <wp:positionH relativeFrom="page">
                 <wp:posOffset>3114358</wp:posOffset>
@@ -3343,7 +3276,7 @@
         </mc:Choice>
         <mc:Fallback>
           <w:pict>
-            <v:rect id="Rectángulo 24" o:spid="_x0000_s1027" style="position:absolute;margin-left:245.25pt;margin-top:53.25pt;width:288.55pt;height:11.7pt;z-index:-251656192;visibility:visible;mso-wrap-style:square;mso-wrap-distance-left:0;mso-wrap-distance-top:0;mso-wrap-distance-right:0;mso-wrap-distance-bottom:0;mso-position-horizontal:absolute;mso-position-horizontal-relative:page;mso-position-vertical:absolute;mso-position-vertical-relative:page;v-text-anchor:top" o:gfxdata="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" filled="f" stroked="f">
+            <v:rect w14:anchorId="53209CE4" id="Rectángulo 24" o:spid="_x0000_s1027" style="position:absolute;margin-left:245.25pt;margin-top:53.25pt;width:288.55pt;height:11.7pt;z-index:-251656192;visibility:visible;mso-wrap-style:square;mso-wrap-distance-left:0;mso-wrap-distance-top:0;mso-wrap-distance-right:0;mso-wrap-distance-bottom:0;mso-position-horizontal:absolute;mso-position-horizontal-relative:page;mso-position-vertical:absolute;mso-position-vertical-relative:page;v-text-anchor:top" o:gfxdata="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" filled="f" stroked="f">
               <v:textbox inset="0,0,0,0">
                 <w:txbxContent>
                   <w:p>
@@ -3373,7 +3306,7 @@
 </file>
 
 <file path=word/numbering.xml><?xml version="1.0" encoding="utf-8"?>
-<w:numbering xmlns:wpc="http://schemas.microsoft.com/office/word/2010/wordprocessingCanvas" xmlns:cx="http://schemas.microsoft.com/office/drawing/2014/chartex" xmlns:cx1="http://schemas.microsoft.com/office/drawing/2015/9/8/chartex" xmlns:cx2="http://schemas.microsoft.com/office/drawing/2015/10/21/chartex" xmlns:cx3="http://schemas.microsoft.com/office/drawing/2016/5/9/chartex" xmlns:cx4="http://schemas.microsoft.com/office/drawing/2016/5/10/chartex" xmlns:cx5="http://schemas.microsoft.com/office/drawing/2016/5/11/chartex" xmlns:cx6="http://schemas.microsoft.com/office/drawing/2016/5/12/chartex" xmlns:cx7="http://schemas.microsoft.com/office/drawing/2016/5/13/chartex" xmlns:cx8="http://schemas.microsoft.com/office/drawing/2016/5/14/chartex" xmlns:mc="http://schemas.openxmlformats.org/markup-compatibility/2006" xmlns:aink="http://schemas.microsoft.com/office/drawing/2016/ink" xmlns:am3d="http://schemas.microsoft.com/office/drawing/2017/model3d" xmlns:o="urn:schemas-microsoft-com:office:office" xmlns:r="http://schemas.openxmlformats.org/officeDocument/2006/relationships" xmlns:m="http://schemas.openxmlformats.org/officeDocument/2006/math" xmlns:v="urn:schemas-microsoft-com:vml" xmlns:wp14="http://schemas.microsoft.com/office/word/2010/wordprocessingDrawing" xmlns:wp="http://schemas.openxmlformats.org/drawingml/2006/wordprocessingDrawing" xmlns:w10="urn:schemas-microsoft-com:office:word" xmlns:w="http://schemas.openxmlformats.org/wordprocessingml/2006/main" xmlns:w14="http://schemas.microsoft.com/office/word/2010/wordml" xmlns:w15="http://schemas.microsoft.com/office/word/2012/wordml" xmlns:w16cid="http://schemas.microsoft.com/office/word/2016/wordml/cid" xmlns:w16se="http://schemas.microsoft.com/office/word/2015/wordml/symex" xmlns:wpg="http://schemas.microsoft.com/office/word/2010/wordprocessingGroup" xmlns:wpi="http://schemas.microsoft.com/office/word/2010/wordprocessingInk" xmlns:wne="http://schemas.microsoft.com/office/word/2006/wordml" xmlns:wps="http://schemas.microsoft.com/office/word/2010/wordprocessingShape" mc:Ignorable="w14 w15 w16se w16cid wp14">
+<w:numbering xmlns:wpc="http://schemas.microsoft.com/office/word/2010/wordprocessingCanvas" xmlns:cx="http://schemas.microsoft.com/office/drawing/2014/chartex" xmlns:cx1="http://schemas.microsoft.com/office/drawing/2015/9/8/chartex" xmlns:cx2="http://schemas.microsoft.com/office/drawing/2015/10/21/chartex" xmlns:cx3="http://schemas.microsoft.com/office/drawing/2016/5/9/chartex" xmlns:cx4="http://schemas.microsoft.com/office/drawing/2016/5/10/chartex" xmlns:cx5="http://schemas.microsoft.com/office/drawing/2016/5/11/chartex" xmlns:cx6="http://schemas.microsoft.com/office/drawing/2016/5/12/chartex" xmlns:cx7="http://schemas.microsoft.com/office/drawing/2016/5/13/chartex" xmlns:cx8="http://schemas.microsoft.com/office/drawing/2016/5/14/chartex" xmlns:mc="http://schemas.openxmlformats.org/markup-compatibility/2006" xmlns:aink="http://schemas.microsoft.com/office/drawing/2016/ink" xmlns:am3d="http://schemas.microsoft.com/office/drawing/2017/model3d" xmlns:o="urn:schemas-microsoft-com:office:office" xmlns:oel="http://schemas.microsoft.com/office/2019/extlst" xmlns:r="http://schemas.openxmlformats.org/officeDocument/2006/relationships" xmlns:m="http://schemas.openxmlformats.org/officeDocument/2006/math" xmlns:v="urn:schemas-microsoft-com:vml" xmlns:wp14="http://schemas.microsoft.com/office/word/2010/wordprocessingDrawing" xmlns:wp="http://schemas.openxmlformats.org/drawingml/2006/wordprocessingDrawing" xmlns:w10="urn:schemas-microsoft-com:office:word" xmlns:w="http://schemas.openxmlformats.org/wordprocessingml/2006/main" xmlns:w14="http://schemas.microsoft.com/office/word/2010/wordml" xmlns:w15="http://schemas.microsoft.com/office/word/2012/wordml" xmlns:w16cex="http://schemas.microsoft.com/office/word/2018/wordml/cex" xmlns:w16cid="http://schemas.microsoft.com/office/word/2016/wordml/cid" xmlns:w16="http://schemas.microsoft.com/office/word/2018/wordml" xmlns:w16sdtdh="http://schemas.microsoft.com/office/word/2020/wordml/sdtdatahash" xmlns:w16se="http://schemas.microsoft.com/office/word/2015/wordml/symex" xmlns:wpg="http://schemas.microsoft.com/office/word/2010/wordprocessingGroup" xmlns:wpi="http://schemas.microsoft.com/office/word/2010/wordprocessingInk" xmlns:wne="http://schemas.microsoft.com/office/word/2006/wordml" xmlns:wps="http://schemas.microsoft.com/office/word/2010/wordprocessingShape" mc:Ignorable="w14 w15 w16se w16cid w16 w16cex w16sdtdh wp14">
   <w:abstractNum w:abstractNumId="0" w15:restartNumberingAfterBreak="0">
     <w:nsid w:val="05FF442F"/>
     <w:multiLevelType w:val="multilevel"/>
@@ -4201,6 +4134,155 @@
     </w:lvl>
   </w:abstractNum>
   <w:abstractNum w:abstractNumId="8" w15:restartNumberingAfterBreak="0">
+    <w:nsid w:val="4BFB14C7"/>
+    <w:multiLevelType w:val="multilevel"/>
+    <w:tmpl w:val="1F28C942"/>
+    <w:lvl w:ilvl="0">
+      <w:start w:val="1"/>
+      <w:numFmt w:val="bullet"/>
+      <w:lvlText w:val=""/>
+      <w:lvlJc w:val="left"/>
+      <w:pPr>
+        <w:tabs>
+          <w:tab w:val="num" w:pos="720"/>
+        </w:tabs>
+        <w:ind w:left="720" w:hanging="360"/>
+      </w:pPr>
+      <w:rPr>
+        <w:rFonts w:ascii="Symbol" w:hAnsi="Symbol" w:hint="default"/>
+        <w:sz w:val="20"/>
+      </w:rPr>
+    </w:lvl>
+    <w:lvl w:ilvl="1" w:tentative="1">
+      <w:start w:val="1"/>
+      <w:numFmt w:val="bullet"/>
+      <w:lvlText w:val="o"/>
+      <w:lvlJc w:val="left"/>
+      <w:pPr>
+        <w:tabs>
+          <w:tab w:val="num" w:pos="1440"/>
+        </w:tabs>
+        <w:ind w:left="1440" w:hanging="360"/>
+      </w:pPr>
+      <w:rPr>
+        <w:rFonts w:ascii="Courier New" w:hAnsi="Courier New" w:hint="default"/>
+        <w:sz w:val="20"/>
+      </w:rPr>
+    </w:lvl>
+    <w:lvl w:ilvl="2" w:tentative="1">
+      <w:start w:val="1"/>
+      <w:numFmt w:val="bullet"/>
+      <w:lvlText w:val=""/>
+      <w:lvlJc w:val="left"/>
+      <w:pPr>
+        <w:tabs>
+          <w:tab w:val="num" w:pos="2160"/>
+        </w:tabs>
+        <w:ind w:left="2160" w:hanging="360"/>
+      </w:pPr>
+      <w:rPr>
+        <w:rFonts w:ascii="Wingdings" w:hAnsi="Wingdings" w:hint="default"/>
+        <w:sz w:val="20"/>
+      </w:rPr>
+    </w:lvl>
+    <w:lvl w:ilvl="3" w:tentative="1">
+      <w:start w:val="1"/>
+      <w:numFmt w:val="bullet"/>
+      <w:lvlText w:val=""/>
+      <w:lvlJc w:val="left"/>
+      <w:pPr>
+        <w:tabs>
+          <w:tab w:val="num" w:pos="2880"/>
+        </w:tabs>
+        <w:ind w:left="2880" w:hanging="360"/>
+      </w:pPr>
+      <w:rPr>
+        <w:rFonts w:ascii="Wingdings" w:hAnsi="Wingdings" w:hint="default"/>
+        <w:sz w:val="20"/>
+      </w:rPr>
+    </w:lvl>
+    <w:lvl w:ilvl="4" w:tentative="1">
+      <w:start w:val="1"/>
+      <w:numFmt w:val="bullet"/>
+      <w:lvlText w:val=""/>
+      <w:lvlJc w:val="left"/>
+      <w:pPr>
+        <w:tabs>
+          <w:tab w:val="num" w:pos="3600"/>
+        </w:tabs>
+        <w:ind w:left="3600" w:hanging="360"/>
+      </w:pPr>
+      <w:rPr>
+        <w:rFonts w:ascii="Wingdings" w:hAnsi="Wingdings" w:hint="default"/>
+        <w:sz w:val="20"/>
+      </w:rPr>
+    </w:lvl>
+    <w:lvl w:ilvl="5" w:tentative="1">
+      <w:start w:val="1"/>
+      <w:numFmt w:val="bullet"/>
+      <w:lvlText w:val=""/>
+      <w:lvlJc w:val="left"/>
+      <w:pPr>
+        <w:tabs>
+          <w:tab w:val="num" w:pos="4320"/>
+        </w:tabs>
+        <w:ind w:left="4320" w:hanging="360"/>
+      </w:pPr>
+      <w:rPr>
+        <w:rFonts w:ascii="Wingdings" w:hAnsi="Wingdings" w:hint="default"/>
+        <w:sz w:val="20"/>
+      </w:rPr>
+    </w:lvl>
+    <w:lvl w:ilvl="6" w:tentative="1">
+      <w:start w:val="1"/>
+      <w:numFmt w:val="bullet"/>
+      <w:lvlText w:val=""/>
+      <w:lvlJc w:val="left"/>
+      <w:pPr>
+        <w:tabs>
+          <w:tab w:val="num" w:pos="5040"/>
+        </w:tabs>
+        <w:ind w:left="5040" w:hanging="360"/>
+      </w:pPr>
+      <w:rPr>
+        <w:rFonts w:ascii="Wingdings" w:hAnsi="Wingdings" w:hint="default"/>
+        <w:sz w:val="20"/>
+      </w:rPr>
+    </w:lvl>
+    <w:lvl w:ilvl="7" w:tentative="1">
+      <w:start w:val="1"/>
+      <w:numFmt w:val="bullet"/>
+      <w:lvlText w:val=""/>
+      <w:lvlJc w:val="left"/>
+      <w:pPr>
+        <w:tabs>
+          <w:tab w:val="num" w:pos="5760"/>
+        </w:tabs>
+        <w:ind w:left="5760" w:hanging="360"/>
+      </w:pPr>
+      <w:rPr>
+        <w:rFonts w:ascii="Wingdings" w:hAnsi="Wingdings" w:hint="default"/>
+        <w:sz w:val="20"/>
+      </w:rPr>
+    </w:lvl>
+    <w:lvl w:ilvl="8" w:tentative="1">
+      <w:start w:val="1"/>
+      <w:numFmt w:val="bullet"/>
+      <w:lvlText w:val=""/>
+      <w:lvlJc w:val="left"/>
+      <w:pPr>
+        <w:tabs>
+          <w:tab w:val="num" w:pos="6480"/>
+        </w:tabs>
+        <w:ind w:left="6480" w:hanging="360"/>
+      </w:pPr>
+      <w:rPr>
+        <w:rFonts w:ascii="Wingdings" w:hAnsi="Wingdings" w:hint="default"/>
+        <w:sz w:val="20"/>
+      </w:rPr>
+    </w:lvl>
+  </w:abstractNum>
+  <w:abstractNum w:abstractNumId="9" w15:restartNumberingAfterBreak="0">
     <w:nsid w:val="50840DFF"/>
     <w:multiLevelType w:val="multilevel"/>
     <w:tmpl w:val="5AE6B980"/>
@@ -4289,7 +4371,7 @@
       </w:pPr>
     </w:lvl>
   </w:abstractNum>
-  <w:abstractNum w:abstractNumId="9" w15:restartNumberingAfterBreak="0">
+  <w:abstractNum w:abstractNumId="10" w15:restartNumberingAfterBreak="0">
     <w:nsid w:val="6A284950"/>
     <w:multiLevelType w:val="hybridMultilevel"/>
     <w:tmpl w:val="8C88CC6E"/>
@@ -4402,7 +4484,7 @@
       </w:rPr>
     </w:lvl>
   </w:abstractNum>
-  <w:abstractNum w:abstractNumId="10" w15:restartNumberingAfterBreak="0">
+  <w:abstractNum w:abstractNumId="11" w15:restartNumberingAfterBreak="0">
     <w:nsid w:val="773A41E8"/>
     <w:multiLevelType w:val="hybridMultilevel"/>
     <w:tmpl w:val="52D8B17E"/>
@@ -4515,7 +4597,7 @@
       </w:rPr>
     </w:lvl>
   </w:abstractNum>
-  <w:abstractNum w:abstractNumId="11" w15:restartNumberingAfterBreak="0">
+  <w:abstractNum w:abstractNumId="12" w15:restartNumberingAfterBreak="0">
     <w:nsid w:val="7F827231"/>
     <w:multiLevelType w:val="multilevel"/>
     <w:tmpl w:val="2250E41C"/>
@@ -4601,47 +4683,50 @@
       </w:pPr>
     </w:lvl>
   </w:abstractNum>
-  <w:num w:numId="1">
+  <w:num w:numId="1" w16cid:durableId="756944901">
     <w:abstractNumId w:val="6"/>
   </w:num>
-  <w:num w:numId="2">
+  <w:num w:numId="2" w16cid:durableId="696387770">
+    <w:abstractNumId w:val="12"/>
+  </w:num>
+  <w:num w:numId="3" w16cid:durableId="1807964823">
+    <w:abstractNumId w:val="7"/>
+  </w:num>
+  <w:num w:numId="4" w16cid:durableId="528759849">
+    <w:abstractNumId w:val="0"/>
+  </w:num>
+  <w:num w:numId="5" w16cid:durableId="9769388">
+    <w:abstractNumId w:val="9"/>
+  </w:num>
+  <w:num w:numId="6" w16cid:durableId="1991864442">
+    <w:abstractNumId w:val="1"/>
+  </w:num>
+  <w:num w:numId="7" w16cid:durableId="919022400">
+    <w:abstractNumId w:val="2"/>
+  </w:num>
+  <w:num w:numId="8" w16cid:durableId="139152315">
+    <w:abstractNumId w:val="4"/>
+  </w:num>
+  <w:num w:numId="9" w16cid:durableId="2043707273">
     <w:abstractNumId w:val="11"/>
   </w:num>
-  <w:num w:numId="3">
-    <w:abstractNumId w:val="7"/>
+  <w:num w:numId="10" w16cid:durableId="1453480153">
+    <w:abstractNumId w:val="3"/>
   </w:num>
-  <w:num w:numId="4">
-    <w:abstractNumId w:val="0"/>
+  <w:num w:numId="11" w16cid:durableId="650137430">
+    <w:abstractNumId w:val="5"/>
   </w:num>
-  <w:num w:numId="5">
-    <w:abstractNumId w:val="8"/>
-  </w:num>
-  <w:num w:numId="6">
-    <w:abstractNumId w:val="1"/>
-  </w:num>
-  <w:num w:numId="7">
-    <w:abstractNumId w:val="2"/>
-  </w:num>
-  <w:num w:numId="8">
-    <w:abstractNumId w:val="4"/>
-  </w:num>
-  <w:num w:numId="9">
+  <w:num w:numId="12" w16cid:durableId="1237975623">
     <w:abstractNumId w:val="10"/>
   </w:num>
-  <w:num w:numId="10">
-    <w:abstractNumId w:val="3"/>
-  </w:num>
-  <w:num w:numId="11">
-    <w:abstractNumId w:val="5"/>
-  </w:num>
-  <w:num w:numId="12">
-    <w:abstractNumId w:val="9"/>
+  <w:num w:numId="13" w16cid:durableId="1259560465">
+    <w:abstractNumId w:val="8"/>
   </w:num>
 </w:numbering>
 </file>
 
 <file path=word/styles.xml><?xml version="1.0" encoding="utf-8"?>
-<w:styles xmlns:mc="http://schemas.openxmlformats.org/markup-compatibility/2006" xmlns:r="http://schemas.openxmlformats.org/officeDocument/2006/relationships" xmlns:w="http://schemas.openxmlformats.org/wordprocessingml/2006/main" xmlns:w14="http://schemas.microsoft.com/office/word/2010/wordml" xmlns:w15="http://schemas.microsoft.com/office/word/2012/wordml" xmlns:w16cid="http://schemas.microsoft.com/office/word/2016/wordml/cid" xmlns:w16se="http://schemas.microsoft.com/office/word/2015/wordml/symex" mc:Ignorable="w14 w15 w16se w16cid">
+<w:styles xmlns:mc="http://schemas.openxmlformats.org/markup-compatibility/2006" xmlns:r="http://schemas.openxmlformats.org/officeDocument/2006/relationships" xmlns:w="http://schemas.openxmlformats.org/wordprocessingml/2006/main" xmlns:w14="http://schemas.microsoft.com/office/word/2010/wordml" xmlns:w15="http://schemas.microsoft.com/office/word/2012/wordml" xmlns:w16cex="http://schemas.microsoft.com/office/word/2018/wordml/cex" xmlns:w16cid="http://schemas.microsoft.com/office/word/2016/wordml/cid" xmlns:w16="http://schemas.microsoft.com/office/word/2018/wordml" xmlns:w16sdtdh="http://schemas.microsoft.com/office/word/2020/wordml/sdtdatahash" xmlns:w16se="http://schemas.microsoft.com/office/word/2015/wordml/symex" mc:Ignorable="w14 w15 w16se w16cid w16 w16cex w16sdtdh">
   <w:docDefaults>
     <w:rPrDefault>
       <w:rPr>
@@ -4657,7 +4742,7 @@
       </w:pPr>
     </w:pPrDefault>
   </w:docDefaults>
-  <w:latentStyles w:defLockedState="0" w:defUIPriority="99" w:defSemiHidden="0" w:defUnhideWhenUsed="0" w:defQFormat="0" w:count="375">
+  <w:latentStyles w:defLockedState="0" w:defUIPriority="99" w:defSemiHidden="0" w:defUnhideWhenUsed="0" w:defQFormat="0" w:count="376">
     <w:lsdException w:name="Normal" w:uiPriority="0" w:qFormat="1"/>
     <w:lsdException w:name="heading 1" w:uiPriority="9" w:qFormat="1"/>
     <w:lsdException w:name="heading 2" w:semiHidden="1" w:uiPriority="9" w:unhideWhenUsed="1" w:qFormat="1"/>
@@ -4763,7 +4848,6 @@
     <w:lsdException w:name="HTML Sample" w:semiHidden="1" w:unhideWhenUsed="1"/>
     <w:lsdException w:name="HTML Typewriter" w:semiHidden="1" w:unhideWhenUsed="1"/>
     <w:lsdException w:name="HTML Variable" w:semiHidden="1" w:unhideWhenUsed="1"/>
-    <w:lsdException w:name="Normal Table" w:semiHidden="1" w:unhideWhenUsed="1"/>
     <w:lsdException w:name="annotation subject" w:semiHidden="1" w:unhideWhenUsed="1"/>
     <w:lsdException w:name="No List" w:semiHidden="1" w:unhideWhenUsed="1"/>
     <w:lsdException w:name="Outline List 1" w:semiHidden="1" w:unhideWhenUsed="1"/>
@@ -4810,10 +4894,8 @@
     <w:lsdException w:name="Table Subtle 2" w:semiHidden="1" w:unhideWhenUsed="1"/>
     <w:lsdException w:name="Table Web 1" w:semiHidden="1" w:unhideWhenUsed="1"/>
     <w:lsdException w:name="Table Web 2" w:semiHidden="1" w:unhideWhenUsed="1"/>
-    <w:lsdException w:name="Table Web 3" w:semiHidden="1" w:unhideWhenUsed="1"/>
     <w:lsdException w:name="Balloon Text" w:semiHidden="1" w:unhideWhenUsed="1"/>
     <w:lsdException w:name="Table Grid" w:uiPriority="39"/>
-    <w:lsdException w:name="Table Theme" w:semiHidden="1" w:unhideWhenUsed="1"/>
     <w:lsdException w:name="Placeholder Text" w:semiHidden="1"/>
     <w:lsdException w:name="No Spacing" w:uiPriority="1" w:qFormat="1"/>
     <w:lsdException w:name="Light Shading" w:uiPriority="60"/>
@@ -5033,6 +5115,7 @@
     <w:lsdException w:name="Smart Hyperlink" w:semiHidden="1" w:unhideWhenUsed="1"/>
     <w:lsdException w:name="Hashtag" w:semiHidden="1" w:unhideWhenUsed="1"/>
     <w:lsdException w:name="Unresolved Mention" w:semiHidden="1" w:unhideWhenUsed="1"/>
+    <w:lsdException w:name="Smart Link" w:semiHidden="1" w:unhideWhenUsed="1"/>
   </w:latentStyles>
   <w:style w:type="paragraph" w:default="1" w:styleId="Normal">
     <w:name w:val="Normal"/>

</xml_diff>

<commit_message>
Pregunta 4 Capitulo 1
</commit_message>
<xml_diff>
--- a/Actividades capitulo 1 y 2.docx
+++ b/Actividades capitulo 1 y 2.docx
@@ -1009,42 +1009,60 @@
           <w:right w:val="nil"/>
           <w:between w:val="nil"/>
         </w:pBdr>
+        <w:spacing w:before="91"/>
         <w:ind w:right="1170"/>
         <w:jc w:val="both"/>
         <w:rPr>
           <w:rFonts w:ascii="Cambria" w:eastAsia="Cambria" w:hAnsi="Cambria" w:cs="Cambria"/>
-          <w:sz w:val="28"/>
-          <w:szCs w:val="28"/>
-        </w:rPr>
-      </w:pPr>
-      <w:r>
-        <w:rPr>
-          <w:rFonts w:ascii="Cambria" w:eastAsia="Cambria" w:hAnsi="Cambria" w:cs="Cambria"/>
-          <w:sz w:val="28"/>
-          <w:szCs w:val="28"/>
-        </w:rPr>
-        <w:t>Wikipedia y Weblogs como Wordpress.</w:t>
-      </w:r>
-    </w:p>
-    <w:p>
-      <w:pPr>
-        <w:pBdr>
-          <w:top w:val="nil"/>
-          <w:left w:val="nil"/>
-          <w:bottom w:val="nil"/>
-          <w:right w:val="nil"/>
-          <w:between w:val="nil"/>
-        </w:pBdr>
-        <w:spacing w:before="91"/>
-        <w:ind w:left="1396" w:right="1170"/>
-        <w:jc w:val="both"/>
-        <w:rPr>
-          <w:rFonts w:ascii="Cambria" w:eastAsia="Cambria" w:hAnsi="Cambria" w:cs="Cambria"/>
-          <w:color w:val="000000"/>
-          <w:sz w:val="28"/>
-          <w:szCs w:val="28"/>
-        </w:rPr>
-      </w:pPr>
+          <w:color w:val="000000"/>
+          <w:sz w:val="28"/>
+          <w:szCs w:val="28"/>
+        </w:rPr>
+      </w:pPr>
+      <w:r>
+        <w:rPr>
+          <w:rFonts w:ascii="Cambria" w:eastAsia="Cambria" w:hAnsi="Cambria" w:cs="Cambria"/>
+          <w:sz w:val="28"/>
+          <w:szCs w:val="28"/>
+        </w:rPr>
+        <w:t xml:space="preserve">Wikipedia y </w:t>
+      </w:r>
+      <w:proofErr w:type="spellStart"/>
+      <w:r>
+        <w:rPr>
+          <w:rFonts w:ascii="Cambria" w:eastAsia="Cambria" w:hAnsi="Cambria" w:cs="Cambria"/>
+          <w:sz w:val="28"/>
+          <w:szCs w:val="28"/>
+        </w:rPr>
+        <w:t>Weblogs</w:t>
+      </w:r>
+      <w:proofErr w:type="spellEnd"/>
+      <w:r>
+        <w:rPr>
+          <w:rFonts w:ascii="Cambria" w:eastAsia="Cambria" w:hAnsi="Cambria" w:cs="Cambria"/>
+          <w:sz w:val="28"/>
+          <w:szCs w:val="28"/>
+        </w:rPr>
+        <w:t xml:space="preserve"> como </w:t>
+      </w:r>
+      <w:proofErr w:type="spellStart"/>
+      <w:r>
+        <w:rPr>
+          <w:rFonts w:ascii="Cambria" w:eastAsia="Cambria" w:hAnsi="Cambria" w:cs="Cambria"/>
+          <w:sz w:val="28"/>
+          <w:szCs w:val="28"/>
+        </w:rPr>
+        <w:t>Wordpress</w:t>
+      </w:r>
+      <w:proofErr w:type="spellEnd"/>
+      <w:r>
+        <w:rPr>
+          <w:rFonts w:ascii="Cambria" w:eastAsia="Cambria" w:hAnsi="Cambria" w:cs="Cambria"/>
+          <w:sz w:val="28"/>
+          <w:szCs w:val="28"/>
+        </w:rPr>
+        <w:t>.</w:t>
+      </w:r>
     </w:p>
     <w:p>
       <w:pPr>
@@ -1098,6 +1116,78 @@
         </w:rPr>
         <w:t>Describir los factores que afectan la calidad de las comunicaciones.</w:t>
       </w:r>
+    </w:p>
+    <w:p>
+      <w:pPr>
+        <w:pStyle w:val="NormalWeb"/>
+        <w:spacing w:before="91" w:beforeAutospacing="0" w:after="0" w:afterAutospacing="0"/>
+        <w:ind w:left="1396" w:right="1170"/>
+        <w:jc w:val="both"/>
+      </w:pPr>
+      <w:r>
+        <w:rPr>
+          <w:rFonts w:ascii="Cambria" w:hAnsi="Cambria"/>
+          <w:color w:val="000000"/>
+          <w:sz w:val="28"/>
+          <w:szCs w:val="28"/>
+        </w:rPr>
+        <w:t xml:space="preserve">Los factores que afectan la calidad de la comunicación pueden ser internos o externos. En cuanto a los factores internos, estos se encuentran relacionados con la naturaleza del </w:t>
+      </w:r>
+      <w:r>
+        <w:rPr>
+          <w:rFonts w:ascii="Cambria" w:hAnsi="Cambria"/>
+          <w:color w:val="000000"/>
+          <w:sz w:val="28"/>
+          <w:szCs w:val="28"/>
+        </w:rPr>
+        <w:t>mensaje,</w:t>
+      </w:r>
+      <w:r>
+        <w:rPr>
+          <w:rFonts w:ascii="Cambria" w:hAnsi="Cambria"/>
+          <w:color w:val="000000"/>
+          <w:sz w:val="28"/>
+          <w:szCs w:val="28"/>
+        </w:rPr>
+        <w:t xml:space="preserve"> es decir, con su tamaño, su importancia y la complejidad del mensaje. Dependiendo del tamaño del mensaje este puede enviarse más fácilmente o ser interrumpido en varios puntos de la red. También dependiendo de su importancia puede darse el caso de que un mensaje considerado como de baja importancia se pierda en la red si esta se encuentra sobrecargada.</w:t>
+      </w:r>
+    </w:p>
+    <w:p>
+      <w:pPr>
+        <w:pStyle w:val="NormalWeb"/>
+        <w:spacing w:before="91" w:beforeAutospacing="0" w:after="0" w:afterAutospacing="0"/>
+        <w:ind w:left="1396" w:right="1170"/>
+        <w:jc w:val="both"/>
+      </w:pPr>
+      <w:r>
+        <w:rPr>
+          <w:rFonts w:ascii="Cambria" w:hAnsi="Cambria"/>
+          <w:color w:val="000000"/>
+          <w:sz w:val="28"/>
+          <w:szCs w:val="28"/>
+        </w:rPr>
+        <w:t>En cuanto a los factores externos, estos se encuentran relacionados con la complejidad de la red y la cantidad de dispositivos que el mensaje debe atravesar para llegar a su destino final. Algunos de estos son: la calidad de la ruta entre el emisor y el receptor, el número de veces que el mensaje debe cambiar de forma, las veces que este debe ser redireccionado, el número de mensajes que se transmiten simultáneamente a través de la red de comunicación y el tiempo que se asigna a una comunicación exitosa.</w:t>
+      </w:r>
+    </w:p>
+    <w:p>
+      <w:pPr>
+        <w:pBdr>
+          <w:top w:val="nil"/>
+          <w:left w:val="nil"/>
+          <w:bottom w:val="nil"/>
+          <w:right w:val="nil"/>
+          <w:between w:val="nil"/>
+        </w:pBdr>
+        <w:spacing w:before="91"/>
+        <w:ind w:left="1396" w:right="1170"/>
+        <w:jc w:val="both"/>
+        <w:rPr>
+          <w:rFonts w:ascii="Cambria" w:eastAsia="Cambria" w:hAnsi="Cambria" w:cs="Cambria"/>
+          <w:color w:val="000000"/>
+          <w:sz w:val="28"/>
+          <w:szCs w:val="28"/>
+        </w:rPr>
+      </w:pPr>
     </w:p>
     <w:p>
       <w:pPr>
@@ -1168,7 +1258,43 @@
           <w:sz w:val="28"/>
           <w:szCs w:val="28"/>
         </w:rPr>
-        <w:t xml:space="preserve"> son todos aquellos dispositivos hardware que permiten enviar y recibir mensajes a través de una red, por ejemplo, computadoras, teléfonos, cámaras, sistemas de música, impresoras y consolas de juegos. Además tenemos los dispositivos que permiten realizar la redirección de los mensajes a través de toda la red para que estos puedan llegar correctamente a su destino, por ejemplo, el router, router inalámbrico,  switch, entre otros.</w:t>
+        <w:t xml:space="preserve"> son todos aquellos dispositivos hardware que permiten enviar y recibir mensajes a través de una red, por ejemplo, computadoras, teléfonos, cámaras, sistemas de música, impresoras y consolas de juegos. Además tenemos los dispositivos que permiten realizar la redirección de los mensajes a través de toda la red para que estos puedan llegar correctamente a su destino, por ejemplo, el </w:t>
+      </w:r>
+      <w:proofErr w:type="spellStart"/>
+      <w:r>
+        <w:rPr>
+          <w:rFonts w:ascii="Cambria" w:eastAsia="Cambria" w:hAnsi="Cambria" w:cs="Cambria"/>
+          <w:sz w:val="28"/>
+          <w:szCs w:val="28"/>
+        </w:rPr>
+        <w:t>router</w:t>
+      </w:r>
+      <w:proofErr w:type="spellEnd"/>
+      <w:r>
+        <w:rPr>
+          <w:rFonts w:ascii="Cambria" w:eastAsia="Cambria" w:hAnsi="Cambria" w:cs="Cambria"/>
+          <w:sz w:val="28"/>
+          <w:szCs w:val="28"/>
+        </w:rPr>
+        <w:t xml:space="preserve">, </w:t>
+      </w:r>
+      <w:proofErr w:type="spellStart"/>
+      <w:r>
+        <w:rPr>
+          <w:rFonts w:ascii="Cambria" w:eastAsia="Cambria" w:hAnsi="Cambria" w:cs="Cambria"/>
+          <w:sz w:val="28"/>
+          <w:szCs w:val="28"/>
+        </w:rPr>
+        <w:t>router</w:t>
+      </w:r>
+      <w:proofErr w:type="spellEnd"/>
+      <w:r>
+        <w:rPr>
+          <w:rFonts w:ascii="Cambria" w:eastAsia="Cambria" w:hAnsi="Cambria" w:cs="Cambria"/>
+          <w:sz w:val="28"/>
+          <w:szCs w:val="28"/>
+        </w:rPr>
+        <w:t xml:space="preserve"> inalámbrico,  switch, entre otros.</w:t>
       </w:r>
     </w:p>
     <w:p>
@@ -1207,7 +1333,16 @@
           <w:sz w:val="28"/>
           <w:szCs w:val="28"/>
         </w:rPr>
-        <w:t xml:space="preserve"> es el canal por medio del cual los mensajes se van a poder transmitir para llegar a su destino, este puede ser inalámbrico o por cable. En las conexiones con cable el medio puede ser cobre o fibra óptica y en las conexiones inalámbricas el medio es la atmósfera de la tierra o espacio y las señales son microondas.</w:t>
+        <w:t xml:space="preserve"> es el canal por medio del cual los mensajes se van a poder transmitir para llegar a su destino, este puede ser inalámbrico o por cable. En las conexiones con cable el medio puede ser cobre o fibra óptica y en las conexiones inalámbricas el medio es la atmósfera de la tierra o espacio y las </w:t>
+      </w:r>
+      <w:r>
+        <w:rPr>
+          <w:rFonts w:ascii="Cambria" w:eastAsia="Cambria" w:hAnsi="Cambria" w:cs="Cambria"/>
+          <w:sz w:val="28"/>
+          <w:szCs w:val="28"/>
+        </w:rPr>
+        <w:lastRenderedPageBreak/>
+        <w:t>señales son microondas.</w:t>
       </w:r>
     </w:p>
     <w:p>
@@ -1388,17 +1523,7 @@
           <w:sz w:val="28"/>
           <w:szCs w:val="28"/>
         </w:rPr>
-        <w:t xml:space="preserve"> a fallas, escalabilidad, calidad del servicio y seguridad. Mostrar sus respectivos </w:t>
-      </w:r>
-      <w:r>
-        <w:rPr>
-          <w:rFonts w:ascii="Cambria" w:eastAsia="Cambria" w:hAnsi="Cambria" w:cs="Cambria"/>
-          <w:color w:val="000000"/>
-          <w:sz w:val="28"/>
-          <w:szCs w:val="28"/>
-        </w:rPr>
-        <w:lastRenderedPageBreak/>
-        <w:t xml:space="preserve">ejemplos. </w:t>
+        <w:t xml:space="preserve"> a fallas, escalabilidad, calidad del servicio y seguridad. Mostrar sus respectivos ejemplos. </w:t>
       </w:r>
     </w:p>
     <w:p>
@@ -1650,7 +1775,16 @@
           <w:sz w:val="28"/>
           <w:szCs w:val="28"/>
         </w:rPr>
-        <w:t xml:space="preserve"> es cuando se le asigna un grado de valor a las diferentes aplicaciones que permiten el envío de mensajes por la red, teniendo en cuenta la calidad de requisitos de servicios que prestan. Por ejemplo, la clasificación de la comunicación que se realiza en un banco debería ser más alta ya que requiere mayor seguridad para proteger la información de sus clientes.</w:t>
+        <w:t xml:space="preserve"> es cuando se le asigna un grado de valor a las diferentes aplicaciones que permiten el envío de mensajes por la red, teniendo en cuenta la calidad de requisitos de servicios que prestan. Por ejemplo, la clasificación de la comunicación que se realiza en un banco debería ser más alta ya que </w:t>
+      </w:r>
+      <w:r>
+        <w:rPr>
+          <w:rFonts w:ascii="Cambria" w:eastAsia="Cambria" w:hAnsi="Cambria" w:cs="Cambria"/>
+          <w:sz w:val="28"/>
+          <w:szCs w:val="28"/>
+        </w:rPr>
+        <w:lastRenderedPageBreak/>
+        <w:t>requiere mayor seguridad para proteger la información de sus clientes.</w:t>
       </w:r>
     </w:p>
     <w:p>
@@ -1823,16 +1957,7 @@
           <w:sz w:val="28"/>
           <w:szCs w:val="28"/>
         </w:rPr>
-        <w:t xml:space="preserve">Comparar y contrastar los siguientes términos: RED, LAN, WAN, </w:t>
-      </w:r>
-      <w:r>
-        <w:rPr>
-          <w:rFonts w:ascii="Cambria" w:eastAsia="Cambria" w:hAnsi="Cambria" w:cs="Cambria"/>
-          <w:sz w:val="28"/>
-          <w:szCs w:val="28"/>
-        </w:rPr>
-        <w:lastRenderedPageBreak/>
-        <w:t>INTERNETWORK E INTERNET.</w:t>
+        <w:t>Comparar y contrastar los siguientes términos: RED, LAN, WAN, INTERNETWORK E INTERNET.</w:t>
       </w:r>
     </w:p>
     <w:p>
@@ -2018,7 +2143,16 @@
           <w:sz w:val="28"/>
           <w:szCs w:val="28"/>
         </w:rPr>
-        <w:t>Explicar la función de los protocolos en las comunicaciones de redes y para qué es el proceso de encapsulamiento de los datos (ilustrar el nombre que adopta cada PDU en cada capa del modelo TCP/IP mediante un dibujo).</w:t>
+        <w:t xml:space="preserve">Explicar la función de los protocolos en las comunicaciones de redes y para </w:t>
+      </w:r>
+      <w:r>
+        <w:rPr>
+          <w:rFonts w:ascii="Cambria" w:eastAsia="Cambria" w:hAnsi="Cambria" w:cs="Cambria"/>
+          <w:sz w:val="28"/>
+          <w:szCs w:val="28"/>
+        </w:rPr>
+        <w:lastRenderedPageBreak/>
+        <w:t>qué es el proceso de encapsulamiento de los datos (ilustrar el nombre que adopta cada PDU en cada capa del modelo TCP/IP mediante un dibujo).</w:t>
       </w:r>
     </w:p>
     <w:p>
@@ -2084,16 +2218,7 @@
           <w:sz w:val="28"/>
           <w:szCs w:val="28"/>
         </w:rPr>
-        <w:t xml:space="preserve">En cuanto a los modelos de referencia se tiene que proporcionar un nivel de abstracción mucho menor, generando así una referencia común para mantener consistencia en todos los tipos de protocolos y servicios de la red. Es decir que en estos modelos no se genera tanta minucia ni especificación, por lo tanto, no se puede definir una forma precisa de los servicios de la </w:t>
-      </w:r>
-      <w:r>
-        <w:rPr>
-          <w:rFonts w:ascii="Cambria" w:eastAsia="Cambria" w:hAnsi="Cambria" w:cs="Cambria"/>
-          <w:sz w:val="28"/>
-          <w:szCs w:val="28"/>
-        </w:rPr>
-        <w:lastRenderedPageBreak/>
-        <w:t>arquitectura de red. Un ejemplo de esto sería el modelo OSI.</w:t>
+        <w:t>En cuanto a los modelos de referencia se tiene que proporcionar un nivel de abstracción mucho menor, generando así una referencia común para mantener consistencia en todos los tipos de protocolos y servicios de la red. Es decir que en estos modelos no se genera tanta minucia ni especificación, por lo tanto, no se puede definir una forma precisa de los servicios de la arquitectura de red. Un ejemplo de esto sería el modelo OSI.</w:t>
       </w:r>
     </w:p>
     <w:p>
@@ -2364,6 +2489,7 @@
           <w:sz w:val="28"/>
           <w:szCs w:val="28"/>
         </w:rPr>
+        <w:lastRenderedPageBreak/>
         <w:t>6. Presentación:</w:t>
       </w:r>
       <w:r>
@@ -2698,7 +2824,25 @@
           <w:sz w:val="28"/>
           <w:szCs w:val="28"/>
         </w:rPr>
-        <w:t xml:space="preserve">En parejas, crear un repositorio en GitHub y desarrollar de forma colaborativa las preguntas del capítulo 1 y 2. Para entender el trabajo colaborativo en git utilizar el siguiente video explicativo: </w:t>
+        <w:t xml:space="preserve">En parejas, crear un repositorio en GitHub y desarrollar de forma colaborativa las preguntas del capítulo 1 y 2. Para entender el trabajo colaborativo en </w:t>
+      </w:r>
+      <w:proofErr w:type="spellStart"/>
+      <w:r>
+        <w:rPr>
+          <w:rFonts w:ascii="Cambria" w:eastAsia="Cambria" w:hAnsi="Cambria" w:cs="Cambria"/>
+          <w:sz w:val="28"/>
+          <w:szCs w:val="28"/>
+        </w:rPr>
+        <w:t>git</w:t>
+      </w:r>
+      <w:proofErr w:type="spellEnd"/>
+      <w:r>
+        <w:rPr>
+          <w:rFonts w:ascii="Cambria" w:eastAsia="Cambria" w:hAnsi="Cambria" w:cs="Cambria"/>
+          <w:sz w:val="28"/>
+          <w:szCs w:val="28"/>
+        </w:rPr>
+        <w:t xml:space="preserve"> utilizar el siguiente video explicativo: </w:t>
       </w:r>
     </w:p>
     <w:p>
@@ -2772,15 +2916,71 @@
           <w:sz w:val="28"/>
           <w:szCs w:val="28"/>
         </w:rPr>
-        <w:t>.txt</w:t>
-      </w:r>
-      <w:r>
-        <w:rPr>
-          <w:rFonts w:ascii="Cambria" w:eastAsia="Cambria" w:hAnsi="Cambria" w:cs="Cambria"/>
-          <w:sz w:val="28"/>
-          <w:szCs w:val="28"/>
-        </w:rPr>
-        <w:t xml:space="preserve"> para responder el cuestionario y subirlo al repositorio remoto. Cada pregunta respondida se debe enviar al repositorio remoto a través de un commit (ver video). Evidenciar el historial de commits en el repositorio remoto.</w:t>
+        <w:t>.</w:t>
+      </w:r>
+      <w:proofErr w:type="spellStart"/>
+      <w:r>
+        <w:rPr>
+          <w:rFonts w:ascii="Cambria" w:eastAsia="Cambria" w:hAnsi="Cambria" w:cs="Cambria"/>
+          <w:b/>
+          <w:sz w:val="28"/>
+          <w:szCs w:val="28"/>
+        </w:rPr>
+        <w:t>txt</w:t>
+      </w:r>
+      <w:proofErr w:type="spellEnd"/>
+      <w:r>
+        <w:rPr>
+          <w:rFonts w:ascii="Cambria" w:eastAsia="Cambria" w:hAnsi="Cambria" w:cs="Cambria"/>
+          <w:sz w:val="28"/>
+          <w:szCs w:val="28"/>
+        </w:rPr>
+        <w:t xml:space="preserve"> para responder el cuestionario y subirlo al repositorio </w:t>
+      </w:r>
+      <w:r>
+        <w:rPr>
+          <w:rFonts w:ascii="Cambria" w:eastAsia="Cambria" w:hAnsi="Cambria" w:cs="Cambria"/>
+          <w:sz w:val="28"/>
+          <w:szCs w:val="28"/>
+        </w:rPr>
+        <w:lastRenderedPageBreak/>
+        <w:t xml:space="preserve">remoto. Cada pregunta respondida se debe enviar al repositorio remoto a través de un </w:t>
+      </w:r>
+      <w:proofErr w:type="spellStart"/>
+      <w:r>
+        <w:rPr>
+          <w:rFonts w:ascii="Cambria" w:eastAsia="Cambria" w:hAnsi="Cambria" w:cs="Cambria"/>
+          <w:sz w:val="28"/>
+          <w:szCs w:val="28"/>
+        </w:rPr>
+        <w:t>commit</w:t>
+      </w:r>
+      <w:proofErr w:type="spellEnd"/>
+      <w:r>
+        <w:rPr>
+          <w:rFonts w:ascii="Cambria" w:eastAsia="Cambria" w:hAnsi="Cambria" w:cs="Cambria"/>
+          <w:sz w:val="28"/>
+          <w:szCs w:val="28"/>
+        </w:rPr>
+        <w:t xml:space="preserve"> (ver video). Evidenciar el historial de </w:t>
+      </w:r>
+      <w:proofErr w:type="spellStart"/>
+      <w:r>
+        <w:rPr>
+          <w:rFonts w:ascii="Cambria" w:eastAsia="Cambria" w:hAnsi="Cambria" w:cs="Cambria"/>
+          <w:sz w:val="28"/>
+          <w:szCs w:val="28"/>
+        </w:rPr>
+        <w:t>commits</w:t>
+      </w:r>
+      <w:proofErr w:type="spellEnd"/>
+      <w:r>
+        <w:rPr>
+          <w:rFonts w:ascii="Cambria" w:eastAsia="Cambria" w:hAnsi="Cambria" w:cs="Cambria"/>
+          <w:sz w:val="28"/>
+          <w:szCs w:val="28"/>
+        </w:rPr>
+        <w:t xml:space="preserve"> en el repositorio remoto.</w:t>
       </w:r>
     </w:p>
     <w:p>
@@ -2812,7 +3012,43 @@
           <w:sz w:val="28"/>
           <w:szCs w:val="28"/>
         </w:rPr>
-        <w:t>Añadir la url del repositorio al documento de entrega y subirlo al Classroom del curso de manera individual.</w:t>
+        <w:t xml:space="preserve">Añadir la </w:t>
+      </w:r>
+      <w:proofErr w:type="spellStart"/>
+      <w:r>
+        <w:rPr>
+          <w:rFonts w:ascii="Cambria" w:eastAsia="Cambria" w:hAnsi="Cambria" w:cs="Cambria"/>
+          <w:sz w:val="28"/>
+          <w:szCs w:val="28"/>
+        </w:rPr>
+        <w:t>url</w:t>
+      </w:r>
+      <w:proofErr w:type="spellEnd"/>
+      <w:r>
+        <w:rPr>
+          <w:rFonts w:ascii="Cambria" w:eastAsia="Cambria" w:hAnsi="Cambria" w:cs="Cambria"/>
+          <w:sz w:val="28"/>
+          <w:szCs w:val="28"/>
+        </w:rPr>
+        <w:t xml:space="preserve"> del repositorio al documento de entrega y subirlo al </w:t>
+      </w:r>
+      <w:proofErr w:type="spellStart"/>
+      <w:r>
+        <w:rPr>
+          <w:rFonts w:ascii="Cambria" w:eastAsia="Cambria" w:hAnsi="Cambria" w:cs="Cambria"/>
+          <w:sz w:val="28"/>
+          <w:szCs w:val="28"/>
+        </w:rPr>
+        <w:t>Classroom</w:t>
+      </w:r>
+      <w:proofErr w:type="spellEnd"/>
+      <w:r>
+        <w:rPr>
+          <w:rFonts w:ascii="Cambria" w:eastAsia="Cambria" w:hAnsi="Cambria" w:cs="Cambria"/>
+          <w:sz w:val="28"/>
+          <w:szCs w:val="28"/>
+        </w:rPr>
+        <w:t xml:space="preserve"> del curso de manera individual.</w:t>
       </w:r>
     </w:p>
     <w:p>

</xml_diff>

<commit_message>
Pregunta 8 Capitulo 1
</commit_message>
<xml_diff>
--- a/Actividades capitulo 1 y 2.docx
+++ b/Actividades capitulo 1 y 2.docx
@@ -1578,23 +1578,43 @@
     </w:p>
     <w:p>
       <w:pPr>
-        <w:pBdr>
-          <w:top w:val="nil"/>
-          <w:left w:val="nil"/>
-          <w:bottom w:val="nil"/>
-          <w:right w:val="nil"/>
-          <w:between w:val="nil"/>
-        </w:pBdr>
-        <w:spacing w:before="91"/>
+        <w:pStyle w:val="NormalWeb"/>
+        <w:spacing w:before="91" w:beforeAutospacing="0" w:after="0" w:afterAutospacing="0"/>
         <w:ind w:left="1396" w:right="1170"/>
         <w:jc w:val="both"/>
-        <w:rPr>
-          <w:rFonts w:ascii="Cambria" w:eastAsia="Cambria" w:hAnsi="Cambria" w:cs="Cambria"/>
-          <w:color w:val="000000"/>
-          <w:sz w:val="28"/>
-          <w:szCs w:val="28"/>
-        </w:rPr>
-      </w:pPr>
+      </w:pPr>
+      <w:r>
+        <w:rPr>
+          <w:rFonts w:ascii="Cambria" w:hAnsi="Cambria"/>
+          <w:color w:val="000000"/>
+          <w:sz w:val="28"/>
+          <w:szCs w:val="28"/>
+        </w:rPr>
+        <w:t>Las redes orientadas a conexión tienen que ver con el uso de un camino específico que se establece durante la conexión. Esta tiene tres fases: el establecimiento de la conexión, donde se determina un solo camino entre el origen y destino, en esta fase se reservan los recursos de red para asegurar el flujo constante de datos; otra fase es la transferencia de datos donde se van transmitiendo datos secuencialmente sobre el camino anteriormente establecido, estos datos llegan al origen en el orden en el cual fueron enviados; la última fase es la de fin de la conexión que se da cuando la conexión no se necesita más, por tanto esta termina.</w:t>
+      </w:r>
+    </w:p>
+    <w:p>
+      <w:pPr>
+        <w:pStyle w:val="NormalWeb"/>
+        <w:spacing w:before="91" w:beforeAutospacing="0" w:after="0" w:afterAutospacing="0"/>
+        <w:ind w:left="1396" w:right="1170"/>
+        <w:jc w:val="both"/>
+        <w:rPr>
+          <w:rFonts w:ascii="Cambria" w:eastAsia="Cambria" w:hAnsi="Cambria" w:cs="Cambria"/>
+          <w:color w:val="000000"/>
+          <w:sz w:val="28"/>
+          <w:szCs w:val="28"/>
+        </w:rPr>
+      </w:pPr>
+      <w:r>
+        <w:rPr>
+          <w:rFonts w:ascii="Cambria" w:hAnsi="Cambria"/>
+          <w:color w:val="000000"/>
+          <w:sz w:val="28"/>
+          <w:szCs w:val="28"/>
+        </w:rPr>
+        <w:t>En cuanto a las redes no orientadas a conexión no se determina el camino que van a seguir los paquetes y tampoco se garantiza ese secuenciamiento de paquetes, ni los recursos de red. Cada paquete es transmitido independientemente por el sistema de origen y también es manejado de manera independiente por los dispositivos intermedios de la red. </w:t>
+      </w:r>
     </w:p>
     <w:p>
       <w:pPr>
@@ -1680,7 +1700,16 @@
           <w:sz w:val="28"/>
           <w:szCs w:val="28"/>
         </w:rPr>
-        <w:t xml:space="preserve">La calidad del servicio es un tipo de estudio o revisión que se realiza a la red con el fin de experimentar un alto grado de similitud con respecto a la comunicación que se realiza en persona.  Esta métrica es de vital importancia en las empresas. Por ejemplo, la calidad del servicio en un centro de llamadas de emergencia es crucial para las personas que solicitan ayuda. </w:t>
+        <w:t xml:space="preserve">La calidad del servicio es un tipo de estudio o revisión que se realiza a la red con el fin de experimentar un alto grado de similitud con respecto a la </w:t>
+      </w:r>
+      <w:r>
+        <w:rPr>
+          <w:rFonts w:ascii="Cambria" w:eastAsia="Cambria" w:hAnsi="Cambria" w:cs="Cambria"/>
+          <w:sz w:val="28"/>
+          <w:szCs w:val="28"/>
+        </w:rPr>
+        <w:lastRenderedPageBreak/>
+        <w:t xml:space="preserve">comunicación que se realiza en persona.  Esta métrica es de vital importancia en las empresas. Por ejemplo, la calidad del servicio en un centro de llamadas de emergencia es crucial para las personas que solicitan ayuda. </w:t>
       </w:r>
     </w:p>
     <w:p>
@@ -1775,16 +1804,7 @@
           <w:sz w:val="28"/>
           <w:szCs w:val="28"/>
         </w:rPr>
-        <w:t xml:space="preserve"> es cuando se le asigna un grado de valor a las diferentes aplicaciones que permiten el envío de mensajes por la red, teniendo en cuenta la calidad de requisitos de servicios que prestan. Por ejemplo, la clasificación de la comunicación que se realiza en un banco debería ser más alta ya que </w:t>
-      </w:r>
-      <w:r>
-        <w:rPr>
-          <w:rFonts w:ascii="Cambria" w:eastAsia="Cambria" w:hAnsi="Cambria" w:cs="Cambria"/>
-          <w:sz w:val="28"/>
-          <w:szCs w:val="28"/>
-        </w:rPr>
-        <w:lastRenderedPageBreak/>
-        <w:t>requiere mayor seguridad para proteger la información de sus clientes.</w:t>
+        <w:t xml:space="preserve"> es cuando se le asigna un grado de valor a las diferentes aplicaciones que permiten el envío de mensajes por la red, teniendo en cuenta la calidad de requisitos de servicios que prestan. Por ejemplo, la clasificación de la comunicación que se realiza en un banco debería ser más alta ya que requiere mayor seguridad para proteger la información de sus clientes.</w:t>
       </w:r>
     </w:p>
     <w:p>
@@ -2038,6 +2058,7 @@
           <w:sz w:val="28"/>
           <w:szCs w:val="28"/>
         </w:rPr>
+        <w:lastRenderedPageBreak/>
         <w:t>Describir la diferencia entre Tarjeta de interfaz de red (NIC), puerto físico e interfaz de red.</w:t>
       </w:r>
     </w:p>
@@ -2143,16 +2164,7 @@
           <w:sz w:val="28"/>
           <w:szCs w:val="28"/>
         </w:rPr>
-        <w:t xml:space="preserve">Explicar la función de los protocolos en las comunicaciones de redes y para </w:t>
-      </w:r>
-      <w:r>
-        <w:rPr>
-          <w:rFonts w:ascii="Cambria" w:eastAsia="Cambria" w:hAnsi="Cambria" w:cs="Cambria"/>
-          <w:sz w:val="28"/>
-          <w:szCs w:val="28"/>
-        </w:rPr>
-        <w:lastRenderedPageBreak/>
-        <w:t>qué es el proceso de encapsulamiento de los datos (ilustrar el nombre que adopta cada PDU en cada capa del modelo TCP/IP mediante un dibujo).</w:t>
+        <w:t>Explicar la función de los protocolos en las comunicaciones de redes y para qué es el proceso de encapsulamiento de los datos (ilustrar el nombre que adopta cada PDU en cada capa del modelo TCP/IP mediante un dibujo).</w:t>
       </w:r>
     </w:p>
     <w:p>
@@ -2341,7 +2353,16 @@
           <w:sz w:val="28"/>
           <w:szCs w:val="28"/>
         </w:rPr>
-        <w:t xml:space="preserve"> en esta capa se admite la comunicación entre los dispositivos pertenecientes a distintas redes, es decir que se crea una conexión lógica entre el dispositivo emisor y el dispositivo receptor.</w:t>
+        <w:t xml:space="preserve"> en esta capa se admite la comunicación entre los dispositivos </w:t>
+      </w:r>
+      <w:r>
+        <w:rPr>
+          <w:rFonts w:ascii="Cambria" w:eastAsia="Cambria" w:hAnsi="Cambria" w:cs="Cambria"/>
+          <w:sz w:val="28"/>
+          <w:szCs w:val="28"/>
+        </w:rPr>
+        <w:lastRenderedPageBreak/>
+        <w:t>pertenecientes a distintas redes, es decir que se crea una conexión lógica entre el dispositivo emisor y el dispositivo receptor.</w:t>
       </w:r>
     </w:p>
     <w:p>
@@ -2489,309 +2510,309 @@
           <w:sz w:val="28"/>
           <w:szCs w:val="28"/>
         </w:rPr>
+        <w:t>6. Presentación:</w:t>
+      </w:r>
+      <w:r>
+        <w:rPr>
+          <w:rFonts w:ascii="Cambria" w:eastAsia="Cambria" w:hAnsi="Cambria" w:cs="Cambria"/>
+          <w:sz w:val="28"/>
+          <w:szCs w:val="28"/>
+        </w:rPr>
+        <w:t xml:space="preserve"> esta capa proporciona una representación común de los datos transferidos entre los servicios de la capa de Aplicación.</w:t>
+      </w:r>
+    </w:p>
+    <w:p>
+      <w:pPr>
+        <w:spacing w:before="91"/>
+        <w:ind w:left="1440" w:right="1170"/>
+        <w:jc w:val="both"/>
+        <w:rPr>
+          <w:rFonts w:ascii="Cambria" w:eastAsia="Cambria" w:hAnsi="Cambria" w:cs="Cambria"/>
+          <w:sz w:val="28"/>
+          <w:szCs w:val="28"/>
+        </w:rPr>
+      </w:pPr>
+      <w:r>
+        <w:rPr>
+          <w:rFonts w:ascii="Cambria" w:eastAsia="Cambria" w:hAnsi="Cambria" w:cs="Cambria"/>
+          <w:b/>
+          <w:sz w:val="28"/>
+          <w:szCs w:val="28"/>
+        </w:rPr>
+        <w:t>5. Sesión:</w:t>
+      </w:r>
+      <w:r>
+        <w:rPr>
+          <w:rFonts w:ascii="Cambria" w:eastAsia="Cambria" w:hAnsi="Cambria" w:cs="Cambria"/>
+          <w:sz w:val="28"/>
+          <w:szCs w:val="28"/>
+        </w:rPr>
+        <w:t xml:space="preserve"> esta capa proporciona servicios a la capa de Presentación para administrar el intercambio de datos.</w:t>
+      </w:r>
+    </w:p>
+    <w:p>
+      <w:pPr>
+        <w:spacing w:before="91"/>
+        <w:ind w:left="1440" w:right="1170"/>
+        <w:jc w:val="both"/>
+        <w:rPr>
+          <w:rFonts w:ascii="Cambria" w:eastAsia="Cambria" w:hAnsi="Cambria" w:cs="Cambria"/>
+          <w:sz w:val="28"/>
+          <w:szCs w:val="28"/>
+        </w:rPr>
+      </w:pPr>
+      <w:r>
+        <w:rPr>
+          <w:rFonts w:ascii="Cambria" w:eastAsia="Cambria" w:hAnsi="Cambria" w:cs="Cambria"/>
+          <w:b/>
+          <w:sz w:val="28"/>
+          <w:szCs w:val="28"/>
+        </w:rPr>
+        <w:t>4. Transporte:</w:t>
+      </w:r>
+      <w:r>
+        <w:rPr>
+          <w:rFonts w:ascii="Cambria" w:eastAsia="Cambria" w:hAnsi="Cambria" w:cs="Cambria"/>
+          <w:sz w:val="28"/>
+          <w:szCs w:val="28"/>
+        </w:rPr>
+        <w:t xml:space="preserve"> en esta capa se definen los servicios para segmentar, transferir y reensamblar los datos para las comunicaciones individuales.</w:t>
+      </w:r>
+    </w:p>
+    <w:p>
+      <w:pPr>
+        <w:spacing w:before="91"/>
+        <w:ind w:left="1440" w:right="1170"/>
+        <w:jc w:val="both"/>
+        <w:rPr>
+          <w:rFonts w:ascii="Cambria" w:eastAsia="Cambria" w:hAnsi="Cambria" w:cs="Cambria"/>
+          <w:sz w:val="28"/>
+          <w:szCs w:val="28"/>
+        </w:rPr>
+      </w:pPr>
+      <w:r>
+        <w:rPr>
+          <w:rFonts w:ascii="Cambria" w:eastAsia="Cambria" w:hAnsi="Cambria" w:cs="Cambria"/>
+          <w:b/>
+          <w:sz w:val="28"/>
+          <w:szCs w:val="28"/>
+        </w:rPr>
+        <w:t>3. Red:</w:t>
+      </w:r>
+      <w:r>
+        <w:rPr>
+          <w:rFonts w:ascii="Cambria" w:eastAsia="Cambria" w:hAnsi="Cambria" w:cs="Cambria"/>
+          <w:sz w:val="28"/>
+          <w:szCs w:val="28"/>
+        </w:rPr>
+        <w:t xml:space="preserve"> esta capa proporciona servicios para intercambiar los datos individuales entre los dispositivos finales identificados previamente.</w:t>
+      </w:r>
+    </w:p>
+    <w:p>
+      <w:pPr>
+        <w:spacing w:before="91"/>
+        <w:ind w:left="1440" w:right="1170"/>
+        <w:jc w:val="both"/>
+        <w:rPr>
+          <w:rFonts w:ascii="Cambria" w:eastAsia="Cambria" w:hAnsi="Cambria" w:cs="Cambria"/>
+          <w:sz w:val="28"/>
+          <w:szCs w:val="28"/>
+        </w:rPr>
+      </w:pPr>
+      <w:r>
+        <w:rPr>
+          <w:rFonts w:ascii="Cambria" w:eastAsia="Cambria" w:hAnsi="Cambria" w:cs="Cambria"/>
+          <w:b/>
+          <w:sz w:val="28"/>
+          <w:szCs w:val="28"/>
+        </w:rPr>
+        <w:t xml:space="preserve">2. Enlace de datos: </w:t>
+      </w:r>
+      <w:r>
+        <w:rPr>
+          <w:rFonts w:ascii="Cambria" w:eastAsia="Cambria" w:hAnsi="Cambria" w:cs="Cambria"/>
+          <w:sz w:val="28"/>
+          <w:szCs w:val="28"/>
+        </w:rPr>
+        <w:t>en esta capa se describen los métodos para intercambiar tramas de datos entre dispositivos en un medio común.</w:t>
+      </w:r>
+    </w:p>
+    <w:p>
+      <w:pPr>
+        <w:spacing w:before="91"/>
+        <w:ind w:left="1440" w:right="1170"/>
+        <w:jc w:val="both"/>
+        <w:rPr>
+          <w:rFonts w:ascii="Cambria" w:eastAsia="Cambria" w:hAnsi="Cambria" w:cs="Cambria"/>
+          <w:sz w:val="28"/>
+          <w:szCs w:val="28"/>
+        </w:rPr>
+      </w:pPr>
+      <w:r>
+        <w:rPr>
+          <w:rFonts w:ascii="Cambria" w:eastAsia="Cambria" w:hAnsi="Cambria" w:cs="Cambria"/>
+          <w:b/>
+          <w:sz w:val="28"/>
+          <w:szCs w:val="28"/>
+        </w:rPr>
+        <w:t>1. Física:</w:t>
+      </w:r>
+      <w:r>
+        <w:rPr>
+          <w:rFonts w:ascii="Cambria" w:eastAsia="Cambria" w:hAnsi="Cambria" w:cs="Cambria"/>
+          <w:sz w:val="28"/>
+          <w:szCs w:val="28"/>
+        </w:rPr>
+        <w:t xml:space="preserve"> en esta capa se describen los medios físicos para activar, mantener y desactivar conexiones por medio de las cuales se va a realizar la transmisión de bits hacia y desde un dispositivo de red.</w:t>
+      </w:r>
+    </w:p>
+    <w:p>
+      <w:pPr>
+        <w:spacing w:before="91"/>
+        <w:ind w:left="1396" w:right="1170"/>
+        <w:jc w:val="both"/>
+        <w:rPr>
+          <w:rFonts w:ascii="Cambria" w:eastAsia="Cambria" w:hAnsi="Cambria" w:cs="Cambria"/>
+          <w:sz w:val="28"/>
+          <w:szCs w:val="28"/>
+        </w:rPr>
+      </w:pPr>
+    </w:p>
+    <w:p>
+      <w:pPr>
+        <w:spacing w:before="91"/>
+        <w:ind w:right="1170"/>
+        <w:jc w:val="both"/>
+        <w:rPr>
+          <w:rFonts w:ascii="Cambria" w:eastAsia="Cambria" w:hAnsi="Cambria" w:cs="Cambria"/>
+          <w:sz w:val="28"/>
+          <w:szCs w:val="28"/>
+        </w:rPr>
+      </w:pPr>
+    </w:p>
+    <w:p>
+      <w:pPr>
+        <w:spacing w:before="91"/>
+        <w:ind w:right="1170"/>
+        <w:jc w:val="both"/>
+        <w:rPr>
+          <w:rFonts w:ascii="Cambria" w:eastAsia="Cambria" w:hAnsi="Cambria" w:cs="Cambria"/>
+          <w:sz w:val="28"/>
+          <w:szCs w:val="28"/>
+        </w:rPr>
+      </w:pPr>
+    </w:p>
+    <w:p>
+      <w:pPr>
+        <w:spacing w:before="91"/>
+        <w:ind w:right="1170"/>
+        <w:jc w:val="both"/>
+        <w:rPr>
+          <w:rFonts w:ascii="Cambria" w:eastAsia="Cambria" w:hAnsi="Cambria" w:cs="Cambria"/>
+          <w:sz w:val="28"/>
+          <w:szCs w:val="28"/>
+        </w:rPr>
+      </w:pPr>
+    </w:p>
+    <w:p>
+      <w:pPr>
+        <w:spacing w:before="91"/>
+        <w:ind w:right="1170"/>
+        <w:jc w:val="both"/>
+        <w:rPr>
+          <w:rFonts w:ascii="Cambria" w:eastAsia="Cambria" w:hAnsi="Cambria" w:cs="Cambria"/>
+          <w:sz w:val="28"/>
+          <w:szCs w:val="28"/>
+        </w:rPr>
+      </w:pPr>
+    </w:p>
+    <w:p>
+      <w:pPr>
+        <w:spacing w:before="91"/>
+        <w:ind w:right="1170"/>
+        <w:jc w:val="both"/>
+        <w:rPr>
+          <w:rFonts w:ascii="Cambria" w:eastAsia="Cambria" w:hAnsi="Cambria" w:cs="Cambria"/>
+          <w:sz w:val="28"/>
+          <w:szCs w:val="28"/>
+        </w:rPr>
+      </w:pPr>
+    </w:p>
+    <w:p>
+      <w:pPr>
+        <w:spacing w:before="91"/>
+        <w:ind w:right="1170"/>
+        <w:jc w:val="both"/>
+        <w:rPr>
+          <w:rFonts w:ascii="Cambria" w:eastAsia="Cambria" w:hAnsi="Cambria" w:cs="Cambria"/>
+          <w:sz w:val="28"/>
+          <w:szCs w:val="28"/>
+        </w:rPr>
+      </w:pPr>
+    </w:p>
+    <w:p>
+      <w:pPr>
+        <w:spacing w:before="91"/>
+        <w:ind w:right="1170"/>
+        <w:jc w:val="both"/>
+        <w:rPr>
+          <w:rFonts w:ascii="Cambria" w:eastAsia="Cambria" w:hAnsi="Cambria" w:cs="Cambria"/>
+          <w:sz w:val="28"/>
+          <w:szCs w:val="28"/>
+        </w:rPr>
+      </w:pPr>
+    </w:p>
+    <w:p>
+      <w:pPr>
+        <w:spacing w:before="91"/>
+        <w:ind w:right="1170"/>
+        <w:jc w:val="both"/>
+        <w:rPr>
+          <w:rFonts w:ascii="Cambria" w:eastAsia="Cambria" w:hAnsi="Cambria" w:cs="Cambria"/>
+          <w:sz w:val="28"/>
+          <w:szCs w:val="28"/>
+        </w:rPr>
+      </w:pPr>
+    </w:p>
+    <w:p>
+      <w:pPr>
+        <w:spacing w:before="91"/>
+        <w:ind w:left="992" w:right="1170"/>
+        <w:jc w:val="both"/>
+        <w:rPr>
+          <w:rFonts w:ascii="Cambria" w:eastAsia="Cambria" w:hAnsi="Cambria" w:cs="Cambria"/>
+          <w:sz w:val="28"/>
+          <w:szCs w:val="28"/>
+        </w:rPr>
+      </w:pPr>
+      <w:r>
+        <w:rPr>
+          <w:rFonts w:ascii="Cambria" w:eastAsia="Cambria" w:hAnsi="Cambria" w:cs="Cambria"/>
+          <w:b/>
+          <w:sz w:val="28"/>
+          <w:szCs w:val="28"/>
+        </w:rPr>
+        <w:t>Práctica trabajo colaborativo</w:t>
+      </w:r>
+    </w:p>
+    <w:p>
+      <w:pPr>
+        <w:spacing w:before="91"/>
+        <w:ind w:left="992" w:right="1170"/>
+        <w:jc w:val="both"/>
+        <w:rPr>
+          <w:rFonts w:ascii="Cambria" w:eastAsia="Cambria" w:hAnsi="Cambria" w:cs="Cambria"/>
+          <w:sz w:val="28"/>
+          <w:szCs w:val="28"/>
+        </w:rPr>
+      </w:pPr>
+      <w:r>
+        <w:rPr>
+          <w:rFonts w:ascii="Cambria" w:eastAsia="Cambria" w:hAnsi="Cambria" w:cs="Cambria"/>
+          <w:sz w:val="28"/>
+          <w:szCs w:val="28"/>
+        </w:rPr>
         <w:lastRenderedPageBreak/>
-        <w:t>6. Presentación:</w:t>
-      </w:r>
-      <w:r>
-        <w:rPr>
-          <w:rFonts w:ascii="Cambria" w:eastAsia="Cambria" w:hAnsi="Cambria" w:cs="Cambria"/>
-          <w:sz w:val="28"/>
-          <w:szCs w:val="28"/>
-        </w:rPr>
-        <w:t xml:space="preserve"> esta capa proporciona una representación común de los datos transferidos entre los servicios de la capa de Aplicación.</w:t>
-      </w:r>
-    </w:p>
-    <w:p>
-      <w:pPr>
-        <w:spacing w:before="91"/>
-        <w:ind w:left="1440" w:right="1170"/>
-        <w:jc w:val="both"/>
-        <w:rPr>
-          <w:rFonts w:ascii="Cambria" w:eastAsia="Cambria" w:hAnsi="Cambria" w:cs="Cambria"/>
-          <w:sz w:val="28"/>
-          <w:szCs w:val="28"/>
-        </w:rPr>
-      </w:pPr>
-      <w:r>
-        <w:rPr>
-          <w:rFonts w:ascii="Cambria" w:eastAsia="Cambria" w:hAnsi="Cambria" w:cs="Cambria"/>
-          <w:b/>
-          <w:sz w:val="28"/>
-          <w:szCs w:val="28"/>
-        </w:rPr>
-        <w:t>5. Sesión:</w:t>
-      </w:r>
-      <w:r>
-        <w:rPr>
-          <w:rFonts w:ascii="Cambria" w:eastAsia="Cambria" w:hAnsi="Cambria" w:cs="Cambria"/>
-          <w:sz w:val="28"/>
-          <w:szCs w:val="28"/>
-        </w:rPr>
-        <w:t xml:space="preserve"> esta capa proporciona servicios a la capa de Presentación para administrar el intercambio de datos.</w:t>
-      </w:r>
-    </w:p>
-    <w:p>
-      <w:pPr>
-        <w:spacing w:before="91"/>
-        <w:ind w:left="1440" w:right="1170"/>
-        <w:jc w:val="both"/>
-        <w:rPr>
-          <w:rFonts w:ascii="Cambria" w:eastAsia="Cambria" w:hAnsi="Cambria" w:cs="Cambria"/>
-          <w:sz w:val="28"/>
-          <w:szCs w:val="28"/>
-        </w:rPr>
-      </w:pPr>
-      <w:r>
-        <w:rPr>
-          <w:rFonts w:ascii="Cambria" w:eastAsia="Cambria" w:hAnsi="Cambria" w:cs="Cambria"/>
-          <w:b/>
-          <w:sz w:val="28"/>
-          <w:szCs w:val="28"/>
-        </w:rPr>
-        <w:t>4. Transporte:</w:t>
-      </w:r>
-      <w:r>
-        <w:rPr>
-          <w:rFonts w:ascii="Cambria" w:eastAsia="Cambria" w:hAnsi="Cambria" w:cs="Cambria"/>
-          <w:sz w:val="28"/>
-          <w:szCs w:val="28"/>
-        </w:rPr>
-        <w:t xml:space="preserve"> en esta capa se definen los servicios para segmentar, transferir y reensamblar los datos para las comunicaciones individuales.</w:t>
-      </w:r>
-    </w:p>
-    <w:p>
-      <w:pPr>
-        <w:spacing w:before="91"/>
-        <w:ind w:left="1440" w:right="1170"/>
-        <w:jc w:val="both"/>
-        <w:rPr>
-          <w:rFonts w:ascii="Cambria" w:eastAsia="Cambria" w:hAnsi="Cambria" w:cs="Cambria"/>
-          <w:sz w:val="28"/>
-          <w:szCs w:val="28"/>
-        </w:rPr>
-      </w:pPr>
-      <w:r>
-        <w:rPr>
-          <w:rFonts w:ascii="Cambria" w:eastAsia="Cambria" w:hAnsi="Cambria" w:cs="Cambria"/>
-          <w:b/>
-          <w:sz w:val="28"/>
-          <w:szCs w:val="28"/>
-        </w:rPr>
-        <w:t>3. Red:</w:t>
-      </w:r>
-      <w:r>
-        <w:rPr>
-          <w:rFonts w:ascii="Cambria" w:eastAsia="Cambria" w:hAnsi="Cambria" w:cs="Cambria"/>
-          <w:sz w:val="28"/>
-          <w:szCs w:val="28"/>
-        </w:rPr>
-        <w:t xml:space="preserve"> esta capa proporciona servicios para intercambiar los datos individuales entre los dispositivos finales identificados previamente.</w:t>
-      </w:r>
-    </w:p>
-    <w:p>
-      <w:pPr>
-        <w:spacing w:before="91"/>
-        <w:ind w:left="1440" w:right="1170"/>
-        <w:jc w:val="both"/>
-        <w:rPr>
-          <w:rFonts w:ascii="Cambria" w:eastAsia="Cambria" w:hAnsi="Cambria" w:cs="Cambria"/>
-          <w:sz w:val="28"/>
-          <w:szCs w:val="28"/>
-        </w:rPr>
-      </w:pPr>
-      <w:r>
-        <w:rPr>
-          <w:rFonts w:ascii="Cambria" w:eastAsia="Cambria" w:hAnsi="Cambria" w:cs="Cambria"/>
-          <w:b/>
-          <w:sz w:val="28"/>
-          <w:szCs w:val="28"/>
-        </w:rPr>
-        <w:t xml:space="preserve">2. Enlace de datos: </w:t>
-      </w:r>
-      <w:r>
-        <w:rPr>
-          <w:rFonts w:ascii="Cambria" w:eastAsia="Cambria" w:hAnsi="Cambria" w:cs="Cambria"/>
-          <w:sz w:val="28"/>
-          <w:szCs w:val="28"/>
-        </w:rPr>
-        <w:t>en esta capa se describen los métodos para intercambiar tramas de datos entre dispositivos en un medio común.</w:t>
-      </w:r>
-    </w:p>
-    <w:p>
-      <w:pPr>
-        <w:spacing w:before="91"/>
-        <w:ind w:left="1440" w:right="1170"/>
-        <w:jc w:val="both"/>
-        <w:rPr>
-          <w:rFonts w:ascii="Cambria" w:eastAsia="Cambria" w:hAnsi="Cambria" w:cs="Cambria"/>
-          <w:sz w:val="28"/>
-          <w:szCs w:val="28"/>
-        </w:rPr>
-      </w:pPr>
-      <w:r>
-        <w:rPr>
-          <w:rFonts w:ascii="Cambria" w:eastAsia="Cambria" w:hAnsi="Cambria" w:cs="Cambria"/>
-          <w:b/>
-          <w:sz w:val="28"/>
-          <w:szCs w:val="28"/>
-        </w:rPr>
-        <w:t>1. Física:</w:t>
-      </w:r>
-      <w:r>
-        <w:rPr>
-          <w:rFonts w:ascii="Cambria" w:eastAsia="Cambria" w:hAnsi="Cambria" w:cs="Cambria"/>
-          <w:sz w:val="28"/>
-          <w:szCs w:val="28"/>
-        </w:rPr>
-        <w:t xml:space="preserve"> en esta capa se describen los medios físicos para activar, mantener y desactivar conexiones por medio de las cuales se va a realizar la transmisión de bits hacia y desde un dispositivo de red.</w:t>
-      </w:r>
-    </w:p>
-    <w:p>
-      <w:pPr>
-        <w:spacing w:before="91"/>
-        <w:ind w:left="1396" w:right="1170"/>
-        <w:jc w:val="both"/>
-        <w:rPr>
-          <w:rFonts w:ascii="Cambria" w:eastAsia="Cambria" w:hAnsi="Cambria" w:cs="Cambria"/>
-          <w:sz w:val="28"/>
-          <w:szCs w:val="28"/>
-        </w:rPr>
-      </w:pPr>
-    </w:p>
-    <w:p>
-      <w:pPr>
-        <w:spacing w:before="91"/>
-        <w:ind w:right="1170"/>
-        <w:jc w:val="both"/>
-        <w:rPr>
-          <w:rFonts w:ascii="Cambria" w:eastAsia="Cambria" w:hAnsi="Cambria" w:cs="Cambria"/>
-          <w:sz w:val="28"/>
-          <w:szCs w:val="28"/>
-        </w:rPr>
-      </w:pPr>
-    </w:p>
-    <w:p>
-      <w:pPr>
-        <w:spacing w:before="91"/>
-        <w:ind w:right="1170"/>
-        <w:jc w:val="both"/>
-        <w:rPr>
-          <w:rFonts w:ascii="Cambria" w:eastAsia="Cambria" w:hAnsi="Cambria" w:cs="Cambria"/>
-          <w:sz w:val="28"/>
-          <w:szCs w:val="28"/>
-        </w:rPr>
-      </w:pPr>
-    </w:p>
-    <w:p>
-      <w:pPr>
-        <w:spacing w:before="91"/>
-        <w:ind w:right="1170"/>
-        <w:jc w:val="both"/>
-        <w:rPr>
-          <w:rFonts w:ascii="Cambria" w:eastAsia="Cambria" w:hAnsi="Cambria" w:cs="Cambria"/>
-          <w:sz w:val="28"/>
-          <w:szCs w:val="28"/>
-        </w:rPr>
-      </w:pPr>
-    </w:p>
-    <w:p>
-      <w:pPr>
-        <w:spacing w:before="91"/>
-        <w:ind w:right="1170"/>
-        <w:jc w:val="both"/>
-        <w:rPr>
-          <w:rFonts w:ascii="Cambria" w:eastAsia="Cambria" w:hAnsi="Cambria" w:cs="Cambria"/>
-          <w:sz w:val="28"/>
-          <w:szCs w:val="28"/>
-        </w:rPr>
-      </w:pPr>
-    </w:p>
-    <w:p>
-      <w:pPr>
-        <w:spacing w:before="91"/>
-        <w:ind w:right="1170"/>
-        <w:jc w:val="both"/>
-        <w:rPr>
-          <w:rFonts w:ascii="Cambria" w:eastAsia="Cambria" w:hAnsi="Cambria" w:cs="Cambria"/>
-          <w:sz w:val="28"/>
-          <w:szCs w:val="28"/>
-        </w:rPr>
-      </w:pPr>
-    </w:p>
-    <w:p>
-      <w:pPr>
-        <w:spacing w:before="91"/>
-        <w:ind w:right="1170"/>
-        <w:jc w:val="both"/>
-        <w:rPr>
-          <w:rFonts w:ascii="Cambria" w:eastAsia="Cambria" w:hAnsi="Cambria" w:cs="Cambria"/>
-          <w:sz w:val="28"/>
-          <w:szCs w:val="28"/>
-        </w:rPr>
-      </w:pPr>
-    </w:p>
-    <w:p>
-      <w:pPr>
-        <w:spacing w:before="91"/>
-        <w:ind w:right="1170"/>
-        <w:jc w:val="both"/>
-        <w:rPr>
-          <w:rFonts w:ascii="Cambria" w:eastAsia="Cambria" w:hAnsi="Cambria" w:cs="Cambria"/>
-          <w:sz w:val="28"/>
-          <w:szCs w:val="28"/>
-        </w:rPr>
-      </w:pPr>
-    </w:p>
-    <w:p>
-      <w:pPr>
-        <w:spacing w:before="91"/>
-        <w:ind w:right="1170"/>
-        <w:jc w:val="both"/>
-        <w:rPr>
-          <w:rFonts w:ascii="Cambria" w:eastAsia="Cambria" w:hAnsi="Cambria" w:cs="Cambria"/>
-          <w:sz w:val="28"/>
-          <w:szCs w:val="28"/>
-        </w:rPr>
-      </w:pPr>
-    </w:p>
-    <w:p>
-      <w:pPr>
-        <w:spacing w:before="91"/>
-        <w:ind w:left="992" w:right="1170"/>
-        <w:jc w:val="both"/>
-        <w:rPr>
-          <w:rFonts w:ascii="Cambria" w:eastAsia="Cambria" w:hAnsi="Cambria" w:cs="Cambria"/>
-          <w:sz w:val="28"/>
-          <w:szCs w:val="28"/>
-        </w:rPr>
-      </w:pPr>
-      <w:r>
-        <w:rPr>
-          <w:rFonts w:ascii="Cambria" w:eastAsia="Cambria" w:hAnsi="Cambria" w:cs="Cambria"/>
-          <w:b/>
-          <w:sz w:val="28"/>
-          <w:szCs w:val="28"/>
-        </w:rPr>
-        <w:t>Práctica trabajo colaborativo</w:t>
-      </w:r>
-    </w:p>
-    <w:p>
-      <w:pPr>
-        <w:spacing w:before="91"/>
-        <w:ind w:left="992" w:right="1170"/>
-        <w:jc w:val="both"/>
-        <w:rPr>
-          <w:rFonts w:ascii="Cambria" w:eastAsia="Cambria" w:hAnsi="Cambria" w:cs="Cambria"/>
-          <w:sz w:val="28"/>
-          <w:szCs w:val="28"/>
-        </w:rPr>
-      </w:pPr>
-      <w:r>
-        <w:rPr>
-          <w:rFonts w:ascii="Cambria" w:eastAsia="Cambria" w:hAnsi="Cambria" w:cs="Cambria"/>
-          <w:sz w:val="28"/>
-          <w:szCs w:val="28"/>
-        </w:rPr>
         <w:t xml:space="preserve">Git es un sistema de control de versiones distribuido, que nos permite trabajar en el equipo local sin necesidad de tener conexión a una red; pero también podemos colaborar con otros usuarios compartiendo los cambios que vamos realizando en un proyecto. </w:t>
       </w:r>
     </w:p>
@@ -2935,16 +2956,7 @@
           <w:sz w:val="28"/>
           <w:szCs w:val="28"/>
         </w:rPr>
-        <w:t xml:space="preserve"> para responder el cuestionario y subirlo al repositorio </w:t>
-      </w:r>
-      <w:r>
-        <w:rPr>
-          <w:rFonts w:ascii="Cambria" w:eastAsia="Cambria" w:hAnsi="Cambria" w:cs="Cambria"/>
-          <w:sz w:val="28"/>
-          <w:szCs w:val="28"/>
-        </w:rPr>
-        <w:lastRenderedPageBreak/>
-        <w:t xml:space="preserve">remoto. Cada pregunta respondida se debe enviar al repositorio remoto a través de un </w:t>
+        <w:t xml:space="preserve"> para responder el cuestionario y subirlo al repositorio remoto. Cada pregunta respondida se debe enviar al repositorio remoto a través de un </w:t>
       </w:r>
       <w:proofErr w:type="spellStart"/>
       <w:r>

</xml_diff>

<commit_message>
Pregunta 10 Capitulo 1
</commit_message>
<xml_diff>
--- a/Actividades capitulo 1 y 2.docx
+++ b/Actividades capitulo 1 y 2.docx
@@ -1899,6 +1899,53 @@
           <w:szCs w:val="28"/>
         </w:rPr>
       </w:pPr>
+      <w:r>
+        <w:rPr>
+          <w:rFonts w:ascii="Cambria" w:hAnsi="Cambria"/>
+          <w:color w:val="000000"/>
+          <w:sz w:val="28"/>
+          <w:szCs w:val="28"/>
+        </w:rPr>
+        <w:t xml:space="preserve">La calidad del servicio es importante en una red de datos pues permite que </w:t>
+      </w:r>
+      <w:r>
+        <w:rPr>
+          <w:rFonts w:ascii="Cambria" w:hAnsi="Cambria"/>
+          <w:color w:val="000000"/>
+          <w:sz w:val="28"/>
+          <w:szCs w:val="28"/>
+        </w:rPr>
+        <w:t>de acuerdo con</w:t>
+      </w:r>
+      <w:r>
+        <w:rPr>
+          <w:rFonts w:ascii="Cambria" w:hAnsi="Cambria"/>
+          <w:color w:val="000000"/>
+          <w:sz w:val="28"/>
+          <w:szCs w:val="28"/>
+        </w:rPr>
+        <w:t xml:space="preserve"> unas técnicas que permiten realizar un adecuado uso de los recursos de la red, los servicios sean brindados al usuario final de la mejor manera posible, es decir que los videos se ofrezcan de manera clara y continua, que las transacciones se hagan de manera segura al igual que el envío de mensajes o imágenes. Todo esto se logra como se explicaba en el punto anterior usando técnicas como la clasificación y la asignación de prioridades.</w:t>
+      </w:r>
+    </w:p>
+    <w:p>
+      <w:pPr>
+        <w:pBdr>
+          <w:top w:val="nil"/>
+          <w:left w:val="nil"/>
+          <w:bottom w:val="nil"/>
+          <w:right w:val="nil"/>
+          <w:between w:val="nil"/>
+        </w:pBdr>
+        <w:spacing w:before="91"/>
+        <w:ind w:left="1395" w:right="1170"/>
+        <w:jc w:val="both"/>
+        <w:rPr>
+          <w:rFonts w:ascii="Cambria" w:eastAsia="Cambria" w:hAnsi="Cambria" w:cs="Cambria"/>
+          <w:color w:val="000000"/>
+          <w:sz w:val="28"/>
+          <w:szCs w:val="28"/>
+        </w:rPr>
+      </w:pPr>
     </w:p>
     <w:p>
       <w:pPr>
@@ -2022,6 +2069,7 @@
           <w:sz w:val="28"/>
           <w:szCs w:val="28"/>
         </w:rPr>
+        <w:lastRenderedPageBreak/>
         <w:t>Internetwork es una colección de diferentes redes individuales interconectadas que funcionan como una red única y que permite la comunicación entre los individuos. Algunas de estas redes pertenecen a grandes organizaciones, ya sean privadas o públicas como lo es Internet, la cual es la Internetwork más conocida, ya que proporciona acceso a millones de usuarios por medio de la interconexión de redes que pertenecen a los Proveedores de servicios de internet (ISP).</w:t>
       </w:r>
     </w:p>
@@ -2058,7 +2106,6 @@
           <w:sz w:val="28"/>
           <w:szCs w:val="28"/>
         </w:rPr>
-        <w:lastRenderedPageBreak/>
         <w:t>Describir la diferencia entre Tarjeta de interfaz de red (NIC), puerto físico e interfaz de red.</w:t>
       </w:r>
     </w:p>
@@ -2266,6 +2313,7 @@
           <w:sz w:val="28"/>
           <w:szCs w:val="28"/>
         </w:rPr>
+        <w:lastRenderedPageBreak/>
         <w:t>Describir la función de cada capa en los dos modelos de red: TCP/IP y OSI.</w:t>
       </w:r>
     </w:p>
@@ -2353,16 +2401,7 @@
           <w:sz w:val="28"/>
           <w:szCs w:val="28"/>
         </w:rPr>
-        <w:t xml:space="preserve"> en esta capa se admite la comunicación entre los dispositivos </w:t>
-      </w:r>
-      <w:r>
-        <w:rPr>
-          <w:rFonts w:ascii="Cambria" w:eastAsia="Cambria" w:hAnsi="Cambria" w:cs="Cambria"/>
-          <w:sz w:val="28"/>
-          <w:szCs w:val="28"/>
-        </w:rPr>
-        <w:lastRenderedPageBreak/>
-        <w:t>pertenecientes a distintas redes, es decir que se crea una conexión lógica entre el dispositivo emisor y el dispositivo receptor.</w:t>
+        <w:t xml:space="preserve"> en esta capa se admite la comunicación entre los dispositivos pertenecientes a distintas redes, es decir que se crea una conexión lógica entre el dispositivo emisor y el dispositivo receptor.</w:t>
       </w:r>
     </w:p>
     <w:p>
@@ -2812,7 +2851,6 @@
           <w:sz w:val="28"/>
           <w:szCs w:val="28"/>
         </w:rPr>
-        <w:lastRenderedPageBreak/>
         <w:t xml:space="preserve">Git es un sistema de control de versiones distribuido, que nos permite trabajar en el equipo local sin necesidad de tener conexión a una red; pero también podemos colaborar con otros usuarios compartiendo los cambios que vamos realizando en un proyecto. </w:t>
       </w:r>
     </w:p>

</xml_diff>

<commit_message>
Pregunta 4 Capitulo 2
</commit_message>
<xml_diff>
--- a/Actividades capitulo 1 y 2.docx
+++ b/Actividades capitulo 1 y 2.docx
@@ -2111,6 +2111,48 @@
     </w:p>
     <w:p>
       <w:pPr>
+        <w:pStyle w:val="NormalWeb"/>
+        <w:spacing w:before="91" w:beforeAutospacing="0" w:after="0" w:afterAutospacing="0"/>
+        <w:ind w:left="1396" w:right="1170"/>
+        <w:jc w:val="both"/>
+        <w:rPr>
+          <w:rFonts w:ascii="Cambria" w:eastAsia="Cambria" w:hAnsi="Cambria" w:cs="Cambria"/>
+          <w:sz w:val="28"/>
+          <w:szCs w:val="28"/>
+        </w:rPr>
+      </w:pPr>
+      <w:r>
+        <w:rPr>
+          <w:rFonts w:ascii="Cambria" w:hAnsi="Cambria"/>
+          <w:color w:val="000000"/>
+          <w:sz w:val="28"/>
+          <w:szCs w:val="28"/>
+        </w:rPr>
+        <w:t xml:space="preserve">La diferencia entre Tarjeta de Interfaz de Red, puerto físico e interfaz de red se da en que la primera es un adaptador LAN que proporciona conexión física con la red en la computadora u otro dispositivo host, mientras que el puerto físico es un conector en un dispositivo de red en el cual el medio se conecta con un host u otro dispositivo de red, finalmente la interfaz de red corresponde a puertos especializados de un dispositivo de </w:t>
+      </w:r>
+      <w:proofErr w:type="spellStart"/>
+      <w:r>
+        <w:rPr>
+          <w:rFonts w:ascii="Cambria" w:hAnsi="Cambria"/>
+          <w:color w:val="000000"/>
+          <w:sz w:val="28"/>
+          <w:szCs w:val="28"/>
+        </w:rPr>
+        <w:t>internetworking</w:t>
+      </w:r>
+      <w:proofErr w:type="spellEnd"/>
+      <w:r>
+        <w:rPr>
+          <w:rFonts w:ascii="Cambria" w:hAnsi="Cambria"/>
+          <w:color w:val="000000"/>
+          <w:sz w:val="28"/>
+          <w:szCs w:val="28"/>
+        </w:rPr>
+        <w:t xml:space="preserve"> que se conecta con redes individuales. </w:t>
+      </w:r>
+    </w:p>
+    <w:p>
+      <w:pPr>
         <w:numPr>
           <w:ilvl w:val="0"/>
           <w:numId w:val="3"/>
@@ -2277,7 +2319,16 @@
           <w:sz w:val="28"/>
           <w:szCs w:val="28"/>
         </w:rPr>
-        <w:t>En cuanto a los modelos de referencia se tiene que proporcionar un nivel de abstracción mucho menor, generando así una referencia común para mantener consistencia en todos los tipos de protocolos y servicios de la red. Es decir que en estos modelos no se genera tanta minucia ni especificación, por lo tanto, no se puede definir una forma precisa de los servicios de la arquitectura de red. Un ejemplo de esto sería el modelo OSI.</w:t>
+        <w:t xml:space="preserve">En cuanto a los modelos de referencia se tiene que proporcionar un nivel de </w:t>
+      </w:r>
+      <w:r>
+        <w:rPr>
+          <w:rFonts w:ascii="Cambria" w:eastAsia="Cambria" w:hAnsi="Cambria" w:cs="Cambria"/>
+          <w:sz w:val="28"/>
+          <w:szCs w:val="28"/>
+        </w:rPr>
+        <w:lastRenderedPageBreak/>
+        <w:t>abstracción mucho menor, generando así una referencia común para mantener consistencia en todos los tipos de protocolos y servicios de la red. Es decir que en estos modelos no se genera tanta minucia ni especificación, por lo tanto, no se puede definir una forma precisa de los servicios de la arquitectura de red. Un ejemplo de esto sería el modelo OSI.</w:t>
       </w:r>
     </w:p>
     <w:p>
@@ -2313,7 +2364,6 @@
           <w:sz w:val="28"/>
           <w:szCs w:val="28"/>
         </w:rPr>
-        <w:lastRenderedPageBreak/>
         <w:t>Describir la función de cada capa en los dos modelos de red: TCP/IP y OSI.</w:t>
       </w:r>
     </w:p>
@@ -2694,6 +2744,7 @@
           <w:sz w:val="28"/>
           <w:szCs w:val="28"/>
         </w:rPr>
+        <w:lastRenderedPageBreak/>
         <w:t>1. Física:</w:t>
       </w:r>
       <w:r>

</xml_diff>

<commit_message>
Pregunta 6 Capitulo 2
</commit_message>
<xml_diff>
--- a/Actividades capitulo 1 y 2.docx
+++ b/Actividades capitulo 1 y 2.docx
@@ -1025,43 +1025,7 @@
           <w:sz w:val="28"/>
           <w:szCs w:val="28"/>
         </w:rPr>
-        <w:t xml:space="preserve">Wikipedia y </w:t>
-      </w:r>
-      <w:proofErr w:type="spellStart"/>
-      <w:r>
-        <w:rPr>
-          <w:rFonts w:ascii="Cambria" w:eastAsia="Cambria" w:hAnsi="Cambria" w:cs="Cambria"/>
-          <w:sz w:val="28"/>
-          <w:szCs w:val="28"/>
-        </w:rPr>
-        <w:t>Weblogs</w:t>
-      </w:r>
-      <w:proofErr w:type="spellEnd"/>
-      <w:r>
-        <w:rPr>
-          <w:rFonts w:ascii="Cambria" w:eastAsia="Cambria" w:hAnsi="Cambria" w:cs="Cambria"/>
-          <w:sz w:val="28"/>
-          <w:szCs w:val="28"/>
-        </w:rPr>
-        <w:t xml:space="preserve"> como </w:t>
-      </w:r>
-      <w:proofErr w:type="spellStart"/>
-      <w:r>
-        <w:rPr>
-          <w:rFonts w:ascii="Cambria" w:eastAsia="Cambria" w:hAnsi="Cambria" w:cs="Cambria"/>
-          <w:sz w:val="28"/>
-          <w:szCs w:val="28"/>
-        </w:rPr>
-        <w:t>Wordpress</w:t>
-      </w:r>
-      <w:proofErr w:type="spellEnd"/>
-      <w:r>
-        <w:rPr>
-          <w:rFonts w:ascii="Cambria" w:eastAsia="Cambria" w:hAnsi="Cambria" w:cs="Cambria"/>
-          <w:sz w:val="28"/>
-          <w:szCs w:val="28"/>
-        </w:rPr>
-        <w:t>.</w:t>
+        <w:t>Wikipedia y Weblogs como Wordpress.</w:t>
       </w:r>
     </w:p>
     <w:p>
@@ -1258,43 +1222,7 @@
           <w:sz w:val="28"/>
           <w:szCs w:val="28"/>
         </w:rPr>
-        <w:t xml:space="preserve"> son todos aquellos dispositivos hardware que permiten enviar y recibir mensajes a través de una red, por ejemplo, computadoras, teléfonos, cámaras, sistemas de música, impresoras y consolas de juegos. Además tenemos los dispositivos que permiten realizar la redirección de los mensajes a través de toda la red para que estos puedan llegar correctamente a su destino, por ejemplo, el </w:t>
-      </w:r>
-      <w:proofErr w:type="spellStart"/>
-      <w:r>
-        <w:rPr>
-          <w:rFonts w:ascii="Cambria" w:eastAsia="Cambria" w:hAnsi="Cambria" w:cs="Cambria"/>
-          <w:sz w:val="28"/>
-          <w:szCs w:val="28"/>
-        </w:rPr>
-        <w:t>router</w:t>
-      </w:r>
-      <w:proofErr w:type="spellEnd"/>
-      <w:r>
-        <w:rPr>
-          <w:rFonts w:ascii="Cambria" w:eastAsia="Cambria" w:hAnsi="Cambria" w:cs="Cambria"/>
-          <w:sz w:val="28"/>
-          <w:szCs w:val="28"/>
-        </w:rPr>
-        <w:t xml:space="preserve">, </w:t>
-      </w:r>
-      <w:proofErr w:type="spellStart"/>
-      <w:r>
-        <w:rPr>
-          <w:rFonts w:ascii="Cambria" w:eastAsia="Cambria" w:hAnsi="Cambria" w:cs="Cambria"/>
-          <w:sz w:val="28"/>
-          <w:szCs w:val="28"/>
-        </w:rPr>
-        <w:t>router</w:t>
-      </w:r>
-      <w:proofErr w:type="spellEnd"/>
-      <w:r>
-        <w:rPr>
-          <w:rFonts w:ascii="Cambria" w:eastAsia="Cambria" w:hAnsi="Cambria" w:cs="Cambria"/>
-          <w:sz w:val="28"/>
-          <w:szCs w:val="28"/>
-        </w:rPr>
-        <w:t xml:space="preserve"> inalámbrico,  switch, entre otros.</w:t>
+        <w:t xml:space="preserve"> son todos aquellos dispositivos hardware que permiten enviar y recibir mensajes a través de una red, por ejemplo, computadoras, teléfonos, cámaras, sistemas de música, impresoras y consolas de juegos. Además tenemos los dispositivos que permiten realizar la redirección de los mensajes a través de toda la red para que estos puedan llegar correctamente a su destino, por ejemplo, el router, router inalámbrico,  switch, entre otros.</w:t>
       </w:r>
     </w:p>
     <w:p>
@@ -2128,27 +2056,7 @@
           <w:sz w:val="28"/>
           <w:szCs w:val="28"/>
         </w:rPr>
-        <w:t xml:space="preserve">La diferencia entre Tarjeta de Interfaz de Red, puerto físico e interfaz de red se da en que la primera es un adaptador LAN que proporciona conexión física con la red en la computadora u otro dispositivo host, mientras que el puerto físico es un conector en un dispositivo de red en el cual el medio se conecta con un host u otro dispositivo de red, finalmente la interfaz de red corresponde a puertos especializados de un dispositivo de </w:t>
-      </w:r>
-      <w:proofErr w:type="spellStart"/>
-      <w:r>
-        <w:rPr>
-          <w:rFonts w:ascii="Cambria" w:hAnsi="Cambria"/>
-          <w:color w:val="000000"/>
-          <w:sz w:val="28"/>
-          <w:szCs w:val="28"/>
-        </w:rPr>
-        <w:t>internetworking</w:t>
-      </w:r>
-      <w:proofErr w:type="spellEnd"/>
-      <w:r>
-        <w:rPr>
-          <w:rFonts w:ascii="Cambria" w:hAnsi="Cambria"/>
-          <w:color w:val="000000"/>
-          <w:sz w:val="28"/>
-          <w:szCs w:val="28"/>
-        </w:rPr>
-        <w:t xml:space="preserve"> que se conecta con redes individuales. </w:t>
+        <w:t>La diferencia entre Tarjeta de Interfaz de Red, puerto físico e interfaz de red se da en que la primera es un adaptador LAN que proporciona conexión física con la red en la computadora u otro dispositivo host, mientras que el puerto físico es un conector en un dispositivo de red en el cual el medio se conecta con un host u otro dispositivo de red, finalmente la interfaz de red corresponde a puertos especializados de un dispositivo de internetworking que se conecta con redes individuales. </w:t>
       </w:r>
     </w:p>
     <w:p>
@@ -2198,18 +2106,6 @@
     </w:p>
     <w:p>
       <w:pPr>
-        <w:spacing w:before="91"/>
-        <w:ind w:left="1396" w:right="1170"/>
-        <w:jc w:val="both"/>
-        <w:rPr>
-          <w:rFonts w:ascii="Cambria" w:eastAsia="Cambria" w:hAnsi="Cambria" w:cs="Cambria"/>
-          <w:sz w:val="28"/>
-          <w:szCs w:val="28"/>
-        </w:rPr>
-      </w:pPr>
-    </w:p>
-    <w:p>
-      <w:pPr>
         <w:numPr>
           <w:ilvl w:val="0"/>
           <w:numId w:val="3"/>
@@ -2234,6 +2130,23 @@
     </w:p>
     <w:p>
       <w:pPr>
+        <w:pStyle w:val="NormalWeb"/>
+        <w:spacing w:before="91" w:beforeAutospacing="0" w:after="0" w:afterAutospacing="0"/>
+        <w:ind w:left="1396" w:right="1170"/>
+        <w:jc w:val="both"/>
+      </w:pPr>
+      <w:r>
+        <w:rPr>
+          <w:rFonts w:ascii="Cambria" w:hAnsi="Cambria"/>
+          <w:color w:val="000000"/>
+          <w:sz w:val="28"/>
+          <w:szCs w:val="28"/>
+        </w:rPr>
+        <w:t>Se denomina unidad de datos del protocolo o por sus siglas PDU a la forma que toma una sección de datos en cualquier capa del modelo. Durante el proceso de encapsulación cada capa recibe las PDU de la capa inferior de acuerdo al protocolo utilizado, por esto mismo, en cada capa recibe un nombre distinto para hacer referencia a esos cambios añadidos . De acuerdo a la suite de TCP/IP puede tener los siguientes nombres:  datos, para la PDU de la capa de aplicación;  segmento, para la PDU de la capa de transporte; paquete para la PDU de la capa de Internetwork, entre otros.</w:t>
+      </w:r>
+    </w:p>
+    <w:p>
+      <w:pPr>
         <w:numPr>
           <w:ilvl w:val="0"/>
           <w:numId w:val="3"/>
@@ -2298,6 +2211,7 @@
           <w:sz w:val="28"/>
           <w:szCs w:val="28"/>
         </w:rPr>
+        <w:lastRenderedPageBreak/>
         <w:t>Los modelos de protocolo son aquellos que proporcionan modelos detallados que coinciden con la estructura de una suite de protocolo en particular. Esto significa mayor especificación y detalle en cuanto a la funcionalidad requerida para interconectar la red humana con la red de datos. Un ejemplo de esto sería el modelo TCP/IP ya que describe las funciones que se producen en cada capa de los protocolos que se encuentran dentro del conjunto TCP/IP.</w:t>
       </w:r>
     </w:p>
@@ -2319,16 +2233,7 @@
           <w:sz w:val="28"/>
           <w:szCs w:val="28"/>
         </w:rPr>
-        <w:t xml:space="preserve">En cuanto a los modelos de referencia se tiene que proporcionar un nivel de </w:t>
-      </w:r>
-      <w:r>
-        <w:rPr>
-          <w:rFonts w:ascii="Cambria" w:eastAsia="Cambria" w:hAnsi="Cambria" w:cs="Cambria"/>
-          <w:sz w:val="28"/>
-          <w:szCs w:val="28"/>
-        </w:rPr>
-        <w:lastRenderedPageBreak/>
-        <w:t>abstracción mucho menor, generando así una referencia común para mantener consistencia en todos los tipos de protocolos y servicios de la red. Es decir que en estos modelos no se genera tanta minucia ni especificación, por lo tanto, no se puede definir una forma precisa de los servicios de la arquitectura de red. Un ejemplo de esto sería el modelo OSI.</w:t>
+        <w:t>En cuanto a los modelos de referencia se tiene que proporcionar un nivel de abstracción mucho menor, generando así una referencia común para mantener consistencia en todos los tipos de protocolos y servicios de la red. Es decir que en estos modelos no se genera tanta minucia ni especificación, por lo tanto, no se puede definir una forma precisa de los servicios de la arquitectura de red. Un ejemplo de esto sería el modelo OSI.</w:t>
       </w:r>
     </w:p>
     <w:p>
@@ -2657,6 +2562,7 @@
           <w:sz w:val="28"/>
           <w:szCs w:val="28"/>
         </w:rPr>
+        <w:lastRenderedPageBreak/>
         <w:t>4. Transporte:</w:t>
       </w:r>
       <w:r>
@@ -2744,7 +2650,6 @@
           <w:sz w:val="28"/>
           <w:szCs w:val="28"/>
         </w:rPr>
-        <w:lastRenderedPageBreak/>
         <w:t>1. Física:</w:t>
       </w:r>
       <w:r>
@@ -2934,25 +2839,7 @@
           <w:sz w:val="28"/>
           <w:szCs w:val="28"/>
         </w:rPr>
-        <w:t xml:space="preserve">En parejas, crear un repositorio en GitHub y desarrollar de forma colaborativa las preguntas del capítulo 1 y 2. Para entender el trabajo colaborativo en </w:t>
-      </w:r>
-      <w:proofErr w:type="spellStart"/>
-      <w:r>
-        <w:rPr>
-          <w:rFonts w:ascii="Cambria" w:eastAsia="Cambria" w:hAnsi="Cambria" w:cs="Cambria"/>
-          <w:sz w:val="28"/>
-          <w:szCs w:val="28"/>
-        </w:rPr>
-        <w:t>git</w:t>
-      </w:r>
-      <w:proofErr w:type="spellEnd"/>
-      <w:r>
-        <w:rPr>
-          <w:rFonts w:ascii="Cambria" w:eastAsia="Cambria" w:hAnsi="Cambria" w:cs="Cambria"/>
-          <w:sz w:val="28"/>
-          <w:szCs w:val="28"/>
-        </w:rPr>
-        <w:t xml:space="preserve"> utilizar el siguiente video explicativo: </w:t>
+        <w:t xml:space="preserve">En parejas, crear un repositorio en GitHub y desarrollar de forma colaborativa las preguntas del capítulo 1 y 2. Para entender el trabajo colaborativo en git utilizar el siguiente video explicativo: </w:t>
       </w:r>
     </w:p>
     <w:p>
@@ -3026,62 +2913,15 @@
           <w:sz w:val="28"/>
           <w:szCs w:val="28"/>
         </w:rPr>
-        <w:t>.</w:t>
-      </w:r>
-      <w:proofErr w:type="spellStart"/>
-      <w:r>
-        <w:rPr>
-          <w:rFonts w:ascii="Cambria" w:eastAsia="Cambria" w:hAnsi="Cambria" w:cs="Cambria"/>
-          <w:b/>
-          <w:sz w:val="28"/>
-          <w:szCs w:val="28"/>
-        </w:rPr>
-        <w:t>txt</w:t>
-      </w:r>
-      <w:proofErr w:type="spellEnd"/>
-      <w:r>
-        <w:rPr>
-          <w:rFonts w:ascii="Cambria" w:eastAsia="Cambria" w:hAnsi="Cambria" w:cs="Cambria"/>
-          <w:sz w:val="28"/>
-          <w:szCs w:val="28"/>
-        </w:rPr>
-        <w:t xml:space="preserve"> para responder el cuestionario y subirlo al repositorio remoto. Cada pregunta respondida se debe enviar al repositorio remoto a través de un </w:t>
-      </w:r>
-      <w:proofErr w:type="spellStart"/>
-      <w:r>
-        <w:rPr>
-          <w:rFonts w:ascii="Cambria" w:eastAsia="Cambria" w:hAnsi="Cambria" w:cs="Cambria"/>
-          <w:sz w:val="28"/>
-          <w:szCs w:val="28"/>
-        </w:rPr>
-        <w:t>commit</w:t>
-      </w:r>
-      <w:proofErr w:type="spellEnd"/>
-      <w:r>
-        <w:rPr>
-          <w:rFonts w:ascii="Cambria" w:eastAsia="Cambria" w:hAnsi="Cambria" w:cs="Cambria"/>
-          <w:sz w:val="28"/>
-          <w:szCs w:val="28"/>
-        </w:rPr>
-        <w:t xml:space="preserve"> (ver video). Evidenciar el historial de </w:t>
-      </w:r>
-      <w:proofErr w:type="spellStart"/>
-      <w:r>
-        <w:rPr>
-          <w:rFonts w:ascii="Cambria" w:eastAsia="Cambria" w:hAnsi="Cambria" w:cs="Cambria"/>
-          <w:sz w:val="28"/>
-          <w:szCs w:val="28"/>
-        </w:rPr>
-        <w:t>commits</w:t>
-      </w:r>
-      <w:proofErr w:type="spellEnd"/>
-      <w:r>
-        <w:rPr>
-          <w:rFonts w:ascii="Cambria" w:eastAsia="Cambria" w:hAnsi="Cambria" w:cs="Cambria"/>
-          <w:sz w:val="28"/>
-          <w:szCs w:val="28"/>
-        </w:rPr>
-        <w:t xml:space="preserve"> en el repositorio remoto.</w:t>
+        <w:t>.txt</w:t>
+      </w:r>
+      <w:r>
+        <w:rPr>
+          <w:rFonts w:ascii="Cambria" w:eastAsia="Cambria" w:hAnsi="Cambria" w:cs="Cambria"/>
+          <w:sz w:val="28"/>
+          <w:szCs w:val="28"/>
+        </w:rPr>
+        <w:t xml:space="preserve"> para responder el cuestionario y subirlo al repositorio remoto. Cada pregunta respondida se debe enviar al repositorio remoto a través de un commit (ver video). Evidenciar el historial de commits en el repositorio remoto.</w:t>
       </w:r>
     </w:p>
     <w:p>
@@ -3113,43 +2953,8 @@
           <w:sz w:val="28"/>
           <w:szCs w:val="28"/>
         </w:rPr>
-        <w:t xml:space="preserve">Añadir la </w:t>
-      </w:r>
-      <w:proofErr w:type="spellStart"/>
-      <w:r>
-        <w:rPr>
-          <w:rFonts w:ascii="Cambria" w:eastAsia="Cambria" w:hAnsi="Cambria" w:cs="Cambria"/>
-          <w:sz w:val="28"/>
-          <w:szCs w:val="28"/>
-        </w:rPr>
-        <w:t>url</w:t>
-      </w:r>
-      <w:proofErr w:type="spellEnd"/>
-      <w:r>
-        <w:rPr>
-          <w:rFonts w:ascii="Cambria" w:eastAsia="Cambria" w:hAnsi="Cambria" w:cs="Cambria"/>
-          <w:sz w:val="28"/>
-          <w:szCs w:val="28"/>
-        </w:rPr>
-        <w:t xml:space="preserve"> del repositorio al documento de entrega y subirlo al </w:t>
-      </w:r>
-      <w:proofErr w:type="spellStart"/>
-      <w:r>
-        <w:rPr>
-          <w:rFonts w:ascii="Cambria" w:eastAsia="Cambria" w:hAnsi="Cambria" w:cs="Cambria"/>
-          <w:sz w:val="28"/>
-          <w:szCs w:val="28"/>
-        </w:rPr>
-        <w:t>Classroom</w:t>
-      </w:r>
-      <w:proofErr w:type="spellEnd"/>
-      <w:r>
-        <w:rPr>
-          <w:rFonts w:ascii="Cambria" w:eastAsia="Cambria" w:hAnsi="Cambria" w:cs="Cambria"/>
-          <w:sz w:val="28"/>
-          <w:szCs w:val="28"/>
-        </w:rPr>
-        <w:t xml:space="preserve"> del curso de manera individual.</w:t>
+        <w:lastRenderedPageBreak/>
+        <w:t>Añadir la url del repositorio al documento de entrega y subirlo al Classroom del curso de manera individual.</w:t>
       </w:r>
     </w:p>
     <w:p>

</xml_diff>

<commit_message>
Pregunta 7 Capitulo 2
</commit_message>
<xml_diff>
--- a/Actividades capitulo 1 y 2.docx
+++ b/Actividades capitulo 1 y 2.docx
@@ -1025,7 +1025,43 @@
           <w:sz w:val="28"/>
           <w:szCs w:val="28"/>
         </w:rPr>
-        <w:t>Wikipedia y Weblogs como Wordpress.</w:t>
+        <w:t xml:space="preserve">Wikipedia y </w:t>
+      </w:r>
+      <w:proofErr w:type="spellStart"/>
+      <w:r>
+        <w:rPr>
+          <w:rFonts w:ascii="Cambria" w:eastAsia="Cambria" w:hAnsi="Cambria" w:cs="Cambria"/>
+          <w:sz w:val="28"/>
+          <w:szCs w:val="28"/>
+        </w:rPr>
+        <w:t>Weblogs</w:t>
+      </w:r>
+      <w:proofErr w:type="spellEnd"/>
+      <w:r>
+        <w:rPr>
+          <w:rFonts w:ascii="Cambria" w:eastAsia="Cambria" w:hAnsi="Cambria" w:cs="Cambria"/>
+          <w:sz w:val="28"/>
+          <w:szCs w:val="28"/>
+        </w:rPr>
+        <w:t xml:space="preserve"> como </w:t>
+      </w:r>
+      <w:proofErr w:type="spellStart"/>
+      <w:r>
+        <w:rPr>
+          <w:rFonts w:ascii="Cambria" w:eastAsia="Cambria" w:hAnsi="Cambria" w:cs="Cambria"/>
+          <w:sz w:val="28"/>
+          <w:szCs w:val="28"/>
+        </w:rPr>
+        <w:t>Wordpress</w:t>
+      </w:r>
+      <w:proofErr w:type="spellEnd"/>
+      <w:r>
+        <w:rPr>
+          <w:rFonts w:ascii="Cambria" w:eastAsia="Cambria" w:hAnsi="Cambria" w:cs="Cambria"/>
+          <w:sz w:val="28"/>
+          <w:szCs w:val="28"/>
+        </w:rPr>
+        <w:t>.</w:t>
       </w:r>
     </w:p>
     <w:p>
@@ -1222,7 +1258,61 @@
           <w:sz w:val="28"/>
           <w:szCs w:val="28"/>
         </w:rPr>
-        <w:t xml:space="preserve"> son todos aquellos dispositivos hardware que permiten enviar y recibir mensajes a través de una red, por ejemplo, computadoras, teléfonos, cámaras, sistemas de música, impresoras y consolas de juegos. Además tenemos los dispositivos que permiten realizar la redirección de los mensajes a través de toda la red para que estos puedan llegar correctamente a su destino, por ejemplo, el router, router inalámbrico,  switch, entre otros.</w:t>
+        <w:t xml:space="preserve"> son todos aquellos dispositivos hardware que permiten enviar y recibir mensajes a través de una red, por ejemplo, computadoras, teléfonos, cámaras, sistemas de música, impresoras y consolas de juegos. Además tenemos los dispositivos que permiten realizar la redirección de los mensajes a través de toda la red para que estos puedan llegar correctamente a su destino, por ejemplo, el </w:t>
+      </w:r>
+      <w:proofErr w:type="spellStart"/>
+      <w:r>
+        <w:rPr>
+          <w:rFonts w:ascii="Cambria" w:eastAsia="Cambria" w:hAnsi="Cambria" w:cs="Cambria"/>
+          <w:sz w:val="28"/>
+          <w:szCs w:val="28"/>
+        </w:rPr>
+        <w:t>router</w:t>
+      </w:r>
+      <w:proofErr w:type="spellEnd"/>
+      <w:r>
+        <w:rPr>
+          <w:rFonts w:ascii="Cambria" w:eastAsia="Cambria" w:hAnsi="Cambria" w:cs="Cambria"/>
+          <w:sz w:val="28"/>
+          <w:szCs w:val="28"/>
+        </w:rPr>
+        <w:t xml:space="preserve">, </w:t>
+      </w:r>
+      <w:proofErr w:type="spellStart"/>
+      <w:r>
+        <w:rPr>
+          <w:rFonts w:ascii="Cambria" w:eastAsia="Cambria" w:hAnsi="Cambria" w:cs="Cambria"/>
+          <w:sz w:val="28"/>
+          <w:szCs w:val="28"/>
+        </w:rPr>
+        <w:t>router</w:t>
+      </w:r>
+      <w:proofErr w:type="spellEnd"/>
+      <w:r>
+        <w:rPr>
+          <w:rFonts w:ascii="Cambria" w:eastAsia="Cambria" w:hAnsi="Cambria" w:cs="Cambria"/>
+          <w:sz w:val="28"/>
+          <w:szCs w:val="28"/>
+        </w:rPr>
+        <w:t xml:space="preserve"> </w:t>
+      </w:r>
+      <w:proofErr w:type="gramStart"/>
+      <w:r>
+        <w:rPr>
+          <w:rFonts w:ascii="Cambria" w:eastAsia="Cambria" w:hAnsi="Cambria" w:cs="Cambria"/>
+          <w:sz w:val="28"/>
+          <w:szCs w:val="28"/>
+        </w:rPr>
+        <w:t>inalámbrico,  switch</w:t>
+      </w:r>
+      <w:proofErr w:type="gramEnd"/>
+      <w:r>
+        <w:rPr>
+          <w:rFonts w:ascii="Cambria" w:eastAsia="Cambria" w:hAnsi="Cambria" w:cs="Cambria"/>
+          <w:sz w:val="28"/>
+          <w:szCs w:val="28"/>
+        </w:rPr>
+        <w:t>, entre otros.</w:t>
       </w:r>
     </w:p>
     <w:p>
@@ -2056,7 +2146,27 @@
           <w:sz w:val="28"/>
           <w:szCs w:val="28"/>
         </w:rPr>
-        <w:t>La diferencia entre Tarjeta de Interfaz de Red, puerto físico e interfaz de red se da en que la primera es un adaptador LAN que proporciona conexión física con la red en la computadora u otro dispositivo host, mientras que el puerto físico es un conector en un dispositivo de red en el cual el medio se conecta con un host u otro dispositivo de red, finalmente la interfaz de red corresponde a puertos especializados de un dispositivo de internetworking que se conecta con redes individuales. </w:t>
+        <w:t xml:space="preserve">La diferencia entre Tarjeta de Interfaz de Red, puerto físico e interfaz de red se da en que la primera es un adaptador LAN que proporciona conexión física con la red en la computadora u otro dispositivo host, mientras que el puerto físico es un conector en un dispositivo de red en el cual el medio se conecta con un host u otro dispositivo de red, finalmente la interfaz de red corresponde a puertos especializados de un dispositivo de </w:t>
+      </w:r>
+      <w:proofErr w:type="spellStart"/>
+      <w:r>
+        <w:rPr>
+          <w:rFonts w:ascii="Cambria" w:hAnsi="Cambria"/>
+          <w:color w:val="000000"/>
+          <w:sz w:val="28"/>
+          <w:szCs w:val="28"/>
+        </w:rPr>
+        <w:t>internetworking</w:t>
+      </w:r>
+      <w:proofErr w:type="spellEnd"/>
+      <w:r>
+        <w:rPr>
+          <w:rFonts w:ascii="Cambria" w:hAnsi="Cambria"/>
+          <w:color w:val="000000"/>
+          <w:sz w:val="28"/>
+          <w:szCs w:val="28"/>
+        </w:rPr>
+        <w:t xml:space="preserve"> que se conecta con redes individuales. </w:t>
       </w:r>
     </w:p>
     <w:p>
@@ -2142,7 +2252,27 @@
           <w:sz w:val="28"/>
           <w:szCs w:val="28"/>
         </w:rPr>
-        <w:t>Se denomina unidad de datos del protocolo o por sus siglas PDU a la forma que toma una sección de datos en cualquier capa del modelo. Durante el proceso de encapsulación cada capa recibe las PDU de la capa inferior de acuerdo al protocolo utilizado, por esto mismo, en cada capa recibe un nombre distinto para hacer referencia a esos cambios añadidos . De acuerdo a la suite de TCP/IP puede tener los siguientes nombres:  datos, para la PDU de la capa de aplicación;  segmento, para la PDU de la capa de transporte; paquete para la PDU de la capa de Internetwork, entre otros.</w:t>
+        <w:t xml:space="preserve">Se denomina unidad de datos del protocolo o por sus siglas PDU a la forma que toma una sección de datos en cualquier capa del modelo. Durante el proceso de encapsulación cada capa recibe las PDU de la capa inferior de acuerdo al protocolo utilizado, por esto mismo, en cada capa recibe un nombre distinto para hacer referencia a esos cambios añadidos . De acuerdo a la suite de TCP/IP puede tener los siguientes nombres:  datos, para la PDU de la capa de </w:t>
+      </w:r>
+      <w:proofErr w:type="gramStart"/>
+      <w:r>
+        <w:rPr>
+          <w:rFonts w:ascii="Cambria" w:hAnsi="Cambria"/>
+          <w:color w:val="000000"/>
+          <w:sz w:val="28"/>
+          <w:szCs w:val="28"/>
+        </w:rPr>
+        <w:t>aplicación;  segmento</w:t>
+      </w:r>
+      <w:proofErr w:type="gramEnd"/>
+      <w:r>
+        <w:rPr>
+          <w:rFonts w:ascii="Cambria" w:hAnsi="Cambria"/>
+          <w:color w:val="000000"/>
+          <w:sz w:val="28"/>
+          <w:szCs w:val="28"/>
+        </w:rPr>
+        <w:t>, para la PDU de la capa de transporte; paquete para la PDU de la capa de Internetwork, entre otros.</w:t>
       </w:r>
     </w:p>
     <w:p>
@@ -2171,6 +2301,102 @@
     </w:p>
     <w:p>
       <w:pPr>
+        <w:pStyle w:val="NormalWeb"/>
+        <w:spacing w:before="91" w:beforeAutospacing="0" w:after="0" w:afterAutospacing="0"/>
+        <w:ind w:left="1396" w:right="1170"/>
+        <w:jc w:val="both"/>
+      </w:pPr>
+      <w:r>
+        <w:rPr>
+          <w:rFonts w:ascii="Cambria" w:hAnsi="Cambria"/>
+          <w:color w:val="000000"/>
+          <w:sz w:val="28"/>
+          <w:szCs w:val="28"/>
+        </w:rPr>
+        <w:lastRenderedPageBreak/>
+        <w:t>La función de los protocolos en las comunicaciones de redes es establecer las reglas de comunicación que permiten proporcionar la entrega de aplicaciones de extremo a extremo (Origen - Destino) a través de una red.</w:t>
+      </w:r>
+    </w:p>
+    <w:p>
+      <w:pPr>
+        <w:pStyle w:val="NormalWeb"/>
+        <w:spacing w:before="91" w:beforeAutospacing="0" w:after="0" w:afterAutospacing="0"/>
+        <w:ind w:left="1396" w:right="1170"/>
+        <w:jc w:val="both"/>
+      </w:pPr>
+      <w:r>
+        <w:rPr>
+          <w:rFonts w:ascii="Cambria" w:hAnsi="Cambria"/>
+          <w:color w:val="000000"/>
+          <w:sz w:val="28"/>
+          <w:szCs w:val="28"/>
+        </w:rPr>
+        <w:t>Como se puede ver en la siguiente imagen, con la encapsulación a medida que la PDU va cambiando de capa se le va añadiendo una serie de encabezados, pero sin dejar de lado la información añadida en capas inferiores, asegurando con esto que la información o los datos que se quieren comunicar lleguen efectivamente a su destino.</w:t>
+      </w:r>
+    </w:p>
+    <w:p>
+      <w:pPr>
+        <w:spacing w:before="91"/>
+        <w:ind w:left="1396" w:right="1170"/>
+        <w:jc w:val="both"/>
+        <w:rPr>
+          <w:rFonts w:ascii="Cambria" w:eastAsia="Cambria" w:hAnsi="Cambria" w:cs="Cambria"/>
+          <w:sz w:val="28"/>
+          <w:szCs w:val="28"/>
+        </w:rPr>
+      </w:pPr>
+      <w:r>
+        <w:rPr>
+          <w:rFonts w:ascii="Cambria" w:eastAsia="Cambria" w:hAnsi="Cambria" w:cs="Cambria"/>
+          <w:noProof/>
+          <w:sz w:val="28"/>
+          <w:szCs w:val="28"/>
+        </w:rPr>
+        <w:drawing>
+          <wp:inline distT="0" distB="0" distL="0" distR="0" wp14:anchorId="1518DB9B" wp14:editId="7296371E">
+            <wp:extent cx="5763895" cy="3795712"/>
+            <wp:effectExtent l="0" t="0" r="8255" b="0"/>
+            <wp:docPr id="1" name="Imagen 1"/>
+            <wp:cNvGraphicFramePr>
+              <a:graphicFrameLocks xmlns:a="http://schemas.openxmlformats.org/drawingml/2006/main" noChangeAspect="1"/>
+            </wp:cNvGraphicFramePr>
+            <a:graphic xmlns:a="http://schemas.openxmlformats.org/drawingml/2006/main">
+              <a:graphicData uri="http://schemas.openxmlformats.org/drawingml/2006/picture">
+                <pic:pic xmlns:pic="http://schemas.openxmlformats.org/drawingml/2006/picture">
+                  <pic:nvPicPr>
+                    <pic:cNvPr id="1" name="Imagen 1"/>
+                    <pic:cNvPicPr/>
+                  </pic:nvPicPr>
+                  <pic:blipFill>
+                    <a:blip r:embed="rId11">
+                      <a:extLst>
+                        <a:ext uri="{28A0092B-C50C-407E-A947-70E740481C1C}">
+                          <a14:useLocalDpi xmlns:a14="http://schemas.microsoft.com/office/drawing/2010/main" val="0"/>
+                        </a:ext>
+                      </a:extLst>
+                    </a:blip>
+                    <a:stretch>
+                      <a:fillRect/>
+                    </a:stretch>
+                  </pic:blipFill>
+                  <pic:spPr>
+                    <a:xfrm>
+                      <a:off x="0" y="0"/>
+                      <a:ext cx="5774580" cy="3802749"/>
+                    </a:xfrm>
+                    <a:prstGeom prst="rect">
+                      <a:avLst/>
+                    </a:prstGeom>
+                  </pic:spPr>
+                </pic:pic>
+              </a:graphicData>
+            </a:graphic>
+          </wp:inline>
+        </w:drawing>
+      </w:r>
+    </w:p>
+    <w:p>
+      <w:pPr>
         <w:numPr>
           <w:ilvl w:val="0"/>
           <w:numId w:val="3"/>
@@ -2211,29 +2437,37 @@
           <w:sz w:val="28"/>
           <w:szCs w:val="28"/>
         </w:rPr>
+        <w:t>Los modelos de protocolo son aquellos que proporcionan modelos detallados que coinciden con la estructura de una suite de protocolo en particular. Esto significa mayor especificación y detalle en cuanto a la funcionalidad requerida para interconectar la red humana con la red de datos. Un ejemplo de esto sería el modelo TCP/IP ya que describe las funciones que se producen en cada capa de los protocolos que se encuentran dentro del conjunto TCP/IP.</w:t>
+      </w:r>
+    </w:p>
+    <w:p>
+      <w:pPr>
+        <w:pStyle w:val="Prrafodelista"/>
+        <w:spacing w:before="91"/>
+        <w:ind w:left="1396" w:right="1170" w:firstLine="0"/>
+        <w:jc w:val="both"/>
+        <w:rPr>
+          <w:rFonts w:ascii="Cambria" w:eastAsia="Cambria" w:hAnsi="Cambria" w:cs="Cambria"/>
+          <w:sz w:val="28"/>
+          <w:szCs w:val="28"/>
+        </w:rPr>
+      </w:pPr>
+      <w:r>
+        <w:rPr>
+          <w:rFonts w:ascii="Cambria" w:eastAsia="Cambria" w:hAnsi="Cambria" w:cs="Cambria"/>
+          <w:sz w:val="28"/>
+          <w:szCs w:val="28"/>
+        </w:rPr>
+        <w:t xml:space="preserve">En cuanto a los modelos de referencia se tiene que proporcionar un nivel de abstracción mucho menor, generando así una referencia común para mantener consistencia en todos los tipos de protocolos y servicios de la red. Es decir que en estos modelos no se genera tanta minucia ni especificación, por lo tanto, no se puede definir una forma precisa de los servicios de la </w:t>
+      </w:r>
+      <w:r>
+        <w:rPr>
+          <w:rFonts w:ascii="Cambria" w:eastAsia="Cambria" w:hAnsi="Cambria" w:cs="Cambria"/>
+          <w:sz w:val="28"/>
+          <w:szCs w:val="28"/>
+        </w:rPr>
         <w:lastRenderedPageBreak/>
-        <w:t>Los modelos de protocolo son aquellos que proporcionan modelos detallados que coinciden con la estructura de una suite de protocolo en particular. Esto significa mayor especificación y detalle en cuanto a la funcionalidad requerida para interconectar la red humana con la red de datos. Un ejemplo de esto sería el modelo TCP/IP ya que describe las funciones que se producen en cada capa de los protocolos que se encuentran dentro del conjunto TCP/IP.</w:t>
-      </w:r>
-    </w:p>
-    <w:p>
-      <w:pPr>
-        <w:pStyle w:val="Prrafodelista"/>
-        <w:spacing w:before="91"/>
-        <w:ind w:left="1396" w:right="1170" w:firstLine="0"/>
-        <w:jc w:val="both"/>
-        <w:rPr>
-          <w:rFonts w:ascii="Cambria" w:eastAsia="Cambria" w:hAnsi="Cambria" w:cs="Cambria"/>
-          <w:sz w:val="28"/>
-          <w:szCs w:val="28"/>
-        </w:rPr>
-      </w:pPr>
-      <w:r>
-        <w:rPr>
-          <w:rFonts w:ascii="Cambria" w:eastAsia="Cambria" w:hAnsi="Cambria" w:cs="Cambria"/>
-          <w:sz w:val="28"/>
-          <w:szCs w:val="28"/>
-        </w:rPr>
-        <w:t>En cuanto a los modelos de referencia se tiene que proporcionar un nivel de abstracción mucho menor, generando así una referencia común para mantener consistencia en todos los tipos de protocolos y servicios de la red. Es decir que en estos modelos no se genera tanta minucia ni especificación, por lo tanto, no se puede definir una forma precisa de los servicios de la arquitectura de red. Un ejemplo de esto sería el modelo OSI.</w:t>
+        <w:t>arquitectura de red. Un ejemplo de esto sería el modelo OSI.</w:t>
       </w:r>
     </w:p>
     <w:p>
@@ -2562,7 +2796,6 @@
           <w:sz w:val="28"/>
           <w:szCs w:val="28"/>
         </w:rPr>
-        <w:lastRenderedPageBreak/>
         <w:t>4. Transporte:</w:t>
       </w:r>
       <w:r>
@@ -2839,7 +3072,25 @@
           <w:sz w:val="28"/>
           <w:szCs w:val="28"/>
         </w:rPr>
-        <w:t xml:space="preserve">En parejas, crear un repositorio en GitHub y desarrollar de forma colaborativa las preguntas del capítulo 1 y 2. Para entender el trabajo colaborativo en git utilizar el siguiente video explicativo: </w:t>
+        <w:t xml:space="preserve">En parejas, crear un repositorio en GitHub y desarrollar de forma colaborativa las preguntas del capítulo 1 y 2. Para entender el trabajo colaborativo en </w:t>
+      </w:r>
+      <w:proofErr w:type="spellStart"/>
+      <w:r>
+        <w:rPr>
+          <w:rFonts w:ascii="Cambria" w:eastAsia="Cambria" w:hAnsi="Cambria" w:cs="Cambria"/>
+          <w:sz w:val="28"/>
+          <w:szCs w:val="28"/>
+        </w:rPr>
+        <w:t>git</w:t>
+      </w:r>
+      <w:proofErr w:type="spellEnd"/>
+      <w:r>
+        <w:rPr>
+          <w:rFonts w:ascii="Cambria" w:eastAsia="Cambria" w:hAnsi="Cambria" w:cs="Cambria"/>
+          <w:sz w:val="28"/>
+          <w:szCs w:val="28"/>
+        </w:rPr>
+        <w:t xml:space="preserve"> utilizar el siguiente video explicativo: </w:t>
       </w:r>
     </w:p>
     <w:p>
@@ -2865,13 +3116,29 @@
           <w:szCs w:val="28"/>
         </w:rPr>
       </w:pPr>
-      <w:hyperlink r:id="rId11">
+      <w:hyperlink r:id="rId12">
         <w:r>
           <w:rPr>
             <w:color w:val="0000EE"/>
             <w:u w:val="single"/>
           </w:rPr>
-          <w:t>GIT / GITHUB [ Tutorial en Español - Parte 1 ] ♥ Inicio Rápido para Principiantes ♥</w:t>
+          <w:t xml:space="preserve">GIT / GITHUB [ Tutorial en Español - Parte </w:t>
+        </w:r>
+        <w:proofErr w:type="gramStart"/>
+        <w:r>
+          <w:rPr>
+            <w:color w:val="0000EE"/>
+            <w:u w:val="single"/>
+          </w:rPr>
+          <w:t>1 ]</w:t>
+        </w:r>
+        <w:proofErr w:type="gramEnd"/>
+        <w:r>
+          <w:rPr>
+            <w:color w:val="0000EE"/>
+            <w:u w:val="single"/>
+          </w:rPr>
+          <w:t xml:space="preserve"> ♥ Inicio Rápido para Principiantes ♥</w:t>
         </w:r>
       </w:hyperlink>
     </w:p>
@@ -2913,15 +3180,62 @@
           <w:sz w:val="28"/>
           <w:szCs w:val="28"/>
         </w:rPr>
-        <w:t>.txt</w:t>
-      </w:r>
-      <w:r>
-        <w:rPr>
-          <w:rFonts w:ascii="Cambria" w:eastAsia="Cambria" w:hAnsi="Cambria" w:cs="Cambria"/>
-          <w:sz w:val="28"/>
-          <w:szCs w:val="28"/>
-        </w:rPr>
-        <w:t xml:space="preserve"> para responder el cuestionario y subirlo al repositorio remoto. Cada pregunta respondida se debe enviar al repositorio remoto a través de un commit (ver video). Evidenciar el historial de commits en el repositorio remoto.</w:t>
+        <w:t>.</w:t>
+      </w:r>
+      <w:proofErr w:type="spellStart"/>
+      <w:r>
+        <w:rPr>
+          <w:rFonts w:ascii="Cambria" w:eastAsia="Cambria" w:hAnsi="Cambria" w:cs="Cambria"/>
+          <w:b/>
+          <w:sz w:val="28"/>
+          <w:szCs w:val="28"/>
+        </w:rPr>
+        <w:t>txt</w:t>
+      </w:r>
+      <w:proofErr w:type="spellEnd"/>
+      <w:r>
+        <w:rPr>
+          <w:rFonts w:ascii="Cambria" w:eastAsia="Cambria" w:hAnsi="Cambria" w:cs="Cambria"/>
+          <w:sz w:val="28"/>
+          <w:szCs w:val="28"/>
+        </w:rPr>
+        <w:t xml:space="preserve"> para responder el cuestionario y subirlo al repositorio remoto. Cada pregunta respondida se debe enviar al repositorio remoto a través de un </w:t>
+      </w:r>
+      <w:proofErr w:type="spellStart"/>
+      <w:r>
+        <w:rPr>
+          <w:rFonts w:ascii="Cambria" w:eastAsia="Cambria" w:hAnsi="Cambria" w:cs="Cambria"/>
+          <w:sz w:val="28"/>
+          <w:szCs w:val="28"/>
+        </w:rPr>
+        <w:t>commit</w:t>
+      </w:r>
+      <w:proofErr w:type="spellEnd"/>
+      <w:r>
+        <w:rPr>
+          <w:rFonts w:ascii="Cambria" w:eastAsia="Cambria" w:hAnsi="Cambria" w:cs="Cambria"/>
+          <w:sz w:val="28"/>
+          <w:szCs w:val="28"/>
+        </w:rPr>
+        <w:t xml:space="preserve"> (ver video). Evidenciar el historial de </w:t>
+      </w:r>
+      <w:proofErr w:type="spellStart"/>
+      <w:r>
+        <w:rPr>
+          <w:rFonts w:ascii="Cambria" w:eastAsia="Cambria" w:hAnsi="Cambria" w:cs="Cambria"/>
+          <w:sz w:val="28"/>
+          <w:szCs w:val="28"/>
+        </w:rPr>
+        <w:t>commits</w:t>
+      </w:r>
+      <w:proofErr w:type="spellEnd"/>
+      <w:r>
+        <w:rPr>
+          <w:rFonts w:ascii="Cambria" w:eastAsia="Cambria" w:hAnsi="Cambria" w:cs="Cambria"/>
+          <w:sz w:val="28"/>
+          <w:szCs w:val="28"/>
+        </w:rPr>
+        <w:t xml:space="preserve"> en el repositorio remoto.</w:t>
       </w:r>
     </w:p>
     <w:p>
@@ -2953,8 +3267,43 @@
           <w:sz w:val="28"/>
           <w:szCs w:val="28"/>
         </w:rPr>
-        <w:lastRenderedPageBreak/>
-        <w:t>Añadir la url del repositorio al documento de entrega y subirlo al Classroom del curso de manera individual.</w:t>
+        <w:t xml:space="preserve">Añadir la </w:t>
+      </w:r>
+      <w:proofErr w:type="spellStart"/>
+      <w:r>
+        <w:rPr>
+          <w:rFonts w:ascii="Cambria" w:eastAsia="Cambria" w:hAnsi="Cambria" w:cs="Cambria"/>
+          <w:sz w:val="28"/>
+          <w:szCs w:val="28"/>
+        </w:rPr>
+        <w:t>url</w:t>
+      </w:r>
+      <w:proofErr w:type="spellEnd"/>
+      <w:r>
+        <w:rPr>
+          <w:rFonts w:ascii="Cambria" w:eastAsia="Cambria" w:hAnsi="Cambria" w:cs="Cambria"/>
+          <w:sz w:val="28"/>
+          <w:szCs w:val="28"/>
+        </w:rPr>
+        <w:t xml:space="preserve"> del repositorio al documento de entrega y subirlo al </w:t>
+      </w:r>
+      <w:proofErr w:type="spellStart"/>
+      <w:r>
+        <w:rPr>
+          <w:rFonts w:ascii="Cambria" w:eastAsia="Cambria" w:hAnsi="Cambria" w:cs="Cambria"/>
+          <w:sz w:val="28"/>
+          <w:szCs w:val="28"/>
+        </w:rPr>
+        <w:t>Classroom</w:t>
+      </w:r>
+      <w:proofErr w:type="spellEnd"/>
+      <w:r>
+        <w:rPr>
+          <w:rFonts w:ascii="Cambria" w:eastAsia="Cambria" w:hAnsi="Cambria" w:cs="Cambria"/>
+          <w:sz w:val="28"/>
+          <w:szCs w:val="28"/>
+        </w:rPr>
+        <w:t xml:space="preserve"> del curso de manera individual.</w:t>
       </w:r>
     </w:p>
     <w:p>
@@ -3038,7 +3387,7 @@
       </w:pPr>
     </w:p>
     <w:sectPr>
-      <w:headerReference w:type="default" r:id="rId12"/>
+      <w:headerReference w:type="default" r:id="rId13"/>
       <w:pgSz w:w="12240" w:h="15840"/>
       <w:pgMar w:top="1320" w:right="260" w:bottom="1020" w:left="260" w:header="723" w:footer="838" w:gutter="0"/>
       <w:pgNumType w:start="1"/>

</xml_diff>

<commit_message>
Pregunta 2 Capitulo 2
</commit_message>
<xml_diff>
--- a/Actividades capitulo 1 y 2.docx
+++ b/Actividades capitulo 1 y 2.docx
@@ -1294,25 +1294,7 @@
           <w:sz w:val="28"/>
           <w:szCs w:val="28"/>
         </w:rPr>
-        <w:t xml:space="preserve"> </w:t>
-      </w:r>
-      <w:proofErr w:type="gramStart"/>
-      <w:r>
-        <w:rPr>
-          <w:rFonts w:ascii="Cambria" w:eastAsia="Cambria" w:hAnsi="Cambria" w:cs="Cambria"/>
-          <w:sz w:val="28"/>
-          <w:szCs w:val="28"/>
-        </w:rPr>
-        <w:t>inalámbrico,  switch</w:t>
-      </w:r>
-      <w:proofErr w:type="gramEnd"/>
-      <w:r>
-        <w:rPr>
-          <w:rFonts w:ascii="Cambria" w:eastAsia="Cambria" w:hAnsi="Cambria" w:cs="Cambria"/>
-          <w:sz w:val="28"/>
-          <w:szCs w:val="28"/>
-        </w:rPr>
-        <w:t>, entre otros.</w:t>
+        <w:t xml:space="preserve"> inalámbrico,  switch, entre otros.</w:t>
       </w:r>
     </w:p>
     <w:p>
@@ -2047,6 +2029,50 @@
     </w:p>
     <w:p>
       <w:pPr>
+        <w:pStyle w:val="NormalWeb"/>
+        <w:spacing w:before="91" w:beforeAutospacing="0" w:after="0" w:afterAutospacing="0"/>
+        <w:ind w:left="1396" w:right="1170"/>
+        <w:jc w:val="both"/>
+      </w:pPr>
+      <w:r>
+        <w:rPr>
+          <w:rFonts w:ascii="Cambria" w:hAnsi="Cambria"/>
+          <w:color w:val="000000"/>
+          <w:sz w:val="28"/>
+          <w:szCs w:val="28"/>
+        </w:rPr>
+        <w:t xml:space="preserve">Se conoce como red al conjunto de computadoras y otros dispositivos que se encuentran interconectados por medio de cables, señales, ondas o cualquier </w:t>
+      </w:r>
+      <w:r>
+        <w:rPr>
+          <w:rFonts w:ascii="Cambria" w:hAnsi="Cambria"/>
+          <w:color w:val="000000"/>
+          <w:sz w:val="28"/>
+          <w:szCs w:val="28"/>
+        </w:rPr>
+        <w:lastRenderedPageBreak/>
+        <w:t>otro método de transporte de datos para compartir información, servicios y recursos. Esta a su vez puede dividirse según su alcance en LAN que hace referencia a las redes de área local, es decir, una red individual que cubre una determinada área geográfica, proporcionando servicios y aplicaciones a las personas dentro de una organización como una empresa, una universidad, una región, entre otros. Por otro lado, también puede ser WAN, que hace referencia a las redes de área amplia y se utilizan cuando alguna compañía que tiene varias ubicaciones geográficas necesita interconectar sus redes LAN, para lo cual utiliza un Proveedor de Servicios se Telecomunicaciones (TCP). </w:t>
+      </w:r>
+    </w:p>
+    <w:p>
+      <w:pPr>
+        <w:pStyle w:val="NormalWeb"/>
+        <w:spacing w:before="91" w:beforeAutospacing="0" w:after="0" w:afterAutospacing="0"/>
+        <w:ind w:left="1396" w:right="1170"/>
+        <w:jc w:val="both"/>
+      </w:pPr>
+      <w:r>
+        <w:rPr>
+          <w:rFonts w:ascii="Cambria" w:hAnsi="Cambria"/>
+          <w:color w:val="000000"/>
+          <w:sz w:val="28"/>
+          <w:szCs w:val="28"/>
+        </w:rPr>
+        <w:t>En cambio, el término INTERNETWORK se usa para referirse a la malla global de redes que se encuentran interconectadas, que abarca redes privadas reservadas para uso exclusivo de ciertas organizaciones y también redes públicas ampliamente empleadas como es el INTERNET.</w:t>
+      </w:r>
+    </w:p>
+    <w:p>
+      <w:pPr>
         <w:numPr>
           <w:ilvl w:val="0"/>
           <w:numId w:val="3"/>
@@ -2087,7 +2113,6 @@
           <w:sz w:val="28"/>
           <w:szCs w:val="28"/>
         </w:rPr>
-        <w:lastRenderedPageBreak/>
         <w:t>Internetwork es una colección de diferentes redes individuales interconectadas que funcionan como una red única y que permite la comunicación entre los individuos. Algunas de estas redes pertenecen a grandes organizaciones, ya sean privadas o públicas como lo es Internet, la cual es la Internetwork más conocida, ya que proporciona acceso a millones de usuarios por medio de la interconexión de redes que pertenecen a los Proveedores de servicios de internet (ISP).</w:t>
       </w:r>
     </w:p>
@@ -2235,6 +2260,7 @@
           <w:sz w:val="28"/>
           <w:szCs w:val="28"/>
         </w:rPr>
+        <w:lastRenderedPageBreak/>
         <w:t>Consultar y explicar brevemente qué es una Unidad de Datos del Protocolo (PDU).</w:t>
       </w:r>
     </w:p>
@@ -2252,27 +2278,7 @@
           <w:sz w:val="28"/>
           <w:szCs w:val="28"/>
         </w:rPr>
-        <w:t xml:space="preserve">Se denomina unidad de datos del protocolo o por sus siglas PDU a la forma que toma una sección de datos en cualquier capa del modelo. Durante el proceso de encapsulación cada capa recibe las PDU de la capa inferior de acuerdo al protocolo utilizado, por esto mismo, en cada capa recibe un nombre distinto para hacer referencia a esos cambios añadidos . De acuerdo a la suite de TCP/IP puede tener los siguientes nombres:  datos, para la PDU de la capa de </w:t>
-      </w:r>
-      <w:proofErr w:type="gramStart"/>
-      <w:r>
-        <w:rPr>
-          <w:rFonts w:ascii="Cambria" w:hAnsi="Cambria"/>
-          <w:color w:val="000000"/>
-          <w:sz w:val="28"/>
-          <w:szCs w:val="28"/>
-        </w:rPr>
-        <w:t>aplicación;  segmento</w:t>
-      </w:r>
-      <w:proofErr w:type="gramEnd"/>
-      <w:r>
-        <w:rPr>
-          <w:rFonts w:ascii="Cambria" w:hAnsi="Cambria"/>
-          <w:color w:val="000000"/>
-          <w:sz w:val="28"/>
-          <w:szCs w:val="28"/>
-        </w:rPr>
-        <w:t>, para la PDU de la capa de transporte; paquete para la PDU de la capa de Internetwork, entre otros.</w:t>
+        <w:t>Se denomina unidad de datos del protocolo o por sus siglas PDU a la forma que toma una sección de datos en cualquier capa del modelo. Durante el proceso de encapsulación cada capa recibe las PDU de la capa inferior de acuerdo al protocolo utilizado, por esto mismo, en cada capa recibe un nombre distinto para hacer referencia a esos cambios añadidos . De acuerdo a la suite de TCP/IP puede tener los siguientes nombres:  datos, para la PDU de la capa de aplicación;  segmento, para la PDU de la capa de transporte; paquete para la PDU de la capa de Internetwork, entre otros.</w:t>
       </w:r>
     </w:p>
     <w:p>
@@ -2313,7 +2319,6 @@
           <w:sz w:val="28"/>
           <w:szCs w:val="28"/>
         </w:rPr>
-        <w:lastRenderedPageBreak/>
         <w:t>La función de los protocolos en las comunicaciones de redes es establecer las reglas de comunicación que permiten proporcionar la entrega de aplicaciones de extremo a extremo (Origen - Destino) a través de una red.</w:t>
       </w:r>
     </w:p>
@@ -2416,6 +2421,7 @@
           <w:sz w:val="28"/>
           <w:szCs w:val="28"/>
         </w:rPr>
+        <w:lastRenderedPageBreak/>
         <w:t>Describir la diferencia entre los modelos de protocolo y modelos de referencia.</w:t>
       </w:r>
     </w:p>
@@ -2458,16 +2464,7 @@
           <w:sz w:val="28"/>
           <w:szCs w:val="28"/>
         </w:rPr>
-        <w:t xml:space="preserve">En cuanto a los modelos de referencia se tiene que proporcionar un nivel de abstracción mucho menor, generando así una referencia común para mantener consistencia en todos los tipos de protocolos y servicios de la red. Es decir que en estos modelos no se genera tanta minucia ni especificación, por lo tanto, no se puede definir una forma precisa de los servicios de la </w:t>
-      </w:r>
-      <w:r>
-        <w:rPr>
-          <w:rFonts w:ascii="Cambria" w:eastAsia="Cambria" w:hAnsi="Cambria" w:cs="Cambria"/>
-          <w:sz w:val="28"/>
-          <w:szCs w:val="28"/>
-        </w:rPr>
-        <w:lastRenderedPageBreak/>
-        <w:t>arquitectura de red. Un ejemplo de esto sería el modelo OSI.</w:t>
+        <w:t>En cuanto a los modelos de referencia se tiene que proporcionar un nivel de abstracción mucho menor, generando así una referencia común para mantener consistencia en todos los tipos de protocolos y servicios de la red. Es decir que en estos modelos no se genera tanta minucia ni especificación, por lo tanto, no se puede definir una forma precisa de los servicios de la arquitectura de red. Un ejemplo de esto sería el modelo OSI.</w:t>
       </w:r>
     </w:p>
     <w:p>
@@ -2767,6 +2764,7 @@
           <w:sz w:val="28"/>
           <w:szCs w:val="28"/>
         </w:rPr>
+        <w:lastRenderedPageBreak/>
         <w:t>5. Sesión:</w:t>
       </w:r>
       <w:r>
@@ -3122,23 +3120,7 @@
             <w:color w:val="0000EE"/>
             <w:u w:val="single"/>
           </w:rPr>
-          <w:t xml:space="preserve">GIT / GITHUB [ Tutorial en Español - Parte </w:t>
-        </w:r>
-        <w:proofErr w:type="gramStart"/>
-        <w:r>
-          <w:rPr>
-            <w:color w:val="0000EE"/>
-            <w:u w:val="single"/>
-          </w:rPr>
-          <w:t>1 ]</w:t>
-        </w:r>
-        <w:proofErr w:type="gramEnd"/>
-        <w:r>
-          <w:rPr>
-            <w:color w:val="0000EE"/>
-            <w:u w:val="single"/>
-          </w:rPr>
-          <w:t xml:space="preserve"> ♥ Inicio Rápido para Principiantes ♥</w:t>
+          <w:t>GIT / GITHUB [ Tutorial en Español - Parte 1 ] ♥ Inicio Rápido para Principiantes ♥</w:t>
         </w:r>
       </w:hyperlink>
     </w:p>
@@ -3235,7 +3217,16 @@
           <w:sz w:val="28"/>
           <w:szCs w:val="28"/>
         </w:rPr>
-        <w:t xml:space="preserve"> en el repositorio remoto.</w:t>
+        <w:t xml:space="preserve"> en el repositorio </w:t>
+      </w:r>
+      <w:r>
+        <w:rPr>
+          <w:rFonts w:ascii="Cambria" w:eastAsia="Cambria" w:hAnsi="Cambria" w:cs="Cambria"/>
+          <w:sz w:val="28"/>
+          <w:szCs w:val="28"/>
+        </w:rPr>
+        <w:lastRenderedPageBreak/>
+        <w:t>remoto.</w:t>
       </w:r>
     </w:p>
     <w:p>

</xml_diff>

<commit_message>
Pregunta 6 Capitulo 1
</commit_message>
<xml_diff>
--- a/Actividades capitulo 1 y 2.docx
+++ b/Actividades capitulo 1 y 2.docx
@@ -1025,43 +1025,7 @@
           <w:sz w:val="28"/>
           <w:szCs w:val="28"/>
         </w:rPr>
-        <w:t xml:space="preserve">Wikipedia y </w:t>
-      </w:r>
-      <w:proofErr w:type="spellStart"/>
-      <w:r>
-        <w:rPr>
-          <w:rFonts w:ascii="Cambria" w:eastAsia="Cambria" w:hAnsi="Cambria" w:cs="Cambria"/>
-          <w:sz w:val="28"/>
-          <w:szCs w:val="28"/>
-        </w:rPr>
-        <w:t>Weblogs</w:t>
-      </w:r>
-      <w:proofErr w:type="spellEnd"/>
-      <w:r>
-        <w:rPr>
-          <w:rFonts w:ascii="Cambria" w:eastAsia="Cambria" w:hAnsi="Cambria" w:cs="Cambria"/>
-          <w:sz w:val="28"/>
-          <w:szCs w:val="28"/>
-        </w:rPr>
-        <w:t xml:space="preserve"> como </w:t>
-      </w:r>
-      <w:proofErr w:type="spellStart"/>
-      <w:r>
-        <w:rPr>
-          <w:rFonts w:ascii="Cambria" w:eastAsia="Cambria" w:hAnsi="Cambria" w:cs="Cambria"/>
-          <w:sz w:val="28"/>
-          <w:szCs w:val="28"/>
-        </w:rPr>
-        <w:t>Wordpress</w:t>
-      </w:r>
-      <w:proofErr w:type="spellEnd"/>
-      <w:r>
-        <w:rPr>
-          <w:rFonts w:ascii="Cambria" w:eastAsia="Cambria" w:hAnsi="Cambria" w:cs="Cambria"/>
-          <w:sz w:val="28"/>
-          <w:szCs w:val="28"/>
-        </w:rPr>
-        <w:t>.</w:t>
+        <w:t>Wikipedia y Weblogs como Wordpress.</w:t>
       </w:r>
     </w:p>
     <w:p>
@@ -1258,43 +1222,7 @@
           <w:sz w:val="28"/>
           <w:szCs w:val="28"/>
         </w:rPr>
-        <w:t xml:space="preserve"> son todos aquellos dispositivos hardware que permiten enviar y recibir mensajes a través de una red, por ejemplo, computadoras, teléfonos, cámaras, sistemas de música, impresoras y consolas de juegos. Además tenemos los dispositivos que permiten realizar la redirección de los mensajes a través de toda la red para que estos puedan llegar correctamente a su destino, por ejemplo, el </w:t>
-      </w:r>
-      <w:proofErr w:type="spellStart"/>
-      <w:r>
-        <w:rPr>
-          <w:rFonts w:ascii="Cambria" w:eastAsia="Cambria" w:hAnsi="Cambria" w:cs="Cambria"/>
-          <w:sz w:val="28"/>
-          <w:szCs w:val="28"/>
-        </w:rPr>
-        <w:t>router</w:t>
-      </w:r>
-      <w:proofErr w:type="spellEnd"/>
-      <w:r>
-        <w:rPr>
-          <w:rFonts w:ascii="Cambria" w:eastAsia="Cambria" w:hAnsi="Cambria" w:cs="Cambria"/>
-          <w:sz w:val="28"/>
-          <w:szCs w:val="28"/>
-        </w:rPr>
-        <w:t xml:space="preserve">, </w:t>
-      </w:r>
-      <w:proofErr w:type="spellStart"/>
-      <w:r>
-        <w:rPr>
-          <w:rFonts w:ascii="Cambria" w:eastAsia="Cambria" w:hAnsi="Cambria" w:cs="Cambria"/>
-          <w:sz w:val="28"/>
-          <w:szCs w:val="28"/>
-        </w:rPr>
-        <w:t>router</w:t>
-      </w:r>
-      <w:proofErr w:type="spellEnd"/>
-      <w:r>
-        <w:rPr>
-          <w:rFonts w:ascii="Cambria" w:eastAsia="Cambria" w:hAnsi="Cambria" w:cs="Cambria"/>
-          <w:sz w:val="28"/>
-          <w:szCs w:val="28"/>
-        </w:rPr>
-        <w:t xml:space="preserve"> inalámbrico,  switch, entre otros.</w:t>
+        <w:t xml:space="preserve"> son todos aquellos dispositivos hardware que permiten enviar y recibir mensajes a través de una red, por ejemplo, computadoras, teléfonos, cámaras, sistemas de música, impresoras y consolas de juegos. Además tenemos los dispositivos que permiten realizar la redirección de los mensajes a través de toda la red para que estos puedan llegar correctamente a su destino, por ejemplo, el router, router inalámbrico,  switch, entre otros.</w:t>
       </w:r>
     </w:p>
     <w:p>
@@ -1478,6 +1406,69 @@
     </w:p>
     <w:p>
       <w:pPr>
+        <w:pStyle w:val="NormalWeb"/>
+        <w:numPr>
+          <w:ilvl w:val="0"/>
+          <w:numId w:val="15"/>
+        </w:numPr>
+        <w:spacing w:before="91" w:beforeAutospacing="0" w:after="0" w:afterAutospacing="0"/>
+        <w:ind w:right="1170"/>
+        <w:jc w:val="both"/>
+      </w:pPr>
+      <w:r>
+        <w:rPr>
+          <w:rFonts w:ascii="Cambria" w:hAnsi="Cambria"/>
+          <w:color w:val="000000"/>
+          <w:sz w:val="28"/>
+          <w:szCs w:val="28"/>
+        </w:rPr>
+        <w:t>Los datos hacen referencia a la información que se quiere comunicar a través de las redes como pueden ser: mensajes, videos, documentos, voz, imágenes, entre otros.</w:t>
+      </w:r>
+    </w:p>
+    <w:p>
+      <w:pPr>
+        <w:pStyle w:val="NormalWeb"/>
+        <w:numPr>
+          <w:ilvl w:val="0"/>
+          <w:numId w:val="15"/>
+        </w:numPr>
+        <w:spacing w:before="91" w:beforeAutospacing="0" w:after="0" w:afterAutospacing="0"/>
+        <w:ind w:right="1170"/>
+        <w:jc w:val="both"/>
+      </w:pPr>
+      <w:r>
+        <w:rPr>
+          <w:rFonts w:ascii="Cambria" w:hAnsi="Cambria"/>
+          <w:color w:val="000000"/>
+          <w:sz w:val="28"/>
+          <w:szCs w:val="28"/>
+        </w:rPr>
+        <w:t>La red de datos es una plataforma que ha permitido revolucionar la forma en que nos comunicamos, facilitando este proceso y el poder estar más conectados con la red humana global, por esto mismo proporciona una serie de servicios que permiten comunicarnos con nuestra familia, amigos, trabajo e intereses.</w:t>
+      </w:r>
+    </w:p>
+    <w:p>
+      <w:pPr>
+        <w:pStyle w:val="NormalWeb"/>
+        <w:numPr>
+          <w:ilvl w:val="0"/>
+          <w:numId w:val="15"/>
+        </w:numPr>
+        <w:spacing w:before="91" w:beforeAutospacing="0" w:after="0" w:afterAutospacing="0"/>
+        <w:ind w:right="1170"/>
+        <w:jc w:val="both"/>
+      </w:pPr>
+      <w:r>
+        <w:rPr>
+          <w:rFonts w:ascii="Cambria" w:hAnsi="Cambria"/>
+          <w:color w:val="000000"/>
+          <w:sz w:val="28"/>
+          <w:szCs w:val="28"/>
+        </w:rPr>
+        <w:t>Una red convergente es una infraestructura que permite consolidar una serie de redes dispersas en una única plataforma, reduciendo costos y dándole a los usuarios la posibilidad de acceder a servicios con diferentes características.</w:t>
+      </w:r>
+    </w:p>
+    <w:p>
+      <w:pPr>
         <w:numPr>
           <w:ilvl w:val="0"/>
           <w:numId w:val="2"/>
@@ -1613,6 +1604,7 @@
           <w:sz w:val="28"/>
           <w:szCs w:val="28"/>
         </w:rPr>
+        <w:lastRenderedPageBreak/>
         <w:t>En cuanto a las redes no orientadas a conexión no se determina el camino que van a seguir los paquetes y tampoco se garantiza ese secuenciamiento de paquetes, ni los recursos de red. Cada paquete es transmitido independientemente por el sistema de origen y también es manejado de manera independiente por los dispositivos intermedios de la red. </w:t>
       </w:r>
     </w:p>
@@ -1700,16 +1692,7 @@
           <w:sz w:val="28"/>
           <w:szCs w:val="28"/>
         </w:rPr>
-        <w:t xml:space="preserve">La calidad del servicio es un tipo de estudio o revisión que se realiza a la red con el fin de experimentar un alto grado de similitud con respecto a la </w:t>
-      </w:r>
-      <w:r>
-        <w:rPr>
-          <w:rFonts w:ascii="Cambria" w:eastAsia="Cambria" w:hAnsi="Cambria" w:cs="Cambria"/>
-          <w:sz w:val="28"/>
-          <w:szCs w:val="28"/>
-        </w:rPr>
-        <w:lastRenderedPageBreak/>
-        <w:t xml:space="preserve">comunicación que se realiza en persona.  Esta métrica es de vital importancia en las empresas. Por ejemplo, la calidad del servicio en un centro de llamadas de emergencia es crucial para las personas que solicitan ayuda. </w:t>
+        <w:t xml:space="preserve">La calidad del servicio es un tipo de estudio o revisión que se realiza a la red con el fin de experimentar un alto grado de similitud con respecto a la comunicación que se realiza en persona.  Esta métrica es de vital importancia en las empresas. Por ejemplo, la calidad del servicio en un centro de llamadas de emergencia es crucial para las personas que solicitan ayuda. </w:t>
       </w:r>
     </w:p>
     <w:p>
@@ -1924,7 +1907,17 @@
           <w:sz w:val="28"/>
           <w:szCs w:val="28"/>
         </w:rPr>
-        <w:t xml:space="preserve"> unas técnicas que permiten realizar un adecuado uso de los recursos de la red, los servicios sean brindados al usuario final de la mejor manera posible, es decir que los videos se ofrezcan de manera clara y continua, que las transacciones se hagan de manera segura al igual que el envío de mensajes o imágenes. Todo esto se logra como se explicaba en el punto anterior usando técnicas como la clasificación y la asignación de prioridades.</w:t>
+        <w:t xml:space="preserve"> unas técnicas que permiten realizar un adecuado uso de los recursos de la red, los servicios sean brindados al usuario final de la mejor manera posible, es decir que los videos se ofrezcan de manera clara y </w:t>
+      </w:r>
+      <w:r>
+        <w:rPr>
+          <w:rFonts w:ascii="Cambria" w:hAnsi="Cambria"/>
+          <w:color w:val="000000"/>
+          <w:sz w:val="28"/>
+          <w:szCs w:val="28"/>
+        </w:rPr>
+        <w:lastRenderedPageBreak/>
+        <w:t>continua, que las transacciones se hagan de manera segura al igual que el envío de mensajes o imágenes. Todo esto se logra como se explicaba en el punto anterior usando técnicas como la clasificación y la asignación de prioridades.</w:t>
       </w:r>
     </w:p>
     <w:p>
@@ -2041,17 +2034,7 @@
           <w:sz w:val="28"/>
           <w:szCs w:val="28"/>
         </w:rPr>
-        <w:t xml:space="preserve">Se conoce como red al conjunto de computadoras y otros dispositivos que se encuentran interconectados por medio de cables, señales, ondas o cualquier </w:t>
-      </w:r>
-      <w:r>
-        <w:rPr>
-          <w:rFonts w:ascii="Cambria" w:hAnsi="Cambria"/>
-          <w:color w:val="000000"/>
-          <w:sz w:val="28"/>
-          <w:szCs w:val="28"/>
-        </w:rPr>
-        <w:lastRenderedPageBreak/>
-        <w:t>otro método de transporte de datos para compartir información, servicios y recursos. Esta a su vez puede dividirse según su alcance en LAN que hace referencia a las redes de área local, es decir, una red individual que cubre una determinada área geográfica, proporcionando servicios y aplicaciones a las personas dentro de una organización como una empresa, una universidad, una región, entre otros. Por otro lado, también puede ser WAN, que hace referencia a las redes de área amplia y se utilizan cuando alguna compañía que tiene varias ubicaciones geográficas necesita interconectar sus redes LAN, para lo cual utiliza un Proveedor de Servicios se Telecomunicaciones (TCP). </w:t>
+        <w:t>Se conoce como red al conjunto de computadoras y otros dispositivos que se encuentran interconectados por medio de cables, señales, ondas o cualquier otro método de transporte de datos para compartir información, servicios y recursos. Esta a su vez puede dividirse según su alcance en LAN que hace referencia a las redes de área local, es decir, una red individual que cubre una determinada área geográfica, proporcionando servicios y aplicaciones a las personas dentro de una organización como una empresa, una universidad, una región, entre otros. Por otro lado, también puede ser WAN, que hace referencia a las redes de área amplia y se utilizan cuando alguna compañía que tiene varias ubicaciones geográficas necesita interconectar sus redes LAN, para lo cual utiliza un Proveedor de Servicios se Telecomunicaciones (TCP). </w:t>
       </w:r>
     </w:p>
     <w:p>
@@ -2171,27 +2154,8 @@
           <w:sz w:val="28"/>
           <w:szCs w:val="28"/>
         </w:rPr>
-        <w:t xml:space="preserve">La diferencia entre Tarjeta de Interfaz de Red, puerto físico e interfaz de red se da en que la primera es un adaptador LAN que proporciona conexión física con la red en la computadora u otro dispositivo host, mientras que el puerto físico es un conector en un dispositivo de red en el cual el medio se conecta con un host u otro dispositivo de red, finalmente la interfaz de red corresponde a puertos especializados de un dispositivo de </w:t>
-      </w:r>
-      <w:proofErr w:type="spellStart"/>
-      <w:r>
-        <w:rPr>
-          <w:rFonts w:ascii="Cambria" w:hAnsi="Cambria"/>
-          <w:color w:val="000000"/>
-          <w:sz w:val="28"/>
-          <w:szCs w:val="28"/>
-        </w:rPr>
-        <w:t>internetworking</w:t>
-      </w:r>
-      <w:proofErr w:type="spellEnd"/>
-      <w:r>
-        <w:rPr>
-          <w:rFonts w:ascii="Cambria" w:hAnsi="Cambria"/>
-          <w:color w:val="000000"/>
-          <w:sz w:val="28"/>
-          <w:szCs w:val="28"/>
-        </w:rPr>
-        <w:t xml:space="preserve"> que se conecta con redes individuales. </w:t>
+        <w:lastRenderedPageBreak/>
+        <w:t>La diferencia entre Tarjeta de Interfaz de Red, puerto físico e interfaz de red se da en que la primera es un adaptador LAN que proporciona conexión física con la red en la computadora u otro dispositivo host, mientras que el puerto físico es un conector en un dispositivo de red en el cual el medio se conecta con un host u otro dispositivo de red, finalmente la interfaz de red corresponde a puertos especializados de un dispositivo de internetworking que se conecta con redes individuales. </w:t>
       </w:r>
     </w:p>
     <w:p>
@@ -2260,7 +2224,6 @@
           <w:sz w:val="28"/>
           <w:szCs w:val="28"/>
         </w:rPr>
-        <w:lastRenderedPageBreak/>
         <w:t>Consultar y explicar brevemente qué es una Unidad de Datos del Protocolo (PDU).</w:t>
       </w:r>
     </w:p>
@@ -2357,6 +2320,7 @@
           <w:sz w:val="28"/>
           <w:szCs w:val="28"/>
         </w:rPr>
+        <w:lastRenderedPageBreak/>
         <w:drawing>
           <wp:inline distT="0" distB="0" distL="0" distR="0" wp14:anchorId="1518DB9B" wp14:editId="7296371E">
             <wp:extent cx="5763895" cy="3795712"/>
@@ -2421,7 +2385,6 @@
           <w:sz w:val="28"/>
           <w:szCs w:val="28"/>
         </w:rPr>
-        <w:lastRenderedPageBreak/>
         <w:t>Describir la diferencia entre los modelos de protocolo y modelos de referencia.</w:t>
       </w:r>
     </w:p>
@@ -2554,7 +2517,16 @@
           <w:sz w:val="28"/>
           <w:szCs w:val="28"/>
         </w:rPr>
-        <w:t xml:space="preserve"> en esta capa se encuentran las aplicaciones con las cuales interactúa el usuario y por lo tanto representa los datos, el control de codificación y de diálogo.</w:t>
+        <w:t xml:space="preserve"> en esta capa se encuentran las aplicaciones con las cuales </w:t>
+      </w:r>
+      <w:r>
+        <w:rPr>
+          <w:rFonts w:ascii="Cambria" w:eastAsia="Cambria" w:hAnsi="Cambria" w:cs="Cambria"/>
+          <w:sz w:val="28"/>
+          <w:szCs w:val="28"/>
+        </w:rPr>
+        <w:lastRenderedPageBreak/>
+        <w:t>interactúa el usuario y por lo tanto representa los datos, el control de codificación y de diálogo.</w:t>
       </w:r>
     </w:p>
     <w:p>
@@ -2764,7 +2736,6 @@
           <w:sz w:val="28"/>
           <w:szCs w:val="28"/>
         </w:rPr>
-        <w:lastRenderedPageBreak/>
         <w:t>5. Sesión:</w:t>
       </w:r>
       <w:r>
@@ -3070,25 +3041,7 @@
           <w:sz w:val="28"/>
           <w:szCs w:val="28"/>
         </w:rPr>
-        <w:t xml:space="preserve">En parejas, crear un repositorio en GitHub y desarrollar de forma colaborativa las preguntas del capítulo 1 y 2. Para entender el trabajo colaborativo en </w:t>
-      </w:r>
-      <w:proofErr w:type="spellStart"/>
-      <w:r>
-        <w:rPr>
-          <w:rFonts w:ascii="Cambria" w:eastAsia="Cambria" w:hAnsi="Cambria" w:cs="Cambria"/>
-          <w:sz w:val="28"/>
-          <w:szCs w:val="28"/>
-        </w:rPr>
-        <w:t>git</w:t>
-      </w:r>
-      <w:proofErr w:type="spellEnd"/>
-      <w:r>
-        <w:rPr>
-          <w:rFonts w:ascii="Cambria" w:eastAsia="Cambria" w:hAnsi="Cambria" w:cs="Cambria"/>
-          <w:sz w:val="28"/>
-          <w:szCs w:val="28"/>
-        </w:rPr>
-        <w:t xml:space="preserve"> utilizar el siguiente video explicativo: </w:t>
+        <w:t xml:space="preserve">En parejas, crear un repositorio en GitHub y desarrollar de forma colaborativa las preguntas del capítulo 1 y 2. Para entender el trabajo colaborativo en git utilizar el siguiente video explicativo: </w:t>
       </w:r>
     </w:p>
     <w:p>
@@ -3162,71 +3115,15 @@
           <w:sz w:val="28"/>
           <w:szCs w:val="28"/>
         </w:rPr>
-        <w:t>.</w:t>
-      </w:r>
-      <w:proofErr w:type="spellStart"/>
-      <w:r>
-        <w:rPr>
-          <w:rFonts w:ascii="Cambria" w:eastAsia="Cambria" w:hAnsi="Cambria" w:cs="Cambria"/>
-          <w:b/>
-          <w:sz w:val="28"/>
-          <w:szCs w:val="28"/>
-        </w:rPr>
-        <w:t>txt</w:t>
-      </w:r>
-      <w:proofErr w:type="spellEnd"/>
-      <w:r>
-        <w:rPr>
-          <w:rFonts w:ascii="Cambria" w:eastAsia="Cambria" w:hAnsi="Cambria" w:cs="Cambria"/>
-          <w:sz w:val="28"/>
-          <w:szCs w:val="28"/>
-        </w:rPr>
-        <w:t xml:space="preserve"> para responder el cuestionario y subirlo al repositorio remoto. Cada pregunta respondida se debe enviar al repositorio remoto a través de un </w:t>
-      </w:r>
-      <w:proofErr w:type="spellStart"/>
-      <w:r>
-        <w:rPr>
-          <w:rFonts w:ascii="Cambria" w:eastAsia="Cambria" w:hAnsi="Cambria" w:cs="Cambria"/>
-          <w:sz w:val="28"/>
-          <w:szCs w:val="28"/>
-        </w:rPr>
-        <w:t>commit</w:t>
-      </w:r>
-      <w:proofErr w:type="spellEnd"/>
-      <w:r>
-        <w:rPr>
-          <w:rFonts w:ascii="Cambria" w:eastAsia="Cambria" w:hAnsi="Cambria" w:cs="Cambria"/>
-          <w:sz w:val="28"/>
-          <w:szCs w:val="28"/>
-        </w:rPr>
-        <w:t xml:space="preserve"> (ver video). Evidenciar el historial de </w:t>
-      </w:r>
-      <w:proofErr w:type="spellStart"/>
-      <w:r>
-        <w:rPr>
-          <w:rFonts w:ascii="Cambria" w:eastAsia="Cambria" w:hAnsi="Cambria" w:cs="Cambria"/>
-          <w:sz w:val="28"/>
-          <w:szCs w:val="28"/>
-        </w:rPr>
-        <w:t>commits</w:t>
-      </w:r>
-      <w:proofErr w:type="spellEnd"/>
-      <w:r>
-        <w:rPr>
-          <w:rFonts w:ascii="Cambria" w:eastAsia="Cambria" w:hAnsi="Cambria" w:cs="Cambria"/>
-          <w:sz w:val="28"/>
-          <w:szCs w:val="28"/>
-        </w:rPr>
-        <w:t xml:space="preserve"> en el repositorio </w:t>
-      </w:r>
-      <w:r>
-        <w:rPr>
-          <w:rFonts w:ascii="Cambria" w:eastAsia="Cambria" w:hAnsi="Cambria" w:cs="Cambria"/>
-          <w:sz w:val="28"/>
-          <w:szCs w:val="28"/>
-        </w:rPr>
-        <w:lastRenderedPageBreak/>
-        <w:t>remoto.</w:t>
+        <w:t>.txt</w:t>
+      </w:r>
+      <w:r>
+        <w:rPr>
+          <w:rFonts w:ascii="Cambria" w:eastAsia="Cambria" w:hAnsi="Cambria" w:cs="Cambria"/>
+          <w:sz w:val="28"/>
+          <w:szCs w:val="28"/>
+        </w:rPr>
+        <w:t xml:space="preserve"> para responder el cuestionario y subirlo al repositorio remoto. Cada pregunta respondida se debe enviar al repositorio remoto a través de un commit (ver video). Evidenciar el historial de commits en el repositorio remoto.</w:t>
       </w:r>
     </w:p>
     <w:p>
@@ -3258,43 +3155,7 @@
           <w:sz w:val="28"/>
           <w:szCs w:val="28"/>
         </w:rPr>
-        <w:t xml:space="preserve">Añadir la </w:t>
-      </w:r>
-      <w:proofErr w:type="spellStart"/>
-      <w:r>
-        <w:rPr>
-          <w:rFonts w:ascii="Cambria" w:eastAsia="Cambria" w:hAnsi="Cambria" w:cs="Cambria"/>
-          <w:sz w:val="28"/>
-          <w:szCs w:val="28"/>
-        </w:rPr>
-        <w:t>url</w:t>
-      </w:r>
-      <w:proofErr w:type="spellEnd"/>
-      <w:r>
-        <w:rPr>
-          <w:rFonts w:ascii="Cambria" w:eastAsia="Cambria" w:hAnsi="Cambria" w:cs="Cambria"/>
-          <w:sz w:val="28"/>
-          <w:szCs w:val="28"/>
-        </w:rPr>
-        <w:t xml:space="preserve"> del repositorio al documento de entrega y subirlo al </w:t>
-      </w:r>
-      <w:proofErr w:type="spellStart"/>
-      <w:r>
-        <w:rPr>
-          <w:rFonts w:ascii="Cambria" w:eastAsia="Cambria" w:hAnsi="Cambria" w:cs="Cambria"/>
-          <w:sz w:val="28"/>
-          <w:szCs w:val="28"/>
-        </w:rPr>
-        <w:t>Classroom</w:t>
-      </w:r>
-      <w:proofErr w:type="spellEnd"/>
-      <w:r>
-        <w:rPr>
-          <w:rFonts w:ascii="Cambria" w:eastAsia="Cambria" w:hAnsi="Cambria" w:cs="Cambria"/>
-          <w:sz w:val="28"/>
-          <w:szCs w:val="28"/>
-        </w:rPr>
-        <w:t xml:space="preserve"> del curso de manera individual.</w:t>
+        <w:t>Añadir la url del repositorio al documento de entrega y subirlo al Classroom del curso de manera individual.</w:t>
       </w:r>
     </w:p>
     <w:p>
@@ -4105,6 +3966,119 @@
     </w:lvl>
   </w:abstractNum>
   <w:abstractNum w:abstractNumId="3" w15:restartNumberingAfterBreak="0">
+    <w:nsid w:val="0CA66002"/>
+    <w:multiLevelType w:val="hybridMultilevel"/>
+    <w:tmpl w:val="06E279BC"/>
+    <w:lvl w:ilvl="0" w:tplc="240A0001">
+      <w:start w:val="1"/>
+      <w:numFmt w:val="bullet"/>
+      <w:lvlText w:val=""/>
+      <w:lvlJc w:val="left"/>
+      <w:pPr>
+        <w:ind w:left="2116" w:hanging="360"/>
+      </w:pPr>
+      <w:rPr>
+        <w:rFonts w:ascii="Symbol" w:hAnsi="Symbol" w:hint="default"/>
+      </w:rPr>
+    </w:lvl>
+    <w:lvl w:ilvl="1" w:tplc="240A0003" w:tentative="1">
+      <w:start w:val="1"/>
+      <w:numFmt w:val="bullet"/>
+      <w:lvlText w:val="o"/>
+      <w:lvlJc w:val="left"/>
+      <w:pPr>
+        <w:ind w:left="2836" w:hanging="360"/>
+      </w:pPr>
+      <w:rPr>
+        <w:rFonts w:ascii="Courier New" w:hAnsi="Courier New" w:cs="Courier New" w:hint="default"/>
+      </w:rPr>
+    </w:lvl>
+    <w:lvl w:ilvl="2" w:tplc="240A0005" w:tentative="1">
+      <w:start w:val="1"/>
+      <w:numFmt w:val="bullet"/>
+      <w:lvlText w:val=""/>
+      <w:lvlJc w:val="left"/>
+      <w:pPr>
+        <w:ind w:left="3556" w:hanging="360"/>
+      </w:pPr>
+      <w:rPr>
+        <w:rFonts w:ascii="Wingdings" w:hAnsi="Wingdings" w:hint="default"/>
+      </w:rPr>
+    </w:lvl>
+    <w:lvl w:ilvl="3" w:tplc="240A0001" w:tentative="1">
+      <w:start w:val="1"/>
+      <w:numFmt w:val="bullet"/>
+      <w:lvlText w:val=""/>
+      <w:lvlJc w:val="left"/>
+      <w:pPr>
+        <w:ind w:left="4276" w:hanging="360"/>
+      </w:pPr>
+      <w:rPr>
+        <w:rFonts w:ascii="Symbol" w:hAnsi="Symbol" w:hint="default"/>
+      </w:rPr>
+    </w:lvl>
+    <w:lvl w:ilvl="4" w:tplc="240A0003" w:tentative="1">
+      <w:start w:val="1"/>
+      <w:numFmt w:val="bullet"/>
+      <w:lvlText w:val="o"/>
+      <w:lvlJc w:val="left"/>
+      <w:pPr>
+        <w:ind w:left="4996" w:hanging="360"/>
+      </w:pPr>
+      <w:rPr>
+        <w:rFonts w:ascii="Courier New" w:hAnsi="Courier New" w:cs="Courier New" w:hint="default"/>
+      </w:rPr>
+    </w:lvl>
+    <w:lvl w:ilvl="5" w:tplc="240A0005" w:tentative="1">
+      <w:start w:val="1"/>
+      <w:numFmt w:val="bullet"/>
+      <w:lvlText w:val=""/>
+      <w:lvlJc w:val="left"/>
+      <w:pPr>
+        <w:ind w:left="5716" w:hanging="360"/>
+      </w:pPr>
+      <w:rPr>
+        <w:rFonts w:ascii="Wingdings" w:hAnsi="Wingdings" w:hint="default"/>
+      </w:rPr>
+    </w:lvl>
+    <w:lvl w:ilvl="6" w:tplc="240A0001" w:tentative="1">
+      <w:start w:val="1"/>
+      <w:numFmt w:val="bullet"/>
+      <w:lvlText w:val=""/>
+      <w:lvlJc w:val="left"/>
+      <w:pPr>
+        <w:ind w:left="6436" w:hanging="360"/>
+      </w:pPr>
+      <w:rPr>
+        <w:rFonts w:ascii="Symbol" w:hAnsi="Symbol" w:hint="default"/>
+      </w:rPr>
+    </w:lvl>
+    <w:lvl w:ilvl="7" w:tplc="240A0003" w:tentative="1">
+      <w:start w:val="1"/>
+      <w:numFmt w:val="bullet"/>
+      <w:lvlText w:val="o"/>
+      <w:lvlJc w:val="left"/>
+      <w:pPr>
+        <w:ind w:left="7156" w:hanging="360"/>
+      </w:pPr>
+      <w:rPr>
+        <w:rFonts w:ascii="Courier New" w:hAnsi="Courier New" w:cs="Courier New" w:hint="default"/>
+      </w:rPr>
+    </w:lvl>
+    <w:lvl w:ilvl="8" w:tplc="240A0005" w:tentative="1">
+      <w:start w:val="1"/>
+      <w:numFmt w:val="bullet"/>
+      <w:lvlText w:val=""/>
+      <w:lvlJc w:val="left"/>
+      <w:pPr>
+        <w:ind w:left="7876" w:hanging="360"/>
+      </w:pPr>
+      <w:rPr>
+        <w:rFonts w:ascii="Wingdings" w:hAnsi="Wingdings" w:hint="default"/>
+      </w:rPr>
+    </w:lvl>
+  </w:abstractNum>
+  <w:abstractNum w:abstractNumId="4" w15:restartNumberingAfterBreak="0">
     <w:nsid w:val="108B61C1"/>
     <w:multiLevelType w:val="hybridMultilevel"/>
     <w:tmpl w:val="A94E90B8"/>
@@ -4217,7 +4191,7 @@
       </w:rPr>
     </w:lvl>
   </w:abstractNum>
-  <w:abstractNum w:abstractNumId="4" w15:restartNumberingAfterBreak="0">
+  <w:abstractNum w:abstractNumId="5" w15:restartNumberingAfterBreak="0">
     <w:nsid w:val="1A9D3CAA"/>
     <w:multiLevelType w:val="multilevel"/>
     <w:tmpl w:val="0B48045A"/>
@@ -4330,7 +4304,7 @@
       </w:rPr>
     </w:lvl>
   </w:abstractNum>
-  <w:abstractNum w:abstractNumId="5" w15:restartNumberingAfterBreak="0">
+  <w:abstractNum w:abstractNumId="6" w15:restartNumberingAfterBreak="0">
     <w:nsid w:val="1D7C5FC3"/>
     <w:multiLevelType w:val="multilevel"/>
     <w:tmpl w:val="0B02942A"/>
@@ -4443,7 +4417,7 @@
       </w:rPr>
     </w:lvl>
   </w:abstractNum>
-  <w:abstractNum w:abstractNumId="6" w15:restartNumberingAfterBreak="0">
+  <w:abstractNum w:abstractNumId="7" w15:restartNumberingAfterBreak="0">
     <w:nsid w:val="407620AB"/>
     <w:multiLevelType w:val="multilevel"/>
     <w:tmpl w:val="07EEA1B4"/>
@@ -4529,7 +4503,7 @@
       </w:pPr>
     </w:lvl>
   </w:abstractNum>
-  <w:abstractNum w:abstractNumId="7" w15:restartNumberingAfterBreak="0">
+  <w:abstractNum w:abstractNumId="8" w15:restartNumberingAfterBreak="0">
     <w:nsid w:val="478F0002"/>
     <w:multiLevelType w:val="multilevel"/>
     <w:tmpl w:val="0D3E6C66"/>
@@ -4615,7 +4589,7 @@
       </w:pPr>
     </w:lvl>
   </w:abstractNum>
-  <w:abstractNum w:abstractNumId="8" w15:restartNumberingAfterBreak="0">
+  <w:abstractNum w:abstractNumId="9" w15:restartNumberingAfterBreak="0">
     <w:nsid w:val="4BFB14C7"/>
     <w:multiLevelType w:val="multilevel"/>
     <w:tmpl w:val="1F28C942"/>
@@ -4764,7 +4738,7 @@
       </w:rPr>
     </w:lvl>
   </w:abstractNum>
-  <w:abstractNum w:abstractNumId="9" w15:restartNumberingAfterBreak="0">
+  <w:abstractNum w:abstractNumId="10" w15:restartNumberingAfterBreak="0">
     <w:nsid w:val="50840DFF"/>
     <w:multiLevelType w:val="multilevel"/>
     <w:tmpl w:val="5AE6B980"/>
@@ -4853,7 +4827,120 @@
       </w:pPr>
     </w:lvl>
   </w:abstractNum>
-  <w:abstractNum w:abstractNumId="10" w15:restartNumberingAfterBreak="0">
+  <w:abstractNum w:abstractNumId="11" w15:restartNumberingAfterBreak="0">
+    <w:nsid w:val="69EA7E00"/>
+    <w:multiLevelType w:val="hybridMultilevel"/>
+    <w:tmpl w:val="76540E94"/>
+    <w:lvl w:ilvl="0" w:tplc="240A0001">
+      <w:start w:val="1"/>
+      <w:numFmt w:val="bullet"/>
+      <w:lvlText w:val=""/>
+      <w:lvlJc w:val="left"/>
+      <w:pPr>
+        <w:ind w:left="1396" w:hanging="360"/>
+      </w:pPr>
+      <w:rPr>
+        <w:rFonts w:ascii="Symbol" w:hAnsi="Symbol" w:hint="default"/>
+      </w:rPr>
+    </w:lvl>
+    <w:lvl w:ilvl="1" w:tplc="240A0003" w:tentative="1">
+      <w:start w:val="1"/>
+      <w:numFmt w:val="bullet"/>
+      <w:lvlText w:val="o"/>
+      <w:lvlJc w:val="left"/>
+      <w:pPr>
+        <w:ind w:left="2116" w:hanging="360"/>
+      </w:pPr>
+      <w:rPr>
+        <w:rFonts w:ascii="Courier New" w:hAnsi="Courier New" w:cs="Courier New" w:hint="default"/>
+      </w:rPr>
+    </w:lvl>
+    <w:lvl w:ilvl="2" w:tplc="240A0005" w:tentative="1">
+      <w:start w:val="1"/>
+      <w:numFmt w:val="bullet"/>
+      <w:lvlText w:val=""/>
+      <w:lvlJc w:val="left"/>
+      <w:pPr>
+        <w:ind w:left="2836" w:hanging="360"/>
+      </w:pPr>
+      <w:rPr>
+        <w:rFonts w:ascii="Wingdings" w:hAnsi="Wingdings" w:hint="default"/>
+      </w:rPr>
+    </w:lvl>
+    <w:lvl w:ilvl="3" w:tplc="240A0001" w:tentative="1">
+      <w:start w:val="1"/>
+      <w:numFmt w:val="bullet"/>
+      <w:lvlText w:val=""/>
+      <w:lvlJc w:val="left"/>
+      <w:pPr>
+        <w:ind w:left="3556" w:hanging="360"/>
+      </w:pPr>
+      <w:rPr>
+        <w:rFonts w:ascii="Symbol" w:hAnsi="Symbol" w:hint="default"/>
+      </w:rPr>
+    </w:lvl>
+    <w:lvl w:ilvl="4" w:tplc="240A0003" w:tentative="1">
+      <w:start w:val="1"/>
+      <w:numFmt w:val="bullet"/>
+      <w:lvlText w:val="o"/>
+      <w:lvlJc w:val="left"/>
+      <w:pPr>
+        <w:ind w:left="4276" w:hanging="360"/>
+      </w:pPr>
+      <w:rPr>
+        <w:rFonts w:ascii="Courier New" w:hAnsi="Courier New" w:cs="Courier New" w:hint="default"/>
+      </w:rPr>
+    </w:lvl>
+    <w:lvl w:ilvl="5" w:tplc="240A0005" w:tentative="1">
+      <w:start w:val="1"/>
+      <w:numFmt w:val="bullet"/>
+      <w:lvlText w:val=""/>
+      <w:lvlJc w:val="left"/>
+      <w:pPr>
+        <w:ind w:left="4996" w:hanging="360"/>
+      </w:pPr>
+      <w:rPr>
+        <w:rFonts w:ascii="Wingdings" w:hAnsi="Wingdings" w:hint="default"/>
+      </w:rPr>
+    </w:lvl>
+    <w:lvl w:ilvl="6" w:tplc="240A0001" w:tentative="1">
+      <w:start w:val="1"/>
+      <w:numFmt w:val="bullet"/>
+      <w:lvlText w:val=""/>
+      <w:lvlJc w:val="left"/>
+      <w:pPr>
+        <w:ind w:left="5716" w:hanging="360"/>
+      </w:pPr>
+      <w:rPr>
+        <w:rFonts w:ascii="Symbol" w:hAnsi="Symbol" w:hint="default"/>
+      </w:rPr>
+    </w:lvl>
+    <w:lvl w:ilvl="7" w:tplc="240A0003" w:tentative="1">
+      <w:start w:val="1"/>
+      <w:numFmt w:val="bullet"/>
+      <w:lvlText w:val="o"/>
+      <w:lvlJc w:val="left"/>
+      <w:pPr>
+        <w:ind w:left="6436" w:hanging="360"/>
+      </w:pPr>
+      <w:rPr>
+        <w:rFonts w:ascii="Courier New" w:hAnsi="Courier New" w:cs="Courier New" w:hint="default"/>
+      </w:rPr>
+    </w:lvl>
+    <w:lvl w:ilvl="8" w:tplc="240A0005" w:tentative="1">
+      <w:start w:val="1"/>
+      <w:numFmt w:val="bullet"/>
+      <w:lvlText w:val=""/>
+      <w:lvlJc w:val="left"/>
+      <w:pPr>
+        <w:ind w:left="7156" w:hanging="360"/>
+      </w:pPr>
+      <w:rPr>
+        <w:rFonts w:ascii="Wingdings" w:hAnsi="Wingdings" w:hint="default"/>
+      </w:rPr>
+    </w:lvl>
+  </w:abstractNum>
+  <w:abstractNum w:abstractNumId="12" w15:restartNumberingAfterBreak="0">
     <w:nsid w:val="6A284950"/>
     <w:multiLevelType w:val="hybridMultilevel"/>
     <w:tmpl w:val="8C88CC6E"/>
@@ -4966,7 +5053,7 @@
       </w:rPr>
     </w:lvl>
   </w:abstractNum>
-  <w:abstractNum w:abstractNumId="11" w15:restartNumberingAfterBreak="0">
+  <w:abstractNum w:abstractNumId="13" w15:restartNumberingAfterBreak="0">
     <w:nsid w:val="773A41E8"/>
     <w:multiLevelType w:val="hybridMultilevel"/>
     <w:tmpl w:val="52D8B17E"/>
@@ -5079,7 +5166,7 @@
       </w:rPr>
     </w:lvl>
   </w:abstractNum>
-  <w:abstractNum w:abstractNumId="12" w15:restartNumberingAfterBreak="0">
+  <w:abstractNum w:abstractNumId="14" w15:restartNumberingAfterBreak="0">
     <w:nsid w:val="7F827231"/>
     <w:multiLevelType w:val="multilevel"/>
     <w:tmpl w:val="2250E41C"/>
@@ -5166,19 +5253,19 @@
     </w:lvl>
   </w:abstractNum>
   <w:num w:numId="1" w16cid:durableId="756944901">
-    <w:abstractNumId w:val="6"/>
+    <w:abstractNumId w:val="7"/>
   </w:num>
   <w:num w:numId="2" w16cid:durableId="696387770">
-    <w:abstractNumId w:val="12"/>
+    <w:abstractNumId w:val="14"/>
   </w:num>
   <w:num w:numId="3" w16cid:durableId="1807964823">
-    <w:abstractNumId w:val="7"/>
+    <w:abstractNumId w:val="8"/>
   </w:num>
   <w:num w:numId="4" w16cid:durableId="528759849">
     <w:abstractNumId w:val="0"/>
   </w:num>
   <w:num w:numId="5" w16cid:durableId="9769388">
-    <w:abstractNumId w:val="9"/>
+    <w:abstractNumId w:val="10"/>
   </w:num>
   <w:num w:numId="6" w16cid:durableId="1991864442">
     <w:abstractNumId w:val="1"/>
@@ -5187,22 +5274,28 @@
     <w:abstractNumId w:val="2"/>
   </w:num>
   <w:num w:numId="8" w16cid:durableId="139152315">
+    <w:abstractNumId w:val="5"/>
+  </w:num>
+  <w:num w:numId="9" w16cid:durableId="2043707273">
+    <w:abstractNumId w:val="13"/>
+  </w:num>
+  <w:num w:numId="10" w16cid:durableId="1453480153">
     <w:abstractNumId w:val="4"/>
   </w:num>
-  <w:num w:numId="9" w16cid:durableId="2043707273">
-    <w:abstractNumId w:val="11"/>
+  <w:num w:numId="11" w16cid:durableId="650137430">
+    <w:abstractNumId w:val="6"/>
   </w:num>
-  <w:num w:numId="10" w16cid:durableId="1453480153">
+  <w:num w:numId="12" w16cid:durableId="1237975623">
+    <w:abstractNumId w:val="12"/>
+  </w:num>
+  <w:num w:numId="13" w16cid:durableId="1259560465">
+    <w:abstractNumId w:val="9"/>
+  </w:num>
+  <w:num w:numId="14" w16cid:durableId="1525827548">
     <w:abstractNumId w:val="3"/>
   </w:num>
-  <w:num w:numId="11" w16cid:durableId="650137430">
-    <w:abstractNumId w:val="5"/>
-  </w:num>
-  <w:num w:numId="12" w16cid:durableId="1237975623">
-    <w:abstractNumId w:val="10"/>
-  </w:num>
-  <w:num w:numId="13" w16cid:durableId="1259560465">
-    <w:abstractNumId w:val="8"/>
+  <w:num w:numId="15" w16cid:durableId="149441853">
+    <w:abstractNumId w:val="11"/>
   </w:num>
 </w:numbering>
 </file>

</xml_diff>

<commit_message>
Pregunta 7 Capitulo 1
</commit_message>
<xml_diff>
--- a/Actividades capitulo 1 y 2.docx
+++ b/Actividades capitulo 1 y 2.docx
@@ -1519,6 +1519,215 @@
     </w:p>
     <w:p>
       <w:pPr>
+        <w:pStyle w:val="NormalWeb"/>
+        <w:numPr>
+          <w:ilvl w:val="0"/>
+          <w:numId w:val="18"/>
+        </w:numPr>
+        <w:spacing w:before="91" w:beforeAutospacing="0" w:after="0" w:afterAutospacing="0"/>
+        <w:ind w:right="1170"/>
+        <w:jc w:val="both"/>
+        <w:textAlignment w:val="baseline"/>
+        <w:rPr>
+          <w:rFonts w:ascii="Cambria" w:hAnsi="Cambria"/>
+          <w:color w:val="000000"/>
+          <w:sz w:val="28"/>
+          <w:szCs w:val="28"/>
+        </w:rPr>
+      </w:pPr>
+      <w:r>
+        <w:rPr>
+          <w:rFonts w:ascii="Cambria" w:hAnsi="Cambria"/>
+          <w:b/>
+          <w:bCs/>
+          <w:color w:val="000000"/>
+          <w:sz w:val="28"/>
+          <w:szCs w:val="28"/>
+        </w:rPr>
+        <w:t xml:space="preserve">Tolerante a fallas: </w:t>
+      </w:r>
+      <w:r>
+        <w:rPr>
+          <w:rFonts w:ascii="Cambria" w:hAnsi="Cambria"/>
+          <w:color w:val="000000"/>
+          <w:sz w:val="28"/>
+          <w:szCs w:val="28"/>
+        </w:rPr>
+        <w:t>una red que es tolerante a fallas debe ser capaz de recuperarse rápidamente cuando ocurre un fallo en el software o el hardware. Un ejemplo de esto se da cuando un usuario está viendo videos en alguna página como Netflix y de repente el servidor que permite acceder a dicho video deja de funcionar, dicho usuario no nota esta falla puesto que se cuenta con servidores de respaldo que permiten que se siga ofreciendo el servicio.</w:t>
+      </w:r>
+    </w:p>
+    <w:p>
+      <w:pPr>
+        <w:pStyle w:val="NormalWeb"/>
+        <w:numPr>
+          <w:ilvl w:val="0"/>
+          <w:numId w:val="18"/>
+        </w:numPr>
+        <w:spacing w:before="0" w:beforeAutospacing="0" w:after="0" w:afterAutospacing="0"/>
+        <w:ind w:right="1170"/>
+        <w:jc w:val="both"/>
+        <w:textAlignment w:val="baseline"/>
+        <w:rPr>
+          <w:rFonts w:ascii="Cambria" w:hAnsi="Cambria"/>
+          <w:color w:val="000000"/>
+          <w:sz w:val="28"/>
+          <w:szCs w:val="28"/>
+        </w:rPr>
+      </w:pPr>
+      <w:r>
+        <w:rPr>
+          <w:rFonts w:ascii="Cambria" w:hAnsi="Cambria"/>
+          <w:b/>
+          <w:bCs/>
+          <w:color w:val="000000"/>
+          <w:sz w:val="28"/>
+          <w:szCs w:val="28"/>
+        </w:rPr>
+        <w:t>Escalabilidad:</w:t>
+      </w:r>
+      <w:r>
+        <w:rPr>
+          <w:rFonts w:ascii="Cambria" w:hAnsi="Cambria"/>
+          <w:color w:val="000000"/>
+          <w:sz w:val="28"/>
+          <w:szCs w:val="28"/>
+        </w:rPr>
+        <w:t xml:space="preserve"> una red es escalable cuando admite que nuevos usuarios se conecten a ésta sin afectar el rendimiento de los usuarios que ya se encontraban conectados. Como ejemplo se tienen varias dimensiones de escalabilidad en redes como son: la escalabilidad geográfica, en la que se </w:t>
+      </w:r>
+      <w:r>
+        <w:rPr>
+          <w:rFonts w:ascii="Cambria" w:hAnsi="Cambria"/>
+          <w:color w:val="000000"/>
+          <w:sz w:val="28"/>
+          <w:szCs w:val="28"/>
+        </w:rPr>
+        <w:lastRenderedPageBreak/>
+        <w:t xml:space="preserve">mantiene la usabilidad y la utilidad sin importar qué tan distantes estén sus usuarios o recursos. También está la escalabilidad en carga, en donde un sistema distribuido hace fácil el ampliar y reducir los recursos para acomodar cargas </w:t>
+      </w:r>
+      <w:r>
+        <w:rPr>
+          <w:rFonts w:ascii="Cambria" w:hAnsi="Cambria"/>
+          <w:color w:val="000000"/>
+          <w:sz w:val="28"/>
+          <w:szCs w:val="28"/>
+        </w:rPr>
+        <w:t>más pesadas o ligeras</w:t>
+      </w:r>
+      <w:r>
+        <w:rPr>
+          <w:rFonts w:ascii="Cambria" w:hAnsi="Cambria"/>
+          <w:color w:val="000000"/>
+          <w:sz w:val="28"/>
+          <w:szCs w:val="28"/>
+        </w:rPr>
+        <w:t xml:space="preserve"> según se requiera.</w:t>
+      </w:r>
+    </w:p>
+    <w:p>
+      <w:pPr>
+        <w:pStyle w:val="NormalWeb"/>
+        <w:numPr>
+          <w:ilvl w:val="0"/>
+          <w:numId w:val="18"/>
+        </w:numPr>
+        <w:spacing w:before="0" w:beforeAutospacing="0" w:after="0" w:afterAutospacing="0"/>
+        <w:ind w:right="1170"/>
+        <w:jc w:val="both"/>
+        <w:textAlignment w:val="baseline"/>
+        <w:rPr>
+          <w:rFonts w:ascii="Cambria" w:hAnsi="Cambria"/>
+          <w:color w:val="000000"/>
+          <w:sz w:val="28"/>
+          <w:szCs w:val="28"/>
+        </w:rPr>
+      </w:pPr>
+      <w:r>
+        <w:rPr>
+          <w:rFonts w:ascii="Cambria" w:hAnsi="Cambria"/>
+          <w:b/>
+          <w:bCs/>
+          <w:color w:val="000000"/>
+          <w:sz w:val="28"/>
+          <w:szCs w:val="28"/>
+        </w:rPr>
+        <w:t>Calidad del servicio:</w:t>
+      </w:r>
+      <w:r>
+        <w:rPr>
+          <w:rFonts w:ascii="Cambria" w:hAnsi="Cambria"/>
+          <w:color w:val="000000"/>
+          <w:sz w:val="28"/>
+          <w:szCs w:val="28"/>
+        </w:rPr>
+        <w:t xml:space="preserve"> hace referencia a las expectativas que se tienen con respecto a la calidad de diferentes servicios, por ejemplo, las transmisiones de voz y video requieren de un nivel de calidad consistente que es medido con la calidad de experimentar esos mismos servicios en persona, por eso se espera que no haya interrupciones ni interferencias al momento de utilizarlos. Para lograr esto se asignan prioridades de tal manera que elementos como los nombrados anteriormente puedan garantizar una buena calidad. En este sentido, por </w:t>
+      </w:r>
+      <w:r>
+        <w:rPr>
+          <w:rFonts w:ascii="Cambria" w:hAnsi="Cambria"/>
+          <w:color w:val="000000"/>
+          <w:sz w:val="28"/>
+          <w:szCs w:val="28"/>
+        </w:rPr>
+        <w:t>ejemplo,</w:t>
+      </w:r>
+      <w:r>
+        <w:rPr>
+          <w:rFonts w:ascii="Cambria" w:hAnsi="Cambria"/>
+          <w:color w:val="000000"/>
+          <w:sz w:val="28"/>
+          <w:szCs w:val="28"/>
+        </w:rPr>
+        <w:t xml:space="preserve"> los streaming necesitan una prioridad mayor para mantener la experiencia del usuario ininterrumpida, mientras que las páginas web reciben una prioridad menor.</w:t>
+      </w:r>
+    </w:p>
+    <w:p>
+      <w:pPr>
+        <w:pStyle w:val="NormalWeb"/>
+        <w:numPr>
+          <w:ilvl w:val="0"/>
+          <w:numId w:val="18"/>
+        </w:numPr>
+        <w:pBdr>
+          <w:top w:val="nil"/>
+          <w:left w:val="nil"/>
+          <w:bottom w:val="nil"/>
+          <w:right w:val="nil"/>
+          <w:between w:val="nil"/>
+        </w:pBdr>
+        <w:spacing w:before="91" w:beforeAutospacing="0" w:after="0" w:afterAutospacing="0"/>
+        <w:ind w:right="1170"/>
+        <w:jc w:val="both"/>
+        <w:textAlignment w:val="baseline"/>
+        <w:rPr>
+          <w:rFonts w:ascii="Cambria" w:eastAsia="Cambria" w:hAnsi="Cambria" w:cs="Cambria"/>
+          <w:color w:val="000000"/>
+          <w:sz w:val="28"/>
+          <w:szCs w:val="28"/>
+        </w:rPr>
+      </w:pPr>
+      <w:r>
+        <w:rPr>
+          <w:rFonts w:ascii="Cambria" w:hAnsi="Cambria"/>
+          <w:b/>
+          <w:bCs/>
+          <w:color w:val="000000"/>
+          <w:sz w:val="28"/>
+          <w:szCs w:val="28"/>
+        </w:rPr>
+        <w:t>Seguridad:</w:t>
+      </w:r>
+      <w:r>
+        <w:rPr>
+          <w:rFonts w:ascii="Cambria" w:hAnsi="Cambria"/>
+          <w:color w:val="000000"/>
+          <w:sz w:val="28"/>
+          <w:szCs w:val="28"/>
+        </w:rPr>
+        <w:t xml:space="preserve"> esta característica hace referencia a los esfuerzos que se hacen para proteger los datos que se transportan en la red, ya que al aumentar la cantidad de usuarios e información que circula a través de ésta también es importante que se garantice que no haya accesos no autorizados, que se asegure la confidencialidad de esta información y la integridad de la comunicación. Esto último hace referencia a que la información no se altere durante su transmisión de origen a destino, algunos ejemplos para lograr esto se dan con el uso de firmas digitales, algoritmos de hash y mecanismos de checksum.</w:t>
+      </w:r>
+    </w:p>
+    <w:p>
+      <w:pPr>
         <w:numPr>
           <w:ilvl w:val="0"/>
           <w:numId w:val="2"/>
@@ -1604,7 +1813,6 @@
           <w:sz w:val="28"/>
           <w:szCs w:val="28"/>
         </w:rPr>
-        <w:lastRenderedPageBreak/>
         <w:t>En cuanto a las redes no orientadas a conexión no se determina el camino que van a seguir los paquetes y tampoco se garantiza ese secuenciamiento de paquetes, ni los recursos de red. Cada paquete es transmitido independientemente por el sistema de origen y también es manejado de manera independiente por los dispositivos intermedios de la red. </w:t>
       </w:r>
     </w:p>
@@ -1638,7 +1846,17 @@
           <w:sz w:val="28"/>
           <w:szCs w:val="28"/>
         </w:rPr>
-        <w:t>Describa que es la calidad del servicio y que se necesita para mantener una buena calidad de servicio para las aplicaciones que lo requieren.</w:t>
+        <w:t xml:space="preserve">Describa que es la calidad del servicio y que se necesita para mantener una </w:t>
+      </w:r>
+      <w:r>
+        <w:rPr>
+          <w:rFonts w:ascii="Cambria" w:eastAsia="Cambria" w:hAnsi="Cambria" w:cs="Cambria"/>
+          <w:color w:val="000000"/>
+          <w:sz w:val="28"/>
+          <w:szCs w:val="28"/>
+        </w:rPr>
+        <w:lastRenderedPageBreak/>
+        <w:t>buena calidad de servicio para las aplicaciones que lo requieren.</w:t>
       </w:r>
     </w:p>
     <w:p>
@@ -1907,17 +2125,7 @@
           <w:sz w:val="28"/>
           <w:szCs w:val="28"/>
         </w:rPr>
-        <w:t xml:space="preserve"> unas técnicas que permiten realizar un adecuado uso de los recursos de la red, los servicios sean brindados al usuario final de la mejor manera posible, es decir que los videos se ofrezcan de manera clara y </w:t>
-      </w:r>
-      <w:r>
-        <w:rPr>
-          <w:rFonts w:ascii="Cambria" w:hAnsi="Cambria"/>
-          <w:color w:val="000000"/>
-          <w:sz w:val="28"/>
-          <w:szCs w:val="28"/>
-        </w:rPr>
-        <w:lastRenderedPageBreak/>
-        <w:t>continua, que las transacciones se hagan de manera segura al igual que el envío de mensajes o imágenes. Todo esto se logra como se explicaba en el punto anterior usando técnicas como la clasificación y la asignación de prioridades.</w:t>
+        <w:t xml:space="preserve"> unas técnicas que permiten realizar un adecuado uso de los recursos de la red, los servicios sean brindados al usuario final de la mejor manera posible, es decir que los videos se ofrezcan de manera clara y continua, que las transacciones se hagan de manera segura al igual que el envío de mensajes o imágenes. Todo esto se logra como se explicaba en el punto anterior usando técnicas como la clasificación y la asignación de prioridades.</w:t>
       </w:r>
     </w:p>
     <w:p>
@@ -1993,6 +2201,7 @@
           <w:sz w:val="28"/>
           <w:szCs w:val="28"/>
         </w:rPr>
+        <w:lastRenderedPageBreak/>
         <w:t xml:space="preserve">Describir la estructura de una red, incluidos los dispositivos, medios y servicios necesarios para lograr comunicaciones exitosas. </w:t>
       </w:r>
     </w:p>
@@ -2154,7 +2363,6 @@
           <w:sz w:val="28"/>
           <w:szCs w:val="28"/>
         </w:rPr>
-        <w:lastRenderedPageBreak/>
         <w:t>La diferencia entre Tarjeta de Interfaz de Red, puerto físico e interfaz de red se da en que la primera es un adaptador LAN que proporciona conexión física con la red en la computadora u otro dispositivo host, mientras que el puerto físico es un conector en un dispositivo de red en el cual el medio se conecta con un host u otro dispositivo de red, finalmente la interfaz de red corresponde a puertos especializados de un dispositivo de internetworking que se conecta con redes individuales. </w:t>
       </w:r>
     </w:p>
@@ -2179,6 +2387,7 @@
           <w:sz w:val="28"/>
           <w:szCs w:val="28"/>
         </w:rPr>
+        <w:lastRenderedPageBreak/>
         <w:t xml:space="preserve">¿Por qué se dice que un protocolo es independiente de la tecnología? </w:t>
       </w:r>
     </w:p>
@@ -4828,6 +5037,119 @@
     </w:lvl>
   </w:abstractNum>
   <w:abstractNum w:abstractNumId="11" w15:restartNumberingAfterBreak="0">
+    <w:nsid w:val="61572107"/>
+    <w:multiLevelType w:val="hybridMultilevel"/>
+    <w:tmpl w:val="8ABCE95E"/>
+    <w:lvl w:ilvl="0" w:tplc="240A0001">
+      <w:start w:val="1"/>
+      <w:numFmt w:val="bullet"/>
+      <w:lvlText w:val=""/>
+      <w:lvlJc w:val="left"/>
+      <w:pPr>
+        <w:ind w:left="2116" w:hanging="360"/>
+      </w:pPr>
+      <w:rPr>
+        <w:rFonts w:ascii="Symbol" w:hAnsi="Symbol" w:hint="default"/>
+      </w:rPr>
+    </w:lvl>
+    <w:lvl w:ilvl="1" w:tplc="240A0003" w:tentative="1">
+      <w:start w:val="1"/>
+      <w:numFmt w:val="bullet"/>
+      <w:lvlText w:val="o"/>
+      <w:lvlJc w:val="left"/>
+      <w:pPr>
+        <w:ind w:left="2836" w:hanging="360"/>
+      </w:pPr>
+      <w:rPr>
+        <w:rFonts w:ascii="Courier New" w:hAnsi="Courier New" w:cs="Courier New" w:hint="default"/>
+      </w:rPr>
+    </w:lvl>
+    <w:lvl w:ilvl="2" w:tplc="240A0005" w:tentative="1">
+      <w:start w:val="1"/>
+      <w:numFmt w:val="bullet"/>
+      <w:lvlText w:val=""/>
+      <w:lvlJc w:val="left"/>
+      <w:pPr>
+        <w:ind w:left="3556" w:hanging="360"/>
+      </w:pPr>
+      <w:rPr>
+        <w:rFonts w:ascii="Wingdings" w:hAnsi="Wingdings" w:hint="default"/>
+      </w:rPr>
+    </w:lvl>
+    <w:lvl w:ilvl="3" w:tplc="240A0001" w:tentative="1">
+      <w:start w:val="1"/>
+      <w:numFmt w:val="bullet"/>
+      <w:lvlText w:val=""/>
+      <w:lvlJc w:val="left"/>
+      <w:pPr>
+        <w:ind w:left="4276" w:hanging="360"/>
+      </w:pPr>
+      <w:rPr>
+        <w:rFonts w:ascii="Symbol" w:hAnsi="Symbol" w:hint="default"/>
+      </w:rPr>
+    </w:lvl>
+    <w:lvl w:ilvl="4" w:tplc="240A0003" w:tentative="1">
+      <w:start w:val="1"/>
+      <w:numFmt w:val="bullet"/>
+      <w:lvlText w:val="o"/>
+      <w:lvlJc w:val="left"/>
+      <w:pPr>
+        <w:ind w:left="4996" w:hanging="360"/>
+      </w:pPr>
+      <w:rPr>
+        <w:rFonts w:ascii="Courier New" w:hAnsi="Courier New" w:cs="Courier New" w:hint="default"/>
+      </w:rPr>
+    </w:lvl>
+    <w:lvl w:ilvl="5" w:tplc="240A0005" w:tentative="1">
+      <w:start w:val="1"/>
+      <w:numFmt w:val="bullet"/>
+      <w:lvlText w:val=""/>
+      <w:lvlJc w:val="left"/>
+      <w:pPr>
+        <w:ind w:left="5716" w:hanging="360"/>
+      </w:pPr>
+      <w:rPr>
+        <w:rFonts w:ascii="Wingdings" w:hAnsi="Wingdings" w:hint="default"/>
+      </w:rPr>
+    </w:lvl>
+    <w:lvl w:ilvl="6" w:tplc="240A0001" w:tentative="1">
+      <w:start w:val="1"/>
+      <w:numFmt w:val="bullet"/>
+      <w:lvlText w:val=""/>
+      <w:lvlJc w:val="left"/>
+      <w:pPr>
+        <w:ind w:left="6436" w:hanging="360"/>
+      </w:pPr>
+      <w:rPr>
+        <w:rFonts w:ascii="Symbol" w:hAnsi="Symbol" w:hint="default"/>
+      </w:rPr>
+    </w:lvl>
+    <w:lvl w:ilvl="7" w:tplc="240A0003" w:tentative="1">
+      <w:start w:val="1"/>
+      <w:numFmt w:val="bullet"/>
+      <w:lvlText w:val="o"/>
+      <w:lvlJc w:val="left"/>
+      <w:pPr>
+        <w:ind w:left="7156" w:hanging="360"/>
+      </w:pPr>
+      <w:rPr>
+        <w:rFonts w:ascii="Courier New" w:hAnsi="Courier New" w:cs="Courier New" w:hint="default"/>
+      </w:rPr>
+    </w:lvl>
+    <w:lvl w:ilvl="8" w:tplc="240A0005" w:tentative="1">
+      <w:start w:val="1"/>
+      <w:numFmt w:val="bullet"/>
+      <w:lvlText w:val=""/>
+      <w:lvlJc w:val="left"/>
+      <w:pPr>
+        <w:ind w:left="7876" w:hanging="360"/>
+      </w:pPr>
+      <w:rPr>
+        <w:rFonts w:ascii="Wingdings" w:hAnsi="Wingdings" w:hint="default"/>
+      </w:rPr>
+    </w:lvl>
+  </w:abstractNum>
+  <w:abstractNum w:abstractNumId="12" w15:restartNumberingAfterBreak="0">
     <w:nsid w:val="69EA7E00"/>
     <w:multiLevelType w:val="hybridMultilevel"/>
     <w:tmpl w:val="76540E94"/>
@@ -4940,7 +5262,7 @@
       </w:rPr>
     </w:lvl>
   </w:abstractNum>
-  <w:abstractNum w:abstractNumId="12" w15:restartNumberingAfterBreak="0">
+  <w:abstractNum w:abstractNumId="13" w15:restartNumberingAfterBreak="0">
     <w:nsid w:val="6A284950"/>
     <w:multiLevelType w:val="hybridMultilevel"/>
     <w:tmpl w:val="8C88CC6E"/>
@@ -5053,7 +5375,120 @@
       </w:rPr>
     </w:lvl>
   </w:abstractNum>
-  <w:abstractNum w:abstractNumId="13" w15:restartNumberingAfterBreak="0">
+  <w:abstractNum w:abstractNumId="14" w15:restartNumberingAfterBreak="0">
+    <w:nsid w:val="6FDA5B9B"/>
+    <w:multiLevelType w:val="hybridMultilevel"/>
+    <w:tmpl w:val="B0E255F6"/>
+    <w:lvl w:ilvl="0" w:tplc="240A0001">
+      <w:start w:val="1"/>
+      <w:numFmt w:val="bullet"/>
+      <w:lvlText w:val=""/>
+      <w:lvlJc w:val="left"/>
+      <w:pPr>
+        <w:ind w:left="1396" w:hanging="360"/>
+      </w:pPr>
+      <w:rPr>
+        <w:rFonts w:ascii="Symbol" w:hAnsi="Symbol" w:hint="default"/>
+      </w:rPr>
+    </w:lvl>
+    <w:lvl w:ilvl="1" w:tplc="240A0003" w:tentative="1">
+      <w:start w:val="1"/>
+      <w:numFmt w:val="bullet"/>
+      <w:lvlText w:val="o"/>
+      <w:lvlJc w:val="left"/>
+      <w:pPr>
+        <w:ind w:left="2116" w:hanging="360"/>
+      </w:pPr>
+      <w:rPr>
+        <w:rFonts w:ascii="Courier New" w:hAnsi="Courier New" w:cs="Courier New" w:hint="default"/>
+      </w:rPr>
+    </w:lvl>
+    <w:lvl w:ilvl="2" w:tplc="240A0005" w:tentative="1">
+      <w:start w:val="1"/>
+      <w:numFmt w:val="bullet"/>
+      <w:lvlText w:val=""/>
+      <w:lvlJc w:val="left"/>
+      <w:pPr>
+        <w:ind w:left="2836" w:hanging="360"/>
+      </w:pPr>
+      <w:rPr>
+        <w:rFonts w:ascii="Wingdings" w:hAnsi="Wingdings" w:hint="default"/>
+      </w:rPr>
+    </w:lvl>
+    <w:lvl w:ilvl="3" w:tplc="240A0001" w:tentative="1">
+      <w:start w:val="1"/>
+      <w:numFmt w:val="bullet"/>
+      <w:lvlText w:val=""/>
+      <w:lvlJc w:val="left"/>
+      <w:pPr>
+        <w:ind w:left="3556" w:hanging="360"/>
+      </w:pPr>
+      <w:rPr>
+        <w:rFonts w:ascii="Symbol" w:hAnsi="Symbol" w:hint="default"/>
+      </w:rPr>
+    </w:lvl>
+    <w:lvl w:ilvl="4" w:tplc="240A0003" w:tentative="1">
+      <w:start w:val="1"/>
+      <w:numFmt w:val="bullet"/>
+      <w:lvlText w:val="o"/>
+      <w:lvlJc w:val="left"/>
+      <w:pPr>
+        <w:ind w:left="4276" w:hanging="360"/>
+      </w:pPr>
+      <w:rPr>
+        <w:rFonts w:ascii="Courier New" w:hAnsi="Courier New" w:cs="Courier New" w:hint="default"/>
+      </w:rPr>
+    </w:lvl>
+    <w:lvl w:ilvl="5" w:tplc="240A0005" w:tentative="1">
+      <w:start w:val="1"/>
+      <w:numFmt w:val="bullet"/>
+      <w:lvlText w:val=""/>
+      <w:lvlJc w:val="left"/>
+      <w:pPr>
+        <w:ind w:left="4996" w:hanging="360"/>
+      </w:pPr>
+      <w:rPr>
+        <w:rFonts w:ascii="Wingdings" w:hAnsi="Wingdings" w:hint="default"/>
+      </w:rPr>
+    </w:lvl>
+    <w:lvl w:ilvl="6" w:tplc="240A0001" w:tentative="1">
+      <w:start w:val="1"/>
+      <w:numFmt w:val="bullet"/>
+      <w:lvlText w:val=""/>
+      <w:lvlJc w:val="left"/>
+      <w:pPr>
+        <w:ind w:left="5716" w:hanging="360"/>
+      </w:pPr>
+      <w:rPr>
+        <w:rFonts w:ascii="Symbol" w:hAnsi="Symbol" w:hint="default"/>
+      </w:rPr>
+    </w:lvl>
+    <w:lvl w:ilvl="7" w:tplc="240A0003" w:tentative="1">
+      <w:start w:val="1"/>
+      <w:numFmt w:val="bullet"/>
+      <w:lvlText w:val="o"/>
+      <w:lvlJc w:val="left"/>
+      <w:pPr>
+        <w:ind w:left="6436" w:hanging="360"/>
+      </w:pPr>
+      <w:rPr>
+        <w:rFonts w:ascii="Courier New" w:hAnsi="Courier New" w:cs="Courier New" w:hint="default"/>
+      </w:rPr>
+    </w:lvl>
+    <w:lvl w:ilvl="8" w:tplc="240A0005" w:tentative="1">
+      <w:start w:val="1"/>
+      <w:numFmt w:val="bullet"/>
+      <w:lvlText w:val=""/>
+      <w:lvlJc w:val="left"/>
+      <w:pPr>
+        <w:ind w:left="7156" w:hanging="360"/>
+      </w:pPr>
+      <w:rPr>
+        <w:rFonts w:ascii="Wingdings" w:hAnsi="Wingdings" w:hint="default"/>
+      </w:rPr>
+    </w:lvl>
+  </w:abstractNum>
+  <w:abstractNum w:abstractNumId="15" w15:restartNumberingAfterBreak="0">
     <w:nsid w:val="773A41E8"/>
     <w:multiLevelType w:val="hybridMultilevel"/>
     <w:tmpl w:val="52D8B17E"/>
@@ -5166,7 +5601,156 @@
       </w:rPr>
     </w:lvl>
   </w:abstractNum>
-  <w:abstractNum w:abstractNumId="14" w15:restartNumberingAfterBreak="0">
+  <w:abstractNum w:abstractNumId="16" w15:restartNumberingAfterBreak="0">
+    <w:nsid w:val="79EB0759"/>
+    <w:multiLevelType w:val="multilevel"/>
+    <w:tmpl w:val="1F28C942"/>
+    <w:lvl w:ilvl="0">
+      <w:start w:val="1"/>
+      <w:numFmt w:val="bullet"/>
+      <w:lvlText w:val=""/>
+      <w:lvlJc w:val="left"/>
+      <w:pPr>
+        <w:tabs>
+          <w:tab w:val="num" w:pos="720"/>
+        </w:tabs>
+        <w:ind w:left="720" w:hanging="360"/>
+      </w:pPr>
+      <w:rPr>
+        <w:rFonts w:ascii="Symbol" w:hAnsi="Symbol" w:hint="default"/>
+        <w:sz w:val="20"/>
+      </w:rPr>
+    </w:lvl>
+    <w:lvl w:ilvl="1" w:tentative="1">
+      <w:start w:val="1"/>
+      <w:numFmt w:val="bullet"/>
+      <w:lvlText w:val="o"/>
+      <w:lvlJc w:val="left"/>
+      <w:pPr>
+        <w:tabs>
+          <w:tab w:val="num" w:pos="1440"/>
+        </w:tabs>
+        <w:ind w:left="1440" w:hanging="360"/>
+      </w:pPr>
+      <w:rPr>
+        <w:rFonts w:ascii="Courier New" w:hAnsi="Courier New" w:hint="default"/>
+        <w:sz w:val="20"/>
+      </w:rPr>
+    </w:lvl>
+    <w:lvl w:ilvl="2" w:tentative="1">
+      <w:start w:val="1"/>
+      <w:numFmt w:val="bullet"/>
+      <w:lvlText w:val=""/>
+      <w:lvlJc w:val="left"/>
+      <w:pPr>
+        <w:tabs>
+          <w:tab w:val="num" w:pos="2160"/>
+        </w:tabs>
+        <w:ind w:left="2160" w:hanging="360"/>
+      </w:pPr>
+      <w:rPr>
+        <w:rFonts w:ascii="Wingdings" w:hAnsi="Wingdings" w:hint="default"/>
+        <w:sz w:val="20"/>
+      </w:rPr>
+    </w:lvl>
+    <w:lvl w:ilvl="3" w:tentative="1">
+      <w:start w:val="1"/>
+      <w:numFmt w:val="bullet"/>
+      <w:lvlText w:val=""/>
+      <w:lvlJc w:val="left"/>
+      <w:pPr>
+        <w:tabs>
+          <w:tab w:val="num" w:pos="2880"/>
+        </w:tabs>
+        <w:ind w:left="2880" w:hanging="360"/>
+      </w:pPr>
+      <w:rPr>
+        <w:rFonts w:ascii="Wingdings" w:hAnsi="Wingdings" w:hint="default"/>
+        <w:sz w:val="20"/>
+      </w:rPr>
+    </w:lvl>
+    <w:lvl w:ilvl="4" w:tentative="1">
+      <w:start w:val="1"/>
+      <w:numFmt w:val="bullet"/>
+      <w:lvlText w:val=""/>
+      <w:lvlJc w:val="left"/>
+      <w:pPr>
+        <w:tabs>
+          <w:tab w:val="num" w:pos="3600"/>
+        </w:tabs>
+        <w:ind w:left="3600" w:hanging="360"/>
+      </w:pPr>
+      <w:rPr>
+        <w:rFonts w:ascii="Wingdings" w:hAnsi="Wingdings" w:hint="default"/>
+        <w:sz w:val="20"/>
+      </w:rPr>
+    </w:lvl>
+    <w:lvl w:ilvl="5" w:tentative="1">
+      <w:start w:val="1"/>
+      <w:numFmt w:val="bullet"/>
+      <w:lvlText w:val=""/>
+      <w:lvlJc w:val="left"/>
+      <w:pPr>
+        <w:tabs>
+          <w:tab w:val="num" w:pos="4320"/>
+        </w:tabs>
+        <w:ind w:left="4320" w:hanging="360"/>
+      </w:pPr>
+      <w:rPr>
+        <w:rFonts w:ascii="Wingdings" w:hAnsi="Wingdings" w:hint="default"/>
+        <w:sz w:val="20"/>
+      </w:rPr>
+    </w:lvl>
+    <w:lvl w:ilvl="6" w:tentative="1">
+      <w:start w:val="1"/>
+      <w:numFmt w:val="bullet"/>
+      <w:lvlText w:val=""/>
+      <w:lvlJc w:val="left"/>
+      <w:pPr>
+        <w:tabs>
+          <w:tab w:val="num" w:pos="5040"/>
+        </w:tabs>
+        <w:ind w:left="5040" w:hanging="360"/>
+      </w:pPr>
+      <w:rPr>
+        <w:rFonts w:ascii="Wingdings" w:hAnsi="Wingdings" w:hint="default"/>
+        <w:sz w:val="20"/>
+      </w:rPr>
+    </w:lvl>
+    <w:lvl w:ilvl="7" w:tentative="1">
+      <w:start w:val="1"/>
+      <w:numFmt w:val="bullet"/>
+      <w:lvlText w:val=""/>
+      <w:lvlJc w:val="left"/>
+      <w:pPr>
+        <w:tabs>
+          <w:tab w:val="num" w:pos="5760"/>
+        </w:tabs>
+        <w:ind w:left="5760" w:hanging="360"/>
+      </w:pPr>
+      <w:rPr>
+        <w:rFonts w:ascii="Wingdings" w:hAnsi="Wingdings" w:hint="default"/>
+        <w:sz w:val="20"/>
+      </w:rPr>
+    </w:lvl>
+    <w:lvl w:ilvl="8" w:tentative="1">
+      <w:start w:val="1"/>
+      <w:numFmt w:val="bullet"/>
+      <w:lvlText w:val=""/>
+      <w:lvlJc w:val="left"/>
+      <w:pPr>
+        <w:tabs>
+          <w:tab w:val="num" w:pos="6480"/>
+        </w:tabs>
+        <w:ind w:left="6480" w:hanging="360"/>
+      </w:pPr>
+      <w:rPr>
+        <w:rFonts w:ascii="Wingdings" w:hAnsi="Wingdings" w:hint="default"/>
+        <w:sz w:val="20"/>
+      </w:rPr>
+    </w:lvl>
+  </w:abstractNum>
+  <w:abstractNum w:abstractNumId="17" w15:restartNumberingAfterBreak="0">
     <w:nsid w:val="7F827231"/>
     <w:multiLevelType w:val="multilevel"/>
     <w:tmpl w:val="2250E41C"/>
@@ -5256,7 +5840,7 @@
     <w:abstractNumId w:val="7"/>
   </w:num>
   <w:num w:numId="2" w16cid:durableId="696387770">
-    <w:abstractNumId w:val="14"/>
+    <w:abstractNumId w:val="17"/>
   </w:num>
   <w:num w:numId="3" w16cid:durableId="1807964823">
     <w:abstractNumId w:val="8"/>
@@ -5277,7 +5861,7 @@
     <w:abstractNumId w:val="5"/>
   </w:num>
   <w:num w:numId="9" w16cid:durableId="2043707273">
-    <w:abstractNumId w:val="13"/>
+    <w:abstractNumId w:val="15"/>
   </w:num>
   <w:num w:numId="10" w16cid:durableId="1453480153">
     <w:abstractNumId w:val="4"/>
@@ -5286,7 +5870,7 @@
     <w:abstractNumId w:val="6"/>
   </w:num>
   <w:num w:numId="12" w16cid:durableId="1237975623">
-    <w:abstractNumId w:val="12"/>
+    <w:abstractNumId w:val="13"/>
   </w:num>
   <w:num w:numId="13" w16cid:durableId="1259560465">
     <w:abstractNumId w:val="9"/>
@@ -5295,7 +5879,16 @@
     <w:abstractNumId w:val="3"/>
   </w:num>
   <w:num w:numId="15" w16cid:durableId="149441853">
+    <w:abstractNumId w:val="12"/>
+  </w:num>
+  <w:num w:numId="16" w16cid:durableId="345451478">
+    <w:abstractNumId w:val="16"/>
+  </w:num>
+  <w:num w:numId="17" w16cid:durableId="1078792285">
     <w:abstractNumId w:val="11"/>
+  </w:num>
+  <w:num w:numId="18" w16cid:durableId="1807429554">
+    <w:abstractNumId w:val="14"/>
   </w:num>
 </w:numbering>
 </file>

</xml_diff>

<commit_message>
Pregunta 1 Capítulo 2
</commit_message>
<xml_diff>
--- a/Actividades capitulo 1 y 2.docx
+++ b/Actividades capitulo 1 y 2.docx
@@ -1,6 +1,6 @@
 
 <file path=word/document.xml><?xml version="1.0" encoding="utf-8"?>
-<w:document xmlns:wpc="http://schemas.microsoft.com/office/word/2010/wordprocessingCanvas" xmlns:cx="http://schemas.microsoft.com/office/drawing/2014/chartex" xmlns:cx1="http://schemas.microsoft.com/office/drawing/2015/9/8/chartex" xmlns:cx2="http://schemas.microsoft.com/office/drawing/2015/10/21/chartex" xmlns:cx3="http://schemas.microsoft.com/office/drawing/2016/5/9/chartex" xmlns:cx4="http://schemas.microsoft.com/office/drawing/2016/5/10/chartex" xmlns:cx5="http://schemas.microsoft.com/office/drawing/2016/5/11/chartex" xmlns:cx6="http://schemas.microsoft.com/office/drawing/2016/5/12/chartex" xmlns:cx7="http://schemas.microsoft.com/office/drawing/2016/5/13/chartex" xmlns:cx8="http://schemas.microsoft.com/office/drawing/2016/5/14/chartex" xmlns:mc="http://schemas.openxmlformats.org/markup-compatibility/2006" xmlns:aink="http://schemas.microsoft.com/office/drawing/2016/ink" xmlns:am3d="http://schemas.microsoft.com/office/drawing/2017/model3d" xmlns:o="urn:schemas-microsoft-com:office:office" xmlns:oel="http://schemas.microsoft.com/office/2019/extlst" xmlns:r="http://schemas.openxmlformats.org/officeDocument/2006/relationships" xmlns:m="http://schemas.openxmlformats.org/officeDocument/2006/math" xmlns:v="urn:schemas-microsoft-com:vml" xmlns:wp14="http://schemas.microsoft.com/office/word/2010/wordprocessingDrawing" xmlns:wp="http://schemas.openxmlformats.org/drawingml/2006/wordprocessingDrawing" xmlns:w10="urn:schemas-microsoft-com:office:word" xmlns:w="http://schemas.openxmlformats.org/wordprocessingml/2006/main" xmlns:w14="http://schemas.microsoft.com/office/word/2010/wordml" xmlns:w15="http://schemas.microsoft.com/office/word/2012/wordml" xmlns:w16cex="http://schemas.microsoft.com/office/word/2018/wordml/cex" xmlns:w16cid="http://schemas.microsoft.com/office/word/2016/wordml/cid" xmlns:w16="http://schemas.microsoft.com/office/word/2018/wordml" xmlns:w16sdtdh="http://schemas.microsoft.com/office/word/2020/wordml/sdtdatahash" xmlns:w16se="http://schemas.microsoft.com/office/word/2015/wordml/symex" xmlns:wpg="http://schemas.microsoft.com/office/word/2010/wordprocessingGroup" xmlns:wpi="http://schemas.microsoft.com/office/word/2010/wordprocessingInk" xmlns:wne="http://schemas.microsoft.com/office/word/2006/wordml" xmlns:wps="http://schemas.microsoft.com/office/word/2010/wordprocessingShape" mc:Ignorable="w14 w15 w16se w16cid w16 w16cex w16sdtdh wp14">
+<w:document xmlns:wpc="http://schemas.microsoft.com/office/word/2010/wordprocessingCanvas" xmlns:cx="http://schemas.microsoft.com/office/drawing/2014/chartex" xmlns:cx1="http://schemas.microsoft.com/office/drawing/2015/9/8/chartex" xmlns:cx2="http://schemas.microsoft.com/office/drawing/2015/10/21/chartex" xmlns:cx3="http://schemas.microsoft.com/office/drawing/2016/5/9/chartex" xmlns:cx4="http://schemas.microsoft.com/office/drawing/2016/5/10/chartex" xmlns:cx5="http://schemas.microsoft.com/office/drawing/2016/5/11/chartex" xmlns:cx6="http://schemas.microsoft.com/office/drawing/2016/5/12/chartex" xmlns:cx7="http://schemas.microsoft.com/office/drawing/2016/5/13/chartex" xmlns:cx8="http://schemas.microsoft.com/office/drawing/2016/5/14/chartex" xmlns:mc="http://schemas.openxmlformats.org/markup-compatibility/2006" xmlns:aink="http://schemas.microsoft.com/office/drawing/2016/ink" xmlns:am3d="http://schemas.microsoft.com/office/drawing/2017/model3d" xmlns:o="urn:schemas-microsoft-com:office:office" xmlns:r="http://schemas.openxmlformats.org/officeDocument/2006/relationships" xmlns:m="http://schemas.openxmlformats.org/officeDocument/2006/math" xmlns:v="urn:schemas-microsoft-com:vml" xmlns:wp14="http://schemas.microsoft.com/office/word/2010/wordprocessingDrawing" xmlns:wp="http://schemas.openxmlformats.org/drawingml/2006/wordprocessingDrawing" xmlns:w10="urn:schemas-microsoft-com:office:word" xmlns:w="http://schemas.openxmlformats.org/wordprocessingml/2006/main" xmlns:w14="http://schemas.microsoft.com/office/word/2010/wordml" xmlns:w15="http://schemas.microsoft.com/office/word/2012/wordml" xmlns:w16cid="http://schemas.microsoft.com/office/word/2016/wordml/cid" xmlns:w16se="http://schemas.microsoft.com/office/word/2015/wordml/symex" xmlns:wpg="http://schemas.microsoft.com/office/word/2010/wordprocessingGroup" xmlns:wpi="http://schemas.microsoft.com/office/word/2010/wordprocessingInk" xmlns:wne="http://schemas.microsoft.com/office/word/2006/wordml" xmlns:wps="http://schemas.microsoft.com/office/word/2010/wordprocessingShape" mc:Ignorable="w14 w15 w16se w16cid wp14">
   <w:body>
     <w:p>
       <w:pPr>
@@ -1025,7 +1025,43 @@
           <w:sz w:val="28"/>
           <w:szCs w:val="28"/>
         </w:rPr>
-        <w:t>Wikipedia y Weblogs como Wordpress.</w:t>
+        <w:t xml:space="preserve">Wikipedia y </w:t>
+      </w:r>
+      <w:proofErr w:type="spellStart"/>
+      <w:r>
+        <w:rPr>
+          <w:rFonts w:ascii="Cambria" w:eastAsia="Cambria" w:hAnsi="Cambria" w:cs="Cambria"/>
+          <w:sz w:val="28"/>
+          <w:szCs w:val="28"/>
+        </w:rPr>
+        <w:t>Weblogs</w:t>
+      </w:r>
+      <w:proofErr w:type="spellEnd"/>
+      <w:r>
+        <w:rPr>
+          <w:rFonts w:ascii="Cambria" w:eastAsia="Cambria" w:hAnsi="Cambria" w:cs="Cambria"/>
+          <w:sz w:val="28"/>
+          <w:szCs w:val="28"/>
+        </w:rPr>
+        <w:t xml:space="preserve"> como </w:t>
+      </w:r>
+      <w:proofErr w:type="spellStart"/>
+      <w:r>
+        <w:rPr>
+          <w:rFonts w:ascii="Cambria" w:eastAsia="Cambria" w:hAnsi="Cambria" w:cs="Cambria"/>
+          <w:sz w:val="28"/>
+          <w:szCs w:val="28"/>
+        </w:rPr>
+        <w:t>Wordpress</w:t>
+      </w:r>
+      <w:proofErr w:type="spellEnd"/>
+      <w:r>
+        <w:rPr>
+          <w:rFonts w:ascii="Cambria" w:eastAsia="Cambria" w:hAnsi="Cambria" w:cs="Cambria"/>
+          <w:sz w:val="28"/>
+          <w:szCs w:val="28"/>
+        </w:rPr>
+        <w:t>.</w:t>
       </w:r>
     </w:p>
     <w:p>
@@ -1095,25 +1131,7 @@
           <w:sz w:val="28"/>
           <w:szCs w:val="28"/>
         </w:rPr>
-        <w:t xml:space="preserve">Los factores que afectan la calidad de la comunicación pueden ser internos o externos. En cuanto a los factores internos, estos se encuentran relacionados con la naturaleza del </w:t>
-      </w:r>
-      <w:r>
-        <w:rPr>
-          <w:rFonts w:ascii="Cambria" w:hAnsi="Cambria"/>
-          <w:color w:val="000000"/>
-          <w:sz w:val="28"/>
-          <w:szCs w:val="28"/>
-        </w:rPr>
-        <w:t>mensaje,</w:t>
-      </w:r>
-      <w:r>
-        <w:rPr>
-          <w:rFonts w:ascii="Cambria" w:hAnsi="Cambria"/>
-          <w:color w:val="000000"/>
-          <w:sz w:val="28"/>
-          <w:szCs w:val="28"/>
-        </w:rPr>
-        <w:t xml:space="preserve"> es decir, con su tamaño, su importancia y la complejidad del mensaje. Dependiendo del tamaño del mensaje este puede enviarse más fácilmente o ser interrumpido en varios puntos de la red. También dependiendo de su importancia puede darse el caso de que un mensaje considerado como de baja importancia se pierda en la red si esta se encuentra sobrecargada.</w:t>
+        <w:t>Los factores que afectan la calidad de la comunicación pueden ser internos o externos. En cuanto a los factores internos, estos se encuentran relacionados con la naturaleza del mensaje, es decir, con su tamaño, su importancia y la complejidad del mensaje. Dependiendo del tamaño del mensaje este puede enviarse más fácilmente o ser interrumpido en varios puntos de la red. También dependiendo de su importancia puede darse el caso de que un mensaje considerado como de baja importancia se pierda en la red si esta se encuentra sobrecargada.</w:t>
       </w:r>
     </w:p>
     <w:p>
@@ -1222,7 +1240,71 @@
           <w:sz w:val="28"/>
           <w:szCs w:val="28"/>
         </w:rPr>
-        <w:t xml:space="preserve"> son todos aquellos dispositivos hardware que permiten enviar y recibir mensajes a través de una red, por ejemplo, computadoras, teléfonos, cámaras, sistemas de música, impresoras y consolas de juegos. Además tenemos los dispositivos que permiten realizar la redirección de los mensajes a través de toda la red para que estos puedan llegar correctamente a su destino, por ejemplo, el router, router inalámbrico,  switch, entre otros.</w:t>
+        <w:t xml:space="preserve"> son todos aquellos dispositivos hardware que permiten enviar y recibir mensajes a través de una red, por ejemplo, computadoras, teléfonos, cámaras, sistemas de música, impresoras y consolas de juegos. Además tenemos los dispositivos que permiten realizar la redirección de los mensajes a través de toda la red para que estos puedan llegar correctamente a su destino, por ejemplo, el </w:t>
+      </w:r>
+      <w:proofErr w:type="spellStart"/>
+      <w:r>
+        <w:rPr>
+          <w:rFonts w:ascii="Cambria" w:eastAsia="Cambria" w:hAnsi="Cambria" w:cs="Cambria"/>
+          <w:sz w:val="28"/>
+          <w:szCs w:val="28"/>
+        </w:rPr>
+        <w:t>router</w:t>
+      </w:r>
+      <w:proofErr w:type="spellEnd"/>
+      <w:r>
+        <w:rPr>
+          <w:rFonts w:ascii="Cambria" w:eastAsia="Cambria" w:hAnsi="Cambria" w:cs="Cambria"/>
+          <w:sz w:val="28"/>
+          <w:szCs w:val="28"/>
+        </w:rPr>
+        <w:t xml:space="preserve">, </w:t>
+      </w:r>
+      <w:proofErr w:type="spellStart"/>
+      <w:r>
+        <w:rPr>
+          <w:rFonts w:ascii="Cambria" w:eastAsia="Cambria" w:hAnsi="Cambria" w:cs="Cambria"/>
+          <w:sz w:val="28"/>
+          <w:szCs w:val="28"/>
+        </w:rPr>
+        <w:t>router</w:t>
+      </w:r>
+      <w:proofErr w:type="spellEnd"/>
+      <w:r>
+        <w:rPr>
+          <w:rFonts w:ascii="Cambria" w:eastAsia="Cambria" w:hAnsi="Cambria" w:cs="Cambria"/>
+          <w:sz w:val="28"/>
+          <w:szCs w:val="28"/>
+        </w:rPr>
+        <w:t xml:space="preserve"> </w:t>
+      </w:r>
+      <w:proofErr w:type="gramStart"/>
+      <w:r>
+        <w:rPr>
+          <w:rFonts w:ascii="Cambria" w:eastAsia="Cambria" w:hAnsi="Cambria" w:cs="Cambria"/>
+          <w:sz w:val="28"/>
+          <w:szCs w:val="28"/>
+        </w:rPr>
+        <w:t xml:space="preserve">inalámbrico,  </w:t>
+      </w:r>
+      <w:proofErr w:type="spellStart"/>
+      <w:r>
+        <w:rPr>
+          <w:rFonts w:ascii="Cambria" w:eastAsia="Cambria" w:hAnsi="Cambria" w:cs="Cambria"/>
+          <w:sz w:val="28"/>
+          <w:szCs w:val="28"/>
+        </w:rPr>
+        <w:t>switch</w:t>
+      </w:r>
+      <w:proofErr w:type="spellEnd"/>
+      <w:proofErr w:type="gramEnd"/>
+      <w:r>
+        <w:rPr>
+          <w:rFonts w:ascii="Cambria" w:eastAsia="Cambria" w:hAnsi="Cambria" w:cs="Cambria"/>
+          <w:sz w:val="28"/>
+          <w:szCs w:val="28"/>
+        </w:rPr>
+        <w:t>, entre otros.</w:t>
       </w:r>
     </w:p>
     <w:p>
@@ -1602,25 +1684,7 @@
           <w:szCs w:val="28"/>
         </w:rPr>
         <w:lastRenderedPageBreak/>
-        <w:t xml:space="preserve">mantiene la usabilidad y la utilidad sin importar qué tan distantes estén sus usuarios o recursos. También está la escalabilidad en carga, en donde un sistema distribuido hace fácil el ampliar y reducir los recursos para acomodar cargas </w:t>
-      </w:r>
-      <w:r>
-        <w:rPr>
-          <w:rFonts w:ascii="Cambria" w:hAnsi="Cambria"/>
-          <w:color w:val="000000"/>
-          <w:sz w:val="28"/>
-          <w:szCs w:val="28"/>
-        </w:rPr>
-        <w:t>más pesadas o ligeras</w:t>
-      </w:r>
-      <w:r>
-        <w:rPr>
-          <w:rFonts w:ascii="Cambria" w:hAnsi="Cambria"/>
-          <w:color w:val="000000"/>
-          <w:sz w:val="28"/>
-          <w:szCs w:val="28"/>
-        </w:rPr>
-        <w:t xml:space="preserve"> según se requiera.</w:t>
+        <w:t>mantiene la usabilidad y la utilidad sin importar qué tan distantes estén sus usuarios o recursos. También está la escalabilidad en carga, en donde un sistema distribuido hace fácil el ampliar y reducir los recursos para acomodar cargas más pesadas o ligeras según se requiera.</w:t>
       </w:r>
     </w:p>
     <w:p>
@@ -1659,8 +1723,9 @@
           <w:sz w:val="28"/>
           <w:szCs w:val="28"/>
         </w:rPr>
-        <w:t xml:space="preserve"> hace referencia a las expectativas que se tienen con respecto a la calidad de diferentes servicios, por ejemplo, las transmisiones de voz y video requieren de un nivel de calidad consistente que es medido con la calidad de experimentar esos mismos servicios en persona, por eso se espera que no haya interrupciones ni interferencias al momento de utilizarlos. Para lograr esto se asignan prioridades de tal manera que elementos como los nombrados anteriormente puedan garantizar una buena calidad. En este sentido, por </w:t>
-      </w:r>
+        <w:t xml:space="preserve"> hace referencia a las expectativas que se tienen con respecto a la calidad de diferentes servicios, por ejemplo, las transmisiones de voz y video requieren de un nivel de calidad consistente que es medido con la calidad de experimentar esos mismos servicios en persona, por eso se espera que no haya interrupciones ni interferencias al momento de utilizarlos. Para lograr esto se asignan prioridades de tal manera que elementos como los nombrados anteriormente puedan garantizar una buena calidad. En este sentido, por ejemplo, los </w:t>
+      </w:r>
+      <w:proofErr w:type="spellStart"/>
       <w:r>
         <w:rPr>
           <w:rFonts w:ascii="Cambria" w:hAnsi="Cambria"/>
@@ -1668,8 +1733,9 @@
           <w:sz w:val="28"/>
           <w:szCs w:val="28"/>
         </w:rPr>
-        <w:t>ejemplo,</w:t>
-      </w:r>
+        <w:t>streaming</w:t>
+      </w:r>
+      <w:proofErr w:type="spellEnd"/>
       <w:r>
         <w:rPr>
           <w:rFonts w:ascii="Cambria" w:hAnsi="Cambria"/>
@@ -1677,7 +1743,7 @@
           <w:sz w:val="28"/>
           <w:szCs w:val="28"/>
         </w:rPr>
-        <w:t xml:space="preserve"> los streaming necesitan una prioridad mayor para mantener la experiencia del usuario ininterrumpida, mientras que las páginas web reciben una prioridad menor.</w:t>
+        <w:t xml:space="preserve"> necesitan una prioridad mayor para mantener la experiencia del usuario ininterrumpida, mientras que las páginas web reciben una prioridad menor.</w:t>
       </w:r>
     </w:p>
     <w:p>
@@ -1723,7 +1789,27 @@
           <w:sz w:val="28"/>
           <w:szCs w:val="28"/>
         </w:rPr>
-        <w:t xml:space="preserve"> esta característica hace referencia a los esfuerzos que se hacen para proteger los datos que se transportan en la red, ya que al aumentar la cantidad de usuarios e información que circula a través de ésta también es importante que se garantice que no haya accesos no autorizados, que se asegure la confidencialidad de esta información y la integridad de la comunicación. Esto último hace referencia a que la información no se altere durante su transmisión de origen a destino, algunos ejemplos para lograr esto se dan con el uso de firmas digitales, algoritmos de hash y mecanismos de checksum.</w:t>
+        <w:t xml:space="preserve"> esta característica hace referencia a los esfuerzos que se hacen para proteger los datos que se transportan en la red, ya que al aumentar la cantidad de usuarios e información que circula a través de ésta también es importante que se garantice que no haya accesos no autorizados, que se asegure la confidencialidad de esta información y la integridad de la comunicación. Esto último hace referencia a que la información no se altere durante su transmisión de origen a destino, algunos ejemplos para lograr esto se dan con el uso de firmas digitales, algoritmos de hash y mecanismos de </w:t>
+      </w:r>
+      <w:proofErr w:type="spellStart"/>
+      <w:r>
+        <w:rPr>
+          <w:rFonts w:ascii="Cambria" w:hAnsi="Cambria"/>
+          <w:color w:val="000000"/>
+          <w:sz w:val="28"/>
+          <w:szCs w:val="28"/>
+        </w:rPr>
+        <w:t>checksum</w:t>
+      </w:r>
+      <w:proofErr w:type="spellEnd"/>
+      <w:r>
+        <w:rPr>
+          <w:rFonts w:ascii="Cambria" w:hAnsi="Cambria"/>
+          <w:color w:val="000000"/>
+          <w:sz w:val="28"/>
+          <w:szCs w:val="28"/>
+        </w:rPr>
+        <w:t>.</w:t>
       </w:r>
     </w:p>
     <w:p>
@@ -1813,7 +1899,27 @@
           <w:sz w:val="28"/>
           <w:szCs w:val="28"/>
         </w:rPr>
-        <w:t>En cuanto a las redes no orientadas a conexión no se determina el camino que van a seguir los paquetes y tampoco se garantiza ese secuenciamiento de paquetes, ni los recursos de red. Cada paquete es transmitido independientemente por el sistema de origen y también es manejado de manera independiente por los dispositivos intermedios de la red. </w:t>
+        <w:t xml:space="preserve">En cuanto a las redes no orientadas a conexión no se determina el camino que van a seguir los paquetes y tampoco se garantiza ese </w:t>
+      </w:r>
+      <w:proofErr w:type="spellStart"/>
+      <w:r>
+        <w:rPr>
+          <w:rFonts w:ascii="Cambria" w:hAnsi="Cambria"/>
+          <w:color w:val="000000"/>
+          <w:sz w:val="28"/>
+          <w:szCs w:val="28"/>
+        </w:rPr>
+        <w:t>secuenciamiento</w:t>
+      </w:r>
+      <w:proofErr w:type="spellEnd"/>
+      <w:r>
+        <w:rPr>
+          <w:rFonts w:ascii="Cambria" w:hAnsi="Cambria"/>
+          <w:color w:val="000000"/>
+          <w:sz w:val="28"/>
+          <w:szCs w:val="28"/>
+        </w:rPr>
+        <w:t xml:space="preserve"> de paquetes, ni los recursos de red. Cada paquete es transmitido independientemente por el sistema de origen y también es manejado de manera independiente por los dispositivos intermedios de la red. </w:t>
       </w:r>
     </w:p>
     <w:p>
@@ -2094,21 +2200,12 @@
         <w:ind w:left="1395" w:right="1170"/>
         <w:jc w:val="both"/>
         <w:rPr>
-          <w:rFonts w:ascii="Cambria" w:eastAsia="Cambria" w:hAnsi="Cambria" w:cs="Cambria"/>
-          <w:color w:val="000000"/>
-          <w:sz w:val="28"/>
-          <w:szCs w:val="28"/>
-        </w:rPr>
-      </w:pPr>
-      <w:r>
-        <w:rPr>
           <w:rFonts w:ascii="Cambria" w:hAnsi="Cambria"/>
           <w:color w:val="000000"/>
           <w:sz w:val="28"/>
           <w:szCs w:val="28"/>
         </w:rPr>
-        <w:t xml:space="preserve">La calidad del servicio es importante en una red de datos pues permite que </w:t>
-      </w:r>
+      </w:pPr>
       <w:r>
         <w:rPr>
           <w:rFonts w:ascii="Cambria" w:hAnsi="Cambria"/>
@@ -2116,16 +2213,7 @@
           <w:sz w:val="28"/>
           <w:szCs w:val="28"/>
         </w:rPr>
-        <w:t>de acuerdo con</w:t>
-      </w:r>
-      <w:r>
-        <w:rPr>
-          <w:rFonts w:ascii="Cambria" w:hAnsi="Cambria"/>
-          <w:color w:val="000000"/>
-          <w:sz w:val="28"/>
-          <w:szCs w:val="28"/>
-        </w:rPr>
-        <w:t xml:space="preserve"> unas técnicas que permiten realizar un adecuado uso de los recursos de la red, los servicios sean brindados al usuario final de la mejor manera posible, es decir que los videos se ofrezcan de manera clara y continua, que las transacciones se hagan de manera segura al igual que el envío de mensajes o imágenes. Todo esto se logra como se explicaba en el punto anterior usando técnicas como la clasificación y la asignación de prioridades.</w:t>
+        <w:t>La calidad del servicio es importante en una red de datos pues permite que de acuerdo con unas técnicas que permiten realizar un adecuado uso de los recursos de la red, los servicios sean brindados al usuario final de la mejor manera posible, es decir que los videos se ofrezcan de manera clara y continua, que las transacciones se hagan de manera segura al igual que el envío de mensajes o imágenes. Todo esto se logra como se explicaba en el punto anterior usando técnicas como la clasificación y la asignación de prioridades.</w:t>
       </w:r>
     </w:p>
     <w:p>
@@ -2150,6 +2238,26 @@
     </w:p>
     <w:p>
       <w:pPr>
+        <w:pBdr>
+          <w:top w:val="nil"/>
+          <w:left w:val="nil"/>
+          <w:bottom w:val="nil"/>
+          <w:right w:val="nil"/>
+          <w:between w:val="nil"/>
+        </w:pBdr>
+        <w:spacing w:before="91"/>
+        <w:ind w:left="1395" w:right="1170"/>
+        <w:jc w:val="both"/>
+        <w:rPr>
+          <w:rFonts w:ascii="Cambria" w:eastAsia="Cambria" w:hAnsi="Cambria" w:cs="Cambria"/>
+          <w:color w:val="000000"/>
+          <w:sz w:val="28"/>
+          <w:szCs w:val="28"/>
+        </w:rPr>
+      </w:pPr>
+    </w:p>
+    <w:p>
+      <w:pPr>
         <w:spacing w:before="91"/>
         <w:ind w:left="1036" w:right="1170"/>
         <w:rPr>
@@ -2168,6 +2276,7 @@
           <w:szCs w:val="28"/>
           <w:u w:val="single"/>
         </w:rPr>
+        <w:lastRenderedPageBreak/>
         <w:t>Preguntas de lectura</w:t>
       </w:r>
       <w:r>
@@ -2201,9 +2310,92 @@
           <w:sz w:val="28"/>
           <w:szCs w:val="28"/>
         </w:rPr>
-        <w:lastRenderedPageBreak/>
         <w:t xml:space="preserve">Describir la estructura de una red, incluidos los dispositivos, medios y servicios necesarios para lograr comunicaciones exitosas. </w:t>
       </w:r>
+    </w:p>
+    <w:p>
+      <w:pPr>
+        <w:pStyle w:val="Prrafodelista"/>
+        <w:widowControl/>
+        <w:spacing w:before="91"/>
+        <w:ind w:left="1396" w:right="1170" w:firstLine="0"/>
+        <w:jc w:val="both"/>
+        <w:rPr>
+          <w:rFonts w:ascii="Times New Roman" w:eastAsia="Times New Roman" w:hAnsi="Times New Roman" w:cs="Times New Roman"/>
+          <w:sz w:val="24"/>
+          <w:szCs w:val="24"/>
+          <w:lang w:bidi="ar-SA"/>
+        </w:rPr>
+      </w:pPr>
+      <w:r>
+        <w:rPr>
+          <w:rFonts w:ascii="Cambria" w:eastAsia="Times New Roman" w:hAnsi="Cambria" w:cs="Times New Roman"/>
+          <w:color w:val="000000"/>
+          <w:sz w:val="28"/>
+          <w:szCs w:val="28"/>
+          <w:lang w:bidi="ar-SA"/>
+        </w:rPr>
+        <w:t>Para lograr una comunicación exitosa en la red, primero se debe conocer su estructura, la cual está compuesta por mensajes, dispositivos, medios, servicios, y reglas.  Primeramente, se requiere enviar un mensaje desde el dispositivo de origen al dispositivo de destino, pero para realizar correctamente esta acción se debe codificar el mensaje en binario, independientemente del tipo de formato que tenga. También se debe tener en cuenta que se debe hacer uso de los servicios ya que incluyen aplicaciones de red que utilizan las personas como los servicios de e-mail hosting y los servicios de Web hosting, esto permite generar información en respuesta a una solicitud. </w:t>
+      </w:r>
+    </w:p>
+    <w:p>
+      <w:pPr>
+        <w:pStyle w:val="Prrafodelista"/>
+        <w:widowControl/>
+        <w:spacing w:before="91"/>
+        <w:ind w:left="1396" w:right="1170" w:firstLine="0"/>
+        <w:jc w:val="both"/>
+        <w:rPr>
+          <w:rFonts w:ascii="Times New Roman" w:eastAsia="Times New Roman" w:hAnsi="Times New Roman" w:cs="Times New Roman"/>
+          <w:sz w:val="24"/>
+          <w:szCs w:val="24"/>
+          <w:lang w:bidi="ar-SA"/>
+        </w:rPr>
+      </w:pPr>
+      <w:r>
+        <w:rPr>
+          <w:rFonts w:ascii="Cambria" w:eastAsia="Times New Roman" w:hAnsi="Cambria" w:cs="Times New Roman"/>
+          <w:color w:val="000000"/>
+          <w:sz w:val="28"/>
+          <w:szCs w:val="28"/>
+          <w:lang w:bidi="ar-SA"/>
+        </w:rPr>
+        <w:t xml:space="preserve">Posteriormente, para enviar el mensaje, el dispositivo emisor debe estar conectado a una red local inalámbrica o cableada. Esta conexión entre dispositivos es la que va formando paulatinamente las redes con la ayuda de los </w:t>
+      </w:r>
+      <w:proofErr w:type="spellStart"/>
+      <w:r>
+        <w:rPr>
+          <w:rFonts w:ascii="Cambria" w:eastAsia="Times New Roman" w:hAnsi="Cambria" w:cs="Times New Roman"/>
+          <w:color w:val="000000"/>
+          <w:sz w:val="28"/>
+          <w:szCs w:val="28"/>
+          <w:lang w:bidi="ar-SA"/>
+        </w:rPr>
+        <w:t>routers</w:t>
+      </w:r>
+      <w:proofErr w:type="spellEnd"/>
+      <w:r>
+        <w:rPr>
+          <w:rFonts w:ascii="Cambria" w:eastAsia="Times New Roman" w:hAnsi="Cambria" w:cs="Times New Roman"/>
+          <w:color w:val="000000"/>
+          <w:sz w:val="28"/>
+          <w:szCs w:val="28"/>
+          <w:lang w:bidi="ar-SA"/>
+        </w:rPr>
+        <w:t>, los cuales son dispositivos fundamentales en la red, ya que permiten unir dos o más redes y pasar información entre ellas. Se debe tener en cuenta que los dispositivos que se encuentran interconectados a través de los medios están controlados por reglas o protocolos con el fin de realizar una correcta comunicación entre el emisor y receptor ya que especifican la forma en que se envían los mensajes, cómo se direccionan a través de la red y cómo se interpretan en los dispositivos de destino, es por esto que actualmente se utiliza el modelo estándar TCP/IP (Protocolo de control de transmisión/Protocolo de Internet).</w:t>
+      </w:r>
+    </w:p>
+    <w:p>
+      <w:pPr>
+        <w:spacing w:before="91"/>
+        <w:ind w:left="1396" w:right="1170"/>
+        <w:jc w:val="both"/>
+        <w:rPr>
+          <w:rFonts w:ascii="Cambria" w:eastAsia="Cambria" w:hAnsi="Cambria" w:cs="Cambria"/>
+          <w:sz w:val="28"/>
+          <w:szCs w:val="28"/>
+        </w:rPr>
+      </w:pPr>
     </w:p>
     <w:p>
       <w:pPr>
@@ -2243,7 +2435,17 @@
           <w:sz w:val="28"/>
           <w:szCs w:val="28"/>
         </w:rPr>
-        <w:t>Se conoce como red al conjunto de computadoras y otros dispositivos que se encuentran interconectados por medio de cables, señales, ondas o cualquier otro método de transporte de datos para compartir información, servicios y recursos. Esta a su vez puede dividirse según su alcance en LAN que hace referencia a las redes de área local, es decir, una red individual que cubre una determinada área geográfica, proporcionando servicios y aplicaciones a las personas dentro de una organización como una empresa, una universidad, una región, entre otros. Por otro lado, también puede ser WAN, que hace referencia a las redes de área amplia y se utilizan cuando alguna compañía que tiene varias ubicaciones geográficas necesita interconectar sus redes LAN, para lo cual utiliza un Proveedor de Servicios se Telecomunicaciones (TCP). </w:t>
+        <w:t xml:space="preserve">Se conoce como red al conjunto de computadoras y otros dispositivos que se encuentran interconectados por medio de cables, señales, ondas o cualquier otro método de transporte de datos para compartir información, servicios y recursos. Esta a su vez puede dividirse según su alcance en LAN que hace referencia a las redes de área local, es decir, una red individual que cubre una determinada área geográfica, proporcionando servicios y aplicaciones a las personas dentro de una organización como una empresa, una universidad, una región, entre otros. Por otro lado, también puede ser WAN, que hace referencia a las redes de área amplia y se utilizan cuando alguna compañía que tiene varias ubicaciones geográficas necesita interconectar sus redes </w:t>
+      </w:r>
+      <w:r>
+        <w:rPr>
+          <w:rFonts w:ascii="Cambria" w:hAnsi="Cambria"/>
+          <w:color w:val="000000"/>
+          <w:sz w:val="28"/>
+          <w:szCs w:val="28"/>
+        </w:rPr>
+        <w:lastRenderedPageBreak/>
+        <w:t>LAN, para lo cual utiliza un Proveedor de Servicios se Telecomunicaciones (TCP). </w:t>
       </w:r>
     </w:p>
     <w:p>
@@ -2363,7 +2565,27 @@
           <w:sz w:val="28"/>
           <w:szCs w:val="28"/>
         </w:rPr>
-        <w:t>La diferencia entre Tarjeta de Interfaz de Red, puerto físico e interfaz de red se da en que la primera es un adaptador LAN que proporciona conexión física con la red en la computadora u otro dispositivo host, mientras que el puerto físico es un conector en un dispositivo de red en el cual el medio se conecta con un host u otro dispositivo de red, finalmente la interfaz de red corresponde a puertos especializados de un dispositivo de internetworking que se conecta con redes individuales. </w:t>
+        <w:t xml:space="preserve">La diferencia entre Tarjeta de Interfaz de Red, puerto físico e interfaz de red se da en que la primera es un adaptador LAN que proporciona conexión física con la red en la computadora u otro dispositivo host, mientras que el puerto físico es un conector en un dispositivo de red en el cual el medio se conecta con un host u otro dispositivo de red, finalmente la interfaz de red corresponde a puertos especializados de un dispositivo de </w:t>
+      </w:r>
+      <w:proofErr w:type="spellStart"/>
+      <w:r>
+        <w:rPr>
+          <w:rFonts w:ascii="Cambria" w:hAnsi="Cambria"/>
+          <w:color w:val="000000"/>
+          <w:sz w:val="28"/>
+          <w:szCs w:val="28"/>
+        </w:rPr>
+        <w:t>internetworking</w:t>
+      </w:r>
+      <w:proofErr w:type="spellEnd"/>
+      <w:r>
+        <w:rPr>
+          <w:rFonts w:ascii="Cambria" w:hAnsi="Cambria"/>
+          <w:color w:val="000000"/>
+          <w:sz w:val="28"/>
+          <w:szCs w:val="28"/>
+        </w:rPr>
+        <w:t xml:space="preserve"> que se conecta con redes individuales. </w:t>
       </w:r>
     </w:p>
     <w:p>
@@ -2387,7 +2609,6 @@
           <w:sz w:val="28"/>
           <w:szCs w:val="28"/>
         </w:rPr>
-        <w:lastRenderedPageBreak/>
         <w:t xml:space="preserve">¿Por qué se dice que un protocolo es independiente de la tecnología? </w:t>
       </w:r>
     </w:p>
@@ -2450,7 +2671,57 @@
           <w:sz w:val="28"/>
           <w:szCs w:val="28"/>
         </w:rPr>
-        <w:t>Se denomina unidad de datos del protocolo o por sus siglas PDU a la forma que toma una sección de datos en cualquier capa del modelo. Durante el proceso de encapsulación cada capa recibe las PDU de la capa inferior de acuerdo al protocolo utilizado, por esto mismo, en cada capa recibe un nombre distinto para hacer referencia a esos cambios añadidos . De acuerdo a la suite de TCP/IP puede tener los siguientes nombres:  datos, para la PDU de la capa de aplicación;  segmento, para la PDU de la capa de transporte; paquete para la PDU de la capa de Internetwork, entre otros.</w:t>
+        <w:t xml:space="preserve">Se denomina unidad de datos del protocolo o por sus siglas PDU a la forma que toma una sección de datos en cualquier capa del modelo. Durante el proceso de encapsulación cada capa recibe las PDU de la capa inferior de acuerdo al protocolo utilizado, por esto mismo, en cada capa recibe un nombre distinto para hacer referencia a esos cambios </w:t>
+      </w:r>
+      <w:proofErr w:type="gramStart"/>
+      <w:r>
+        <w:rPr>
+          <w:rFonts w:ascii="Cambria" w:hAnsi="Cambria"/>
+          <w:color w:val="000000"/>
+          <w:sz w:val="28"/>
+          <w:szCs w:val="28"/>
+        </w:rPr>
+        <w:t>añadidos .</w:t>
+      </w:r>
+      <w:proofErr w:type="gramEnd"/>
+      <w:r>
+        <w:rPr>
+          <w:rFonts w:ascii="Cambria" w:hAnsi="Cambria"/>
+          <w:color w:val="000000"/>
+          <w:sz w:val="28"/>
+          <w:szCs w:val="28"/>
+        </w:rPr>
+        <w:t xml:space="preserve"> De acuerdo a la suite de TCP/IP puede tener los siguientes nombres:  datos, para la PDU </w:t>
+      </w:r>
+      <w:r>
+        <w:rPr>
+          <w:rFonts w:ascii="Cambria" w:hAnsi="Cambria"/>
+          <w:color w:val="000000"/>
+          <w:sz w:val="28"/>
+          <w:szCs w:val="28"/>
+        </w:rPr>
+        <w:lastRenderedPageBreak/>
+        <w:t xml:space="preserve">de la capa de </w:t>
+      </w:r>
+      <w:proofErr w:type="gramStart"/>
+      <w:r>
+        <w:rPr>
+          <w:rFonts w:ascii="Cambria" w:hAnsi="Cambria"/>
+          <w:color w:val="000000"/>
+          <w:sz w:val="28"/>
+          <w:szCs w:val="28"/>
+        </w:rPr>
+        <w:t>aplicación;  segmento</w:t>
+      </w:r>
+      <w:proofErr w:type="gramEnd"/>
+      <w:r>
+        <w:rPr>
+          <w:rFonts w:ascii="Cambria" w:hAnsi="Cambria"/>
+          <w:color w:val="000000"/>
+          <w:sz w:val="28"/>
+          <w:szCs w:val="28"/>
+        </w:rPr>
+        <w:t>, para la PDU de la capa de transporte; paquete para la PDU de la capa de Internetwork, entre otros.</w:t>
       </w:r>
     </w:p>
     <w:p>
@@ -2529,7 +2800,6 @@
           <w:sz w:val="28"/>
           <w:szCs w:val="28"/>
         </w:rPr>
-        <w:lastRenderedPageBreak/>
         <w:drawing>
           <wp:inline distT="0" distB="0" distL="0" distR="0" wp14:anchorId="1518DB9B" wp14:editId="7296371E">
             <wp:extent cx="5763895" cy="3795712"/>
@@ -2615,7 +2885,17 @@
           <w:sz w:val="28"/>
           <w:szCs w:val="28"/>
         </w:rPr>
-        <w:t>Los modelos de protocolo son aquellos que proporcionan modelos detallados que coinciden con la estructura de una suite de protocolo en particular. Esto significa mayor especificación y detalle en cuanto a la funcionalidad requerida para interconectar la red humana con la red de datos. Un ejemplo de esto sería el modelo TCP/IP ya que describe las funciones que se producen en cada capa de los protocolos que se encuentran dentro del conjunto TCP/IP.</w:t>
+        <w:t>Los modelos de protocolo son aquellos que proporcionan modelos detallados que coincide</w:t>
+      </w:r>
+      <w:bookmarkStart w:id="0" w:name="_GoBack"/>
+      <w:bookmarkEnd w:id="0"/>
+      <w:r>
+        <w:rPr>
+          <w:rFonts w:ascii="Cambria" w:eastAsia="Cambria" w:hAnsi="Cambria" w:cs="Cambria"/>
+          <w:sz w:val="28"/>
+          <w:szCs w:val="28"/>
+        </w:rPr>
+        <w:t>n con la estructura de una suite de protocolo en particular. Esto significa mayor especificación y detalle en cuanto a la funcionalidad requerida para interconectar la red humana con la red de datos. Un ejemplo de esto sería el modelo TCP/IP ya que describe las funciones que se producen en cada capa de los protocolos que se encuentran dentro del conjunto TCP/IP.</w:t>
       </w:r>
     </w:p>
     <w:p>
@@ -2636,6 +2916,7 @@
           <w:sz w:val="28"/>
           <w:szCs w:val="28"/>
         </w:rPr>
+        <w:lastRenderedPageBreak/>
         <w:t>En cuanto a los modelos de referencia se tiene que proporcionar un nivel de abstracción mucho menor, generando así una referencia común para mantener consistencia en todos los tipos de protocolos y servicios de la red. Es decir que en estos modelos no se genera tanta minucia ni especificación, por lo tanto, no se puede definir una forma precisa de los servicios de la arquitectura de red. Un ejemplo de esto sería el modelo OSI.</w:t>
       </w:r>
     </w:p>
@@ -2726,16 +3007,7 @@
           <w:sz w:val="28"/>
           <w:szCs w:val="28"/>
         </w:rPr>
-        <w:t xml:space="preserve"> en esta capa se encuentran las aplicaciones con las cuales </w:t>
-      </w:r>
-      <w:r>
-        <w:rPr>
-          <w:rFonts w:ascii="Cambria" w:eastAsia="Cambria" w:hAnsi="Cambria" w:cs="Cambria"/>
-          <w:sz w:val="28"/>
-          <w:szCs w:val="28"/>
-        </w:rPr>
-        <w:lastRenderedPageBreak/>
-        <w:t>interactúa el usuario y por lo tanto representa los datos, el control de codificación y de diálogo.</w:t>
+        <w:t xml:space="preserve"> en esta capa se encuentran las aplicaciones con las cuales interactúa el usuario y por lo tanto representa los datos, el control de codificación y de diálogo.</w:t>
       </w:r>
     </w:p>
     <w:p>
@@ -3061,6 +3333,7 @@
           <w:sz w:val="28"/>
           <w:szCs w:val="28"/>
         </w:rPr>
+        <w:lastRenderedPageBreak/>
         <w:t>1. Física:</w:t>
       </w:r>
       <w:r>
@@ -3250,7 +3523,25 @@
           <w:sz w:val="28"/>
           <w:szCs w:val="28"/>
         </w:rPr>
-        <w:t xml:space="preserve">En parejas, crear un repositorio en GitHub y desarrollar de forma colaborativa las preguntas del capítulo 1 y 2. Para entender el trabajo colaborativo en git utilizar el siguiente video explicativo: </w:t>
+        <w:t xml:space="preserve">En parejas, crear un repositorio en GitHub y desarrollar de forma colaborativa las preguntas del capítulo 1 y 2. Para entender el trabajo colaborativo en </w:t>
+      </w:r>
+      <w:proofErr w:type="spellStart"/>
+      <w:r>
+        <w:rPr>
+          <w:rFonts w:ascii="Cambria" w:eastAsia="Cambria" w:hAnsi="Cambria" w:cs="Cambria"/>
+          <w:sz w:val="28"/>
+          <w:szCs w:val="28"/>
+        </w:rPr>
+        <w:t>git</w:t>
+      </w:r>
+      <w:proofErr w:type="spellEnd"/>
+      <w:r>
+        <w:rPr>
+          <w:rFonts w:ascii="Cambria" w:eastAsia="Cambria" w:hAnsi="Cambria" w:cs="Cambria"/>
+          <w:sz w:val="28"/>
+          <w:szCs w:val="28"/>
+        </w:rPr>
+        <w:t xml:space="preserve"> utilizar el siguiente video explicativo: </w:t>
       </w:r>
     </w:p>
     <w:p>
@@ -3282,7 +3573,23 @@
             <w:color w:val="0000EE"/>
             <w:u w:val="single"/>
           </w:rPr>
-          <w:t>GIT / GITHUB [ Tutorial en Español - Parte 1 ] ♥ Inicio Rápido para Principiantes ♥</w:t>
+          <w:t xml:space="preserve">GIT / GITHUB [ Tutorial en Español - Parte </w:t>
+        </w:r>
+        <w:proofErr w:type="gramStart"/>
+        <w:r>
+          <w:rPr>
+            <w:color w:val="0000EE"/>
+            <w:u w:val="single"/>
+          </w:rPr>
+          <w:t>1 ]</w:t>
+        </w:r>
+        <w:proofErr w:type="gramEnd"/>
+        <w:r>
+          <w:rPr>
+            <w:color w:val="0000EE"/>
+            <w:u w:val="single"/>
+          </w:rPr>
+          <w:t xml:space="preserve"> ♥ Inicio Rápido para Principiantes ♥</w:t>
         </w:r>
       </w:hyperlink>
     </w:p>
@@ -3324,15 +3631,62 @@
           <w:sz w:val="28"/>
           <w:szCs w:val="28"/>
         </w:rPr>
-        <w:t>.txt</w:t>
-      </w:r>
-      <w:r>
-        <w:rPr>
-          <w:rFonts w:ascii="Cambria" w:eastAsia="Cambria" w:hAnsi="Cambria" w:cs="Cambria"/>
-          <w:sz w:val="28"/>
-          <w:szCs w:val="28"/>
-        </w:rPr>
-        <w:t xml:space="preserve"> para responder el cuestionario y subirlo al repositorio remoto. Cada pregunta respondida se debe enviar al repositorio remoto a través de un commit (ver video). Evidenciar el historial de commits en el repositorio remoto.</w:t>
+        <w:t>.</w:t>
+      </w:r>
+      <w:proofErr w:type="spellStart"/>
+      <w:r>
+        <w:rPr>
+          <w:rFonts w:ascii="Cambria" w:eastAsia="Cambria" w:hAnsi="Cambria" w:cs="Cambria"/>
+          <w:b/>
+          <w:sz w:val="28"/>
+          <w:szCs w:val="28"/>
+        </w:rPr>
+        <w:t>txt</w:t>
+      </w:r>
+      <w:proofErr w:type="spellEnd"/>
+      <w:r>
+        <w:rPr>
+          <w:rFonts w:ascii="Cambria" w:eastAsia="Cambria" w:hAnsi="Cambria" w:cs="Cambria"/>
+          <w:sz w:val="28"/>
+          <w:szCs w:val="28"/>
+        </w:rPr>
+        <w:t xml:space="preserve"> para responder el cuestionario y subirlo al repositorio remoto. Cada pregunta respondida se debe enviar al repositorio remoto a través de un </w:t>
+      </w:r>
+      <w:proofErr w:type="spellStart"/>
+      <w:r>
+        <w:rPr>
+          <w:rFonts w:ascii="Cambria" w:eastAsia="Cambria" w:hAnsi="Cambria" w:cs="Cambria"/>
+          <w:sz w:val="28"/>
+          <w:szCs w:val="28"/>
+        </w:rPr>
+        <w:t>commit</w:t>
+      </w:r>
+      <w:proofErr w:type="spellEnd"/>
+      <w:r>
+        <w:rPr>
+          <w:rFonts w:ascii="Cambria" w:eastAsia="Cambria" w:hAnsi="Cambria" w:cs="Cambria"/>
+          <w:sz w:val="28"/>
+          <w:szCs w:val="28"/>
+        </w:rPr>
+        <w:t xml:space="preserve"> (ver video). Evidenciar el historial de </w:t>
+      </w:r>
+      <w:proofErr w:type="spellStart"/>
+      <w:r>
+        <w:rPr>
+          <w:rFonts w:ascii="Cambria" w:eastAsia="Cambria" w:hAnsi="Cambria" w:cs="Cambria"/>
+          <w:sz w:val="28"/>
+          <w:szCs w:val="28"/>
+        </w:rPr>
+        <w:t>commits</w:t>
+      </w:r>
+      <w:proofErr w:type="spellEnd"/>
+      <w:r>
+        <w:rPr>
+          <w:rFonts w:ascii="Cambria" w:eastAsia="Cambria" w:hAnsi="Cambria" w:cs="Cambria"/>
+          <w:sz w:val="28"/>
+          <w:szCs w:val="28"/>
+        </w:rPr>
+        <w:t xml:space="preserve"> en el repositorio remoto.</w:t>
       </w:r>
     </w:p>
     <w:p>
@@ -3364,7 +3718,43 @@
           <w:sz w:val="28"/>
           <w:szCs w:val="28"/>
         </w:rPr>
-        <w:t>Añadir la url del repositorio al documento de entrega y subirlo al Classroom del curso de manera individual.</w:t>
+        <w:t xml:space="preserve">Añadir la </w:t>
+      </w:r>
+      <w:proofErr w:type="spellStart"/>
+      <w:r>
+        <w:rPr>
+          <w:rFonts w:ascii="Cambria" w:eastAsia="Cambria" w:hAnsi="Cambria" w:cs="Cambria"/>
+          <w:sz w:val="28"/>
+          <w:szCs w:val="28"/>
+        </w:rPr>
+        <w:t>url</w:t>
+      </w:r>
+      <w:proofErr w:type="spellEnd"/>
+      <w:r>
+        <w:rPr>
+          <w:rFonts w:ascii="Cambria" w:eastAsia="Cambria" w:hAnsi="Cambria" w:cs="Cambria"/>
+          <w:sz w:val="28"/>
+          <w:szCs w:val="28"/>
+        </w:rPr>
+        <w:t xml:space="preserve"> del repositorio al documento de entrega y subirlo al </w:t>
+      </w:r>
+      <w:proofErr w:type="spellStart"/>
+      <w:r>
+        <w:rPr>
+          <w:rFonts w:ascii="Cambria" w:eastAsia="Cambria" w:hAnsi="Cambria" w:cs="Cambria"/>
+          <w:sz w:val="28"/>
+          <w:szCs w:val="28"/>
+        </w:rPr>
+        <w:t>Classroom</w:t>
+      </w:r>
+      <w:proofErr w:type="spellEnd"/>
+      <w:r>
+        <w:rPr>
+          <w:rFonts w:ascii="Cambria" w:eastAsia="Cambria" w:hAnsi="Cambria" w:cs="Cambria"/>
+          <w:sz w:val="28"/>
+          <w:szCs w:val="28"/>
+        </w:rPr>
+        <w:t xml:space="preserve"> del curso de manera individual.</w:t>
       </w:r>
     </w:p>
     <w:p>
@@ -3459,7 +3849,7 @@
 </file>
 
 <file path=word/endnotes.xml><?xml version="1.0" encoding="utf-8"?>
-<w:endnotes xmlns:wpc="http://schemas.microsoft.com/office/word/2010/wordprocessingCanvas" xmlns:cx="http://schemas.microsoft.com/office/drawing/2014/chartex" xmlns:cx1="http://schemas.microsoft.com/office/drawing/2015/9/8/chartex" xmlns:cx2="http://schemas.microsoft.com/office/drawing/2015/10/21/chartex" xmlns:cx3="http://schemas.microsoft.com/office/drawing/2016/5/9/chartex" xmlns:cx4="http://schemas.microsoft.com/office/drawing/2016/5/10/chartex" xmlns:cx5="http://schemas.microsoft.com/office/drawing/2016/5/11/chartex" xmlns:cx6="http://schemas.microsoft.com/office/drawing/2016/5/12/chartex" xmlns:cx7="http://schemas.microsoft.com/office/drawing/2016/5/13/chartex" xmlns:cx8="http://schemas.microsoft.com/office/drawing/2016/5/14/chartex" xmlns:mc="http://schemas.openxmlformats.org/markup-compatibility/2006" xmlns:aink="http://schemas.microsoft.com/office/drawing/2016/ink" xmlns:am3d="http://schemas.microsoft.com/office/drawing/2017/model3d" xmlns:o="urn:schemas-microsoft-com:office:office" xmlns:oel="http://schemas.microsoft.com/office/2019/extlst" xmlns:r="http://schemas.openxmlformats.org/officeDocument/2006/relationships" xmlns:m="http://schemas.openxmlformats.org/officeDocument/2006/math" xmlns:v="urn:schemas-microsoft-com:vml" xmlns:wp14="http://schemas.microsoft.com/office/word/2010/wordprocessingDrawing" xmlns:wp="http://schemas.openxmlformats.org/drawingml/2006/wordprocessingDrawing" xmlns:w10="urn:schemas-microsoft-com:office:word" xmlns:w="http://schemas.openxmlformats.org/wordprocessingml/2006/main" xmlns:w14="http://schemas.microsoft.com/office/word/2010/wordml" xmlns:w15="http://schemas.microsoft.com/office/word/2012/wordml" xmlns:w16cex="http://schemas.microsoft.com/office/word/2018/wordml/cex" xmlns:w16cid="http://schemas.microsoft.com/office/word/2016/wordml/cid" xmlns:w16="http://schemas.microsoft.com/office/word/2018/wordml" xmlns:w16sdtdh="http://schemas.microsoft.com/office/word/2020/wordml/sdtdatahash" xmlns:w16se="http://schemas.microsoft.com/office/word/2015/wordml/symex" xmlns:wpg="http://schemas.microsoft.com/office/word/2010/wordprocessingGroup" xmlns:wpi="http://schemas.microsoft.com/office/word/2010/wordprocessingInk" xmlns:wne="http://schemas.microsoft.com/office/word/2006/wordml" xmlns:wps="http://schemas.microsoft.com/office/word/2010/wordprocessingShape" mc:Ignorable="w14 w15 w16se w16cid w16 w16cex w16sdtdh wp14">
+<w:endnotes xmlns:wpc="http://schemas.microsoft.com/office/word/2010/wordprocessingCanvas" xmlns:cx="http://schemas.microsoft.com/office/drawing/2014/chartex" xmlns:cx1="http://schemas.microsoft.com/office/drawing/2015/9/8/chartex" xmlns:cx2="http://schemas.microsoft.com/office/drawing/2015/10/21/chartex" xmlns:cx3="http://schemas.microsoft.com/office/drawing/2016/5/9/chartex" xmlns:cx4="http://schemas.microsoft.com/office/drawing/2016/5/10/chartex" xmlns:cx5="http://schemas.microsoft.com/office/drawing/2016/5/11/chartex" xmlns:cx6="http://schemas.microsoft.com/office/drawing/2016/5/12/chartex" xmlns:cx7="http://schemas.microsoft.com/office/drawing/2016/5/13/chartex" xmlns:cx8="http://schemas.microsoft.com/office/drawing/2016/5/14/chartex" xmlns:mc="http://schemas.openxmlformats.org/markup-compatibility/2006" xmlns:aink="http://schemas.microsoft.com/office/drawing/2016/ink" xmlns:am3d="http://schemas.microsoft.com/office/drawing/2017/model3d" xmlns:o="urn:schemas-microsoft-com:office:office" xmlns:r="http://schemas.openxmlformats.org/officeDocument/2006/relationships" xmlns:m="http://schemas.openxmlformats.org/officeDocument/2006/math" xmlns:v="urn:schemas-microsoft-com:vml" xmlns:wp14="http://schemas.microsoft.com/office/word/2010/wordprocessingDrawing" xmlns:wp="http://schemas.openxmlformats.org/drawingml/2006/wordprocessingDrawing" xmlns:w10="urn:schemas-microsoft-com:office:word" xmlns:w="http://schemas.openxmlformats.org/wordprocessingml/2006/main" xmlns:w14="http://schemas.microsoft.com/office/word/2010/wordml" xmlns:w15="http://schemas.microsoft.com/office/word/2012/wordml" xmlns:w16cid="http://schemas.microsoft.com/office/word/2016/wordml/cid" xmlns:w16se="http://schemas.microsoft.com/office/word/2015/wordml/symex" xmlns:wpg="http://schemas.microsoft.com/office/word/2010/wordprocessingGroup" xmlns:wpi="http://schemas.microsoft.com/office/word/2010/wordprocessingInk" xmlns:wne="http://schemas.microsoft.com/office/word/2006/wordml" xmlns:wps="http://schemas.microsoft.com/office/word/2010/wordprocessingShape" mc:Ignorable="w14 w15 w16se w16cid wp14">
   <w:endnote w:type="separator" w:id="-1">
     <w:p>
       <w:r>
@@ -3478,7 +3868,7 @@
 </file>
 
 <file path=word/footnotes.xml><?xml version="1.0" encoding="utf-8"?>
-<w:footnotes xmlns:wpc="http://schemas.microsoft.com/office/word/2010/wordprocessingCanvas" xmlns:cx="http://schemas.microsoft.com/office/drawing/2014/chartex" xmlns:cx1="http://schemas.microsoft.com/office/drawing/2015/9/8/chartex" xmlns:cx2="http://schemas.microsoft.com/office/drawing/2015/10/21/chartex" xmlns:cx3="http://schemas.microsoft.com/office/drawing/2016/5/9/chartex" xmlns:cx4="http://schemas.microsoft.com/office/drawing/2016/5/10/chartex" xmlns:cx5="http://schemas.microsoft.com/office/drawing/2016/5/11/chartex" xmlns:cx6="http://schemas.microsoft.com/office/drawing/2016/5/12/chartex" xmlns:cx7="http://schemas.microsoft.com/office/drawing/2016/5/13/chartex" xmlns:cx8="http://schemas.microsoft.com/office/drawing/2016/5/14/chartex" xmlns:mc="http://schemas.openxmlformats.org/markup-compatibility/2006" xmlns:aink="http://schemas.microsoft.com/office/drawing/2016/ink" xmlns:am3d="http://schemas.microsoft.com/office/drawing/2017/model3d" xmlns:o="urn:schemas-microsoft-com:office:office" xmlns:oel="http://schemas.microsoft.com/office/2019/extlst" xmlns:r="http://schemas.openxmlformats.org/officeDocument/2006/relationships" xmlns:m="http://schemas.openxmlformats.org/officeDocument/2006/math" xmlns:v="urn:schemas-microsoft-com:vml" xmlns:wp14="http://schemas.microsoft.com/office/word/2010/wordprocessingDrawing" xmlns:wp="http://schemas.openxmlformats.org/drawingml/2006/wordprocessingDrawing" xmlns:w10="urn:schemas-microsoft-com:office:word" xmlns:w="http://schemas.openxmlformats.org/wordprocessingml/2006/main" xmlns:w14="http://schemas.microsoft.com/office/word/2010/wordml" xmlns:w15="http://schemas.microsoft.com/office/word/2012/wordml" xmlns:w16cex="http://schemas.microsoft.com/office/word/2018/wordml/cex" xmlns:w16cid="http://schemas.microsoft.com/office/word/2016/wordml/cid" xmlns:w16="http://schemas.microsoft.com/office/word/2018/wordml" xmlns:w16sdtdh="http://schemas.microsoft.com/office/word/2020/wordml/sdtdatahash" xmlns:w16se="http://schemas.microsoft.com/office/word/2015/wordml/symex" xmlns:wpg="http://schemas.microsoft.com/office/word/2010/wordprocessingGroup" xmlns:wpi="http://schemas.microsoft.com/office/word/2010/wordprocessingInk" xmlns:wne="http://schemas.microsoft.com/office/word/2006/wordml" xmlns:wps="http://schemas.microsoft.com/office/word/2010/wordprocessingShape" mc:Ignorable="w14 w15 w16se w16cid w16 w16cex w16sdtdh wp14">
+<w:footnotes xmlns:wpc="http://schemas.microsoft.com/office/word/2010/wordprocessingCanvas" xmlns:cx="http://schemas.microsoft.com/office/drawing/2014/chartex" xmlns:cx1="http://schemas.microsoft.com/office/drawing/2015/9/8/chartex" xmlns:cx2="http://schemas.microsoft.com/office/drawing/2015/10/21/chartex" xmlns:cx3="http://schemas.microsoft.com/office/drawing/2016/5/9/chartex" xmlns:cx4="http://schemas.microsoft.com/office/drawing/2016/5/10/chartex" xmlns:cx5="http://schemas.microsoft.com/office/drawing/2016/5/11/chartex" xmlns:cx6="http://schemas.microsoft.com/office/drawing/2016/5/12/chartex" xmlns:cx7="http://schemas.microsoft.com/office/drawing/2016/5/13/chartex" xmlns:cx8="http://schemas.microsoft.com/office/drawing/2016/5/14/chartex" xmlns:mc="http://schemas.openxmlformats.org/markup-compatibility/2006" xmlns:aink="http://schemas.microsoft.com/office/drawing/2016/ink" xmlns:am3d="http://schemas.microsoft.com/office/drawing/2017/model3d" xmlns:o="urn:schemas-microsoft-com:office:office" xmlns:r="http://schemas.openxmlformats.org/officeDocument/2006/relationships" xmlns:m="http://schemas.openxmlformats.org/officeDocument/2006/math" xmlns:v="urn:schemas-microsoft-com:vml" xmlns:wp14="http://schemas.microsoft.com/office/word/2010/wordprocessingDrawing" xmlns:wp="http://schemas.openxmlformats.org/drawingml/2006/wordprocessingDrawing" xmlns:w10="urn:schemas-microsoft-com:office:word" xmlns:w="http://schemas.openxmlformats.org/wordprocessingml/2006/main" xmlns:w14="http://schemas.microsoft.com/office/word/2010/wordml" xmlns:w15="http://schemas.microsoft.com/office/word/2012/wordml" xmlns:w16cid="http://schemas.microsoft.com/office/word/2016/wordml/cid" xmlns:w16se="http://schemas.microsoft.com/office/word/2015/wordml/symex" xmlns:wpg="http://schemas.microsoft.com/office/word/2010/wordprocessingGroup" xmlns:wpi="http://schemas.microsoft.com/office/word/2010/wordprocessingInk" xmlns:wne="http://schemas.microsoft.com/office/word/2006/wordml" xmlns:wps="http://schemas.microsoft.com/office/word/2010/wordprocessingShape" mc:Ignorable="w14 w15 w16se w16cid wp14">
   <w:footnote w:type="separator" w:id="-1">
     <w:p>
       <w:r>
@@ -3497,7 +3887,7 @@
 </file>
 
 <file path=word/header1.xml><?xml version="1.0" encoding="utf-8"?>
-<w:hdr xmlns:wpc="http://schemas.microsoft.com/office/word/2010/wordprocessingCanvas" xmlns:cx="http://schemas.microsoft.com/office/drawing/2014/chartex" xmlns:cx1="http://schemas.microsoft.com/office/drawing/2015/9/8/chartex" xmlns:cx2="http://schemas.microsoft.com/office/drawing/2015/10/21/chartex" xmlns:cx3="http://schemas.microsoft.com/office/drawing/2016/5/9/chartex" xmlns:cx4="http://schemas.microsoft.com/office/drawing/2016/5/10/chartex" xmlns:cx5="http://schemas.microsoft.com/office/drawing/2016/5/11/chartex" xmlns:cx6="http://schemas.microsoft.com/office/drawing/2016/5/12/chartex" xmlns:cx7="http://schemas.microsoft.com/office/drawing/2016/5/13/chartex" xmlns:cx8="http://schemas.microsoft.com/office/drawing/2016/5/14/chartex" xmlns:mc="http://schemas.openxmlformats.org/markup-compatibility/2006" xmlns:aink="http://schemas.microsoft.com/office/drawing/2016/ink" xmlns:am3d="http://schemas.microsoft.com/office/drawing/2017/model3d" xmlns:o="urn:schemas-microsoft-com:office:office" xmlns:oel="http://schemas.microsoft.com/office/2019/extlst" xmlns:r="http://schemas.openxmlformats.org/officeDocument/2006/relationships" xmlns:m="http://schemas.openxmlformats.org/officeDocument/2006/math" xmlns:v="urn:schemas-microsoft-com:vml" xmlns:wp14="http://schemas.microsoft.com/office/word/2010/wordprocessingDrawing" xmlns:wp="http://schemas.openxmlformats.org/drawingml/2006/wordprocessingDrawing" xmlns:w10="urn:schemas-microsoft-com:office:word" xmlns:w="http://schemas.openxmlformats.org/wordprocessingml/2006/main" xmlns:w14="http://schemas.microsoft.com/office/word/2010/wordml" xmlns:w15="http://schemas.microsoft.com/office/word/2012/wordml" xmlns:w16cex="http://schemas.microsoft.com/office/word/2018/wordml/cex" xmlns:w16cid="http://schemas.microsoft.com/office/word/2016/wordml/cid" xmlns:w16="http://schemas.microsoft.com/office/word/2018/wordml" xmlns:w16sdtdh="http://schemas.microsoft.com/office/word/2020/wordml/sdtdatahash" xmlns:w16se="http://schemas.microsoft.com/office/word/2015/wordml/symex" xmlns:wpg="http://schemas.microsoft.com/office/word/2010/wordprocessingGroup" xmlns:wpi="http://schemas.microsoft.com/office/word/2010/wordprocessingInk" xmlns:wne="http://schemas.microsoft.com/office/word/2006/wordml" xmlns:wps="http://schemas.microsoft.com/office/word/2010/wordprocessingShape" mc:Ignorable="w14 w15 w16se w16cid w16 w16cex w16sdtdh wp14">
+<w:hdr xmlns:wpc="http://schemas.microsoft.com/office/word/2010/wordprocessingCanvas" xmlns:cx="http://schemas.microsoft.com/office/drawing/2014/chartex" xmlns:cx1="http://schemas.microsoft.com/office/drawing/2015/9/8/chartex" xmlns:cx2="http://schemas.microsoft.com/office/drawing/2015/10/21/chartex" xmlns:cx3="http://schemas.microsoft.com/office/drawing/2016/5/9/chartex" xmlns:cx4="http://schemas.microsoft.com/office/drawing/2016/5/10/chartex" xmlns:cx5="http://schemas.microsoft.com/office/drawing/2016/5/11/chartex" xmlns:cx6="http://schemas.microsoft.com/office/drawing/2016/5/12/chartex" xmlns:cx7="http://schemas.microsoft.com/office/drawing/2016/5/13/chartex" xmlns:cx8="http://schemas.microsoft.com/office/drawing/2016/5/14/chartex" xmlns:mc="http://schemas.openxmlformats.org/markup-compatibility/2006" xmlns:aink="http://schemas.microsoft.com/office/drawing/2016/ink" xmlns:am3d="http://schemas.microsoft.com/office/drawing/2017/model3d" xmlns:o="urn:schemas-microsoft-com:office:office" xmlns:r="http://schemas.openxmlformats.org/officeDocument/2006/relationships" xmlns:m="http://schemas.openxmlformats.org/officeDocument/2006/math" xmlns:v="urn:schemas-microsoft-com:vml" xmlns:wp14="http://schemas.microsoft.com/office/word/2010/wordprocessingDrawing" xmlns:wp="http://schemas.openxmlformats.org/drawingml/2006/wordprocessingDrawing" xmlns:w10="urn:schemas-microsoft-com:office:word" xmlns:w="http://schemas.openxmlformats.org/wordprocessingml/2006/main" xmlns:w14="http://schemas.microsoft.com/office/word/2010/wordml" xmlns:w15="http://schemas.microsoft.com/office/word/2012/wordml" xmlns:w16cid="http://schemas.microsoft.com/office/word/2016/wordml/cid" xmlns:w16se="http://schemas.microsoft.com/office/word/2015/wordml/symex" xmlns:wpg="http://schemas.microsoft.com/office/word/2010/wordprocessingGroup" xmlns:wpi="http://schemas.microsoft.com/office/word/2010/wordprocessingInk" xmlns:wne="http://schemas.microsoft.com/office/word/2006/wordml" xmlns:wps="http://schemas.microsoft.com/office/word/2010/wordprocessingShape" mc:Ignorable="w14 w15 w16se w16cid wp14">
   <w:p>
     <w:pPr>
       <w:pBdr>
@@ -3567,7 +3957,7 @@
             </wp:anchor>
           </w:drawing>
         </mc:Choice>
-        <mc:Fallback xmlns:sl="http://schemas.openxmlformats.org/schemaLibrary/2006/main" xmlns:a="http://schemas.openxmlformats.org/drawingml/2006/main" xmlns:pic="http://schemas.openxmlformats.org/drawingml/2006/picture" xmlns:c="http://schemas.openxmlformats.org/drawingml/2006/chart" xmlns:lc="http://schemas.openxmlformats.org/drawingml/2006/lockedCanvas" xmlns:dgm="http://schemas.openxmlformats.org/drawingml/2006/diagram">
+        <mc:Fallback xmlns:dgm="http://schemas.openxmlformats.org/drawingml/2006/diagram" xmlns:lc="http://schemas.openxmlformats.org/drawingml/2006/lockedCanvas" xmlns:c="http://schemas.openxmlformats.org/drawingml/2006/chart" xmlns:pic="http://schemas.openxmlformats.org/drawingml/2006/picture" xmlns:a="http://schemas.openxmlformats.org/drawingml/2006/main" xmlns:sl="http://schemas.openxmlformats.org/schemaLibrary/2006/main" xmlns:w16sdtdh="http://schemas.microsoft.com/office/word/2020/wordml/sdtdatahash" xmlns:w16="http://schemas.microsoft.com/office/word/2018/wordml" xmlns:w16cex="http://schemas.microsoft.com/office/word/2018/wordml/cex" xmlns:oel="http://schemas.microsoft.com/office/2019/extlst">
           <w:drawing>
             <wp:anchor allowOverlap="1" behindDoc="1" distB="0" distT="0" distL="0" distR="0" hidden="0" layoutInCell="1" locked="0" relativeHeight="0" simplePos="0">
               <wp:simplePos x="0" y="0"/>
@@ -3664,8 +4054,17 @@
                               <w:color w:val="000000"/>
                               <w:sz w:val="16"/>
                             </w:rPr>
-                            <w:t>CCNA Exploration</w:t>
+                            <w:t xml:space="preserve">CCNA </w:t>
                           </w:r>
+                          <w:proofErr w:type="spellStart"/>
+                          <w:r>
+                            <w:rPr>
+                              <w:color w:val="000000"/>
+                              <w:sz w:val="16"/>
+                            </w:rPr>
+                            <w:t>Exploration</w:t>
+                          </w:r>
+                          <w:proofErr w:type="spellEnd"/>
                         </w:p>
                         <w:p>
                           <w:pPr>
@@ -3677,7 +4076,23 @@
                               <w:color w:val="000000"/>
                               <w:sz w:val="16"/>
                             </w:rPr>
-                            <w:t>Aspectos básicos de networking:</w:t>
+                            <w:t xml:space="preserve">Aspectos básicos de </w:t>
+                          </w:r>
+                          <w:proofErr w:type="spellStart"/>
+                          <w:r>
+                            <w:rPr>
+                              <w:color w:val="000000"/>
+                              <w:sz w:val="16"/>
+                            </w:rPr>
+                            <w:t>networking</w:t>
+                          </w:r>
+                          <w:proofErr w:type="spellEnd"/>
+                          <w:r>
+                            <w:rPr>
+                              <w:color w:val="000000"/>
+                              <w:sz w:val="16"/>
+                            </w:rPr>
+                            <w:t>:</w:t>
                           </w:r>
                         </w:p>
                         <w:p>
@@ -3707,7 +4122,7 @@
         </mc:Choice>
         <mc:Fallback>
           <w:pict>
-            <v:rect w14:anchorId="1CAC8F12" id="Rectángulo 22" o:spid="_x0000_s1026" style="position:absolute;margin-left:70.65pt;margin-top:34.8pt;width:144.15pt;height:30.1pt;z-index:-251657216;visibility:visible;mso-wrap-style:square;mso-wrap-distance-left:0;mso-wrap-distance-top:0;mso-wrap-distance-right:0;mso-wrap-distance-bottom:0;mso-position-horizontal:absolute;mso-position-horizontal-relative:page;mso-position-vertical:absolute;mso-position-vertical-relative:page;v-text-anchor:top" o:gfxdata="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" filled="f" stroked="f">
+            <v:rect w14:anchorId="1CAC8F12" id="Rectángulo 22" o:spid="_x0000_s1026" style="position:absolute;margin-left:70.65pt;margin-top:34.8pt;width:144.15pt;height:30.1pt;z-index:-251657216;visibility:visible;mso-wrap-style:square;mso-wrap-distance-left:0;mso-wrap-distance-top:0;mso-wrap-distance-right:0;mso-wrap-distance-bottom:0;mso-position-horizontal:absolute;mso-position-horizontal-relative:page;mso-position-vertical:absolute;mso-position-vertical-relative:page;v-text-anchor:top" o:gfxdata="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" filled="f" stroked="f">
               <v:textbox inset="0,0,0,0">
                 <w:txbxContent>
                   <w:p>
@@ -3721,8 +4136,17 @@
                         <w:color w:val="000000"/>
                         <w:sz w:val="16"/>
                       </w:rPr>
-                      <w:t>CCNA Exploration</w:t>
+                      <w:t xml:space="preserve">CCNA </w:t>
                     </w:r>
+                    <w:proofErr w:type="spellStart"/>
+                    <w:r>
+                      <w:rPr>
+                        <w:color w:val="000000"/>
+                        <w:sz w:val="16"/>
+                      </w:rPr>
+                      <w:t>Exploration</w:t>
+                    </w:r>
+                    <w:proofErr w:type="spellEnd"/>
                   </w:p>
                   <w:p>
                     <w:pPr>
@@ -3734,7 +4158,23 @@
                         <w:color w:val="000000"/>
                         <w:sz w:val="16"/>
                       </w:rPr>
-                      <w:t>Aspectos básicos de networking:</w:t>
+                      <w:t xml:space="preserve">Aspectos básicos de </w:t>
+                    </w:r>
+                    <w:proofErr w:type="spellStart"/>
+                    <w:r>
+                      <w:rPr>
+                        <w:color w:val="000000"/>
+                        <w:sz w:val="16"/>
+                      </w:rPr>
+                      <w:t>networking</w:t>
+                    </w:r>
+                    <w:proofErr w:type="spellEnd"/>
+                    <w:r>
+                      <w:rPr>
+                        <w:color w:val="000000"/>
+                        <w:sz w:val="16"/>
+                      </w:rPr>
+                      <w:t>:</w:t>
                     </w:r>
                   </w:p>
                   <w:p>
@@ -3828,7 +4268,7 @@
         </mc:Choice>
         <mc:Fallback>
           <w:pict>
-            <v:rect w14:anchorId="53209CE4" id="Rectángulo 24" o:spid="_x0000_s1027" style="position:absolute;margin-left:245.25pt;margin-top:53.25pt;width:288.55pt;height:11.7pt;z-index:-251656192;visibility:visible;mso-wrap-style:square;mso-wrap-distance-left:0;mso-wrap-distance-top:0;mso-wrap-distance-right:0;mso-wrap-distance-bottom:0;mso-position-horizontal:absolute;mso-position-horizontal-relative:page;mso-position-vertical:absolute;mso-position-vertical-relative:page;v-text-anchor:top" o:gfxdata="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" filled="f" stroked="f">
+            <v:rect w14:anchorId="53209CE4" id="Rectángulo 24" o:spid="_x0000_s1027" style="position:absolute;margin-left:245.25pt;margin-top:53.25pt;width:288.55pt;height:11.7pt;z-index:-251656192;visibility:visible;mso-wrap-style:square;mso-wrap-distance-left:0;mso-wrap-distance-top:0;mso-wrap-distance-right:0;mso-wrap-distance-bottom:0;mso-position-horizontal:absolute;mso-position-horizontal-relative:page;mso-position-vertical:absolute;mso-position-vertical-relative:page;v-text-anchor:top" o:gfxdata="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" filled="f" stroked="f">
               <v:textbox inset="0,0,0,0">
                 <w:txbxContent>
                   <w:p>
@@ -3858,7 +4298,7 @@
 </file>
 
 <file path=word/numbering.xml><?xml version="1.0" encoding="utf-8"?>
-<w:numbering xmlns:wpc="http://schemas.microsoft.com/office/word/2010/wordprocessingCanvas" xmlns:cx="http://schemas.microsoft.com/office/drawing/2014/chartex" xmlns:cx1="http://schemas.microsoft.com/office/drawing/2015/9/8/chartex" xmlns:cx2="http://schemas.microsoft.com/office/drawing/2015/10/21/chartex" xmlns:cx3="http://schemas.microsoft.com/office/drawing/2016/5/9/chartex" xmlns:cx4="http://schemas.microsoft.com/office/drawing/2016/5/10/chartex" xmlns:cx5="http://schemas.microsoft.com/office/drawing/2016/5/11/chartex" xmlns:cx6="http://schemas.microsoft.com/office/drawing/2016/5/12/chartex" xmlns:cx7="http://schemas.microsoft.com/office/drawing/2016/5/13/chartex" xmlns:cx8="http://schemas.microsoft.com/office/drawing/2016/5/14/chartex" xmlns:mc="http://schemas.openxmlformats.org/markup-compatibility/2006" xmlns:aink="http://schemas.microsoft.com/office/drawing/2016/ink" xmlns:am3d="http://schemas.microsoft.com/office/drawing/2017/model3d" xmlns:o="urn:schemas-microsoft-com:office:office" xmlns:oel="http://schemas.microsoft.com/office/2019/extlst" xmlns:r="http://schemas.openxmlformats.org/officeDocument/2006/relationships" xmlns:m="http://schemas.openxmlformats.org/officeDocument/2006/math" xmlns:v="urn:schemas-microsoft-com:vml" xmlns:wp14="http://schemas.microsoft.com/office/word/2010/wordprocessingDrawing" xmlns:wp="http://schemas.openxmlformats.org/drawingml/2006/wordprocessingDrawing" xmlns:w10="urn:schemas-microsoft-com:office:word" xmlns:w="http://schemas.openxmlformats.org/wordprocessingml/2006/main" xmlns:w14="http://schemas.microsoft.com/office/word/2010/wordml" xmlns:w15="http://schemas.microsoft.com/office/word/2012/wordml" xmlns:w16cex="http://schemas.microsoft.com/office/word/2018/wordml/cex" xmlns:w16cid="http://schemas.microsoft.com/office/word/2016/wordml/cid" xmlns:w16="http://schemas.microsoft.com/office/word/2018/wordml" xmlns:w16sdtdh="http://schemas.microsoft.com/office/word/2020/wordml/sdtdatahash" xmlns:w16se="http://schemas.microsoft.com/office/word/2015/wordml/symex" xmlns:wpg="http://schemas.microsoft.com/office/word/2010/wordprocessingGroup" xmlns:wpi="http://schemas.microsoft.com/office/word/2010/wordprocessingInk" xmlns:wne="http://schemas.microsoft.com/office/word/2006/wordml" xmlns:wps="http://schemas.microsoft.com/office/word/2010/wordprocessingShape" mc:Ignorable="w14 w15 w16se w16cid w16 w16cex w16sdtdh wp14">
+<w:numbering xmlns:wpc="http://schemas.microsoft.com/office/word/2010/wordprocessingCanvas" xmlns:cx="http://schemas.microsoft.com/office/drawing/2014/chartex" xmlns:cx1="http://schemas.microsoft.com/office/drawing/2015/9/8/chartex" xmlns:cx2="http://schemas.microsoft.com/office/drawing/2015/10/21/chartex" xmlns:cx3="http://schemas.microsoft.com/office/drawing/2016/5/9/chartex" xmlns:cx4="http://schemas.microsoft.com/office/drawing/2016/5/10/chartex" xmlns:cx5="http://schemas.microsoft.com/office/drawing/2016/5/11/chartex" xmlns:cx6="http://schemas.microsoft.com/office/drawing/2016/5/12/chartex" xmlns:cx7="http://schemas.microsoft.com/office/drawing/2016/5/13/chartex" xmlns:cx8="http://schemas.microsoft.com/office/drawing/2016/5/14/chartex" xmlns:mc="http://schemas.openxmlformats.org/markup-compatibility/2006" xmlns:aink="http://schemas.microsoft.com/office/drawing/2016/ink" xmlns:am3d="http://schemas.microsoft.com/office/drawing/2017/model3d" xmlns:o="urn:schemas-microsoft-com:office:office" xmlns:r="http://schemas.openxmlformats.org/officeDocument/2006/relationships" xmlns:m="http://schemas.openxmlformats.org/officeDocument/2006/math" xmlns:v="urn:schemas-microsoft-com:vml" xmlns:wp14="http://schemas.microsoft.com/office/word/2010/wordprocessingDrawing" xmlns:wp="http://schemas.openxmlformats.org/drawingml/2006/wordprocessingDrawing" xmlns:w10="urn:schemas-microsoft-com:office:word" xmlns:w="http://schemas.openxmlformats.org/wordprocessingml/2006/main" xmlns:w14="http://schemas.microsoft.com/office/word/2010/wordml" xmlns:w15="http://schemas.microsoft.com/office/word/2012/wordml" xmlns:w16cid="http://schemas.microsoft.com/office/word/2016/wordml/cid" xmlns:w16se="http://schemas.microsoft.com/office/word/2015/wordml/symex" xmlns:wpg="http://schemas.microsoft.com/office/word/2010/wordprocessingGroup" xmlns:wpi="http://schemas.microsoft.com/office/word/2010/wordprocessingInk" xmlns:wne="http://schemas.microsoft.com/office/word/2006/wordml" xmlns:wps="http://schemas.microsoft.com/office/word/2010/wordprocessingShape" mc:Ignorable="w14 w15 w16se w16cid wp14">
   <w:abstractNum w:abstractNumId="0" w15:restartNumberingAfterBreak="0">
     <w:nsid w:val="05FF442F"/>
     <w:multiLevelType w:val="multilevel"/>
@@ -5836,65 +6276,65 @@
       </w:pPr>
     </w:lvl>
   </w:abstractNum>
-  <w:num w:numId="1" w16cid:durableId="756944901">
+  <w:num w:numId="1">
     <w:abstractNumId w:val="7"/>
   </w:num>
-  <w:num w:numId="2" w16cid:durableId="696387770">
+  <w:num w:numId="2">
     <w:abstractNumId w:val="17"/>
   </w:num>
-  <w:num w:numId="3" w16cid:durableId="1807964823">
+  <w:num w:numId="3">
     <w:abstractNumId w:val="8"/>
   </w:num>
-  <w:num w:numId="4" w16cid:durableId="528759849">
+  <w:num w:numId="4">
     <w:abstractNumId w:val="0"/>
   </w:num>
-  <w:num w:numId="5" w16cid:durableId="9769388">
+  <w:num w:numId="5">
     <w:abstractNumId w:val="10"/>
   </w:num>
-  <w:num w:numId="6" w16cid:durableId="1991864442">
+  <w:num w:numId="6">
     <w:abstractNumId w:val="1"/>
   </w:num>
-  <w:num w:numId="7" w16cid:durableId="919022400">
+  <w:num w:numId="7">
     <w:abstractNumId w:val="2"/>
   </w:num>
-  <w:num w:numId="8" w16cid:durableId="139152315">
+  <w:num w:numId="8">
     <w:abstractNumId w:val="5"/>
   </w:num>
-  <w:num w:numId="9" w16cid:durableId="2043707273">
+  <w:num w:numId="9">
     <w:abstractNumId w:val="15"/>
   </w:num>
-  <w:num w:numId="10" w16cid:durableId="1453480153">
+  <w:num w:numId="10">
     <w:abstractNumId w:val="4"/>
   </w:num>
-  <w:num w:numId="11" w16cid:durableId="650137430">
+  <w:num w:numId="11">
     <w:abstractNumId w:val="6"/>
   </w:num>
-  <w:num w:numId="12" w16cid:durableId="1237975623">
+  <w:num w:numId="12">
     <w:abstractNumId w:val="13"/>
   </w:num>
-  <w:num w:numId="13" w16cid:durableId="1259560465">
+  <w:num w:numId="13">
     <w:abstractNumId w:val="9"/>
   </w:num>
-  <w:num w:numId="14" w16cid:durableId="1525827548">
+  <w:num w:numId="14">
     <w:abstractNumId w:val="3"/>
   </w:num>
-  <w:num w:numId="15" w16cid:durableId="149441853">
+  <w:num w:numId="15">
     <w:abstractNumId w:val="12"/>
   </w:num>
-  <w:num w:numId="16" w16cid:durableId="345451478">
+  <w:num w:numId="16">
     <w:abstractNumId w:val="16"/>
   </w:num>
-  <w:num w:numId="17" w16cid:durableId="1078792285">
+  <w:num w:numId="17">
     <w:abstractNumId w:val="11"/>
   </w:num>
-  <w:num w:numId="18" w16cid:durableId="1807429554">
+  <w:num w:numId="18">
     <w:abstractNumId w:val="14"/>
   </w:num>
 </w:numbering>
 </file>
 
 <file path=word/styles.xml><?xml version="1.0" encoding="utf-8"?>
-<w:styles xmlns:mc="http://schemas.openxmlformats.org/markup-compatibility/2006" xmlns:r="http://schemas.openxmlformats.org/officeDocument/2006/relationships" xmlns:w="http://schemas.openxmlformats.org/wordprocessingml/2006/main" xmlns:w14="http://schemas.microsoft.com/office/word/2010/wordml" xmlns:w15="http://schemas.microsoft.com/office/word/2012/wordml" xmlns:w16cex="http://schemas.microsoft.com/office/word/2018/wordml/cex" xmlns:w16cid="http://schemas.microsoft.com/office/word/2016/wordml/cid" xmlns:w16="http://schemas.microsoft.com/office/word/2018/wordml" xmlns:w16sdtdh="http://schemas.microsoft.com/office/word/2020/wordml/sdtdatahash" xmlns:w16se="http://schemas.microsoft.com/office/word/2015/wordml/symex" mc:Ignorable="w14 w15 w16se w16cid w16 w16cex w16sdtdh">
+<w:styles xmlns:mc="http://schemas.openxmlformats.org/markup-compatibility/2006" xmlns:r="http://schemas.openxmlformats.org/officeDocument/2006/relationships" xmlns:w="http://schemas.openxmlformats.org/wordprocessingml/2006/main" xmlns:w14="http://schemas.microsoft.com/office/word/2010/wordml" xmlns:w15="http://schemas.microsoft.com/office/word/2012/wordml" xmlns:w16cid="http://schemas.microsoft.com/office/word/2016/wordml/cid" xmlns:w16se="http://schemas.microsoft.com/office/word/2015/wordml/symex" mc:Ignorable="w14 w15 w16se w16cid">
   <w:docDefaults>
     <w:rPrDefault>
       <w:rPr>
@@ -5910,7 +6350,7 @@
       </w:pPr>
     </w:pPrDefault>
   </w:docDefaults>
-  <w:latentStyles w:defLockedState="0" w:defUIPriority="99" w:defSemiHidden="0" w:defUnhideWhenUsed="0" w:defQFormat="0" w:count="376">
+  <w:latentStyles w:defLockedState="0" w:defUIPriority="99" w:defSemiHidden="0" w:defUnhideWhenUsed="0" w:defQFormat="0" w:count="375">
     <w:lsdException w:name="Normal" w:uiPriority="0" w:qFormat="1"/>
     <w:lsdException w:name="heading 1" w:uiPriority="9" w:qFormat="1"/>
     <w:lsdException w:name="heading 2" w:semiHidden="1" w:uiPriority="9" w:unhideWhenUsed="1" w:qFormat="1"/>
@@ -6016,6 +6456,7 @@
     <w:lsdException w:name="HTML Sample" w:semiHidden="1" w:unhideWhenUsed="1"/>
     <w:lsdException w:name="HTML Typewriter" w:semiHidden="1" w:unhideWhenUsed="1"/>
     <w:lsdException w:name="HTML Variable" w:semiHidden="1" w:unhideWhenUsed="1"/>
+    <w:lsdException w:name="Normal Table" w:semiHidden="1" w:unhideWhenUsed="1"/>
     <w:lsdException w:name="annotation subject" w:semiHidden="1" w:unhideWhenUsed="1"/>
     <w:lsdException w:name="No List" w:semiHidden="1" w:unhideWhenUsed="1"/>
     <w:lsdException w:name="Outline List 1" w:semiHidden="1" w:unhideWhenUsed="1"/>
@@ -6062,8 +6503,10 @@
     <w:lsdException w:name="Table Subtle 2" w:semiHidden="1" w:unhideWhenUsed="1"/>
     <w:lsdException w:name="Table Web 1" w:semiHidden="1" w:unhideWhenUsed="1"/>
     <w:lsdException w:name="Table Web 2" w:semiHidden="1" w:unhideWhenUsed="1"/>
+    <w:lsdException w:name="Table Web 3" w:semiHidden="1" w:unhideWhenUsed="1"/>
     <w:lsdException w:name="Balloon Text" w:semiHidden="1" w:unhideWhenUsed="1"/>
     <w:lsdException w:name="Table Grid" w:uiPriority="39"/>
+    <w:lsdException w:name="Table Theme" w:semiHidden="1" w:unhideWhenUsed="1"/>
     <w:lsdException w:name="Placeholder Text" w:semiHidden="1"/>
     <w:lsdException w:name="No Spacing" w:uiPriority="1" w:qFormat="1"/>
     <w:lsdException w:name="Light Shading" w:uiPriority="60"/>
@@ -6283,7 +6726,6 @@
     <w:lsdException w:name="Smart Hyperlink" w:semiHidden="1" w:unhideWhenUsed="1"/>
     <w:lsdException w:name="Hashtag" w:semiHidden="1" w:unhideWhenUsed="1"/>
     <w:lsdException w:name="Unresolved Mention" w:semiHidden="1" w:unhideWhenUsed="1"/>
-    <w:lsdException w:name="Smart Link" w:semiHidden="1" w:unhideWhenUsed="1"/>
   </w:latentStyles>
   <w:style w:type="paragraph" w:default="1" w:styleId="Normal">
     <w:name w:val="Normal"/>

</xml_diff>